<commit_message>
Administrator Module documentation is updated
</commit_message>
<xml_diff>
--- a/docs/SIS - Software Requirements Specification.docx
+++ b/docs/SIS - Software Requirements Specification.docx
@@ -7712,7 +7712,7 @@
               <v:shape id="AutoShape 9" o:spid="_x0000_s1068" type="#_x0000_t32" style="position:absolute;left:7010;top:4;width:4;height:0;visibility:visible" o:connectortype="straight" o:gfxdata="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"/>
             </v:group>
             <v:shape id="Text Box 51" o:spid="_x0000_s1069" type="#_x0000_t202" style="position:absolute;left:4346;top:14216;width:1519;height:437;visibility:visible" o:gfxdata="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" filled="f" stroked="f">
-              <v:textbox style="mso-next-textbox:#Text Box 51">
+              <v:textbox>
                 <w:txbxContent>
                   <w:p>
                     <w:pPr>
@@ -8140,7 +8140,7 @@
             <v:shape id="_x0000_s1123" type="#_x0000_t32" style="position:absolute;left:6794;top:6461;width:1594;height:6540;flip:y" o:connectortype="straight" strokecolor="#4579b8"/>
             <v:shape id="_x0000_s1124" type="#_x0000_t32" style="position:absolute;left:6751;top:7349;width:1797;height:5763;flip:y" o:connectortype="straight" strokecolor="#4579b8"/>
             <v:oval id="Oval 28" o:spid="_x0000_s1125" style="position:absolute;left:1455;top:5648;width:2758;height:465;visibility:visible" o:gfxdata="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" fillcolor="#eaf1dd">
-              <v:textbox style="mso-next-textbox:#Oval 28">
+              <v:textbox>
                 <w:txbxContent>
                   <w:p>
                     <w:pPr>
@@ -8164,7 +8164,7 @@
               </v:textbox>
             </v:oval>
             <v:oval id="Oval 28" o:spid="_x0000_s1126" style="position:absolute;left:1455;top:6290;width:2758;height:465;visibility:visible" o:gfxdata="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" fillcolor="#eaf1dd">
-              <v:textbox style="mso-next-textbox:#Oval 28">
+              <v:textbox>
                 <w:txbxContent>
                   <w:p>
                     <w:pPr>
@@ -8188,7 +8188,7 @@
               </v:textbox>
             </v:oval>
             <v:oval id="Oval 28" o:spid="_x0000_s1127" style="position:absolute;left:1455;top:6995;width:2758;height:465;visibility:visible" o:gfxdata="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" fillcolor="#eaf1dd">
-              <v:textbox style="mso-next-textbox:#Oval 28">
+              <v:textbox>
                 <w:txbxContent>
                   <w:p>
                     <w:pPr>
@@ -8215,7 +8215,7 @@
             <v:shape id="_x0000_s1129" type="#_x0000_t32" style="position:absolute;left:3809;top:5506;width:1608;height:852;flip:x" o:connectortype="straight" strokecolor="#4579b8"/>
             <v:shape id="_x0000_s1130" type="#_x0000_t32" style="position:absolute;left:3809;top:5506;width:1608;height:1557;flip:x" o:connectortype="straight" strokecolor="#4579b8"/>
             <v:oval id="Oval 22" o:spid="_x0000_s1131" style="position:absolute;left:1455;top:12420;width:2354;height:585;visibility:visible" o:gfxdata="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" fillcolor="#eaf1dd">
-              <v:textbox style="mso-next-textbox:#Oval 22">
+              <v:textbox>
                 <w:txbxContent>
                   <w:p>
                     <w:pPr>
@@ -8243,7 +8243,7 @@
             <v:shape id="_x0000_s1137" type="#_x0000_t32" style="position:absolute;left:6900;top:2545;width:1459;height:4355;flip:y" o:connectortype="straight" strokecolor="#4f81bd"/>
             <v:shape id="_x0000_s1138" type="#_x0000_t32" style="position:absolute;left:6900;top:2104;width:1299;height:4796;flip:y" o:connectortype="straight" strokecolor="#4f81bd"/>
             <v:oval id="Oval 27" o:spid="_x0000_s1139" style="position:absolute;left:8443;top:8545;width:2517;height:421;visibility:visible" o:gfxdata="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" fillcolor="#eaf1dd">
-              <v:textbox style="mso-next-textbox:#Oval 27">
+              <v:textbox>
                 <w:txbxContent>
                   <w:p>
                     <w:pPr>
@@ -8267,7 +8267,7 @@
               </v:textbox>
             </v:oval>
             <v:oval id="Oval 105" o:spid="_x0000_s1140" style="position:absolute;left:8421;top:9846;width:2568;height:476;visibility:visible" o:gfxdata="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" fillcolor="#eaf1dd">
-              <v:textbox style="mso-next-textbox:#Oval 105">
+              <v:textbox>
                 <w:txbxContent>
                   <w:p>
                     <w:pPr>
@@ -8290,7 +8290,7 @@
               </v:textbox>
             </v:oval>
             <v:oval id="Oval 107" o:spid="_x0000_s1141" style="position:absolute;left:8450;top:8012;width:2360;height:458;visibility:visible" o:gfxdata="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" fillcolor="#eaf1dd">
-              <v:textbox style="mso-next-textbox:#Oval 107">
+              <v:textbox>
                 <w:txbxContent>
                   <w:p>
                     <w:pPr>
@@ -8313,7 +8313,7 @@
               </v:textbox>
             </v:oval>
             <v:oval id="Oval 108" o:spid="_x0000_s1142" style="position:absolute;left:8477;top:10404;width:2627;height:453;visibility:visible" o:gfxdata="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" fillcolor="#eaf1dd">
-              <v:textbox style="mso-next-textbox:#Oval 108">
+              <v:textbox>
                 <w:txbxContent>
                   <w:p>
                     <w:pPr>
@@ -8336,7 +8336,7 @@
               </v:textbox>
             </v:oval>
             <v:oval id="Oval 108" o:spid="_x0000_s1143" style="position:absolute;left:8519;top:10923;width:2627;height:453;visibility:visible" o:gfxdata="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" fillcolor="#eaf1dd">
-              <v:textbox style="mso-next-textbox:#Oval 108">
+              <v:textbox>
                 <w:txbxContent>
                   <w:p>
                     <w:pPr>
@@ -8367,7 +8367,7 @@
             <v:shape id="_x0000_s1150" type="#_x0000_t32" style="position:absolute;left:7006;top:7142;width:1415;height:2942" o:connectortype="straight" strokecolor="#4f81bd"/>
             <v:shape id="_x0000_s1151" type="#_x0000_t32" style="position:absolute;left:7006;top:7142;width:1471;height:3489" o:connectortype="straight" strokecolor="#4f81bd"/>
             <v:oval id="Oval 105" o:spid="_x0000_s1152" style="position:absolute;left:8438;top:9017;width:2568;height:665;visibility:visible" o:gfxdata="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" fillcolor="#eaf1dd">
-              <v:textbox style="mso-next-textbox:#Oval 105">
+              <v:textbox>
                 <w:txbxContent>
                   <w:p>
                     <w:pPr>
@@ -24207,7 +24207,7 @@
                 <v:shape id="_x0000_i1026" type="#_x0000_t75" style="width:77.25pt;height:50.25pt" o:ole="">
                   <v:imagedata r:id="rId9" o:title=""/>
                 </v:shape>
-                <o:OLEObject Type="Embed" ProgID="Package" ShapeID="_x0000_i1026" DrawAspect="Icon" ObjectID="_1428159946" r:id="rId10"/>
+                <o:OLEObject Type="Embed" ProgID="Package" ShapeID="_x0000_i1026" DrawAspect="Icon" ObjectID="_1428253244" r:id="rId10"/>
               </w:object>
             </w:r>
           </w:p>
@@ -27896,7 +27896,7 @@
           <v:shape id="_x0000_i1027" type="#_x0000_t75" style="width:468pt;height:255pt" o:ole="">
             <v:imagedata r:id="rId11" o:title=""/>
           </v:shape>
-          <o:OLEObject Type="Embed" ProgID="Visio.Drawing.11" ShapeID="_x0000_i1027" DrawAspect="Content" ObjectID="_1428159947" r:id="rId12"/>
+          <o:OLEObject Type="Embed" ProgID="Visio.Drawing.11" ShapeID="_x0000_i1027" DrawAspect="Content" ObjectID="_1428253245" r:id="rId12"/>
         </w:object>
       </w:r>
     </w:p>
@@ -27920,7 +27920,7 @@
           <v:shape id="_x0000_i1028" type="#_x0000_t75" style="width:468pt;height:271.5pt" o:ole="">
             <v:imagedata r:id="rId13" o:title=""/>
           </v:shape>
-          <o:OLEObject Type="Embed" ProgID="Visio.Drawing.11" ShapeID="_x0000_i1028" DrawAspect="Content" ObjectID="_1428159948" r:id="rId14"/>
+          <o:OLEObject Type="Embed" ProgID="Visio.Drawing.11" ShapeID="_x0000_i1028" DrawAspect="Content" ObjectID="_1428253246" r:id="rId14"/>
         </w:object>
       </w:r>
     </w:p>
@@ -31485,9 +31485,7 @@
           <w:t xml:space="preserve"> </w:t>
         </w:r>
       </w:ins>
-      <w:bookmarkStart w:id="124" w:name="_GoBack"/>
-      <w:bookmarkEnd w:id="124"/>
-      <w:ins w:id="125" w:author="Veekija" w:date="2013-04-22T18:08:00Z">
+      <w:ins w:id="124" w:author="Veekija" w:date="2013-04-22T18:08:00Z">
         <w:r>
           <w:t xml:space="preserve"> Phone</w:t>
         </w:r>
@@ -31496,7 +31494,7 @@
           <w:t xml:space="preserve"> etc</w:t>
         </w:r>
       </w:ins>
-      <w:ins w:id="126" w:author="Veekija" w:date="2013-04-22T18:09:00Z">
+      <w:ins w:id="125" w:author="Veekija" w:date="2013-04-22T18:09:00Z">
         <w:r>
           <w:t>…</w:t>
         </w:r>
@@ -31510,11 +31508,11 @@
         </w:numPr>
         <w:spacing w:after="0" w:line="360" w:lineRule="auto"/>
         <w:rPr>
-          <w:ins w:id="127" w:author="Veekija" w:date="2013-04-22T18:09:00Z"/>
+          <w:ins w:id="126" w:author="Veekija" w:date="2013-04-22T18:09:00Z"/>
           <w:b/>
         </w:rPr>
       </w:pPr>
-      <w:ins w:id="128" w:author="Veekija" w:date="2013-04-22T18:03:00Z">
+      <w:ins w:id="127" w:author="Veekija" w:date="2013-04-22T18:03:00Z">
         <w:r>
           <w:rPr>
             <w:b/>
@@ -31522,7 +31520,7 @@
           <w:t>Change Password</w:t>
         </w:r>
       </w:ins>
-      <w:ins w:id="129" w:author="Veekija" w:date="2013-04-22T18:14:00Z">
+      <w:ins w:id="128" w:author="Veekija" w:date="2013-04-22T18:14:00Z">
         <w:r>
           <w:rPr>
             <w:b/>
@@ -31539,20 +31537,17 @@
         </w:numPr>
         <w:spacing w:after="0" w:line="360" w:lineRule="auto"/>
         <w:rPr>
-          <w:ins w:id="130" w:author="Veekija" w:date="2013-04-22T18:03:00Z"/>
+          <w:ins w:id="129" w:author="Veekija" w:date="2013-04-22T18:03:00Z"/>
         </w:rPr>
       </w:pPr>
-      <w:ins w:id="131" w:author="Veekija" w:date="2013-04-22T18:11:00Z">
+      <w:ins w:id="130" w:author="Veekija" w:date="2013-04-22T18:11:00Z">
         <w:r>
           <w:t xml:space="preserve">Using this screen </w:t>
         </w:r>
       </w:ins>
-      <w:ins w:id="132" w:author="Veekija" w:date="2013-04-22T18:12:00Z">
-        <w:r>
-          <w:t>teachers and students can be able to update their</w:t>
-        </w:r>
-        <w:r>
-          <w:t xml:space="preserve"> passwords.</w:t>
+      <w:ins w:id="131" w:author="Veekija" w:date="2013-04-22T18:12:00Z">
+        <w:r>
+          <w:t>teachers and students can be able to update their passwords.</w:t>
         </w:r>
       </w:ins>
     </w:p>
@@ -31564,11 +31559,11 @@
         </w:numPr>
         <w:spacing w:after="0" w:line="360" w:lineRule="auto"/>
         <w:rPr>
-          <w:ins w:id="133" w:author="Veekija" w:date="2013-04-22T18:12:00Z"/>
+          <w:ins w:id="132" w:author="Veekija" w:date="2013-04-22T18:12:00Z"/>
           <w:b/>
         </w:rPr>
       </w:pPr>
-      <w:ins w:id="134" w:author="Veekija" w:date="2013-04-22T18:03:00Z">
+      <w:ins w:id="133" w:author="Veekija" w:date="2013-04-22T18:03:00Z">
         <w:r>
           <w:rPr>
             <w:b/>
@@ -31576,7 +31571,7 @@
           <w:t>Logout</w:t>
         </w:r>
       </w:ins>
-      <w:ins w:id="135" w:author="Veekija" w:date="2013-04-22T18:14:00Z">
+      <w:ins w:id="134" w:author="Veekija" w:date="2013-04-22T18:14:00Z">
         <w:r>
           <w:rPr>
             <w:b/>
@@ -31593,10 +31588,10 @@
         </w:numPr>
         <w:spacing w:after="0" w:line="360" w:lineRule="auto"/>
         <w:rPr>
-          <w:ins w:id="136" w:author="Veekija" w:date="2013-04-22T17:42:00Z"/>
+          <w:ins w:id="135" w:author="Veekija" w:date="2013-04-22T17:42:00Z"/>
         </w:rPr>
       </w:pPr>
-      <w:ins w:id="137" w:author="Veekija" w:date="2013-04-22T18:12:00Z">
+      <w:ins w:id="136" w:author="Veekija" w:date="2013-04-22T18:12:00Z">
         <w:r>
           <w:t>This link provides an option for user to logout from SIS application and application will redirect users to SIS home page.</w:t>
         </w:r>
@@ -31607,22 +31602,21 @@
         <w:pStyle w:val="Heading2"/>
         <w:spacing w:line="360" w:lineRule="auto"/>
         <w:rPr>
-          <w:ins w:id="138" w:author="Veekija" w:date="2013-04-22T17:49:00Z"/>
+          <w:ins w:id="137" w:author="Veekija" w:date="2013-04-23T19:27:00Z"/>
         </w:rPr>
       </w:pPr>
-      <w:bookmarkStart w:id="139" w:name="_Toc354416178"/>
-      <w:ins w:id="140" w:author="Veekija" w:date="2013-04-22T17:49:00Z">
-        <w:r>
-          <w:lastRenderedPageBreak/>
+      <w:bookmarkStart w:id="138" w:name="_Toc354416178"/>
+      <w:ins w:id="139" w:author="Veekija" w:date="2013-04-22T17:49:00Z">
+        <w:r>
           <w:t>Public user</w:t>
         </w:r>
       </w:ins>
-      <w:ins w:id="141" w:author="Veekija" w:date="2013-04-22T18:17:00Z">
+      <w:ins w:id="140" w:author="Veekija" w:date="2013-04-22T18:17:00Z">
         <w:r>
           <w:t xml:space="preserve"> Pages</w:t>
         </w:r>
       </w:ins>
-      <w:ins w:id="142" w:author="Veekija" w:date="2013-04-22T17:49:00Z">
+      <w:ins w:id="141" w:author="Veekija" w:date="2013-04-22T17:49:00Z">
         <w:r>
           <w:t xml:space="preserve"> </w:t>
         </w:r>
@@ -31630,19 +31624,280 @@
     </w:p>
     <w:p>
       <w:pPr>
+        <w:ind w:left="576"/>
+        <w:rPr>
+          <w:ins w:id="142" w:author="Veekija" w:date="2013-04-23T19:55:00Z"/>
+        </w:rPr>
+      </w:pPr>
+      <w:ins w:id="143" w:author="Veekija" w:date="2013-04-23T19:28:00Z">
+        <w:r>
+          <w:t xml:space="preserve">SIS application provides the following features for </w:t>
+        </w:r>
+      </w:ins>
+      <w:ins w:id="144" w:author="Veekija" w:date="2013-04-23T19:27:00Z">
+        <w:r>
+          <w:t>Public users</w:t>
+        </w:r>
+      </w:ins>
+      <w:ins w:id="145" w:author="Veekija" w:date="2013-04-23T19:28:00Z">
+        <w:r>
+          <w:t xml:space="preserve">. </w:t>
+        </w:r>
+      </w:ins>
+    </w:p>
+    <w:p>
+      <w:pPr>
+        <w:ind w:left="576"/>
+        <w:rPr>
+          <w:ins w:id="146" w:author="Veekija" w:date="2013-04-23T19:28:00Z"/>
+        </w:rPr>
+      </w:pPr>
+      <w:ins w:id="147" w:author="Veekija" w:date="2013-04-23T19:55:00Z">
+        <w:r>
+          <w:lastRenderedPageBreak/>
+          <w:pict>
+            <v:shape id="_x0000_i1030" type="#_x0000_t75" style="width:467.25pt;height:179.25pt">
+              <v:imagedata r:id="rId16" o:title=""/>
+            </v:shape>
+          </w:pict>
+        </w:r>
+      </w:ins>
+    </w:p>
+    <w:p>
+      <w:pPr>
+        <w:numPr>
+          <w:ilvl w:val="0"/>
+          <w:numId w:val="13"/>
+        </w:numPr>
+        <w:spacing w:after="0" w:line="360" w:lineRule="auto"/>
+        <w:rPr>
+          <w:ins w:id="148" w:author="Veekija" w:date="2013-04-23T19:29:00Z"/>
+          <w:b/>
+        </w:rPr>
+      </w:pPr>
+      <w:ins w:id="149" w:author="Veekija" w:date="2013-04-23T19:28:00Z">
+        <w:r>
+          <w:rPr>
+            <w:b/>
+          </w:rPr>
+          <w:t>Prospective Students:</w:t>
+        </w:r>
+      </w:ins>
+    </w:p>
+    <w:p>
+      <w:pPr>
+        <w:numPr>
+          <w:ilvl w:val="1"/>
+          <w:numId w:val="13"/>
+        </w:numPr>
+        <w:spacing w:after="0" w:line="360" w:lineRule="auto"/>
+        <w:rPr>
+          <w:ins w:id="150" w:author="Veekija" w:date="2013-04-23T19:29:00Z"/>
+        </w:rPr>
+      </w:pPr>
+      <w:ins w:id="151" w:author="Veekija" w:date="2013-04-23T19:29:00Z">
+        <w:r>
+          <w:t>Th</w:t>
+        </w:r>
+        <w:r>
+          <w:t xml:space="preserve">is screen provides the detailed information about the school and its important dates. </w:t>
+        </w:r>
+      </w:ins>
+    </w:p>
+    <w:p>
+      <w:pPr>
+        <w:numPr>
+          <w:ilvl w:val="1"/>
+          <w:numId w:val="13"/>
+        </w:numPr>
+        <w:spacing w:after="0" w:line="360" w:lineRule="auto"/>
+        <w:rPr>
+          <w:ins w:id="152" w:author="Veekija" w:date="2013-04-23T19:32:00Z"/>
+        </w:rPr>
+      </w:pPr>
+      <w:ins w:id="153" w:author="Veekija" w:date="2013-04-23T19:30:00Z">
+        <w:r>
+          <w:t xml:space="preserve">Administrator of the application </w:t>
+        </w:r>
+      </w:ins>
+      <w:ins w:id="154" w:author="Veekija" w:date="2013-04-23T19:31:00Z">
+        <w:r>
+          <w:t xml:space="preserve">will update this screen through the content maintenance facility provided for admin users. </w:t>
+        </w:r>
+      </w:ins>
+    </w:p>
+    <w:p>
+      <w:pPr>
+        <w:numPr>
+          <w:ilvl w:val="0"/>
+          <w:numId w:val="13"/>
+        </w:numPr>
+        <w:spacing w:after="0" w:line="360" w:lineRule="auto"/>
+        <w:rPr>
+          <w:ins w:id="155" w:author="Veekija" w:date="2013-04-23T19:32:00Z"/>
+          <w:b/>
+        </w:rPr>
+      </w:pPr>
+      <w:ins w:id="156" w:author="Veekija" w:date="2013-04-23T19:32:00Z">
+        <w:r>
+          <w:rPr>
+            <w:b/>
+          </w:rPr>
+          <w:t>Submit Online Application</w:t>
+        </w:r>
+        <w:r>
+          <w:rPr>
+            <w:b/>
+          </w:rPr>
+          <w:t>:</w:t>
+        </w:r>
+      </w:ins>
+    </w:p>
+    <w:p>
+      <w:pPr>
+        <w:numPr>
+          <w:ilvl w:val="1"/>
+          <w:numId w:val="13"/>
+        </w:numPr>
+        <w:spacing w:after="0" w:line="360" w:lineRule="auto"/>
+        <w:rPr>
+          <w:ins w:id="157" w:author="Veekija" w:date="2013-04-23T19:33:00Z"/>
+        </w:rPr>
+      </w:pPr>
+      <w:ins w:id="158" w:author="Veekija" w:date="2013-04-23T19:32:00Z">
+        <w:r>
+          <w:t>Using this screen, the pro</w:t>
+        </w:r>
+      </w:ins>
+      <w:ins w:id="159" w:author="Veekija" w:date="2013-04-23T19:33:00Z">
+        <w:r>
+          <w:t xml:space="preserve">spective students or their parents will apply for the school for upcoming school year and grade level </w:t>
+        </w:r>
+      </w:ins>
+      <w:ins w:id="160" w:author="Veekija" w:date="2013-04-23T19:34:00Z">
+        <w:r>
+          <w:t>based on their interest</w:t>
+        </w:r>
+      </w:ins>
+      <w:ins w:id="161" w:author="Veekija" w:date="2013-04-23T19:33:00Z">
+        <w:r>
+          <w:t>.</w:t>
+        </w:r>
+      </w:ins>
+    </w:p>
+    <w:p>
+      <w:pPr>
+        <w:numPr>
+          <w:ilvl w:val="1"/>
+          <w:numId w:val="13"/>
+        </w:numPr>
+        <w:spacing w:after="0" w:line="360" w:lineRule="auto"/>
+        <w:rPr>
+          <w:ins w:id="162" w:author="Veekija" w:date="2013-04-23T19:36:00Z"/>
+        </w:rPr>
+      </w:pPr>
+      <w:ins w:id="163" w:author="Veekija" w:date="2013-04-23T19:35:00Z">
+        <w:r>
+          <w:t>Once the application is submitted, system initiates Admission Workflow automatically and puts in in-progress status and it will be listed in administrator</w:t>
+        </w:r>
+      </w:ins>
+      <w:ins w:id="164" w:author="Veekija" w:date="2013-04-23T19:36:00Z">
+        <w:r>
+          <w:t>’s queue for review and next steps.</w:t>
+        </w:r>
+      </w:ins>
+    </w:p>
+    <w:p>
+      <w:pPr>
+        <w:numPr>
+          <w:ilvl w:val="1"/>
+          <w:numId w:val="13"/>
+        </w:numPr>
+        <w:spacing w:after="0" w:line="360" w:lineRule="auto"/>
+        <w:rPr>
+          <w:ins w:id="165" w:author="Veekija" w:date="2013-04-23T19:37:00Z"/>
+        </w:rPr>
+      </w:pPr>
+      <w:ins w:id="166" w:author="Veekija" w:date="2013-04-23T19:36:00Z">
+        <w:r>
+          <w:t>In addition to that system provides a tracking number for public users to track the status of their application at point in time during the admission process.</w:t>
+        </w:r>
+      </w:ins>
+    </w:p>
+    <w:p>
+      <w:pPr>
+        <w:numPr>
+          <w:ilvl w:val="0"/>
+          <w:numId w:val="13"/>
+        </w:numPr>
+        <w:spacing w:after="0" w:line="360" w:lineRule="auto"/>
+        <w:rPr>
+          <w:ins w:id="167" w:author="Veekija" w:date="2013-04-23T19:37:00Z"/>
+          <w:b/>
+        </w:rPr>
+      </w:pPr>
+      <w:ins w:id="168" w:author="Veekija" w:date="2013-04-23T19:37:00Z">
+        <w:r>
+          <w:rPr>
+            <w:b/>
+          </w:rPr>
+          <w:t>Track Application</w:t>
+        </w:r>
+      </w:ins>
+      <w:ins w:id="169" w:author="Veekija" w:date="2013-04-23T19:38:00Z">
+        <w:r>
+          <w:rPr>
+            <w:b/>
+          </w:rPr>
+          <w:t xml:space="preserve"> Status</w:t>
+        </w:r>
+      </w:ins>
+      <w:ins w:id="170" w:author="Veekija" w:date="2013-04-23T19:37:00Z">
+        <w:r>
+          <w:rPr>
+            <w:b/>
+          </w:rPr>
+          <w:t>:</w:t>
+        </w:r>
+      </w:ins>
+    </w:p>
+    <w:p>
+      <w:pPr>
+        <w:numPr>
+          <w:ilvl w:val="1"/>
+          <w:numId w:val="13"/>
+        </w:numPr>
+        <w:spacing w:after="0" w:line="360" w:lineRule="auto"/>
+        <w:rPr>
+          <w:ins w:id="171" w:author="Veekija" w:date="2013-04-23T19:28:00Z"/>
+        </w:rPr>
+      </w:pPr>
+      <w:ins w:id="172" w:author="Veekija" w:date="2013-04-23T19:38:00Z">
+        <w:r>
+          <w:t xml:space="preserve">Using this screen, </w:t>
+        </w:r>
+      </w:ins>
+      <w:ins w:id="173" w:author="Veekija" w:date="2013-04-23T19:40:00Z">
+        <w:r>
+          <w:t>public user will be able to track the status of their application status.</w:t>
+        </w:r>
+      </w:ins>
+    </w:p>
+    <w:p>
+      <w:pPr>
         <w:pStyle w:val="Heading2"/>
         <w:spacing w:line="360" w:lineRule="auto"/>
         <w:rPr>
-          <w:ins w:id="143" w:author="Veekija" w:date="2013-04-22T17:44:00Z"/>
+          <w:ins w:id="174" w:author="Veekija" w:date="2013-04-22T17:44:00Z"/>
         </w:rPr>
       </w:pPr>
-      <w:ins w:id="144" w:author="Veekija" w:date="2013-04-22T17:41:00Z">
+      <w:ins w:id="175" w:author="Veekija" w:date="2013-04-22T17:41:00Z">
         <w:r>
           <w:t>Administrator</w:t>
         </w:r>
       </w:ins>
-      <w:bookmarkEnd w:id="139"/>
-      <w:ins w:id="145" w:author="Veekija" w:date="2013-04-22T18:17:00Z">
+      <w:bookmarkEnd w:id="138"/>
+      <w:ins w:id="176" w:author="Veekija" w:date="2013-04-22T18:17:00Z">
         <w:r>
           <w:t xml:space="preserve"> Portal</w:t>
         </w:r>
@@ -31651,223 +31906,566 @@
     <w:p>
       <w:pPr>
         <w:pStyle w:val="Heading4"/>
+        <w:spacing w:line="360" w:lineRule="auto"/>
         <w:rPr>
-          <w:ins w:id="146" w:author="Veekija" w:date="2013-04-22T17:44:00Z"/>
+          <w:ins w:id="177" w:author="Veekija" w:date="2013-04-23T19:42:00Z"/>
         </w:rPr>
       </w:pPr>
-      <w:bookmarkStart w:id="147" w:name="_Toc354252434"/>
-      <w:bookmarkStart w:id="148" w:name="_Toc354416179"/>
-      <w:ins w:id="149" w:author="Veekija" w:date="2013-04-22T17:44:00Z">
+      <w:bookmarkStart w:id="178" w:name="_Toc354252434"/>
+      <w:bookmarkStart w:id="179" w:name="_Toc354416179"/>
+      <w:ins w:id="180" w:author="Veekija" w:date="2013-04-22T17:44:00Z">
         <w:r>
           <w:t>Administrator Home page</w:t>
         </w:r>
-        <w:bookmarkEnd w:id="147"/>
-        <w:bookmarkEnd w:id="148"/>
+      </w:ins>
+      <w:bookmarkEnd w:id="178"/>
+      <w:bookmarkEnd w:id="179"/>
+    </w:p>
+    <w:p>
+      <w:pPr>
+        <w:spacing w:after="0" w:line="360" w:lineRule="auto"/>
+        <w:ind w:firstLine="720"/>
+        <w:rPr>
+          <w:ins w:id="181" w:author="Veekija" w:date="2013-04-23T19:42:00Z"/>
+        </w:rPr>
+      </w:pPr>
+      <w:ins w:id="182" w:author="Veekija" w:date="2013-04-23T19:42:00Z">
+        <w:r>
+          <w:t>Admin users will be redirected to Admin home page as soon as they login to the SIS application using their user login and password. Administrator home page will provide the various menu option</w:t>
+        </w:r>
+      </w:ins>
+      <w:ins w:id="183" w:author="Veekija" w:date="2013-04-23T19:51:00Z">
+        <w:r>
+          <w:t>s for administrators to perform various administrative related functions</w:t>
+        </w:r>
+      </w:ins>
+      <w:ins w:id="184" w:author="Veekija" w:date="2013-04-23T19:52:00Z">
+        <w:r>
+          <w:t xml:space="preserve"> that </w:t>
+        </w:r>
+        <w:proofErr w:type="gramStart"/>
+        <w:r>
+          <w:t>includes</w:t>
+        </w:r>
+        <w:proofErr w:type="gramEnd"/>
+        <w:r>
+          <w:t xml:space="preserve"> </w:t>
+        </w:r>
+        <w:r>
+          <w:t>SIS System Management, Admission Management, Teacher Management, Student Management and Reports Management.</w:t>
+        </w:r>
       </w:ins>
     </w:p>
     <w:p>
       <w:pPr>
-        <w:pStyle w:val="Heading4"/>
         <w:rPr>
-          <w:ins w:id="150" w:author="Veekija" w:date="2013-04-22T17:44:00Z"/>
+          <w:ins w:id="185" w:author="Veekija" w:date="2013-04-23T19:57:00Z"/>
         </w:rPr>
       </w:pPr>
-      <w:bookmarkStart w:id="151" w:name="_Toc354252435"/>
-      <w:bookmarkStart w:id="152" w:name="_Toc354416180"/>
-      <w:ins w:id="153" w:author="Veekija" w:date="2013-04-22T17:44:00Z">
-        <w:r>
-          <w:t>SIS System Management</w:t>
-        </w:r>
-        <w:bookmarkEnd w:id="151"/>
-        <w:bookmarkEnd w:id="152"/>
+    </w:p>
+    <w:p>
+      <w:pPr>
+        <w:rPr>
+          <w:ins w:id="186" w:author="Veekija" w:date="2013-04-22T17:44:00Z"/>
+        </w:rPr>
+      </w:pPr>
+      <w:ins w:id="187" w:author="Veekija" w:date="2013-04-23T19:57:00Z">
+        <w:r>
+          <w:pict>
+            <v:shape id="_x0000_i1031" type="#_x0000_t75" style="width:467.25pt;height:175.5pt">
+              <v:imagedata r:id="rId17" o:title=""/>
+            </v:shape>
+          </w:pict>
+        </w:r>
       </w:ins>
     </w:p>
     <w:p>
       <w:pPr>
-        <w:pStyle w:val="Heading5"/>
+        <w:pStyle w:val="Heading4"/>
+        <w:spacing w:line="360" w:lineRule="auto"/>
         <w:rPr>
-          <w:ins w:id="154" w:author="Veekija" w:date="2013-04-22T17:44:00Z"/>
+          <w:ins w:id="188" w:author="Veekija" w:date="2013-04-23T19:58:00Z"/>
         </w:rPr>
       </w:pPr>
-      <w:bookmarkStart w:id="155" w:name="_Toc354252436"/>
-      <w:bookmarkStart w:id="156" w:name="_Toc354416181"/>
-      <w:ins w:id="157" w:author="Veekija" w:date="2013-04-22T17:44:00Z">
-        <w:r>
-          <w:t>SIS Content Maintenance</w:t>
-        </w:r>
-        <w:bookmarkEnd w:id="155"/>
-        <w:bookmarkEnd w:id="156"/>
+      <w:bookmarkStart w:id="189" w:name="_Toc354252435"/>
+      <w:bookmarkStart w:id="190" w:name="_Toc354416180"/>
+      <w:ins w:id="191" w:author="Veekija" w:date="2013-04-22T17:44:00Z">
+        <w:r>
+          <w:t>SIS System Management</w:t>
+        </w:r>
+      </w:ins>
+      <w:bookmarkEnd w:id="189"/>
+      <w:bookmarkEnd w:id="190"/>
+    </w:p>
+    <w:p>
+      <w:pPr>
+        <w:spacing w:after="0" w:line="360" w:lineRule="auto"/>
+        <w:ind w:firstLine="720"/>
+        <w:rPr>
+          <w:ins w:id="192" w:author="Veekija" w:date="2013-04-23T20:02:00Z"/>
+        </w:rPr>
+        <w:pPrChange w:id="193" w:author="Veekija" w:date="2013-04-23T20:03:00Z">
+          <w:pPr>
+            <w:spacing w:after="0" w:line="360" w:lineRule="auto"/>
+          </w:pPr>
+        </w:pPrChange>
+      </w:pPr>
+      <w:ins w:id="194" w:author="Veekija" w:date="2013-04-23T19:58:00Z">
+        <w:r>
+          <w:t xml:space="preserve">Using System Management options, administrator will setup </w:t>
+        </w:r>
+      </w:ins>
+      <w:ins w:id="195" w:author="Veekija" w:date="2013-04-23T19:59:00Z">
+        <w:r>
+          <w:t>academic</w:t>
+        </w:r>
+      </w:ins>
+      <w:ins w:id="196" w:author="Veekija" w:date="2013-04-23T19:58:00Z">
+        <w:r>
+          <w:t xml:space="preserve"> </w:t>
+        </w:r>
+      </w:ins>
+      <w:ins w:id="197" w:author="Veekija" w:date="2013-04-23T19:59:00Z">
+        <w:r>
+          <w:t xml:space="preserve">data that requires </w:t>
+        </w:r>
+      </w:ins>
+      <w:ins w:id="198" w:author="Veekija" w:date="2013-04-23T20:00:00Z">
+        <w:r>
+          <w:t>managing</w:t>
+        </w:r>
+      </w:ins>
+      <w:ins w:id="199" w:author="Veekija" w:date="2013-04-23T19:59:00Z">
+        <w:r>
+          <w:t xml:space="preserve"> a school’s academic process for</w:t>
+        </w:r>
+      </w:ins>
+      <w:ins w:id="200" w:author="Veekija" w:date="2013-04-23T20:00:00Z">
+        <w:r>
+          <w:t xml:space="preserve"> any specific school year. This information includes School year, Grade level, Subject, Period and Teacher/Subject schedules.</w:t>
+        </w:r>
       </w:ins>
     </w:p>
     <w:p>
       <w:pPr>
-        <w:pStyle w:val="Heading5"/>
+        <w:spacing w:after="0" w:line="360" w:lineRule="auto"/>
         <w:rPr>
-          <w:ins w:id="158" w:author="Veekija" w:date="2013-04-22T17:44:00Z"/>
+          <w:ins w:id="201" w:author="Veekija" w:date="2013-04-22T17:44:00Z"/>
         </w:rPr>
       </w:pPr>
-      <w:bookmarkStart w:id="159" w:name="_Toc354252437"/>
-      <w:bookmarkStart w:id="160" w:name="_Toc354416182"/>
-      <w:ins w:id="161" w:author="Veekija" w:date="2013-04-22T17:44:00Z">
-        <w:r>
-          <w:t>School year Maintenance</w:t>
-        </w:r>
-        <w:bookmarkEnd w:id="159"/>
-        <w:bookmarkEnd w:id="160"/>
+      <w:ins w:id="202" w:author="Veekija" w:date="2013-04-23T20:02:00Z">
+        <w:r>
+          <w:pict>
+            <v:shape id="_x0000_i1032" type="#_x0000_t75" style="width:468pt;height:156.75pt">
+              <v:imagedata r:id="rId18" o:title=""/>
+            </v:shape>
+          </w:pict>
+        </w:r>
       </w:ins>
     </w:p>
     <w:p>
       <w:pPr>
         <w:pStyle w:val="Heading5"/>
         <w:rPr>
-          <w:ins w:id="162" w:author="Veekija" w:date="2013-04-22T17:44:00Z"/>
+          <w:ins w:id="203" w:author="Veekija" w:date="2013-04-23T20:03:00Z"/>
         </w:rPr>
       </w:pPr>
-      <w:bookmarkStart w:id="163" w:name="_Toc354252438"/>
-      <w:bookmarkStart w:id="164" w:name="_Toc354416183"/>
-      <w:ins w:id="165" w:author="Veekija" w:date="2013-04-22T17:44:00Z">
-        <w:r>
-          <w:t>Grade Level Maintenance</w:t>
-        </w:r>
-        <w:bookmarkEnd w:id="163"/>
-        <w:bookmarkEnd w:id="164"/>
+      <w:bookmarkStart w:id="204" w:name="_Toc354252436"/>
+      <w:bookmarkStart w:id="205" w:name="_Toc354416181"/>
+      <w:ins w:id="206" w:author="Veekija" w:date="2013-04-22T17:44:00Z">
+        <w:r>
+          <w:t>SIS Content Maintenance</w:t>
+        </w:r>
+      </w:ins>
+      <w:bookmarkEnd w:id="204"/>
+      <w:bookmarkEnd w:id="205"/>
+    </w:p>
+    <w:p>
+      <w:pPr>
+        <w:numPr>
+          <w:ilvl w:val="0"/>
+          <w:numId w:val="14"/>
+        </w:numPr>
+        <w:spacing w:after="0" w:line="360" w:lineRule="auto"/>
+        <w:rPr>
+          <w:ins w:id="207" w:author="Veekija" w:date="2013-04-23T20:06:00Z"/>
+        </w:rPr>
+        <w:pPrChange w:id="208" w:author="Veekija" w:date="2013-04-23T20:06:00Z">
+          <w:pPr>
+            <w:pStyle w:val="Heading5"/>
+          </w:pPr>
+        </w:pPrChange>
+      </w:pPr>
+      <w:ins w:id="209" w:author="Veekija" w:date="2013-04-23T20:05:00Z">
+        <w:r>
+          <w:t xml:space="preserve">This screen </w:t>
+        </w:r>
+      </w:ins>
+      <w:ins w:id="210" w:author="Veekija" w:date="2013-04-23T20:14:00Z">
+        <w:r>
+          <w:t xml:space="preserve">will </w:t>
+        </w:r>
+      </w:ins>
+      <w:ins w:id="211" w:author="Veekija" w:date="2013-04-23T20:05:00Z">
+        <w:r>
+          <w:t>provide</w:t>
+        </w:r>
+      </w:ins>
+      <w:ins w:id="212" w:author="Veekija" w:date="2013-04-23T20:04:00Z">
+        <w:r>
+          <w:t xml:space="preserve"> an option for </w:t>
+        </w:r>
+      </w:ins>
+      <w:ins w:id="213" w:author="Veekija" w:date="2013-04-23T20:03:00Z">
+        <w:r>
+          <w:t xml:space="preserve">Administrators </w:t>
+        </w:r>
+      </w:ins>
+      <w:ins w:id="214" w:author="Veekija" w:date="2013-04-23T20:04:00Z">
+        <w:r>
+          <w:t xml:space="preserve">to add and edit the content for prospective </w:t>
+        </w:r>
+      </w:ins>
+      <w:ins w:id="215" w:author="Veekija" w:date="2013-04-23T20:05:00Z">
+        <w:r>
+          <w:t>student’s</w:t>
+        </w:r>
+      </w:ins>
+      <w:ins w:id="216" w:author="Veekija" w:date="2013-04-23T20:04:00Z">
+        <w:r>
+          <w:t xml:space="preserve"> page using the rich text editor. </w:t>
+        </w:r>
       </w:ins>
     </w:p>
     <w:p>
       <w:pPr>
-        <w:pStyle w:val="Heading5"/>
+        <w:numPr>
+          <w:ilvl w:val="0"/>
+          <w:numId w:val="14"/>
+        </w:numPr>
+        <w:spacing w:after="0" w:line="360" w:lineRule="auto"/>
         <w:rPr>
-          <w:ins w:id="166" w:author="Veekija" w:date="2013-04-22T17:44:00Z"/>
+          <w:ins w:id="217" w:author="Veekija" w:date="2013-04-23T20:08:00Z"/>
         </w:rPr>
-      </w:pPr>
-      <w:bookmarkStart w:id="167" w:name="_Toc354252439"/>
-      <w:bookmarkStart w:id="168" w:name="_Toc354416184"/>
-      <w:ins w:id="169" w:author="Veekija" w:date="2013-04-22T17:44:00Z">
-        <w:r>
-          <w:t>Subject Maintenance</w:t>
-        </w:r>
-        <w:bookmarkEnd w:id="167"/>
-        <w:bookmarkEnd w:id="168"/>
+        <w:pPrChange w:id="218" w:author="Veekija" w:date="2013-04-23T20:06:00Z">
+          <w:pPr>
+            <w:pStyle w:val="Heading5"/>
+          </w:pPr>
+        </w:pPrChange>
+      </w:pPr>
+      <w:ins w:id="219" w:author="Veekija" w:date="2013-04-23T20:06:00Z">
+        <w:r>
+          <w:t xml:space="preserve">Updated contents will immediately available in Prospective Student page without any code </w:t>
+        </w:r>
+      </w:ins>
+      <w:ins w:id="220" w:author="Veekija" w:date="2013-04-23T20:07:00Z">
+        <w:r>
+          <w:t xml:space="preserve">changes and </w:t>
+        </w:r>
+      </w:ins>
+      <w:ins w:id="221" w:author="Veekija" w:date="2013-04-23T20:06:00Z">
+        <w:r>
+          <w:t>deployment</w:t>
+        </w:r>
+      </w:ins>
+      <w:ins w:id="222" w:author="Veekija" w:date="2013-04-23T20:07:00Z">
+        <w:r>
+          <w:t>.</w:t>
+        </w:r>
+      </w:ins>
+      <w:ins w:id="223" w:author="Veekija" w:date="2013-04-23T20:06:00Z">
+        <w:r>
+          <w:t xml:space="preserve"> </w:t>
+        </w:r>
       </w:ins>
     </w:p>
     <w:p>
       <w:pPr>
-        <w:pStyle w:val="Heading5"/>
+        <w:spacing w:after="0" w:line="360" w:lineRule="auto"/>
         <w:rPr>
-          <w:ins w:id="170" w:author="Veekija" w:date="2013-04-22T17:44:00Z"/>
+          <w:ins w:id="224" w:author="Veekija" w:date="2013-04-23T20:08:00Z"/>
         </w:rPr>
       </w:pPr>
-      <w:bookmarkStart w:id="171" w:name="_Toc354252440"/>
-      <w:bookmarkStart w:id="172" w:name="_Toc354416185"/>
-      <w:ins w:id="173" w:author="Veekija" w:date="2013-04-22T17:44:00Z">
-        <w:r>
-          <w:t>Period Maintenance</w:t>
-        </w:r>
-        <w:bookmarkEnd w:id="171"/>
-        <w:bookmarkEnd w:id="172"/>
+      <w:ins w:id="225" w:author="Veekija" w:date="2013-04-23T20:08:00Z">
+        <w:r>
+          <w:lastRenderedPageBreak/>
+          <w:pict>
+            <v:shape id="_x0000_i1033" type="#_x0000_t75" style="width:467.25pt;height:217.5pt">
+              <v:imagedata r:id="rId19" o:title=""/>
+            </v:shape>
+          </w:pict>
+        </w:r>
       </w:ins>
     </w:p>
     <w:p>
       <w:pPr>
+        <w:spacing w:after="0" w:line="360" w:lineRule="auto"/>
+        <w:ind w:left="360"/>
+        <w:rPr>
+          <w:ins w:id="226" w:author="Veekija" w:date="2013-04-23T20:04:00Z"/>
+        </w:rPr>
+      </w:pPr>
+    </w:p>
+    <w:p>
+      <w:pPr>
         <w:pStyle w:val="Heading5"/>
         <w:rPr>
-          <w:ins w:id="174" w:author="Veekija" w:date="2013-04-22T17:44:00Z"/>
+          <w:ins w:id="227" w:author="Veekija" w:date="2013-04-23T20:07:00Z"/>
         </w:rPr>
       </w:pPr>
-      <w:bookmarkStart w:id="175" w:name="_Toc354252441"/>
-      <w:bookmarkStart w:id="176" w:name="_Toc354416186"/>
-      <w:ins w:id="177" w:author="Veekija" w:date="2013-04-22T17:44:00Z">
-        <w:r>
-          <w:t>Teacher/Subject Schedule Maintenance</w:t>
-        </w:r>
-        <w:bookmarkEnd w:id="175"/>
-        <w:bookmarkEnd w:id="176"/>
+      <w:bookmarkStart w:id="228" w:name="_Toc354252437"/>
+      <w:bookmarkStart w:id="229" w:name="_Toc354416182"/>
+      <w:ins w:id="230" w:author="Veekija" w:date="2013-04-22T17:44:00Z">
+        <w:r>
+          <w:t>School year Maintenance</w:t>
+        </w:r>
+      </w:ins>
+      <w:bookmarkEnd w:id="228"/>
+      <w:bookmarkEnd w:id="229"/>
+    </w:p>
+    <w:p>
+      <w:pPr>
+        <w:numPr>
+          <w:ilvl w:val="0"/>
+          <w:numId w:val="14"/>
+        </w:numPr>
+        <w:spacing w:after="0" w:line="360" w:lineRule="auto"/>
+        <w:rPr>
+          <w:ins w:id="231" w:author="Veekija" w:date="2013-04-23T20:07:00Z"/>
+        </w:rPr>
+      </w:pPr>
+      <w:ins w:id="232" w:author="Veekija" w:date="2013-04-23T20:07:00Z">
+        <w:r>
+          <w:t xml:space="preserve">This screen </w:t>
+        </w:r>
+      </w:ins>
+      <w:ins w:id="233" w:author="Veekija" w:date="2013-04-23T20:13:00Z">
+        <w:r>
+          <w:t xml:space="preserve">will </w:t>
+        </w:r>
+      </w:ins>
+      <w:ins w:id="234" w:author="Veekija" w:date="2013-04-23T20:07:00Z">
+        <w:r>
+          <w:t>provide</w:t>
+        </w:r>
+        <w:r>
+          <w:t xml:space="preserve"> an option for Administrators to add and edit </w:t>
+        </w:r>
+      </w:ins>
+      <w:ins w:id="235" w:author="Veekija" w:date="2013-04-23T20:09:00Z">
+        <w:r>
+          <w:t>school years</w:t>
+        </w:r>
+      </w:ins>
+      <w:ins w:id="236" w:author="Veekija" w:date="2013-04-23T20:07:00Z">
+        <w:r>
+          <w:t xml:space="preserve">. </w:t>
+        </w:r>
       </w:ins>
     </w:p>
     <w:p>
       <w:pPr>
-        <w:pStyle w:val="Heading4"/>
+        <w:numPr>
+          <w:ilvl w:val="0"/>
+          <w:numId w:val="14"/>
+        </w:numPr>
+        <w:spacing w:after="0" w:line="360" w:lineRule="auto"/>
         <w:rPr>
-          <w:ins w:id="178" w:author="Veekija" w:date="2013-04-22T17:44:00Z"/>
+          <w:ins w:id="237" w:author="Veekija" w:date="2013-04-23T20:07:00Z"/>
         </w:rPr>
       </w:pPr>
-      <w:bookmarkStart w:id="179" w:name="_Toc354252442"/>
-      <w:bookmarkStart w:id="180" w:name="_Toc354416187"/>
-      <w:ins w:id="181" w:author="Veekija" w:date="2013-04-22T17:44:00Z">
-        <w:r>
-          <w:t>Admission Management</w:t>
-        </w:r>
-        <w:bookmarkEnd w:id="179"/>
-        <w:bookmarkEnd w:id="180"/>
+      <w:ins w:id="238" w:author="Veekija" w:date="2013-04-23T20:09:00Z">
+        <w:r>
+          <w:t xml:space="preserve">Administrator will </w:t>
+        </w:r>
+      </w:ins>
+      <w:ins w:id="239" w:author="Veekija" w:date="2013-04-23T20:10:00Z">
+        <w:r>
+          <w:t>update the current school year as active for all operational purposes and make other school years as inactive for</w:t>
+        </w:r>
+      </w:ins>
+      <w:ins w:id="240" w:author="Veekija" w:date="2013-04-23T20:12:00Z">
+        <w:r>
+          <w:t xml:space="preserve"> reporting and other purposes</w:t>
+        </w:r>
+      </w:ins>
+      <w:ins w:id="241" w:author="Veekija" w:date="2013-04-23T20:07:00Z">
+        <w:r>
+          <w:t xml:space="preserve">. </w:t>
+        </w:r>
       </w:ins>
     </w:p>
     <w:p>
       <w:pPr>
-        <w:pStyle w:val="Heading4"/>
         <w:rPr>
-          <w:ins w:id="182" w:author="Veekija" w:date="2013-04-22T17:44:00Z"/>
+          <w:ins w:id="242" w:author="Veekija" w:date="2013-04-22T17:44:00Z"/>
         </w:rPr>
       </w:pPr>
-      <w:bookmarkStart w:id="183" w:name="_Toc354252443"/>
-      <w:bookmarkStart w:id="184" w:name="_Toc354416188"/>
-      <w:ins w:id="185" w:author="Veekija" w:date="2013-04-22T17:44:00Z">
-        <w:r>
-          <w:t>Teacher Management</w:t>
-        </w:r>
-        <w:bookmarkEnd w:id="183"/>
-        <w:bookmarkEnd w:id="184"/>
+      <w:ins w:id="243" w:author="Veekija" w:date="2013-04-23T20:13:00Z">
+        <w:r>
+          <w:pict>
+            <v:shape id="_x0000_i1034" type="#_x0000_t75" style="width:468pt;height:161.25pt">
+              <v:imagedata r:id="rId20" o:title=""/>
+            </v:shape>
+          </w:pict>
+        </w:r>
       </w:ins>
     </w:p>
     <w:p>
       <w:pPr>
-        <w:pStyle w:val="Heading4"/>
+        <w:pStyle w:val="Heading5"/>
         <w:rPr>
-          <w:ins w:id="186" w:author="Veekija" w:date="2013-04-22T17:44:00Z"/>
+          <w:ins w:id="244" w:author="Veekija" w:date="2013-04-22T17:44:00Z"/>
         </w:rPr>
       </w:pPr>
-      <w:bookmarkStart w:id="187" w:name="_Toc354252444"/>
-      <w:bookmarkStart w:id="188" w:name="_Toc354416189"/>
-      <w:ins w:id="189" w:author="Veekija" w:date="2013-04-22T17:44:00Z">
-        <w:r>
-          <w:t>Student Management</w:t>
-        </w:r>
-        <w:bookmarkEnd w:id="187"/>
-        <w:bookmarkEnd w:id="188"/>
+      <w:bookmarkStart w:id="245" w:name="_Toc354252438"/>
+      <w:bookmarkStart w:id="246" w:name="_Toc354416183"/>
+      <w:ins w:id="247" w:author="Veekija" w:date="2013-04-22T17:44:00Z">
+        <w:r>
+          <w:lastRenderedPageBreak/>
+          <w:t>Grade Level Maintenance</w:t>
+        </w:r>
+        <w:bookmarkStart w:id="248" w:name="_GoBack"/>
+        <w:bookmarkEnd w:id="245"/>
+        <w:bookmarkEnd w:id="246"/>
+        <w:bookmarkEnd w:id="248"/>
       </w:ins>
     </w:p>
     <w:p>
       <w:pPr>
-        <w:pStyle w:val="Heading4"/>
+        <w:pStyle w:val="Heading5"/>
         <w:rPr>
-          <w:ins w:id="190" w:author="Veekija" w:date="2013-04-22T17:45:00Z"/>
+          <w:ins w:id="249" w:author="Veekija" w:date="2013-04-22T17:44:00Z"/>
         </w:rPr>
       </w:pPr>
-      <w:bookmarkStart w:id="191" w:name="_Toc354252445"/>
-      <w:bookmarkStart w:id="192" w:name="_Toc354416190"/>
-      <w:ins w:id="193" w:author="Veekija" w:date="2013-04-22T17:45:00Z">
-        <w:r>
-          <w:t>Reports Management</w:t>
-        </w:r>
-        <w:bookmarkEnd w:id="192"/>
+      <w:bookmarkStart w:id="250" w:name="_Toc354252439"/>
+      <w:bookmarkStart w:id="251" w:name="_Toc354416184"/>
+      <w:ins w:id="252" w:author="Veekija" w:date="2013-04-22T17:44:00Z">
+        <w:r>
+          <w:t>Subject Maintenance</w:t>
+        </w:r>
+        <w:bookmarkEnd w:id="250"/>
+        <w:bookmarkEnd w:id="251"/>
       </w:ins>
     </w:p>
     <w:p>
       <w:pPr>
+        <w:pStyle w:val="Heading5"/>
+        <w:rPr>
+          <w:ins w:id="253" w:author="Veekija" w:date="2013-04-22T17:44:00Z"/>
+        </w:rPr>
+      </w:pPr>
+      <w:bookmarkStart w:id="254" w:name="_Toc354252440"/>
+      <w:bookmarkStart w:id="255" w:name="_Toc354416185"/>
+      <w:ins w:id="256" w:author="Veekija" w:date="2013-04-22T17:44:00Z">
+        <w:r>
+          <w:t>Period Maintenance</w:t>
+        </w:r>
+        <w:bookmarkEnd w:id="254"/>
+        <w:bookmarkEnd w:id="255"/>
+      </w:ins>
+    </w:p>
+    <w:p>
+      <w:pPr>
+        <w:pStyle w:val="Heading5"/>
+        <w:rPr>
+          <w:ins w:id="257" w:author="Veekija" w:date="2013-04-22T17:44:00Z"/>
+        </w:rPr>
+      </w:pPr>
+      <w:bookmarkStart w:id="258" w:name="_Toc354252441"/>
+      <w:bookmarkStart w:id="259" w:name="_Toc354416186"/>
+      <w:ins w:id="260" w:author="Veekija" w:date="2013-04-22T17:44:00Z">
+        <w:r>
+          <w:t>Teacher/Subject Schedule Maintenance</w:t>
+        </w:r>
+        <w:bookmarkEnd w:id="258"/>
+        <w:bookmarkEnd w:id="259"/>
+      </w:ins>
+    </w:p>
+    <w:p>
+      <w:pPr>
+        <w:pStyle w:val="Heading4"/>
+        <w:rPr>
+          <w:ins w:id="261" w:author="Veekija" w:date="2013-04-22T17:44:00Z"/>
+        </w:rPr>
+      </w:pPr>
+      <w:bookmarkStart w:id="262" w:name="_Toc354252442"/>
+      <w:bookmarkStart w:id="263" w:name="_Toc354416187"/>
+      <w:ins w:id="264" w:author="Veekija" w:date="2013-04-22T17:44:00Z">
+        <w:r>
+          <w:t>Admission Management</w:t>
+        </w:r>
+        <w:bookmarkEnd w:id="262"/>
+        <w:bookmarkEnd w:id="263"/>
+      </w:ins>
+    </w:p>
+    <w:p>
+      <w:pPr>
+        <w:pStyle w:val="Heading4"/>
+        <w:rPr>
+          <w:ins w:id="265" w:author="Veekija" w:date="2013-04-22T17:44:00Z"/>
+        </w:rPr>
+      </w:pPr>
+      <w:bookmarkStart w:id="266" w:name="_Toc354252443"/>
+      <w:bookmarkStart w:id="267" w:name="_Toc354416188"/>
+      <w:ins w:id="268" w:author="Veekija" w:date="2013-04-22T17:44:00Z">
+        <w:r>
+          <w:t>Teacher Management</w:t>
+        </w:r>
+        <w:bookmarkEnd w:id="266"/>
+        <w:bookmarkEnd w:id="267"/>
+      </w:ins>
+    </w:p>
+    <w:p>
+      <w:pPr>
+        <w:pStyle w:val="Heading4"/>
+        <w:rPr>
+          <w:ins w:id="269" w:author="Veekija" w:date="2013-04-22T17:44:00Z"/>
+        </w:rPr>
+      </w:pPr>
+      <w:bookmarkStart w:id="270" w:name="_Toc354252444"/>
+      <w:bookmarkStart w:id="271" w:name="_Toc354416189"/>
+      <w:ins w:id="272" w:author="Veekija" w:date="2013-04-22T17:44:00Z">
+        <w:r>
+          <w:t>Student Management</w:t>
+        </w:r>
+        <w:bookmarkEnd w:id="270"/>
+        <w:bookmarkEnd w:id="271"/>
+      </w:ins>
+    </w:p>
+    <w:p>
+      <w:pPr>
+        <w:pStyle w:val="Heading4"/>
+        <w:rPr>
+          <w:ins w:id="273" w:author="Veekija" w:date="2013-04-22T17:45:00Z"/>
+        </w:rPr>
+      </w:pPr>
+      <w:bookmarkStart w:id="274" w:name="_Toc354416190"/>
+      <w:bookmarkStart w:id="275" w:name="_Toc354252445"/>
+      <w:ins w:id="276" w:author="Veekija" w:date="2013-04-22T17:45:00Z">
+        <w:r>
+          <w:t>Reports Management</w:t>
+        </w:r>
+        <w:bookmarkEnd w:id="274"/>
+      </w:ins>
+    </w:p>
+    <w:p>
+      <w:pPr>
         <w:pStyle w:val="Heading2"/>
         <w:spacing w:line="360" w:lineRule="auto"/>
         <w:rPr>
-          <w:ins w:id="194" w:author="Veekija" w:date="2013-04-22T17:42:00Z"/>
+          <w:ins w:id="277" w:author="Veekija" w:date="2013-04-22T17:42:00Z"/>
         </w:rPr>
       </w:pPr>
-      <w:bookmarkStart w:id="195" w:name="_Toc354416191"/>
-      <w:bookmarkEnd w:id="191"/>
-      <w:ins w:id="196" w:author="Veekija" w:date="2013-04-22T17:42:00Z">
+      <w:bookmarkStart w:id="278" w:name="_Toc354416191"/>
+      <w:bookmarkEnd w:id="275"/>
+      <w:ins w:id="279" w:author="Veekija" w:date="2013-04-22T17:42:00Z">
         <w:r>
           <w:t xml:space="preserve">Teacher </w:t>
         </w:r>
       </w:ins>
-      <w:bookmarkEnd w:id="195"/>
-      <w:ins w:id="197" w:author="Veekija" w:date="2013-04-22T18:17:00Z">
+      <w:bookmarkEnd w:id="278"/>
+      <w:ins w:id="280" w:author="Veekija" w:date="2013-04-22T18:17:00Z">
         <w:r>
           <w:t>Portal</w:t>
         </w:r>
@@ -31878,44 +32476,44 @@
         <w:pStyle w:val="Heading2"/>
         <w:spacing w:line="360" w:lineRule="auto"/>
         <w:rPr>
-          <w:ins w:id="198" w:author="Veekija" w:date="2013-04-22T17:49:00Z"/>
+          <w:ins w:id="281" w:author="Veekija" w:date="2013-04-22T17:49:00Z"/>
         </w:rPr>
       </w:pPr>
-      <w:bookmarkStart w:id="199" w:name="_Toc354416192"/>
-      <w:ins w:id="200" w:author="Veekija" w:date="2013-04-22T17:43:00Z">
+      <w:bookmarkStart w:id="282" w:name="_Toc354416192"/>
+      <w:ins w:id="283" w:author="Veekija" w:date="2013-04-22T17:43:00Z">
         <w:r>
           <w:t>Student</w:t>
         </w:r>
       </w:ins>
-      <w:ins w:id="201" w:author="Veekija" w:date="2013-04-22T17:42:00Z">
+      <w:ins w:id="284" w:author="Veekija" w:date="2013-04-22T17:42:00Z">
         <w:r>
           <w:t xml:space="preserve"> </w:t>
         </w:r>
       </w:ins>
-      <w:ins w:id="202" w:author="Veekija" w:date="2013-04-22T18:18:00Z">
+      <w:ins w:id="285" w:author="Veekija" w:date="2013-04-22T18:18:00Z">
         <w:r>
           <w:t>Portal</w:t>
         </w:r>
       </w:ins>
-      <w:bookmarkEnd w:id="199"/>
+      <w:bookmarkEnd w:id="282"/>
     </w:p>
     <w:p>
       <w:pPr>
         <w:rPr>
-          <w:ins w:id="203" w:author="Veekija" w:date="2013-04-22T17:42:00Z"/>
+          <w:ins w:id="286" w:author="Veekija" w:date="2013-04-22T17:42:00Z"/>
         </w:rPr>
       </w:pPr>
     </w:p>
     <w:p>
       <w:pPr>
         <w:rPr>
-          <w:ins w:id="204" w:author="Veekija" w:date="2013-04-22T17:42:00Z"/>
+          <w:ins w:id="287" w:author="Veekija" w:date="2013-04-22T17:42:00Z"/>
         </w:rPr>
       </w:pPr>
     </w:p>
     <w:p/>
     <w:sectPr>
-      <w:footerReference w:type="default" r:id="rId16"/>
+      <w:footerReference w:type="default" r:id="rId21"/>
       <w:pgSz w:w="12240" w:h="15840"/>
       <w:pgMar w:top="1440" w:right="1440" w:bottom="1440" w:left="1440" w:header="720" w:footer="720" w:gutter="0"/>
       <w:cols w:space="720"/>
@@ -31991,7 +32589,7 @@
         <w:bCs/>
         <w:noProof/>
       </w:rPr>
-      <w:t>45</w:t>
+      <w:t>48</w:t>
     </w:r>
     <w:r>
       <w:rPr>
@@ -32036,7 +32634,7 @@
         <w:bCs/>
         <w:noProof/>
       </w:rPr>
-      <w:t>46</w:t>
+      <w:t>49</w:t>
     </w:r>
     <w:r>
       <w:rPr>
@@ -32310,6 +32908,119 @@
     </w:lvl>
   </w:abstractNum>
   <w:abstractNum w:abstractNumId="2">
+    <w:nsid w:val="0B321EA9"/>
+    <w:multiLevelType w:val="hybridMultilevel"/>
+    <w:tmpl w:val="F67EE702"/>
+    <w:lvl w:ilvl="0" w:tplc="04090001">
+      <w:start w:val="1"/>
+      <w:numFmt w:val="bullet"/>
+      <w:lvlText w:val=""/>
+      <w:lvlJc w:val="left"/>
+      <w:pPr>
+        <w:ind w:left="720" w:hanging="360"/>
+      </w:pPr>
+      <w:rPr>
+        <w:rFonts w:ascii="Symbol" w:hAnsi="Symbol" w:hint="default"/>
+      </w:rPr>
+    </w:lvl>
+    <w:lvl w:ilvl="1" w:tplc="04090003" w:tentative="1">
+      <w:start w:val="1"/>
+      <w:numFmt w:val="bullet"/>
+      <w:lvlText w:val="o"/>
+      <w:lvlJc w:val="left"/>
+      <w:pPr>
+        <w:ind w:left="1440" w:hanging="360"/>
+      </w:pPr>
+      <w:rPr>
+        <w:rFonts w:ascii="Courier New" w:hAnsi="Courier New" w:cs="Courier New" w:hint="default"/>
+      </w:rPr>
+    </w:lvl>
+    <w:lvl w:ilvl="2" w:tplc="04090005" w:tentative="1">
+      <w:start w:val="1"/>
+      <w:numFmt w:val="bullet"/>
+      <w:lvlText w:val=""/>
+      <w:lvlJc w:val="left"/>
+      <w:pPr>
+        <w:ind w:left="2160" w:hanging="360"/>
+      </w:pPr>
+      <w:rPr>
+        <w:rFonts w:ascii="Wingdings" w:hAnsi="Wingdings" w:hint="default"/>
+      </w:rPr>
+    </w:lvl>
+    <w:lvl w:ilvl="3" w:tplc="04090001" w:tentative="1">
+      <w:start w:val="1"/>
+      <w:numFmt w:val="bullet"/>
+      <w:lvlText w:val=""/>
+      <w:lvlJc w:val="left"/>
+      <w:pPr>
+        <w:ind w:left="2880" w:hanging="360"/>
+      </w:pPr>
+      <w:rPr>
+        <w:rFonts w:ascii="Symbol" w:hAnsi="Symbol" w:hint="default"/>
+      </w:rPr>
+    </w:lvl>
+    <w:lvl w:ilvl="4" w:tplc="04090003" w:tentative="1">
+      <w:start w:val="1"/>
+      <w:numFmt w:val="bullet"/>
+      <w:lvlText w:val="o"/>
+      <w:lvlJc w:val="left"/>
+      <w:pPr>
+        <w:ind w:left="3600" w:hanging="360"/>
+      </w:pPr>
+      <w:rPr>
+        <w:rFonts w:ascii="Courier New" w:hAnsi="Courier New" w:cs="Courier New" w:hint="default"/>
+      </w:rPr>
+    </w:lvl>
+    <w:lvl w:ilvl="5" w:tplc="04090005" w:tentative="1">
+      <w:start w:val="1"/>
+      <w:numFmt w:val="bullet"/>
+      <w:lvlText w:val=""/>
+      <w:lvlJc w:val="left"/>
+      <w:pPr>
+        <w:ind w:left="4320" w:hanging="360"/>
+      </w:pPr>
+      <w:rPr>
+        <w:rFonts w:ascii="Wingdings" w:hAnsi="Wingdings" w:hint="default"/>
+      </w:rPr>
+    </w:lvl>
+    <w:lvl w:ilvl="6" w:tplc="04090001" w:tentative="1">
+      <w:start w:val="1"/>
+      <w:numFmt w:val="bullet"/>
+      <w:lvlText w:val=""/>
+      <w:lvlJc w:val="left"/>
+      <w:pPr>
+        <w:ind w:left="5040" w:hanging="360"/>
+      </w:pPr>
+      <w:rPr>
+        <w:rFonts w:ascii="Symbol" w:hAnsi="Symbol" w:hint="default"/>
+      </w:rPr>
+    </w:lvl>
+    <w:lvl w:ilvl="7" w:tplc="04090003" w:tentative="1">
+      <w:start w:val="1"/>
+      <w:numFmt w:val="bullet"/>
+      <w:lvlText w:val="o"/>
+      <w:lvlJc w:val="left"/>
+      <w:pPr>
+        <w:ind w:left="5760" w:hanging="360"/>
+      </w:pPr>
+      <w:rPr>
+        <w:rFonts w:ascii="Courier New" w:hAnsi="Courier New" w:cs="Courier New" w:hint="default"/>
+      </w:rPr>
+    </w:lvl>
+    <w:lvl w:ilvl="8" w:tplc="04090005" w:tentative="1">
+      <w:start w:val="1"/>
+      <w:numFmt w:val="bullet"/>
+      <w:lvlText w:val=""/>
+      <w:lvlJc w:val="left"/>
+      <w:pPr>
+        <w:ind w:left="6480" w:hanging="360"/>
+      </w:pPr>
+      <w:rPr>
+        <w:rFonts w:ascii="Wingdings" w:hAnsi="Wingdings" w:hint="default"/>
+      </w:rPr>
+    </w:lvl>
+  </w:abstractNum>
+  <w:abstractNum w:abstractNumId="3">
     <w:nsid w:val="0D2A3DA8"/>
     <w:multiLevelType w:val="hybridMultilevel"/>
     <w:tmpl w:val="17DEFDCC"/>
@@ -32422,7 +33133,7 @@
       </w:rPr>
     </w:lvl>
   </w:abstractNum>
-  <w:abstractNum w:abstractNumId="3">
+  <w:abstractNum w:abstractNumId="4">
     <w:nsid w:val="2832311B"/>
     <w:multiLevelType w:val="hybridMultilevel"/>
     <w:tmpl w:val="31469280"/>
@@ -32535,7 +33246,7 @@
       </w:rPr>
     </w:lvl>
   </w:abstractNum>
-  <w:abstractNum w:abstractNumId="4">
+  <w:abstractNum w:abstractNumId="5">
     <w:nsid w:val="2B9E0BFC"/>
     <w:multiLevelType w:val="hybridMultilevel"/>
     <w:tmpl w:val="04EE8BCA"/>
@@ -32648,7 +33359,7 @@
       </w:rPr>
     </w:lvl>
   </w:abstractNum>
-  <w:abstractNum w:abstractNumId="5">
+  <w:abstractNum w:abstractNumId="6">
     <w:nsid w:val="36494A5B"/>
     <w:multiLevelType w:val="hybridMultilevel"/>
     <w:tmpl w:val="0DEA3FC8"/>
@@ -32761,7 +33472,7 @@
       </w:rPr>
     </w:lvl>
   </w:abstractNum>
-  <w:abstractNum w:abstractNumId="6">
+  <w:abstractNum w:abstractNumId="7">
     <w:nsid w:val="383178CC"/>
     <w:multiLevelType w:val="hybridMultilevel"/>
     <w:tmpl w:val="E00A6490"/>
@@ -32874,7 +33585,7 @@
       </w:rPr>
     </w:lvl>
   </w:abstractNum>
-  <w:abstractNum w:abstractNumId="7">
+  <w:abstractNum w:abstractNumId="8">
     <w:nsid w:val="582305F3"/>
     <w:multiLevelType w:val="hybridMultilevel"/>
     <w:tmpl w:val="C15202A8"/>
@@ -32987,7 +33698,7 @@
       </w:rPr>
     </w:lvl>
   </w:abstractNum>
-  <w:abstractNum w:abstractNumId="8">
+  <w:abstractNum w:abstractNumId="9">
     <w:nsid w:val="5FED5768"/>
     <w:multiLevelType w:val="hybridMultilevel"/>
     <w:tmpl w:val="C55CD2E2"/>
@@ -33100,7 +33811,7 @@
       </w:rPr>
     </w:lvl>
   </w:abstractNum>
-  <w:abstractNum w:abstractNumId="9">
+  <w:abstractNum w:abstractNumId="10">
     <w:nsid w:val="72154FF1"/>
     <w:multiLevelType w:val="hybridMultilevel"/>
     <w:tmpl w:val="115C68C8"/>
@@ -33213,7 +33924,7 @@
       </w:rPr>
     </w:lvl>
   </w:abstractNum>
-  <w:abstractNum w:abstractNumId="10">
+  <w:abstractNum w:abstractNumId="11">
     <w:nsid w:val="73A30B54"/>
     <w:multiLevelType w:val="hybridMultilevel"/>
     <w:tmpl w:val="8BF23BDC"/>
@@ -33326,7 +34037,7 @@
       </w:rPr>
     </w:lvl>
   </w:abstractNum>
-  <w:abstractNum w:abstractNumId="11">
+  <w:abstractNum w:abstractNumId="12">
     <w:nsid w:val="79BC75EC"/>
     <w:multiLevelType w:val="multilevel"/>
     <w:tmpl w:val="04090025"/>
@@ -33449,42 +34160,45 @@
     </w:lvl>
   </w:abstractNum>
   <w:num w:numId="1">
-    <w:abstractNumId w:val="4"/>
+    <w:abstractNumId w:val="5"/>
   </w:num>
   <w:num w:numId="2">
-    <w:abstractNumId w:val="11"/>
+    <w:abstractNumId w:val="12"/>
   </w:num>
   <w:num w:numId="3">
     <w:abstractNumId w:val="0"/>
   </w:num>
   <w:num w:numId="4">
-    <w:abstractNumId w:val="3"/>
+    <w:abstractNumId w:val="4"/>
   </w:num>
   <w:num w:numId="5">
+    <w:abstractNumId w:val="8"/>
+  </w:num>
+  <w:num w:numId="6">
     <w:abstractNumId w:val="7"/>
   </w:num>
-  <w:num w:numId="6">
+  <w:num w:numId="7">
+    <w:abstractNumId w:val="9"/>
+  </w:num>
+  <w:num w:numId="8">
+    <w:abstractNumId w:val="12"/>
+  </w:num>
+  <w:num w:numId="9">
     <w:abstractNumId w:val="6"/>
   </w:num>
-  <w:num w:numId="7">
-    <w:abstractNumId w:val="8"/>
-  </w:num>
-  <w:num w:numId="8">
+  <w:num w:numId="10">
     <w:abstractNumId w:val="11"/>
-  </w:num>
-  <w:num w:numId="9">
-    <w:abstractNumId w:val="5"/>
-  </w:num>
-  <w:num w:numId="10">
-    <w:abstractNumId w:val="10"/>
   </w:num>
   <w:num w:numId="11">
     <w:abstractNumId w:val="1"/>
   </w:num>
   <w:num w:numId="12">
-    <w:abstractNumId w:val="9"/>
+    <w:abstractNumId w:val="10"/>
   </w:num>
   <w:num w:numId="13">
+    <w:abstractNumId w:val="3"/>
+  </w:num>
+  <w:num w:numId="14">
     <w:abstractNumId w:val="2"/>
   </w:num>
 </w:numbering>
@@ -33771,7 +34485,7 @@
   <w:style w:type="paragraph" w:default="1" w:styleId="Normal">
     <w:name w:val="Normal"/>
     <w:qFormat/>
-    <w:rsid w:val="00DF7D6E"/>
+    <w:rsid w:val="00A90490"/>
     <w:pPr>
       <w:spacing w:after="200" w:line="276" w:lineRule="auto"/>
     </w:pPr>
@@ -34949,7 +35663,7 @@
 </file>
 
 <file path=customXml/itemProps1.xml><?xml version="1.0" encoding="utf-8"?>
-<ds:datastoreItem xmlns:ds="http://schemas.openxmlformats.org/officeDocument/2006/customXml" ds:itemID="{DAC59425-6EDA-442A-85E2-2D41F378A0F0}">
+<ds:datastoreItem xmlns:ds="http://schemas.openxmlformats.org/officeDocument/2006/customXml" ds:itemID="{AD484EC4-EB36-4F94-896E-8DF8A25A035B}">
   <ds:schemaRefs>
     <ds:schemaRef ds:uri="http://schemas.openxmlformats.org/officeDocument/2006/bibliography"/>
   </ds:schemaRefs>

</xml_diff>

<commit_message>
Updated documentation for administrator modules
</commit_message>
<xml_diff>
--- a/docs/SIS - Software Requirements Specification.docx
+++ b/docs/SIS - Software Requirements Specification.docx
@@ -102,7 +102,7 @@
       <w:r>
         <w:fldChar w:fldCharType="separate"/>
       </w:r>
-      <w:hyperlink w:anchor="_Toc354416123" w:history="1">
+      <w:hyperlink w:anchor="_Toc354511518" w:history="1">
         <w:r>
           <w:rPr>
             <w:rStyle w:val="Hyperlink"/>
@@ -143,7 +143,7 @@
             <w:noProof/>
             <w:webHidden/>
           </w:rPr>
-          <w:instrText xml:space="preserve"> PAGEREF _Toc354416123 \h </w:instrText>
+          <w:instrText xml:space="preserve"> PAGEREF _Toc354511518 \h </w:instrText>
         </w:r>
         <w:r>
           <w:rPr>
@@ -186,7 +186,7 @@
           <w:noProof/>
         </w:rPr>
       </w:pPr>
-      <w:hyperlink w:anchor="_Toc354416124" w:history="1">
+      <w:hyperlink w:anchor="_Toc354511519" w:history="1">
         <w:r>
           <w:rPr>
             <w:rStyle w:val="Hyperlink"/>
@@ -227,7 +227,7 @@
             <w:noProof/>
             <w:webHidden/>
           </w:rPr>
-          <w:instrText xml:space="preserve"> PAGEREF _Toc354416124 \h </w:instrText>
+          <w:instrText xml:space="preserve"> PAGEREF _Toc354511519 \h </w:instrText>
         </w:r>
         <w:r>
           <w:rPr>
@@ -270,7 +270,7 @@
           <w:noProof/>
         </w:rPr>
       </w:pPr>
-      <w:hyperlink w:anchor="_Toc354416125" w:history="1">
+      <w:hyperlink w:anchor="_Toc354511520" w:history="1">
         <w:r>
           <w:rPr>
             <w:rStyle w:val="Hyperlink"/>
@@ -311,7 +311,7 @@
             <w:noProof/>
             <w:webHidden/>
           </w:rPr>
-          <w:instrText xml:space="preserve"> PAGEREF _Toc354416125 \h </w:instrText>
+          <w:instrText xml:space="preserve"> PAGEREF _Toc354511520 \h </w:instrText>
         </w:r>
         <w:r>
           <w:rPr>
@@ -354,7 +354,7 @@
           <w:noProof/>
         </w:rPr>
       </w:pPr>
-      <w:hyperlink w:anchor="_Toc354416126" w:history="1">
+      <w:hyperlink w:anchor="_Toc354511521" w:history="1">
         <w:r>
           <w:rPr>
             <w:rStyle w:val="Hyperlink"/>
@@ -395,7 +395,7 @@
             <w:noProof/>
             <w:webHidden/>
           </w:rPr>
-          <w:instrText xml:space="preserve"> PAGEREF _Toc354416126 \h </w:instrText>
+          <w:instrText xml:space="preserve"> PAGEREF _Toc354511521 \h </w:instrText>
         </w:r>
         <w:r>
           <w:rPr>
@@ -438,7 +438,7 @@
           <w:noProof/>
         </w:rPr>
       </w:pPr>
-      <w:hyperlink w:anchor="_Toc354416127" w:history="1">
+      <w:hyperlink w:anchor="_Toc354511522" w:history="1">
         <w:r>
           <w:rPr>
             <w:rStyle w:val="Hyperlink"/>
@@ -479,7 +479,7 @@
             <w:noProof/>
             <w:webHidden/>
           </w:rPr>
-          <w:instrText xml:space="preserve"> PAGEREF _Toc354416127 \h </w:instrText>
+          <w:instrText xml:space="preserve"> PAGEREF _Toc354511522 \h </w:instrText>
         </w:r>
         <w:r>
           <w:rPr>
@@ -522,7 +522,7 @@
           <w:noProof/>
         </w:rPr>
       </w:pPr>
-      <w:hyperlink w:anchor="_Toc354416128" w:history="1">
+      <w:hyperlink w:anchor="_Toc354511523" w:history="1">
         <w:r>
           <w:rPr>
             <w:rStyle w:val="Hyperlink"/>
@@ -563,7 +563,7 @@
             <w:noProof/>
             <w:webHidden/>
           </w:rPr>
-          <w:instrText xml:space="preserve"> PAGEREF _Toc354416128 \h </w:instrText>
+          <w:instrText xml:space="preserve"> PAGEREF _Toc354511523 \h </w:instrText>
         </w:r>
         <w:r>
           <w:rPr>
@@ -606,7 +606,7 @@
           <w:noProof/>
         </w:rPr>
       </w:pPr>
-      <w:hyperlink w:anchor="_Toc354416129" w:history="1">
+      <w:hyperlink w:anchor="_Toc354511524" w:history="1">
         <w:r>
           <w:rPr>
             <w:rStyle w:val="Hyperlink"/>
@@ -647,7 +647,7 @@
             <w:noProof/>
             <w:webHidden/>
           </w:rPr>
-          <w:instrText xml:space="preserve"> PAGEREF _Toc354416129 \h </w:instrText>
+          <w:instrText xml:space="preserve"> PAGEREF _Toc354511524 \h </w:instrText>
         </w:r>
         <w:r>
           <w:rPr>
@@ -690,7 +690,7 @@
           <w:noProof/>
         </w:rPr>
       </w:pPr>
-      <w:hyperlink w:anchor="_Toc354416130" w:history="1">
+      <w:hyperlink w:anchor="_Toc354511525" w:history="1">
         <w:r>
           <w:rPr>
             <w:rStyle w:val="Hyperlink"/>
@@ -731,7 +731,7 @@
             <w:noProof/>
             <w:webHidden/>
           </w:rPr>
-          <w:instrText xml:space="preserve"> PAGEREF _Toc354416130 \h </w:instrText>
+          <w:instrText xml:space="preserve"> PAGEREF _Toc354511525 \h </w:instrText>
         </w:r>
         <w:r>
           <w:rPr>
@@ -774,7 +774,7 @@
           <w:noProof/>
         </w:rPr>
       </w:pPr>
-      <w:hyperlink w:anchor="_Toc354416131" w:history="1">
+      <w:hyperlink w:anchor="_Toc354511526" w:history="1">
         <w:r>
           <w:rPr>
             <w:rStyle w:val="Hyperlink"/>
@@ -815,7 +815,7 @@
             <w:noProof/>
             <w:webHidden/>
           </w:rPr>
-          <w:instrText xml:space="preserve"> PAGEREF _Toc354416131 \h </w:instrText>
+          <w:instrText xml:space="preserve"> PAGEREF _Toc354511526 \h </w:instrText>
         </w:r>
         <w:r>
           <w:rPr>
@@ -858,7 +858,7 @@
           <w:noProof/>
         </w:rPr>
       </w:pPr>
-      <w:hyperlink w:anchor="_Toc354416132" w:history="1">
+      <w:hyperlink w:anchor="_Toc354511527" w:history="1">
         <w:r>
           <w:rPr>
             <w:rStyle w:val="Hyperlink"/>
@@ -899,7 +899,7 @@
             <w:noProof/>
             <w:webHidden/>
           </w:rPr>
-          <w:instrText xml:space="preserve"> PAGEREF _Toc354416132 \h </w:instrText>
+          <w:instrText xml:space="preserve"> PAGEREF _Toc354511527 \h </w:instrText>
         </w:r>
         <w:r>
           <w:rPr>
@@ -942,7 +942,7 @@
           <w:noProof/>
         </w:rPr>
       </w:pPr>
-      <w:hyperlink w:anchor="_Toc354416133" w:history="1">
+      <w:hyperlink w:anchor="_Toc354511528" w:history="1">
         <w:r>
           <w:rPr>
             <w:rStyle w:val="Hyperlink"/>
@@ -983,7 +983,7 @@
             <w:noProof/>
             <w:webHidden/>
           </w:rPr>
-          <w:instrText xml:space="preserve"> PAGEREF _Toc354416133 \h </w:instrText>
+          <w:instrText xml:space="preserve"> PAGEREF _Toc354511528 \h </w:instrText>
         </w:r>
         <w:r>
           <w:rPr>
@@ -1026,7 +1026,7 @@
           <w:noProof/>
         </w:rPr>
       </w:pPr>
-      <w:hyperlink w:anchor="_Toc354416134" w:history="1">
+      <w:hyperlink w:anchor="_Toc354511529" w:history="1">
         <w:r>
           <w:rPr>
             <w:rStyle w:val="Hyperlink"/>
@@ -1067,7 +1067,7 @@
             <w:noProof/>
             <w:webHidden/>
           </w:rPr>
-          <w:instrText xml:space="preserve"> PAGEREF _Toc354416134 \h </w:instrText>
+          <w:instrText xml:space="preserve"> PAGEREF _Toc354511529 \h </w:instrText>
         </w:r>
         <w:r>
           <w:rPr>
@@ -1110,7 +1110,7 @@
           <w:noProof/>
         </w:rPr>
       </w:pPr>
-      <w:hyperlink w:anchor="_Toc354416135" w:history="1">
+      <w:hyperlink w:anchor="_Toc354511530" w:history="1">
         <w:r>
           <w:rPr>
             <w:rStyle w:val="Hyperlink"/>
@@ -1151,7 +1151,7 @@
             <w:noProof/>
             <w:webHidden/>
           </w:rPr>
-          <w:instrText xml:space="preserve"> PAGEREF _Toc354416135 \h </w:instrText>
+          <w:instrText xml:space="preserve"> PAGEREF _Toc354511530 \h </w:instrText>
         </w:r>
         <w:r>
           <w:rPr>
@@ -1194,7 +1194,7 @@
           <w:noProof/>
         </w:rPr>
       </w:pPr>
-      <w:hyperlink w:anchor="_Toc354416136" w:history="1">
+      <w:hyperlink w:anchor="_Toc354511531" w:history="1">
         <w:r>
           <w:rPr>
             <w:rStyle w:val="Hyperlink"/>
@@ -1235,7 +1235,7 @@
             <w:noProof/>
             <w:webHidden/>
           </w:rPr>
-          <w:instrText xml:space="preserve"> PAGEREF _Toc354416136 \h </w:instrText>
+          <w:instrText xml:space="preserve"> PAGEREF _Toc354511531 \h </w:instrText>
         </w:r>
         <w:r>
           <w:rPr>
@@ -1278,7 +1278,7 @@
           <w:noProof/>
         </w:rPr>
       </w:pPr>
-      <w:hyperlink w:anchor="_Toc354416137" w:history="1">
+      <w:hyperlink w:anchor="_Toc354511532" w:history="1">
         <w:r>
           <w:rPr>
             <w:rStyle w:val="Hyperlink"/>
@@ -1319,7 +1319,7 @@
             <w:noProof/>
             <w:webHidden/>
           </w:rPr>
-          <w:instrText xml:space="preserve"> PAGEREF _Toc354416137 \h </w:instrText>
+          <w:instrText xml:space="preserve"> PAGEREF _Toc354511532 \h </w:instrText>
         </w:r>
         <w:r>
           <w:rPr>
@@ -1362,7 +1362,7 @@
           <w:noProof/>
         </w:rPr>
       </w:pPr>
-      <w:hyperlink w:anchor="_Toc354416138" w:history="1">
+      <w:hyperlink w:anchor="_Toc354511533" w:history="1">
         <w:r>
           <w:rPr>
             <w:rStyle w:val="Hyperlink"/>
@@ -1403,7 +1403,7 @@
             <w:noProof/>
             <w:webHidden/>
           </w:rPr>
-          <w:instrText xml:space="preserve"> PAGEREF _Toc354416138 \h </w:instrText>
+          <w:instrText xml:space="preserve"> PAGEREF _Toc354511533 \h </w:instrText>
         </w:r>
         <w:r>
           <w:rPr>
@@ -1446,7 +1446,7 @@
           <w:noProof/>
         </w:rPr>
       </w:pPr>
-      <w:hyperlink w:anchor="_Toc354416139" w:history="1">
+      <w:hyperlink w:anchor="_Toc354511534" w:history="1">
         <w:r>
           <w:rPr>
             <w:rStyle w:val="Hyperlink"/>
@@ -1487,7 +1487,7 @@
             <w:noProof/>
             <w:webHidden/>
           </w:rPr>
-          <w:instrText xml:space="preserve"> PAGEREF _Toc354416139 \h </w:instrText>
+          <w:instrText xml:space="preserve"> PAGEREF _Toc354511534 \h </w:instrText>
         </w:r>
         <w:r>
           <w:rPr>
@@ -1530,7 +1530,7 @@
           <w:noProof/>
         </w:rPr>
       </w:pPr>
-      <w:hyperlink w:anchor="_Toc354416140" w:history="1">
+      <w:hyperlink w:anchor="_Toc354511535" w:history="1">
         <w:r>
           <w:rPr>
             <w:rStyle w:val="Hyperlink"/>
@@ -1571,7 +1571,7 @@
             <w:noProof/>
             <w:webHidden/>
           </w:rPr>
-          <w:instrText xml:space="preserve"> PAGEREF _Toc354416140 \h </w:instrText>
+          <w:instrText xml:space="preserve"> PAGEREF _Toc354511535 \h </w:instrText>
         </w:r>
         <w:r>
           <w:rPr>
@@ -1614,7 +1614,7 @@
           <w:noProof/>
         </w:rPr>
       </w:pPr>
-      <w:hyperlink w:anchor="_Toc354416141" w:history="1">
+      <w:hyperlink w:anchor="_Toc354511536" w:history="1">
         <w:r>
           <w:rPr>
             <w:rStyle w:val="Hyperlink"/>
@@ -1655,7 +1655,7 @@
             <w:noProof/>
             <w:webHidden/>
           </w:rPr>
-          <w:instrText xml:space="preserve"> PAGEREF _Toc354416141 \h </w:instrText>
+          <w:instrText xml:space="preserve"> PAGEREF _Toc354511536 \h </w:instrText>
         </w:r>
         <w:r>
           <w:rPr>
@@ -1698,7 +1698,7 @@
           <w:noProof/>
         </w:rPr>
       </w:pPr>
-      <w:hyperlink w:anchor="_Toc354416142" w:history="1">
+      <w:hyperlink w:anchor="_Toc354511537" w:history="1">
         <w:r>
           <w:rPr>
             <w:rStyle w:val="Hyperlink"/>
@@ -1739,7 +1739,7 @@
             <w:noProof/>
             <w:webHidden/>
           </w:rPr>
-          <w:instrText xml:space="preserve"> PAGEREF _Toc354416142 \h </w:instrText>
+          <w:instrText xml:space="preserve"> PAGEREF _Toc354511537 \h </w:instrText>
         </w:r>
         <w:r>
           <w:rPr>
@@ -1782,7 +1782,7 @@
           <w:noProof/>
         </w:rPr>
       </w:pPr>
-      <w:hyperlink w:anchor="_Toc354416143" w:history="1">
+      <w:hyperlink w:anchor="_Toc354511538" w:history="1">
         <w:r>
           <w:rPr>
             <w:rStyle w:val="Hyperlink"/>
@@ -1823,7 +1823,7 @@
             <w:noProof/>
             <w:webHidden/>
           </w:rPr>
-          <w:instrText xml:space="preserve"> PAGEREF _Toc354416143 \h </w:instrText>
+          <w:instrText xml:space="preserve"> PAGEREF _Toc354511538 \h </w:instrText>
         </w:r>
         <w:r>
           <w:rPr>
@@ -1866,7 +1866,7 @@
           <w:noProof/>
         </w:rPr>
       </w:pPr>
-      <w:hyperlink w:anchor="_Toc354416144" w:history="1">
+      <w:hyperlink w:anchor="_Toc354511539" w:history="1">
         <w:r>
           <w:rPr>
             <w:rStyle w:val="Hyperlink"/>
@@ -1907,7 +1907,7 @@
             <w:noProof/>
             <w:webHidden/>
           </w:rPr>
-          <w:instrText xml:space="preserve"> PAGEREF _Toc354416144 \h </w:instrText>
+          <w:instrText xml:space="preserve"> PAGEREF _Toc354511539 \h </w:instrText>
         </w:r>
         <w:r>
           <w:rPr>
@@ -1950,7 +1950,7 @@
           <w:noProof/>
         </w:rPr>
       </w:pPr>
-      <w:hyperlink w:anchor="_Toc354416145" w:history="1">
+      <w:hyperlink w:anchor="_Toc354511540" w:history="1">
         <w:r>
           <w:rPr>
             <w:rStyle w:val="Hyperlink"/>
@@ -1991,7 +1991,7 @@
             <w:noProof/>
             <w:webHidden/>
           </w:rPr>
-          <w:instrText xml:space="preserve"> PAGEREF _Toc354416145 \h </w:instrText>
+          <w:instrText xml:space="preserve"> PAGEREF _Toc354511540 \h </w:instrText>
         </w:r>
         <w:r>
           <w:rPr>
@@ -2034,7 +2034,7 @@
           <w:noProof/>
         </w:rPr>
       </w:pPr>
-      <w:hyperlink w:anchor="_Toc354416146" w:history="1">
+      <w:hyperlink w:anchor="_Toc354511541" w:history="1">
         <w:r>
           <w:rPr>
             <w:rStyle w:val="Hyperlink"/>
@@ -2075,7 +2075,7 @@
             <w:noProof/>
             <w:webHidden/>
           </w:rPr>
-          <w:instrText xml:space="preserve"> PAGEREF _Toc354416146 \h </w:instrText>
+          <w:instrText xml:space="preserve"> PAGEREF _Toc354511541 \h </w:instrText>
         </w:r>
         <w:r>
           <w:rPr>
@@ -2118,7 +2118,7 @@
           <w:noProof/>
         </w:rPr>
       </w:pPr>
-      <w:hyperlink w:anchor="_Toc354416147" w:history="1">
+      <w:hyperlink w:anchor="_Toc354511542" w:history="1">
         <w:r>
           <w:rPr>
             <w:rStyle w:val="Hyperlink"/>
@@ -2159,7 +2159,7 @@
             <w:noProof/>
             <w:webHidden/>
           </w:rPr>
-          <w:instrText xml:space="preserve"> PAGEREF _Toc354416147 \h </w:instrText>
+          <w:instrText xml:space="preserve"> PAGEREF _Toc354511542 \h </w:instrText>
         </w:r>
         <w:r>
           <w:rPr>
@@ -2202,7 +2202,7 @@
           <w:noProof/>
         </w:rPr>
       </w:pPr>
-      <w:hyperlink w:anchor="_Toc354416148" w:history="1">
+      <w:hyperlink w:anchor="_Toc354511543" w:history="1">
         <w:r>
           <w:rPr>
             <w:rStyle w:val="Hyperlink"/>
@@ -2243,7 +2243,7 @@
             <w:noProof/>
             <w:webHidden/>
           </w:rPr>
-          <w:instrText xml:space="preserve"> PAGEREF _Toc354416148 \h </w:instrText>
+          <w:instrText xml:space="preserve"> PAGEREF _Toc354511543 \h </w:instrText>
         </w:r>
         <w:r>
           <w:rPr>
@@ -2286,7 +2286,7 @@
           <w:noProof/>
         </w:rPr>
       </w:pPr>
-      <w:hyperlink w:anchor="_Toc354416149" w:history="1">
+      <w:hyperlink w:anchor="_Toc354511544" w:history="1">
         <w:r>
           <w:rPr>
             <w:rStyle w:val="Hyperlink"/>
@@ -2327,7 +2327,7 @@
             <w:noProof/>
             <w:webHidden/>
           </w:rPr>
-          <w:instrText xml:space="preserve"> PAGEREF _Toc354416149 \h </w:instrText>
+          <w:instrText xml:space="preserve"> PAGEREF _Toc354511544 \h </w:instrText>
         </w:r>
         <w:r>
           <w:rPr>
@@ -2370,7 +2370,7 @@
           <w:noProof/>
         </w:rPr>
       </w:pPr>
-      <w:hyperlink w:anchor="_Toc354416150" w:history="1">
+      <w:hyperlink w:anchor="_Toc354511545" w:history="1">
         <w:r>
           <w:rPr>
             <w:rStyle w:val="Hyperlink"/>
@@ -2411,7 +2411,7 @@
             <w:noProof/>
             <w:webHidden/>
           </w:rPr>
-          <w:instrText xml:space="preserve"> PAGEREF _Toc354416150 \h </w:instrText>
+          <w:instrText xml:space="preserve"> PAGEREF _Toc354511545 \h </w:instrText>
         </w:r>
         <w:r>
           <w:rPr>
@@ -2454,7 +2454,7 @@
           <w:noProof/>
         </w:rPr>
       </w:pPr>
-      <w:hyperlink w:anchor="_Toc354416151" w:history="1">
+      <w:hyperlink w:anchor="_Toc354511546" w:history="1">
         <w:r>
           <w:rPr>
             <w:rStyle w:val="Hyperlink"/>
@@ -2495,7 +2495,7 @@
             <w:noProof/>
             <w:webHidden/>
           </w:rPr>
-          <w:instrText xml:space="preserve"> PAGEREF _Toc354416151 \h </w:instrText>
+          <w:instrText xml:space="preserve"> PAGEREF _Toc354511546 \h </w:instrText>
         </w:r>
         <w:r>
           <w:rPr>
@@ -2538,7 +2538,7 @@
           <w:noProof/>
         </w:rPr>
       </w:pPr>
-      <w:hyperlink w:anchor="_Toc354416152" w:history="1">
+      <w:hyperlink w:anchor="_Toc354511547" w:history="1">
         <w:r>
           <w:rPr>
             <w:rStyle w:val="Hyperlink"/>
@@ -2579,7 +2579,7 @@
             <w:noProof/>
             <w:webHidden/>
           </w:rPr>
-          <w:instrText xml:space="preserve"> PAGEREF _Toc354416152 \h </w:instrText>
+          <w:instrText xml:space="preserve"> PAGEREF _Toc354511547 \h </w:instrText>
         </w:r>
         <w:r>
           <w:rPr>
@@ -2622,7 +2622,7 @@
           <w:noProof/>
         </w:rPr>
       </w:pPr>
-      <w:hyperlink w:anchor="_Toc354416153" w:history="1">
+      <w:hyperlink w:anchor="_Toc354511548" w:history="1">
         <w:r>
           <w:rPr>
             <w:rStyle w:val="Hyperlink"/>
@@ -2663,7 +2663,7 @@
             <w:noProof/>
             <w:webHidden/>
           </w:rPr>
-          <w:instrText xml:space="preserve"> PAGEREF _Toc354416153 \h </w:instrText>
+          <w:instrText xml:space="preserve"> PAGEREF _Toc354511548 \h </w:instrText>
         </w:r>
         <w:r>
           <w:rPr>
@@ -2706,7 +2706,7 @@
           <w:noProof/>
         </w:rPr>
       </w:pPr>
-      <w:hyperlink w:anchor="_Toc354416154" w:history="1">
+      <w:hyperlink w:anchor="_Toc354511549" w:history="1">
         <w:r>
           <w:rPr>
             <w:rStyle w:val="Hyperlink"/>
@@ -2747,7 +2747,7 @@
             <w:noProof/>
             <w:webHidden/>
           </w:rPr>
-          <w:instrText xml:space="preserve"> PAGEREF _Toc354416154 \h </w:instrText>
+          <w:instrText xml:space="preserve"> PAGEREF _Toc354511549 \h </w:instrText>
         </w:r>
         <w:r>
           <w:rPr>
@@ -2790,7 +2790,7 @@
           <w:noProof/>
         </w:rPr>
       </w:pPr>
-      <w:hyperlink w:anchor="_Toc354416155" w:history="1">
+      <w:hyperlink w:anchor="_Toc354511550" w:history="1">
         <w:r>
           <w:rPr>
             <w:rStyle w:val="Hyperlink"/>
@@ -2831,7 +2831,7 @@
             <w:noProof/>
             <w:webHidden/>
           </w:rPr>
-          <w:instrText xml:space="preserve"> PAGEREF _Toc354416155 \h </w:instrText>
+          <w:instrText xml:space="preserve"> PAGEREF _Toc354511550 \h </w:instrText>
         </w:r>
         <w:r>
           <w:rPr>
@@ -2874,7 +2874,7 @@
           <w:noProof/>
         </w:rPr>
       </w:pPr>
-      <w:hyperlink w:anchor="_Toc354416156" w:history="1">
+      <w:hyperlink w:anchor="_Toc354511551" w:history="1">
         <w:r>
           <w:rPr>
             <w:rStyle w:val="Hyperlink"/>
@@ -2915,7 +2915,7 @@
             <w:noProof/>
             <w:webHidden/>
           </w:rPr>
-          <w:instrText xml:space="preserve"> PAGEREF _Toc354416156 \h </w:instrText>
+          <w:instrText xml:space="preserve"> PAGEREF _Toc354511551 \h </w:instrText>
         </w:r>
         <w:r>
           <w:rPr>
@@ -2958,7 +2958,7 @@
           <w:noProof/>
         </w:rPr>
       </w:pPr>
-      <w:hyperlink w:anchor="_Toc354416157" w:history="1">
+      <w:hyperlink w:anchor="_Toc354511552" w:history="1">
         <w:r>
           <w:rPr>
             <w:rStyle w:val="Hyperlink"/>
@@ -2999,7 +2999,7 @@
             <w:noProof/>
             <w:webHidden/>
           </w:rPr>
-          <w:instrText xml:space="preserve"> PAGEREF _Toc354416157 \h </w:instrText>
+          <w:instrText xml:space="preserve"> PAGEREF _Toc354511552 \h </w:instrText>
         </w:r>
         <w:r>
           <w:rPr>
@@ -3042,7 +3042,7 @@
           <w:noProof/>
         </w:rPr>
       </w:pPr>
-      <w:hyperlink w:anchor="_Toc354416158" w:history="1">
+      <w:hyperlink w:anchor="_Toc354511553" w:history="1">
         <w:r>
           <w:rPr>
             <w:rStyle w:val="Hyperlink"/>
@@ -3083,7 +3083,7 @@
             <w:noProof/>
             <w:webHidden/>
           </w:rPr>
-          <w:instrText xml:space="preserve"> PAGEREF _Toc354416158 \h </w:instrText>
+          <w:instrText xml:space="preserve"> PAGEREF _Toc354511553 \h </w:instrText>
         </w:r>
         <w:r>
           <w:rPr>
@@ -3126,7 +3126,7 @@
           <w:noProof/>
         </w:rPr>
       </w:pPr>
-      <w:hyperlink w:anchor="_Toc354416159" w:history="1">
+      <w:hyperlink w:anchor="_Toc354511554" w:history="1">
         <w:r>
           <w:rPr>
             <w:rStyle w:val="Hyperlink"/>
@@ -3167,7 +3167,7 @@
             <w:noProof/>
             <w:webHidden/>
           </w:rPr>
-          <w:instrText xml:space="preserve"> PAGEREF _Toc354416159 \h </w:instrText>
+          <w:instrText xml:space="preserve"> PAGEREF _Toc354511554 \h </w:instrText>
         </w:r>
         <w:r>
           <w:rPr>
@@ -3210,7 +3210,7 @@
           <w:noProof/>
         </w:rPr>
       </w:pPr>
-      <w:hyperlink w:anchor="_Toc354416160" w:history="1">
+      <w:hyperlink w:anchor="_Toc354511555" w:history="1">
         <w:r>
           <w:rPr>
             <w:rStyle w:val="Hyperlink"/>
@@ -3251,7 +3251,7 @@
             <w:noProof/>
             <w:webHidden/>
           </w:rPr>
-          <w:instrText xml:space="preserve"> PAGEREF _Toc354416160 \h </w:instrText>
+          <w:instrText xml:space="preserve"> PAGEREF _Toc354511555 \h </w:instrText>
         </w:r>
         <w:r>
           <w:rPr>
@@ -3294,7 +3294,7 @@
           <w:noProof/>
         </w:rPr>
       </w:pPr>
-      <w:hyperlink w:anchor="_Toc354416161" w:history="1">
+      <w:hyperlink w:anchor="_Toc354511556" w:history="1">
         <w:r>
           <w:rPr>
             <w:rStyle w:val="Hyperlink"/>
@@ -3335,7 +3335,7 @@
             <w:noProof/>
             <w:webHidden/>
           </w:rPr>
-          <w:instrText xml:space="preserve"> PAGEREF _Toc354416161 \h </w:instrText>
+          <w:instrText xml:space="preserve"> PAGEREF _Toc354511556 \h </w:instrText>
         </w:r>
         <w:r>
           <w:rPr>
@@ -3378,7 +3378,7 @@
           <w:noProof/>
         </w:rPr>
       </w:pPr>
-      <w:hyperlink w:anchor="_Toc354416162" w:history="1">
+      <w:hyperlink w:anchor="_Toc354511557" w:history="1">
         <w:r>
           <w:rPr>
             <w:rStyle w:val="Hyperlink"/>
@@ -3419,7 +3419,7 @@
             <w:noProof/>
             <w:webHidden/>
           </w:rPr>
-          <w:instrText xml:space="preserve"> PAGEREF _Toc354416162 \h </w:instrText>
+          <w:instrText xml:space="preserve"> PAGEREF _Toc354511557 \h </w:instrText>
         </w:r>
         <w:r>
           <w:rPr>
@@ -3462,7 +3462,7 @@
           <w:noProof/>
         </w:rPr>
       </w:pPr>
-      <w:hyperlink w:anchor="_Toc354416163" w:history="1">
+      <w:hyperlink w:anchor="_Toc354511558" w:history="1">
         <w:r>
           <w:rPr>
             <w:rStyle w:val="Hyperlink"/>
@@ -3503,7 +3503,7 @@
             <w:noProof/>
             <w:webHidden/>
           </w:rPr>
-          <w:instrText xml:space="preserve"> PAGEREF _Toc354416163 \h </w:instrText>
+          <w:instrText xml:space="preserve"> PAGEREF _Toc354511558 \h </w:instrText>
         </w:r>
         <w:r>
           <w:rPr>
@@ -3546,7 +3546,7 @@
           <w:noProof/>
         </w:rPr>
       </w:pPr>
-      <w:hyperlink w:anchor="_Toc354416164" w:history="1">
+      <w:hyperlink w:anchor="_Toc354511559" w:history="1">
         <w:r>
           <w:rPr>
             <w:rStyle w:val="Hyperlink"/>
@@ -3587,7 +3587,7 @@
             <w:noProof/>
             <w:webHidden/>
           </w:rPr>
-          <w:instrText xml:space="preserve"> PAGEREF _Toc354416164 \h </w:instrText>
+          <w:instrText xml:space="preserve"> PAGEREF _Toc354511559 \h </w:instrText>
         </w:r>
         <w:r>
           <w:rPr>
@@ -3630,7 +3630,7 @@
           <w:noProof/>
         </w:rPr>
       </w:pPr>
-      <w:hyperlink w:anchor="_Toc354416165" w:history="1">
+      <w:hyperlink w:anchor="_Toc354511560" w:history="1">
         <w:r>
           <w:rPr>
             <w:rStyle w:val="Hyperlink"/>
@@ -3671,7 +3671,7 @@
             <w:noProof/>
             <w:webHidden/>
           </w:rPr>
-          <w:instrText xml:space="preserve"> PAGEREF _Toc354416165 \h </w:instrText>
+          <w:instrText xml:space="preserve"> PAGEREF _Toc354511560 \h </w:instrText>
         </w:r>
         <w:r>
           <w:rPr>
@@ -3714,7 +3714,7 @@
           <w:noProof/>
         </w:rPr>
       </w:pPr>
-      <w:hyperlink w:anchor="_Toc354416166" w:history="1">
+      <w:hyperlink w:anchor="_Toc354511561" w:history="1">
         <w:r>
           <w:rPr>
             <w:rStyle w:val="Hyperlink"/>
@@ -3755,7 +3755,7 @@
             <w:noProof/>
             <w:webHidden/>
           </w:rPr>
-          <w:instrText xml:space="preserve"> PAGEREF _Toc354416166 \h </w:instrText>
+          <w:instrText xml:space="preserve"> PAGEREF _Toc354511561 \h </w:instrText>
         </w:r>
         <w:r>
           <w:rPr>
@@ -3798,7 +3798,7 @@
           <w:noProof/>
         </w:rPr>
       </w:pPr>
-      <w:hyperlink w:anchor="_Toc354416167" w:history="1">
+      <w:hyperlink w:anchor="_Toc354511562" w:history="1">
         <w:r>
           <w:rPr>
             <w:rStyle w:val="Hyperlink"/>
@@ -3839,7 +3839,7 @@
             <w:noProof/>
             <w:webHidden/>
           </w:rPr>
-          <w:instrText xml:space="preserve"> PAGEREF _Toc354416167 \h </w:instrText>
+          <w:instrText xml:space="preserve"> PAGEREF _Toc354511562 \h </w:instrText>
         </w:r>
         <w:r>
           <w:rPr>
@@ -3882,7 +3882,7 @@
           <w:noProof/>
         </w:rPr>
       </w:pPr>
-      <w:hyperlink w:anchor="_Toc354416168" w:history="1">
+      <w:hyperlink w:anchor="_Toc354511563" w:history="1">
         <w:r>
           <w:rPr>
             <w:rStyle w:val="Hyperlink"/>
@@ -3923,7 +3923,7 @@
             <w:noProof/>
             <w:webHidden/>
           </w:rPr>
-          <w:instrText xml:space="preserve"> PAGEREF _Toc354416168 \h </w:instrText>
+          <w:instrText xml:space="preserve"> PAGEREF _Toc354511563 \h </w:instrText>
         </w:r>
         <w:r>
           <w:rPr>
@@ -3966,7 +3966,7 @@
           <w:noProof/>
         </w:rPr>
       </w:pPr>
-      <w:hyperlink w:anchor="_Toc354416169" w:history="1">
+      <w:hyperlink w:anchor="_Toc354511564" w:history="1">
         <w:r>
           <w:rPr>
             <w:rStyle w:val="Hyperlink"/>
@@ -4007,7 +4007,7 @@
             <w:noProof/>
             <w:webHidden/>
           </w:rPr>
-          <w:instrText xml:space="preserve"> PAGEREF _Toc354416169 \h </w:instrText>
+          <w:instrText xml:space="preserve"> PAGEREF _Toc354511564 \h </w:instrText>
         </w:r>
         <w:r>
           <w:rPr>
@@ -4050,7 +4050,7 @@
           <w:noProof/>
         </w:rPr>
       </w:pPr>
-      <w:hyperlink w:anchor="_Toc354416170" w:history="1">
+      <w:hyperlink w:anchor="_Toc354511565" w:history="1">
         <w:r>
           <w:rPr>
             <w:rStyle w:val="Hyperlink"/>
@@ -4091,7 +4091,7 @@
             <w:noProof/>
             <w:webHidden/>
           </w:rPr>
-          <w:instrText xml:space="preserve"> PAGEREF _Toc354416170 \h </w:instrText>
+          <w:instrText xml:space="preserve"> PAGEREF _Toc354511565 \h </w:instrText>
         </w:r>
         <w:r>
           <w:rPr>
@@ -4134,7 +4134,7 @@
           <w:noProof/>
         </w:rPr>
       </w:pPr>
-      <w:hyperlink w:anchor="_Toc354416171" w:history="1">
+      <w:hyperlink w:anchor="_Toc354511566" w:history="1">
         <w:r>
           <w:rPr>
             <w:rStyle w:val="Hyperlink"/>
@@ -4175,7 +4175,7 @@
             <w:noProof/>
             <w:webHidden/>
           </w:rPr>
-          <w:instrText xml:space="preserve"> PAGEREF _Toc354416171 \h </w:instrText>
+          <w:instrText xml:space="preserve"> PAGEREF _Toc354511566 \h </w:instrText>
         </w:r>
         <w:r>
           <w:rPr>
@@ -4218,7 +4218,7 @@
           <w:noProof/>
         </w:rPr>
       </w:pPr>
-      <w:hyperlink w:anchor="_Toc354416172" w:history="1">
+      <w:hyperlink w:anchor="_Toc354511567" w:history="1">
         <w:r>
           <w:rPr>
             <w:rStyle w:val="Hyperlink"/>
@@ -4259,7 +4259,7 @@
             <w:noProof/>
             <w:webHidden/>
           </w:rPr>
-          <w:instrText xml:space="preserve"> PAGEREF _Toc354416172 \h </w:instrText>
+          <w:instrText xml:space="preserve"> PAGEREF _Toc354511567 \h </w:instrText>
         </w:r>
         <w:r>
           <w:rPr>
@@ -4302,7 +4302,7 @@
           <w:noProof/>
         </w:rPr>
       </w:pPr>
-      <w:hyperlink w:anchor="_Toc354416173" w:history="1">
+      <w:hyperlink w:anchor="_Toc354511568" w:history="1">
         <w:r>
           <w:rPr>
             <w:rStyle w:val="Hyperlink"/>
@@ -4343,7 +4343,7 @@
             <w:noProof/>
             <w:webHidden/>
           </w:rPr>
-          <w:instrText xml:space="preserve"> PAGEREF _Toc354416173 \h </w:instrText>
+          <w:instrText xml:space="preserve"> PAGEREF _Toc354511568 \h </w:instrText>
         </w:r>
         <w:r>
           <w:rPr>
@@ -4386,7 +4386,7 @@
           <w:noProof/>
         </w:rPr>
       </w:pPr>
-      <w:hyperlink w:anchor="_Toc354416174" w:history="1">
+      <w:hyperlink w:anchor="_Toc354511569" w:history="1">
         <w:r>
           <w:rPr>
             <w:rStyle w:val="Hyperlink"/>
@@ -4427,7 +4427,7 @@
             <w:noProof/>
             <w:webHidden/>
           </w:rPr>
-          <w:instrText xml:space="preserve"> PAGEREF _Toc354416174 \h </w:instrText>
+          <w:instrText xml:space="preserve"> PAGEREF _Toc354511569 \h </w:instrText>
         </w:r>
         <w:r>
           <w:rPr>
@@ -4470,7 +4470,7 @@
           <w:noProof/>
         </w:rPr>
       </w:pPr>
-      <w:hyperlink w:anchor="_Toc354416175" w:history="1">
+      <w:hyperlink w:anchor="_Toc354511570" w:history="1">
         <w:r>
           <w:rPr>
             <w:rStyle w:val="Hyperlink"/>
@@ -4511,7 +4511,7 @@
             <w:noProof/>
             <w:webHidden/>
           </w:rPr>
-          <w:instrText xml:space="preserve"> PAGEREF _Toc354416175 \h </w:instrText>
+          <w:instrText xml:space="preserve"> PAGEREF _Toc354511570 \h </w:instrText>
         </w:r>
         <w:r>
           <w:rPr>
@@ -4554,7 +4554,7 @@
           <w:noProof/>
         </w:rPr>
       </w:pPr>
-      <w:hyperlink w:anchor="_Toc354416176" w:history="1">
+      <w:hyperlink w:anchor="_Toc354511571" w:history="1">
         <w:r>
           <w:rPr>
             <w:rStyle w:val="Hyperlink"/>
@@ -4595,7 +4595,7 @@
             <w:noProof/>
             <w:webHidden/>
           </w:rPr>
-          <w:instrText xml:space="preserve"> PAGEREF _Toc354416176 \h </w:instrText>
+          <w:instrText xml:space="preserve"> PAGEREF _Toc354511571 \h </w:instrText>
         </w:r>
         <w:r>
           <w:rPr>
@@ -4638,7 +4638,7 @@
           <w:noProof/>
         </w:rPr>
       </w:pPr>
-      <w:hyperlink w:anchor="_Toc354416177" w:history="1">
+      <w:hyperlink w:anchor="_Toc354511572" w:history="1">
         <w:r>
           <w:rPr>
             <w:rStyle w:val="Hyperlink"/>
@@ -4658,7 +4658,7 @@
             <w:rStyle w:val="Hyperlink"/>
             <w:noProof/>
           </w:rPr>
-          <w:t>Common Modules</w:t>
+          <w:t>Common Pages</w:t>
         </w:r>
         <w:r>
           <w:rPr>
@@ -4679,7 +4679,7 @@
             <w:noProof/>
             <w:webHidden/>
           </w:rPr>
-          <w:instrText xml:space="preserve"> PAGEREF _Toc354416177 \h </w:instrText>
+          <w:instrText xml:space="preserve"> PAGEREF _Toc354511572 \h </w:instrText>
         </w:r>
         <w:r>
           <w:rPr>
@@ -4722,7 +4722,7 @@
           <w:noProof/>
         </w:rPr>
       </w:pPr>
-      <w:hyperlink w:anchor="_Toc354416178" w:history="1">
+      <w:hyperlink w:anchor="_Toc354511573" w:history="1">
         <w:r>
           <w:rPr>
             <w:rStyle w:val="Hyperlink"/>
@@ -4742,7 +4742,7 @@
             <w:rStyle w:val="Hyperlink"/>
             <w:noProof/>
           </w:rPr>
-          <w:t>Administrator Modules</w:t>
+          <w:t>Public user Pages</w:t>
         </w:r>
         <w:r>
           <w:rPr>
@@ -4763,991 +4763,7 @@
             <w:noProof/>
             <w:webHidden/>
           </w:rPr>
-          <w:instrText xml:space="preserve"> PAGEREF _Toc354416178 \h </w:instrText>
-        </w:r>
-        <w:r>
-          <w:rPr>
-            <w:noProof/>
-            <w:webHidden/>
-          </w:rPr>
-        </w:r>
-        <w:r>
-          <w:rPr>
-            <w:noProof/>
-            <w:webHidden/>
-          </w:rPr>
-          <w:fldChar w:fldCharType="separate"/>
-        </w:r>
-        <w:r>
-          <w:rPr>
-            <w:noProof/>
-            <w:webHidden/>
-          </w:rPr>
-          <w:t>45</w:t>
-        </w:r>
-        <w:r>
-          <w:rPr>
-            <w:noProof/>
-            <w:webHidden/>
-          </w:rPr>
-          <w:fldChar w:fldCharType="end"/>
-        </w:r>
-      </w:hyperlink>
-    </w:p>
-    <w:p>
-      <w:pPr>
-        <w:pStyle w:val="TOC4"/>
-        <w:tabs>
-          <w:tab w:val="left" w:pos="1540"/>
-          <w:tab w:val="right" w:leader="dot" w:pos="9350"/>
-        </w:tabs>
-        <w:rPr>
-          <w:noProof/>
-        </w:rPr>
-      </w:pPr>
-      <w:hyperlink w:anchor="_Toc354416179" w:history="1">
-        <w:r>
-          <w:rPr>
-            <w:rStyle w:val="Hyperlink"/>
-            <w:noProof/>
-          </w:rPr>
-          <w:t>6.2.1.1</w:t>
-        </w:r>
-        <w:r>
-          <w:rPr>
-            <w:noProof/>
-          </w:rPr>
-          <w:tab/>
-        </w:r>
-        <w:r>
-          <w:rPr>
-            <w:rStyle w:val="Hyperlink"/>
-            <w:noProof/>
-          </w:rPr>
-          <w:t>Administrator Home page</w:t>
-        </w:r>
-        <w:r>
-          <w:rPr>
-            <w:noProof/>
-            <w:webHidden/>
-          </w:rPr>
-          <w:tab/>
-        </w:r>
-        <w:r>
-          <w:rPr>
-            <w:noProof/>
-            <w:webHidden/>
-          </w:rPr>
-          <w:fldChar w:fldCharType="begin"/>
-        </w:r>
-        <w:r>
-          <w:rPr>
-            <w:noProof/>
-            <w:webHidden/>
-          </w:rPr>
-          <w:instrText xml:space="preserve"> PAGEREF _Toc354416179 \h </w:instrText>
-        </w:r>
-        <w:r>
-          <w:rPr>
-            <w:noProof/>
-            <w:webHidden/>
-          </w:rPr>
-        </w:r>
-        <w:r>
-          <w:rPr>
-            <w:noProof/>
-            <w:webHidden/>
-          </w:rPr>
-          <w:fldChar w:fldCharType="separate"/>
-        </w:r>
-        <w:r>
-          <w:rPr>
-            <w:noProof/>
-            <w:webHidden/>
-          </w:rPr>
-          <w:t>45</w:t>
-        </w:r>
-        <w:r>
-          <w:rPr>
-            <w:noProof/>
-            <w:webHidden/>
-          </w:rPr>
-          <w:fldChar w:fldCharType="end"/>
-        </w:r>
-      </w:hyperlink>
-    </w:p>
-    <w:p>
-      <w:pPr>
-        <w:pStyle w:val="TOC4"/>
-        <w:tabs>
-          <w:tab w:val="left" w:pos="1540"/>
-          <w:tab w:val="right" w:leader="dot" w:pos="9350"/>
-        </w:tabs>
-        <w:rPr>
-          <w:noProof/>
-        </w:rPr>
-      </w:pPr>
-      <w:hyperlink w:anchor="_Toc354416180" w:history="1">
-        <w:r>
-          <w:rPr>
-            <w:rStyle w:val="Hyperlink"/>
-            <w:noProof/>
-          </w:rPr>
-          <w:t>6.2.1.2</w:t>
-        </w:r>
-        <w:r>
-          <w:rPr>
-            <w:noProof/>
-          </w:rPr>
-          <w:tab/>
-        </w:r>
-        <w:r>
-          <w:rPr>
-            <w:rStyle w:val="Hyperlink"/>
-            <w:noProof/>
-          </w:rPr>
-          <w:t>SIS System Management</w:t>
-        </w:r>
-        <w:r>
-          <w:rPr>
-            <w:noProof/>
-            <w:webHidden/>
-          </w:rPr>
-          <w:tab/>
-        </w:r>
-        <w:r>
-          <w:rPr>
-            <w:noProof/>
-            <w:webHidden/>
-          </w:rPr>
-          <w:fldChar w:fldCharType="begin"/>
-        </w:r>
-        <w:r>
-          <w:rPr>
-            <w:noProof/>
-            <w:webHidden/>
-          </w:rPr>
-          <w:instrText xml:space="preserve"> PAGEREF _Toc354416180 \h </w:instrText>
-        </w:r>
-        <w:r>
-          <w:rPr>
-            <w:noProof/>
-            <w:webHidden/>
-          </w:rPr>
-        </w:r>
-        <w:r>
-          <w:rPr>
-            <w:noProof/>
-            <w:webHidden/>
-          </w:rPr>
-          <w:fldChar w:fldCharType="separate"/>
-        </w:r>
-        <w:r>
-          <w:rPr>
-            <w:noProof/>
-            <w:webHidden/>
-          </w:rPr>
-          <w:t>45</w:t>
-        </w:r>
-        <w:r>
-          <w:rPr>
-            <w:noProof/>
-            <w:webHidden/>
-          </w:rPr>
-          <w:fldChar w:fldCharType="end"/>
-        </w:r>
-      </w:hyperlink>
-    </w:p>
-    <w:p>
-      <w:pPr>
-        <w:pStyle w:val="TOC5"/>
-        <w:tabs>
-          <w:tab w:val="left" w:pos="1880"/>
-          <w:tab w:val="right" w:leader="dot" w:pos="9350"/>
-        </w:tabs>
-        <w:rPr>
-          <w:noProof/>
-        </w:rPr>
-      </w:pPr>
-      <w:hyperlink w:anchor="_Toc354416181" w:history="1">
-        <w:r>
-          <w:rPr>
-            <w:rStyle w:val="Hyperlink"/>
-            <w:noProof/>
-          </w:rPr>
-          <w:t>6.2.1.2.1</w:t>
-        </w:r>
-        <w:r>
-          <w:rPr>
-            <w:noProof/>
-          </w:rPr>
-          <w:tab/>
-        </w:r>
-        <w:r>
-          <w:rPr>
-            <w:rStyle w:val="Hyperlink"/>
-            <w:noProof/>
-          </w:rPr>
-          <w:t>SIS Content Maintenance</w:t>
-        </w:r>
-        <w:r>
-          <w:rPr>
-            <w:noProof/>
-            <w:webHidden/>
-          </w:rPr>
-          <w:tab/>
-        </w:r>
-        <w:r>
-          <w:rPr>
-            <w:noProof/>
-            <w:webHidden/>
-          </w:rPr>
-          <w:fldChar w:fldCharType="begin"/>
-        </w:r>
-        <w:r>
-          <w:rPr>
-            <w:noProof/>
-            <w:webHidden/>
-          </w:rPr>
-          <w:instrText xml:space="preserve"> PAGEREF _Toc354416181 \h </w:instrText>
-        </w:r>
-        <w:r>
-          <w:rPr>
-            <w:noProof/>
-            <w:webHidden/>
-          </w:rPr>
-        </w:r>
-        <w:r>
-          <w:rPr>
-            <w:noProof/>
-            <w:webHidden/>
-          </w:rPr>
-          <w:fldChar w:fldCharType="separate"/>
-        </w:r>
-        <w:r>
-          <w:rPr>
-            <w:noProof/>
-            <w:webHidden/>
-          </w:rPr>
-          <w:t>45</w:t>
-        </w:r>
-        <w:r>
-          <w:rPr>
-            <w:noProof/>
-            <w:webHidden/>
-          </w:rPr>
-          <w:fldChar w:fldCharType="end"/>
-        </w:r>
-      </w:hyperlink>
-    </w:p>
-    <w:p>
-      <w:pPr>
-        <w:pStyle w:val="TOC5"/>
-        <w:tabs>
-          <w:tab w:val="left" w:pos="1880"/>
-          <w:tab w:val="right" w:leader="dot" w:pos="9350"/>
-        </w:tabs>
-        <w:rPr>
-          <w:noProof/>
-        </w:rPr>
-      </w:pPr>
-      <w:hyperlink w:anchor="_Toc354416182" w:history="1">
-        <w:r>
-          <w:rPr>
-            <w:rStyle w:val="Hyperlink"/>
-            <w:noProof/>
-          </w:rPr>
-          <w:t>6.2.1.2.2</w:t>
-        </w:r>
-        <w:r>
-          <w:rPr>
-            <w:noProof/>
-          </w:rPr>
-          <w:tab/>
-        </w:r>
-        <w:r>
-          <w:rPr>
-            <w:rStyle w:val="Hyperlink"/>
-            <w:noProof/>
-          </w:rPr>
-          <w:t>School year Maintenance</w:t>
-        </w:r>
-        <w:r>
-          <w:rPr>
-            <w:noProof/>
-            <w:webHidden/>
-          </w:rPr>
-          <w:tab/>
-        </w:r>
-        <w:r>
-          <w:rPr>
-            <w:noProof/>
-            <w:webHidden/>
-          </w:rPr>
-          <w:fldChar w:fldCharType="begin"/>
-        </w:r>
-        <w:r>
-          <w:rPr>
-            <w:noProof/>
-            <w:webHidden/>
-          </w:rPr>
-          <w:instrText xml:space="preserve"> PAGEREF _Toc354416182 \h </w:instrText>
-        </w:r>
-        <w:r>
-          <w:rPr>
-            <w:noProof/>
-            <w:webHidden/>
-          </w:rPr>
-        </w:r>
-        <w:r>
-          <w:rPr>
-            <w:noProof/>
-            <w:webHidden/>
-          </w:rPr>
-          <w:fldChar w:fldCharType="separate"/>
-        </w:r>
-        <w:r>
-          <w:rPr>
-            <w:noProof/>
-            <w:webHidden/>
-          </w:rPr>
-          <w:t>45</w:t>
-        </w:r>
-        <w:r>
-          <w:rPr>
-            <w:noProof/>
-            <w:webHidden/>
-          </w:rPr>
-          <w:fldChar w:fldCharType="end"/>
-        </w:r>
-      </w:hyperlink>
-    </w:p>
-    <w:p>
-      <w:pPr>
-        <w:pStyle w:val="TOC5"/>
-        <w:tabs>
-          <w:tab w:val="left" w:pos="1880"/>
-          <w:tab w:val="right" w:leader="dot" w:pos="9350"/>
-        </w:tabs>
-        <w:rPr>
-          <w:noProof/>
-        </w:rPr>
-      </w:pPr>
-      <w:hyperlink w:anchor="_Toc354416183" w:history="1">
-        <w:r>
-          <w:rPr>
-            <w:rStyle w:val="Hyperlink"/>
-            <w:noProof/>
-          </w:rPr>
-          <w:t>6.2.1.2.3</w:t>
-        </w:r>
-        <w:r>
-          <w:rPr>
-            <w:noProof/>
-          </w:rPr>
-          <w:tab/>
-        </w:r>
-        <w:r>
-          <w:rPr>
-            <w:rStyle w:val="Hyperlink"/>
-            <w:noProof/>
-          </w:rPr>
-          <w:t>Grade Level Maintenance</w:t>
-        </w:r>
-        <w:r>
-          <w:rPr>
-            <w:noProof/>
-            <w:webHidden/>
-          </w:rPr>
-          <w:tab/>
-        </w:r>
-        <w:r>
-          <w:rPr>
-            <w:noProof/>
-            <w:webHidden/>
-          </w:rPr>
-          <w:fldChar w:fldCharType="begin"/>
-        </w:r>
-        <w:r>
-          <w:rPr>
-            <w:noProof/>
-            <w:webHidden/>
-          </w:rPr>
-          <w:instrText xml:space="preserve"> PAGEREF _Toc354416183 \h </w:instrText>
-        </w:r>
-        <w:r>
-          <w:rPr>
-            <w:noProof/>
-            <w:webHidden/>
-          </w:rPr>
-        </w:r>
-        <w:r>
-          <w:rPr>
-            <w:noProof/>
-            <w:webHidden/>
-          </w:rPr>
-          <w:fldChar w:fldCharType="separate"/>
-        </w:r>
-        <w:r>
-          <w:rPr>
-            <w:noProof/>
-            <w:webHidden/>
-          </w:rPr>
-          <w:t>45</w:t>
-        </w:r>
-        <w:r>
-          <w:rPr>
-            <w:noProof/>
-            <w:webHidden/>
-          </w:rPr>
-          <w:fldChar w:fldCharType="end"/>
-        </w:r>
-      </w:hyperlink>
-    </w:p>
-    <w:p>
-      <w:pPr>
-        <w:pStyle w:val="TOC5"/>
-        <w:tabs>
-          <w:tab w:val="left" w:pos="1880"/>
-          <w:tab w:val="right" w:leader="dot" w:pos="9350"/>
-        </w:tabs>
-        <w:rPr>
-          <w:noProof/>
-        </w:rPr>
-      </w:pPr>
-      <w:hyperlink w:anchor="_Toc354416184" w:history="1">
-        <w:r>
-          <w:rPr>
-            <w:rStyle w:val="Hyperlink"/>
-            <w:noProof/>
-          </w:rPr>
-          <w:t>6.2.1.2.4</w:t>
-        </w:r>
-        <w:r>
-          <w:rPr>
-            <w:noProof/>
-          </w:rPr>
-          <w:tab/>
-        </w:r>
-        <w:r>
-          <w:rPr>
-            <w:rStyle w:val="Hyperlink"/>
-            <w:noProof/>
-          </w:rPr>
-          <w:t>Subject Maintenance</w:t>
-        </w:r>
-        <w:r>
-          <w:rPr>
-            <w:noProof/>
-            <w:webHidden/>
-          </w:rPr>
-          <w:tab/>
-        </w:r>
-        <w:r>
-          <w:rPr>
-            <w:noProof/>
-            <w:webHidden/>
-          </w:rPr>
-          <w:fldChar w:fldCharType="begin"/>
-        </w:r>
-        <w:r>
-          <w:rPr>
-            <w:noProof/>
-            <w:webHidden/>
-          </w:rPr>
-          <w:instrText xml:space="preserve"> PAGEREF _Toc354416184 \h </w:instrText>
-        </w:r>
-        <w:r>
-          <w:rPr>
-            <w:noProof/>
-            <w:webHidden/>
-          </w:rPr>
-        </w:r>
-        <w:r>
-          <w:rPr>
-            <w:noProof/>
-            <w:webHidden/>
-          </w:rPr>
-          <w:fldChar w:fldCharType="separate"/>
-        </w:r>
-        <w:r>
-          <w:rPr>
-            <w:noProof/>
-            <w:webHidden/>
-          </w:rPr>
-          <w:t>45</w:t>
-        </w:r>
-        <w:r>
-          <w:rPr>
-            <w:noProof/>
-            <w:webHidden/>
-          </w:rPr>
-          <w:fldChar w:fldCharType="end"/>
-        </w:r>
-      </w:hyperlink>
-    </w:p>
-    <w:p>
-      <w:pPr>
-        <w:pStyle w:val="TOC5"/>
-        <w:tabs>
-          <w:tab w:val="left" w:pos="1880"/>
-          <w:tab w:val="right" w:leader="dot" w:pos="9350"/>
-        </w:tabs>
-        <w:rPr>
-          <w:noProof/>
-        </w:rPr>
-      </w:pPr>
-      <w:hyperlink w:anchor="_Toc354416185" w:history="1">
-        <w:r>
-          <w:rPr>
-            <w:rStyle w:val="Hyperlink"/>
-            <w:noProof/>
-          </w:rPr>
-          <w:t>6.2.1.2.5</w:t>
-        </w:r>
-        <w:r>
-          <w:rPr>
-            <w:noProof/>
-          </w:rPr>
-          <w:tab/>
-        </w:r>
-        <w:r>
-          <w:rPr>
-            <w:rStyle w:val="Hyperlink"/>
-            <w:noProof/>
-          </w:rPr>
-          <w:t>Period Maintenance</w:t>
-        </w:r>
-        <w:r>
-          <w:rPr>
-            <w:noProof/>
-            <w:webHidden/>
-          </w:rPr>
-          <w:tab/>
-        </w:r>
-        <w:r>
-          <w:rPr>
-            <w:noProof/>
-            <w:webHidden/>
-          </w:rPr>
-          <w:fldChar w:fldCharType="begin"/>
-        </w:r>
-        <w:r>
-          <w:rPr>
-            <w:noProof/>
-            <w:webHidden/>
-          </w:rPr>
-          <w:instrText xml:space="preserve"> PAGEREF _Toc354416185 \h </w:instrText>
-        </w:r>
-        <w:r>
-          <w:rPr>
-            <w:noProof/>
-            <w:webHidden/>
-          </w:rPr>
-        </w:r>
-        <w:r>
-          <w:rPr>
-            <w:noProof/>
-            <w:webHidden/>
-          </w:rPr>
-          <w:fldChar w:fldCharType="separate"/>
-        </w:r>
-        <w:r>
-          <w:rPr>
-            <w:noProof/>
-            <w:webHidden/>
-          </w:rPr>
-          <w:t>45</w:t>
-        </w:r>
-        <w:r>
-          <w:rPr>
-            <w:noProof/>
-            <w:webHidden/>
-          </w:rPr>
-          <w:fldChar w:fldCharType="end"/>
-        </w:r>
-      </w:hyperlink>
-    </w:p>
-    <w:p>
-      <w:pPr>
-        <w:pStyle w:val="TOC5"/>
-        <w:tabs>
-          <w:tab w:val="left" w:pos="1880"/>
-          <w:tab w:val="right" w:leader="dot" w:pos="9350"/>
-        </w:tabs>
-        <w:rPr>
-          <w:noProof/>
-        </w:rPr>
-      </w:pPr>
-      <w:hyperlink w:anchor="_Toc354416186" w:history="1">
-        <w:r>
-          <w:rPr>
-            <w:rStyle w:val="Hyperlink"/>
-            <w:noProof/>
-          </w:rPr>
-          <w:t>6.2.1.2.6</w:t>
-        </w:r>
-        <w:r>
-          <w:rPr>
-            <w:noProof/>
-          </w:rPr>
-          <w:tab/>
-        </w:r>
-        <w:r>
-          <w:rPr>
-            <w:rStyle w:val="Hyperlink"/>
-            <w:noProof/>
-          </w:rPr>
-          <w:t>Teacher/Subject Schedule Maintenance</w:t>
-        </w:r>
-        <w:r>
-          <w:rPr>
-            <w:noProof/>
-            <w:webHidden/>
-          </w:rPr>
-          <w:tab/>
-        </w:r>
-        <w:r>
-          <w:rPr>
-            <w:noProof/>
-            <w:webHidden/>
-          </w:rPr>
-          <w:fldChar w:fldCharType="begin"/>
-        </w:r>
-        <w:r>
-          <w:rPr>
-            <w:noProof/>
-            <w:webHidden/>
-          </w:rPr>
-          <w:instrText xml:space="preserve"> PAGEREF _Toc354416186 \h </w:instrText>
-        </w:r>
-        <w:r>
-          <w:rPr>
-            <w:noProof/>
-            <w:webHidden/>
-          </w:rPr>
-        </w:r>
-        <w:r>
-          <w:rPr>
-            <w:noProof/>
-            <w:webHidden/>
-          </w:rPr>
-          <w:fldChar w:fldCharType="separate"/>
-        </w:r>
-        <w:r>
-          <w:rPr>
-            <w:noProof/>
-            <w:webHidden/>
-          </w:rPr>
-          <w:t>45</w:t>
-        </w:r>
-        <w:r>
-          <w:rPr>
-            <w:noProof/>
-            <w:webHidden/>
-          </w:rPr>
-          <w:fldChar w:fldCharType="end"/>
-        </w:r>
-      </w:hyperlink>
-    </w:p>
-    <w:p>
-      <w:pPr>
-        <w:pStyle w:val="TOC4"/>
-        <w:tabs>
-          <w:tab w:val="left" w:pos="1540"/>
-          <w:tab w:val="right" w:leader="dot" w:pos="9350"/>
-        </w:tabs>
-        <w:rPr>
-          <w:noProof/>
-        </w:rPr>
-      </w:pPr>
-      <w:hyperlink w:anchor="_Toc354416187" w:history="1">
-        <w:r>
-          <w:rPr>
-            <w:rStyle w:val="Hyperlink"/>
-            <w:noProof/>
-          </w:rPr>
-          <w:t>6.2.1.3</w:t>
-        </w:r>
-        <w:r>
-          <w:rPr>
-            <w:noProof/>
-          </w:rPr>
-          <w:tab/>
-        </w:r>
-        <w:r>
-          <w:rPr>
-            <w:rStyle w:val="Hyperlink"/>
-            <w:noProof/>
-          </w:rPr>
-          <w:t>Admission Management</w:t>
-        </w:r>
-        <w:r>
-          <w:rPr>
-            <w:noProof/>
-            <w:webHidden/>
-          </w:rPr>
-          <w:tab/>
-        </w:r>
-        <w:r>
-          <w:rPr>
-            <w:noProof/>
-            <w:webHidden/>
-          </w:rPr>
-          <w:fldChar w:fldCharType="begin"/>
-        </w:r>
-        <w:r>
-          <w:rPr>
-            <w:noProof/>
-            <w:webHidden/>
-          </w:rPr>
-          <w:instrText xml:space="preserve"> PAGEREF _Toc354416187 \h </w:instrText>
-        </w:r>
-        <w:r>
-          <w:rPr>
-            <w:noProof/>
-            <w:webHidden/>
-          </w:rPr>
-        </w:r>
-        <w:r>
-          <w:rPr>
-            <w:noProof/>
-            <w:webHidden/>
-          </w:rPr>
-          <w:fldChar w:fldCharType="separate"/>
-        </w:r>
-        <w:r>
-          <w:rPr>
-            <w:noProof/>
-            <w:webHidden/>
-          </w:rPr>
-          <w:t>45</w:t>
-        </w:r>
-        <w:r>
-          <w:rPr>
-            <w:noProof/>
-            <w:webHidden/>
-          </w:rPr>
-          <w:fldChar w:fldCharType="end"/>
-        </w:r>
-      </w:hyperlink>
-    </w:p>
-    <w:p>
-      <w:pPr>
-        <w:pStyle w:val="TOC4"/>
-        <w:tabs>
-          <w:tab w:val="left" w:pos="1540"/>
-          <w:tab w:val="right" w:leader="dot" w:pos="9350"/>
-        </w:tabs>
-        <w:rPr>
-          <w:noProof/>
-        </w:rPr>
-      </w:pPr>
-      <w:hyperlink w:anchor="_Toc354416188" w:history="1">
-        <w:r>
-          <w:rPr>
-            <w:rStyle w:val="Hyperlink"/>
-            <w:noProof/>
-          </w:rPr>
-          <w:t>6.2.1.4</w:t>
-        </w:r>
-        <w:r>
-          <w:rPr>
-            <w:noProof/>
-          </w:rPr>
-          <w:tab/>
-        </w:r>
-        <w:r>
-          <w:rPr>
-            <w:rStyle w:val="Hyperlink"/>
-            <w:noProof/>
-          </w:rPr>
-          <w:t>Teacher Management</w:t>
-        </w:r>
-        <w:r>
-          <w:rPr>
-            <w:noProof/>
-            <w:webHidden/>
-          </w:rPr>
-          <w:tab/>
-        </w:r>
-        <w:r>
-          <w:rPr>
-            <w:noProof/>
-            <w:webHidden/>
-          </w:rPr>
-          <w:fldChar w:fldCharType="begin"/>
-        </w:r>
-        <w:r>
-          <w:rPr>
-            <w:noProof/>
-            <w:webHidden/>
-          </w:rPr>
-          <w:instrText xml:space="preserve"> PAGEREF _Toc354416188 \h </w:instrText>
-        </w:r>
-        <w:r>
-          <w:rPr>
-            <w:noProof/>
-            <w:webHidden/>
-          </w:rPr>
-        </w:r>
-        <w:r>
-          <w:rPr>
-            <w:noProof/>
-            <w:webHidden/>
-          </w:rPr>
-          <w:fldChar w:fldCharType="separate"/>
-        </w:r>
-        <w:r>
-          <w:rPr>
-            <w:noProof/>
-            <w:webHidden/>
-          </w:rPr>
-          <w:t>45</w:t>
-        </w:r>
-        <w:r>
-          <w:rPr>
-            <w:noProof/>
-            <w:webHidden/>
-          </w:rPr>
-          <w:fldChar w:fldCharType="end"/>
-        </w:r>
-      </w:hyperlink>
-    </w:p>
-    <w:p>
-      <w:pPr>
-        <w:pStyle w:val="TOC4"/>
-        <w:tabs>
-          <w:tab w:val="left" w:pos="1540"/>
-          <w:tab w:val="right" w:leader="dot" w:pos="9350"/>
-        </w:tabs>
-        <w:rPr>
-          <w:noProof/>
-        </w:rPr>
-      </w:pPr>
-      <w:hyperlink w:anchor="_Toc354416189" w:history="1">
-        <w:r>
-          <w:rPr>
-            <w:rStyle w:val="Hyperlink"/>
-            <w:noProof/>
-          </w:rPr>
-          <w:t>6.2.1.5</w:t>
-        </w:r>
-        <w:r>
-          <w:rPr>
-            <w:noProof/>
-          </w:rPr>
-          <w:tab/>
-        </w:r>
-        <w:r>
-          <w:rPr>
-            <w:rStyle w:val="Hyperlink"/>
-            <w:noProof/>
-          </w:rPr>
-          <w:t>Student Management</w:t>
-        </w:r>
-        <w:r>
-          <w:rPr>
-            <w:noProof/>
-            <w:webHidden/>
-          </w:rPr>
-          <w:tab/>
-        </w:r>
-        <w:r>
-          <w:rPr>
-            <w:noProof/>
-            <w:webHidden/>
-          </w:rPr>
-          <w:fldChar w:fldCharType="begin"/>
-        </w:r>
-        <w:r>
-          <w:rPr>
-            <w:noProof/>
-            <w:webHidden/>
-          </w:rPr>
-          <w:instrText xml:space="preserve"> PAGEREF _Toc354416189 \h </w:instrText>
-        </w:r>
-        <w:r>
-          <w:rPr>
-            <w:noProof/>
-            <w:webHidden/>
-          </w:rPr>
-        </w:r>
-        <w:r>
-          <w:rPr>
-            <w:noProof/>
-            <w:webHidden/>
-          </w:rPr>
-          <w:fldChar w:fldCharType="separate"/>
-        </w:r>
-        <w:r>
-          <w:rPr>
-            <w:noProof/>
-            <w:webHidden/>
-          </w:rPr>
-          <w:t>45</w:t>
-        </w:r>
-        <w:r>
-          <w:rPr>
-            <w:noProof/>
-            <w:webHidden/>
-          </w:rPr>
-          <w:fldChar w:fldCharType="end"/>
-        </w:r>
-      </w:hyperlink>
-    </w:p>
-    <w:p>
-      <w:pPr>
-        <w:pStyle w:val="TOC4"/>
-        <w:tabs>
-          <w:tab w:val="left" w:pos="1540"/>
-          <w:tab w:val="right" w:leader="dot" w:pos="9350"/>
-        </w:tabs>
-        <w:rPr>
-          <w:noProof/>
-        </w:rPr>
-      </w:pPr>
-      <w:hyperlink w:anchor="_Toc354416190" w:history="1">
-        <w:r>
-          <w:rPr>
-            <w:rStyle w:val="Hyperlink"/>
-            <w:noProof/>
-          </w:rPr>
-          <w:t>6.2.1.6</w:t>
-        </w:r>
-        <w:r>
-          <w:rPr>
-            <w:noProof/>
-          </w:rPr>
-          <w:tab/>
-        </w:r>
-        <w:r>
-          <w:rPr>
-            <w:rStyle w:val="Hyperlink"/>
-            <w:noProof/>
-          </w:rPr>
-          <w:t>Reports Management</w:t>
-        </w:r>
-        <w:r>
-          <w:rPr>
-            <w:noProof/>
-            <w:webHidden/>
-          </w:rPr>
-          <w:tab/>
-        </w:r>
-        <w:r>
-          <w:rPr>
-            <w:noProof/>
-            <w:webHidden/>
-          </w:rPr>
-          <w:fldChar w:fldCharType="begin"/>
-        </w:r>
-        <w:r>
-          <w:rPr>
-            <w:noProof/>
-            <w:webHidden/>
-          </w:rPr>
-          <w:instrText xml:space="preserve"> PAGEREF _Toc354416190 \h </w:instrText>
+          <w:instrText xml:space="preserve"> PAGEREF _Toc354511573 \h </w:instrText>
         </w:r>
         <w:r>
           <w:rPr>
@@ -5790,7 +4806,7 @@
           <w:noProof/>
         </w:rPr>
       </w:pPr>
-      <w:hyperlink w:anchor="_Toc354416191" w:history="1">
+      <w:hyperlink w:anchor="_Toc354511574" w:history="1">
         <w:r>
           <w:rPr>
             <w:rStyle w:val="Hyperlink"/>
@@ -5810,7 +4826,7 @@
             <w:rStyle w:val="Hyperlink"/>
             <w:noProof/>
           </w:rPr>
-          <w:t>Teacher Modules</w:t>
+          <w:t>Administrator Portal</w:t>
         </w:r>
         <w:r>
           <w:rPr>
@@ -5831,7 +4847,7 @@
             <w:noProof/>
             <w:webHidden/>
           </w:rPr>
-          <w:instrText xml:space="preserve"> PAGEREF _Toc354416191 \h </w:instrText>
+          <w:instrText xml:space="preserve"> PAGEREF _Toc354511574 \h </w:instrText>
         </w:r>
         <w:r>
           <w:rPr>
@@ -5851,7 +4867,1022 @@
             <w:noProof/>
             <w:webHidden/>
           </w:rPr>
-          <w:t>45</w:t>
+          <w:t>46</w:t>
+        </w:r>
+        <w:r>
+          <w:rPr>
+            <w:noProof/>
+            <w:webHidden/>
+          </w:rPr>
+          <w:fldChar w:fldCharType="end"/>
+        </w:r>
+      </w:hyperlink>
+    </w:p>
+    <w:p>
+      <w:pPr>
+        <w:pStyle w:val="TOC4"/>
+        <w:tabs>
+          <w:tab w:val="left" w:pos="1540"/>
+          <w:tab w:val="right" w:leader="dot" w:pos="9350"/>
+        </w:tabs>
+        <w:rPr>
+          <w:rFonts w:eastAsia="Times New Roman"/>
+          <w:noProof/>
+        </w:rPr>
+      </w:pPr>
+      <w:hyperlink w:anchor="_Toc354511575" w:history="1">
+        <w:r>
+          <w:rPr>
+            <w:rStyle w:val="Hyperlink"/>
+            <w:noProof/>
+          </w:rPr>
+          <w:t>6.3.1.1</w:t>
+        </w:r>
+        <w:r>
+          <w:rPr>
+            <w:rFonts w:eastAsia="Times New Roman"/>
+            <w:noProof/>
+          </w:rPr>
+          <w:tab/>
+        </w:r>
+        <w:r>
+          <w:rPr>
+            <w:rStyle w:val="Hyperlink"/>
+            <w:noProof/>
+          </w:rPr>
+          <w:t>Administrator Home page</w:t>
+        </w:r>
+        <w:r>
+          <w:rPr>
+            <w:noProof/>
+            <w:webHidden/>
+          </w:rPr>
+          <w:tab/>
+        </w:r>
+        <w:r>
+          <w:rPr>
+            <w:noProof/>
+            <w:webHidden/>
+          </w:rPr>
+          <w:fldChar w:fldCharType="begin"/>
+        </w:r>
+        <w:r>
+          <w:rPr>
+            <w:noProof/>
+            <w:webHidden/>
+          </w:rPr>
+          <w:instrText xml:space="preserve"> PAGEREF _Toc354511575 \h </w:instrText>
+        </w:r>
+        <w:r>
+          <w:rPr>
+            <w:noProof/>
+            <w:webHidden/>
+          </w:rPr>
+        </w:r>
+        <w:r>
+          <w:rPr>
+            <w:noProof/>
+            <w:webHidden/>
+          </w:rPr>
+          <w:fldChar w:fldCharType="separate"/>
+        </w:r>
+        <w:r>
+          <w:rPr>
+            <w:noProof/>
+            <w:webHidden/>
+          </w:rPr>
+          <w:t>46</w:t>
+        </w:r>
+        <w:r>
+          <w:rPr>
+            <w:noProof/>
+            <w:webHidden/>
+          </w:rPr>
+          <w:fldChar w:fldCharType="end"/>
+        </w:r>
+      </w:hyperlink>
+    </w:p>
+    <w:p>
+      <w:pPr>
+        <w:pStyle w:val="TOC4"/>
+        <w:tabs>
+          <w:tab w:val="left" w:pos="1540"/>
+          <w:tab w:val="right" w:leader="dot" w:pos="9350"/>
+        </w:tabs>
+        <w:rPr>
+          <w:rFonts w:eastAsia="Times New Roman"/>
+          <w:noProof/>
+        </w:rPr>
+      </w:pPr>
+      <w:hyperlink w:anchor="_Toc354511576" w:history="1">
+        <w:r>
+          <w:rPr>
+            <w:rStyle w:val="Hyperlink"/>
+            <w:noProof/>
+          </w:rPr>
+          <w:t>6.3.1.2</w:t>
+        </w:r>
+        <w:r>
+          <w:rPr>
+            <w:rFonts w:eastAsia="Times New Roman"/>
+            <w:noProof/>
+          </w:rPr>
+          <w:tab/>
+        </w:r>
+        <w:r>
+          <w:rPr>
+            <w:rStyle w:val="Hyperlink"/>
+            <w:noProof/>
+          </w:rPr>
+          <w:t>SIS System Management</w:t>
+        </w:r>
+        <w:r>
+          <w:rPr>
+            <w:noProof/>
+            <w:webHidden/>
+          </w:rPr>
+          <w:tab/>
+        </w:r>
+        <w:r>
+          <w:rPr>
+            <w:noProof/>
+            <w:webHidden/>
+          </w:rPr>
+          <w:fldChar w:fldCharType="begin"/>
+        </w:r>
+        <w:r>
+          <w:rPr>
+            <w:noProof/>
+            <w:webHidden/>
+          </w:rPr>
+          <w:instrText xml:space="preserve"> PAGEREF _Toc354511576 \h </w:instrText>
+        </w:r>
+        <w:r>
+          <w:rPr>
+            <w:noProof/>
+            <w:webHidden/>
+          </w:rPr>
+        </w:r>
+        <w:r>
+          <w:rPr>
+            <w:noProof/>
+            <w:webHidden/>
+          </w:rPr>
+          <w:fldChar w:fldCharType="separate"/>
+        </w:r>
+        <w:r>
+          <w:rPr>
+            <w:noProof/>
+            <w:webHidden/>
+          </w:rPr>
+          <w:t>47</w:t>
+        </w:r>
+        <w:r>
+          <w:rPr>
+            <w:noProof/>
+            <w:webHidden/>
+          </w:rPr>
+          <w:fldChar w:fldCharType="end"/>
+        </w:r>
+      </w:hyperlink>
+    </w:p>
+    <w:p>
+      <w:pPr>
+        <w:pStyle w:val="TOC5"/>
+        <w:tabs>
+          <w:tab w:val="left" w:pos="1880"/>
+          <w:tab w:val="right" w:leader="dot" w:pos="9350"/>
+        </w:tabs>
+        <w:rPr>
+          <w:rFonts w:eastAsia="Times New Roman"/>
+          <w:noProof/>
+        </w:rPr>
+      </w:pPr>
+      <w:hyperlink w:anchor="_Toc354511577" w:history="1">
+        <w:r>
+          <w:rPr>
+            <w:rStyle w:val="Hyperlink"/>
+            <w:noProof/>
+          </w:rPr>
+          <w:t>6.3.1.2.1</w:t>
+        </w:r>
+        <w:r>
+          <w:rPr>
+            <w:rFonts w:eastAsia="Times New Roman"/>
+            <w:noProof/>
+          </w:rPr>
+          <w:tab/>
+        </w:r>
+        <w:r>
+          <w:rPr>
+            <w:rStyle w:val="Hyperlink"/>
+            <w:noProof/>
+          </w:rPr>
+          <w:t>SIS Content Maintenance</w:t>
+        </w:r>
+        <w:r>
+          <w:rPr>
+            <w:noProof/>
+            <w:webHidden/>
+          </w:rPr>
+          <w:tab/>
+        </w:r>
+        <w:r>
+          <w:rPr>
+            <w:noProof/>
+            <w:webHidden/>
+          </w:rPr>
+          <w:fldChar w:fldCharType="begin"/>
+        </w:r>
+        <w:r>
+          <w:rPr>
+            <w:noProof/>
+            <w:webHidden/>
+          </w:rPr>
+          <w:instrText xml:space="preserve"> PAGEREF _Toc354511577 \h </w:instrText>
+        </w:r>
+        <w:r>
+          <w:rPr>
+            <w:noProof/>
+            <w:webHidden/>
+          </w:rPr>
+        </w:r>
+        <w:r>
+          <w:rPr>
+            <w:noProof/>
+            <w:webHidden/>
+          </w:rPr>
+          <w:fldChar w:fldCharType="separate"/>
+        </w:r>
+        <w:r>
+          <w:rPr>
+            <w:noProof/>
+            <w:webHidden/>
+          </w:rPr>
+          <w:t>4</w:t>
+        </w:r>
+        <w:r>
+          <w:rPr>
+            <w:noProof/>
+            <w:webHidden/>
+          </w:rPr>
+          <w:t>7</w:t>
+        </w:r>
+        <w:r>
+          <w:rPr>
+            <w:noProof/>
+            <w:webHidden/>
+          </w:rPr>
+          <w:fldChar w:fldCharType="end"/>
+        </w:r>
+      </w:hyperlink>
+    </w:p>
+    <w:p>
+      <w:pPr>
+        <w:pStyle w:val="TOC5"/>
+        <w:tabs>
+          <w:tab w:val="left" w:pos="1880"/>
+          <w:tab w:val="right" w:leader="dot" w:pos="9350"/>
+        </w:tabs>
+        <w:rPr>
+          <w:rFonts w:eastAsia="Times New Roman"/>
+          <w:noProof/>
+        </w:rPr>
+      </w:pPr>
+      <w:hyperlink w:anchor="_Toc354511578" w:history="1">
+        <w:r>
+          <w:rPr>
+            <w:rStyle w:val="Hyperlink"/>
+            <w:noProof/>
+          </w:rPr>
+          <w:t>6.3.1.2.2</w:t>
+        </w:r>
+        <w:r>
+          <w:rPr>
+            <w:rFonts w:eastAsia="Times New Roman"/>
+            <w:noProof/>
+          </w:rPr>
+          <w:tab/>
+        </w:r>
+        <w:r>
+          <w:rPr>
+            <w:rStyle w:val="Hyperlink"/>
+            <w:noProof/>
+          </w:rPr>
+          <w:t>School year Maintenance</w:t>
+        </w:r>
+        <w:r>
+          <w:rPr>
+            <w:noProof/>
+            <w:webHidden/>
+          </w:rPr>
+          <w:tab/>
+        </w:r>
+        <w:r>
+          <w:rPr>
+            <w:noProof/>
+            <w:webHidden/>
+          </w:rPr>
+          <w:fldChar w:fldCharType="begin"/>
+        </w:r>
+        <w:r>
+          <w:rPr>
+            <w:noProof/>
+            <w:webHidden/>
+          </w:rPr>
+          <w:instrText xml:space="preserve"> PAGEREF _Toc354511578 \h </w:instrText>
+        </w:r>
+        <w:r>
+          <w:rPr>
+            <w:noProof/>
+            <w:webHidden/>
+          </w:rPr>
+        </w:r>
+        <w:r>
+          <w:rPr>
+            <w:noProof/>
+            <w:webHidden/>
+          </w:rPr>
+          <w:fldChar w:fldCharType="separate"/>
+        </w:r>
+        <w:r>
+          <w:rPr>
+            <w:noProof/>
+            <w:webHidden/>
+          </w:rPr>
+          <w:t>48</w:t>
+        </w:r>
+        <w:r>
+          <w:rPr>
+            <w:noProof/>
+            <w:webHidden/>
+          </w:rPr>
+          <w:fldChar w:fldCharType="end"/>
+        </w:r>
+      </w:hyperlink>
+    </w:p>
+    <w:p>
+      <w:pPr>
+        <w:pStyle w:val="TOC5"/>
+        <w:tabs>
+          <w:tab w:val="left" w:pos="1880"/>
+          <w:tab w:val="right" w:leader="dot" w:pos="9350"/>
+        </w:tabs>
+        <w:rPr>
+          <w:rFonts w:eastAsia="Times New Roman"/>
+          <w:noProof/>
+        </w:rPr>
+      </w:pPr>
+      <w:hyperlink w:anchor="_Toc354511579" w:history="1">
+        <w:r>
+          <w:rPr>
+            <w:rStyle w:val="Hyperlink"/>
+            <w:noProof/>
+          </w:rPr>
+          <w:t>6.3.1.2.3</w:t>
+        </w:r>
+        <w:r>
+          <w:rPr>
+            <w:rFonts w:eastAsia="Times New Roman"/>
+            <w:noProof/>
+          </w:rPr>
+          <w:tab/>
+        </w:r>
+        <w:r>
+          <w:rPr>
+            <w:rStyle w:val="Hyperlink"/>
+            <w:noProof/>
+          </w:rPr>
+          <w:t>Grade Level Maintenance</w:t>
+        </w:r>
+        <w:r>
+          <w:rPr>
+            <w:noProof/>
+            <w:webHidden/>
+          </w:rPr>
+          <w:tab/>
+        </w:r>
+        <w:r>
+          <w:rPr>
+            <w:noProof/>
+            <w:webHidden/>
+          </w:rPr>
+          <w:fldChar w:fldCharType="begin"/>
+        </w:r>
+        <w:r>
+          <w:rPr>
+            <w:noProof/>
+            <w:webHidden/>
+          </w:rPr>
+          <w:instrText xml:space="preserve"> PAGEREF _Toc354511579 \h </w:instrText>
+        </w:r>
+        <w:r>
+          <w:rPr>
+            <w:noProof/>
+            <w:webHidden/>
+          </w:rPr>
+        </w:r>
+        <w:r>
+          <w:rPr>
+            <w:noProof/>
+            <w:webHidden/>
+          </w:rPr>
+          <w:fldChar w:fldCharType="separate"/>
+        </w:r>
+        <w:r>
+          <w:rPr>
+            <w:noProof/>
+            <w:webHidden/>
+          </w:rPr>
+          <w:t>48</w:t>
+        </w:r>
+        <w:r>
+          <w:rPr>
+            <w:noProof/>
+            <w:webHidden/>
+          </w:rPr>
+          <w:fldChar w:fldCharType="end"/>
+        </w:r>
+      </w:hyperlink>
+    </w:p>
+    <w:p>
+      <w:pPr>
+        <w:pStyle w:val="TOC5"/>
+        <w:tabs>
+          <w:tab w:val="left" w:pos="1880"/>
+          <w:tab w:val="right" w:leader="dot" w:pos="9350"/>
+        </w:tabs>
+        <w:rPr>
+          <w:rFonts w:eastAsia="Times New Roman"/>
+          <w:noProof/>
+        </w:rPr>
+      </w:pPr>
+      <w:hyperlink w:anchor="_Toc354511580" w:history="1">
+        <w:r>
+          <w:rPr>
+            <w:rStyle w:val="Hyperlink"/>
+            <w:noProof/>
+          </w:rPr>
+          <w:t>6.3.1.2.4</w:t>
+        </w:r>
+        <w:r>
+          <w:rPr>
+            <w:rFonts w:eastAsia="Times New Roman"/>
+            <w:noProof/>
+          </w:rPr>
+          <w:tab/>
+        </w:r>
+        <w:r>
+          <w:rPr>
+            <w:rStyle w:val="Hyperlink"/>
+            <w:noProof/>
+          </w:rPr>
+          <w:t>Subject Maintenance</w:t>
+        </w:r>
+        <w:r>
+          <w:rPr>
+            <w:noProof/>
+            <w:webHidden/>
+          </w:rPr>
+          <w:tab/>
+        </w:r>
+        <w:r>
+          <w:rPr>
+            <w:noProof/>
+            <w:webHidden/>
+          </w:rPr>
+          <w:fldChar w:fldCharType="begin"/>
+        </w:r>
+        <w:r>
+          <w:rPr>
+            <w:noProof/>
+            <w:webHidden/>
+          </w:rPr>
+          <w:instrText xml:space="preserve"> PAGEREF _Toc354511580 \h </w:instrText>
+        </w:r>
+        <w:r>
+          <w:rPr>
+            <w:noProof/>
+            <w:webHidden/>
+          </w:rPr>
+        </w:r>
+        <w:r>
+          <w:rPr>
+            <w:noProof/>
+            <w:webHidden/>
+          </w:rPr>
+          <w:fldChar w:fldCharType="separate"/>
+        </w:r>
+        <w:r>
+          <w:rPr>
+            <w:noProof/>
+            <w:webHidden/>
+          </w:rPr>
+          <w:t>49</w:t>
+        </w:r>
+        <w:r>
+          <w:rPr>
+            <w:noProof/>
+            <w:webHidden/>
+          </w:rPr>
+          <w:fldChar w:fldCharType="end"/>
+        </w:r>
+      </w:hyperlink>
+    </w:p>
+    <w:p>
+      <w:pPr>
+        <w:pStyle w:val="TOC5"/>
+        <w:tabs>
+          <w:tab w:val="left" w:pos="1880"/>
+          <w:tab w:val="right" w:leader="dot" w:pos="9350"/>
+        </w:tabs>
+        <w:rPr>
+          <w:rFonts w:eastAsia="Times New Roman"/>
+          <w:noProof/>
+        </w:rPr>
+      </w:pPr>
+      <w:hyperlink w:anchor="_Toc354511581" w:history="1">
+        <w:r>
+          <w:rPr>
+            <w:rStyle w:val="Hyperlink"/>
+            <w:noProof/>
+          </w:rPr>
+          <w:t>6.3.1.2.5</w:t>
+        </w:r>
+        <w:r>
+          <w:rPr>
+            <w:rFonts w:eastAsia="Times New Roman"/>
+            <w:noProof/>
+          </w:rPr>
+          <w:tab/>
+        </w:r>
+        <w:r>
+          <w:rPr>
+            <w:rStyle w:val="Hyperlink"/>
+            <w:noProof/>
+          </w:rPr>
+          <w:t>Period Maintenance</w:t>
+        </w:r>
+        <w:r>
+          <w:rPr>
+            <w:noProof/>
+            <w:webHidden/>
+          </w:rPr>
+          <w:tab/>
+        </w:r>
+        <w:r>
+          <w:rPr>
+            <w:noProof/>
+            <w:webHidden/>
+          </w:rPr>
+          <w:fldChar w:fldCharType="begin"/>
+        </w:r>
+        <w:r>
+          <w:rPr>
+            <w:noProof/>
+            <w:webHidden/>
+          </w:rPr>
+          <w:instrText xml:space="preserve"> PAGEREF _Toc354511581 \h </w:instrText>
+        </w:r>
+        <w:r>
+          <w:rPr>
+            <w:noProof/>
+            <w:webHidden/>
+          </w:rPr>
+        </w:r>
+        <w:r>
+          <w:rPr>
+            <w:noProof/>
+            <w:webHidden/>
+          </w:rPr>
+          <w:fldChar w:fldCharType="separate"/>
+        </w:r>
+        <w:r>
+          <w:rPr>
+            <w:noProof/>
+            <w:webHidden/>
+          </w:rPr>
+          <w:t>49</w:t>
+        </w:r>
+        <w:r>
+          <w:rPr>
+            <w:noProof/>
+            <w:webHidden/>
+          </w:rPr>
+          <w:fldChar w:fldCharType="end"/>
+        </w:r>
+      </w:hyperlink>
+    </w:p>
+    <w:p>
+      <w:pPr>
+        <w:pStyle w:val="TOC5"/>
+        <w:tabs>
+          <w:tab w:val="left" w:pos="1880"/>
+          <w:tab w:val="right" w:leader="dot" w:pos="9350"/>
+        </w:tabs>
+        <w:rPr>
+          <w:rFonts w:eastAsia="Times New Roman"/>
+          <w:noProof/>
+        </w:rPr>
+      </w:pPr>
+      <w:hyperlink w:anchor="_Toc354511582" w:history="1">
+        <w:r>
+          <w:rPr>
+            <w:rStyle w:val="Hyperlink"/>
+            <w:noProof/>
+          </w:rPr>
+          <w:t>6.3.1.2.6</w:t>
+        </w:r>
+        <w:r>
+          <w:rPr>
+            <w:rFonts w:eastAsia="Times New Roman"/>
+            <w:noProof/>
+          </w:rPr>
+          <w:tab/>
+        </w:r>
+        <w:r>
+          <w:rPr>
+            <w:rStyle w:val="Hyperlink"/>
+            <w:noProof/>
+          </w:rPr>
+          <w:t>Teacher/Subject Schedule Maintenance</w:t>
+        </w:r>
+        <w:r>
+          <w:rPr>
+            <w:noProof/>
+            <w:webHidden/>
+          </w:rPr>
+          <w:tab/>
+        </w:r>
+        <w:r>
+          <w:rPr>
+            <w:noProof/>
+            <w:webHidden/>
+          </w:rPr>
+          <w:fldChar w:fldCharType="begin"/>
+        </w:r>
+        <w:r>
+          <w:rPr>
+            <w:noProof/>
+            <w:webHidden/>
+          </w:rPr>
+          <w:instrText xml:space="preserve"> PAGEREF _Toc354511582 \h </w:instrText>
+        </w:r>
+        <w:r>
+          <w:rPr>
+            <w:noProof/>
+            <w:webHidden/>
+          </w:rPr>
+        </w:r>
+        <w:r>
+          <w:rPr>
+            <w:noProof/>
+            <w:webHidden/>
+          </w:rPr>
+          <w:fldChar w:fldCharType="separate"/>
+        </w:r>
+        <w:r>
+          <w:rPr>
+            <w:noProof/>
+            <w:webHidden/>
+          </w:rPr>
+          <w:t>49</w:t>
+        </w:r>
+        <w:r>
+          <w:rPr>
+            <w:noProof/>
+            <w:webHidden/>
+          </w:rPr>
+          <w:fldChar w:fldCharType="end"/>
+        </w:r>
+      </w:hyperlink>
+    </w:p>
+    <w:p>
+      <w:pPr>
+        <w:pStyle w:val="TOC4"/>
+        <w:tabs>
+          <w:tab w:val="left" w:pos="1540"/>
+          <w:tab w:val="right" w:leader="dot" w:pos="9350"/>
+        </w:tabs>
+        <w:rPr>
+          <w:rFonts w:eastAsia="Times New Roman"/>
+          <w:noProof/>
+        </w:rPr>
+      </w:pPr>
+      <w:hyperlink w:anchor="_Toc354511583" w:history="1">
+        <w:r>
+          <w:rPr>
+            <w:rStyle w:val="Hyperlink"/>
+            <w:noProof/>
+          </w:rPr>
+          <w:t>6.3.1.3</w:t>
+        </w:r>
+        <w:r>
+          <w:rPr>
+            <w:rFonts w:eastAsia="Times New Roman"/>
+            <w:noProof/>
+          </w:rPr>
+          <w:tab/>
+        </w:r>
+        <w:r>
+          <w:rPr>
+            <w:rStyle w:val="Hyperlink"/>
+            <w:noProof/>
+          </w:rPr>
+          <w:t>Admission Management</w:t>
+        </w:r>
+        <w:r>
+          <w:rPr>
+            <w:noProof/>
+            <w:webHidden/>
+          </w:rPr>
+          <w:tab/>
+        </w:r>
+        <w:r>
+          <w:rPr>
+            <w:noProof/>
+            <w:webHidden/>
+          </w:rPr>
+          <w:fldChar w:fldCharType="begin"/>
+        </w:r>
+        <w:r>
+          <w:rPr>
+            <w:noProof/>
+            <w:webHidden/>
+          </w:rPr>
+          <w:instrText xml:space="preserve"> PAGEREF _Toc354511583 \h </w:instrText>
+        </w:r>
+        <w:r>
+          <w:rPr>
+            <w:noProof/>
+            <w:webHidden/>
+          </w:rPr>
+        </w:r>
+        <w:r>
+          <w:rPr>
+            <w:noProof/>
+            <w:webHidden/>
+          </w:rPr>
+          <w:fldChar w:fldCharType="separate"/>
+        </w:r>
+        <w:r>
+          <w:rPr>
+            <w:noProof/>
+            <w:webHidden/>
+          </w:rPr>
+          <w:t>49</w:t>
+        </w:r>
+        <w:r>
+          <w:rPr>
+            <w:noProof/>
+            <w:webHidden/>
+          </w:rPr>
+          <w:fldChar w:fldCharType="end"/>
+        </w:r>
+      </w:hyperlink>
+    </w:p>
+    <w:p>
+      <w:pPr>
+        <w:pStyle w:val="TOC4"/>
+        <w:tabs>
+          <w:tab w:val="left" w:pos="1540"/>
+          <w:tab w:val="right" w:leader="dot" w:pos="9350"/>
+        </w:tabs>
+        <w:rPr>
+          <w:rFonts w:eastAsia="Times New Roman"/>
+          <w:noProof/>
+        </w:rPr>
+      </w:pPr>
+      <w:hyperlink w:anchor="_Toc354511584" w:history="1">
+        <w:r>
+          <w:rPr>
+            <w:rStyle w:val="Hyperlink"/>
+            <w:noProof/>
+          </w:rPr>
+          <w:t>6.3.1.4</w:t>
+        </w:r>
+        <w:r>
+          <w:rPr>
+            <w:rFonts w:eastAsia="Times New Roman"/>
+            <w:noProof/>
+          </w:rPr>
+          <w:tab/>
+        </w:r>
+        <w:r>
+          <w:rPr>
+            <w:rStyle w:val="Hyperlink"/>
+            <w:noProof/>
+          </w:rPr>
+          <w:t>Teacher Management</w:t>
+        </w:r>
+        <w:r>
+          <w:rPr>
+            <w:noProof/>
+            <w:webHidden/>
+          </w:rPr>
+          <w:tab/>
+        </w:r>
+        <w:r>
+          <w:rPr>
+            <w:noProof/>
+            <w:webHidden/>
+          </w:rPr>
+          <w:fldChar w:fldCharType="begin"/>
+        </w:r>
+        <w:r>
+          <w:rPr>
+            <w:noProof/>
+            <w:webHidden/>
+          </w:rPr>
+          <w:instrText xml:space="preserve"> PAGEREF _Toc354511584 \h </w:instrText>
+        </w:r>
+        <w:r>
+          <w:rPr>
+            <w:noProof/>
+            <w:webHidden/>
+          </w:rPr>
+        </w:r>
+        <w:r>
+          <w:rPr>
+            <w:noProof/>
+            <w:webHidden/>
+          </w:rPr>
+          <w:fldChar w:fldCharType="separate"/>
+        </w:r>
+        <w:r>
+          <w:rPr>
+            <w:noProof/>
+            <w:webHidden/>
+          </w:rPr>
+          <w:t>49</w:t>
+        </w:r>
+        <w:r>
+          <w:rPr>
+            <w:noProof/>
+            <w:webHidden/>
+          </w:rPr>
+          <w:fldChar w:fldCharType="end"/>
+        </w:r>
+      </w:hyperlink>
+    </w:p>
+    <w:p>
+      <w:pPr>
+        <w:pStyle w:val="TOC4"/>
+        <w:tabs>
+          <w:tab w:val="left" w:pos="1540"/>
+          <w:tab w:val="right" w:leader="dot" w:pos="9350"/>
+        </w:tabs>
+        <w:rPr>
+          <w:rFonts w:eastAsia="Times New Roman"/>
+          <w:noProof/>
+        </w:rPr>
+      </w:pPr>
+      <w:hyperlink w:anchor="_Toc354511585" w:history="1">
+        <w:r>
+          <w:rPr>
+            <w:rStyle w:val="Hyperlink"/>
+            <w:noProof/>
+          </w:rPr>
+          <w:t>6.3.1.5</w:t>
+        </w:r>
+        <w:r>
+          <w:rPr>
+            <w:rFonts w:eastAsia="Times New Roman"/>
+            <w:noProof/>
+          </w:rPr>
+          <w:tab/>
+        </w:r>
+        <w:r>
+          <w:rPr>
+            <w:rStyle w:val="Hyperlink"/>
+            <w:noProof/>
+          </w:rPr>
+          <w:t>Student Management</w:t>
+        </w:r>
+        <w:r>
+          <w:rPr>
+            <w:noProof/>
+            <w:webHidden/>
+          </w:rPr>
+          <w:tab/>
+        </w:r>
+        <w:r>
+          <w:rPr>
+            <w:noProof/>
+            <w:webHidden/>
+          </w:rPr>
+          <w:fldChar w:fldCharType="begin"/>
+        </w:r>
+        <w:r>
+          <w:rPr>
+            <w:noProof/>
+            <w:webHidden/>
+          </w:rPr>
+          <w:instrText xml:space="preserve"> PAGEREF _Toc354511585 \h </w:instrText>
+        </w:r>
+        <w:r>
+          <w:rPr>
+            <w:noProof/>
+            <w:webHidden/>
+          </w:rPr>
+        </w:r>
+        <w:r>
+          <w:rPr>
+            <w:noProof/>
+            <w:webHidden/>
+          </w:rPr>
+          <w:fldChar w:fldCharType="separate"/>
+        </w:r>
+        <w:r>
+          <w:rPr>
+            <w:noProof/>
+            <w:webHidden/>
+          </w:rPr>
+          <w:t>49</w:t>
+        </w:r>
+        <w:r>
+          <w:rPr>
+            <w:noProof/>
+            <w:webHidden/>
+          </w:rPr>
+          <w:fldChar w:fldCharType="end"/>
+        </w:r>
+      </w:hyperlink>
+    </w:p>
+    <w:p>
+      <w:pPr>
+        <w:pStyle w:val="TOC4"/>
+        <w:tabs>
+          <w:tab w:val="left" w:pos="1540"/>
+          <w:tab w:val="right" w:leader="dot" w:pos="9350"/>
+        </w:tabs>
+        <w:rPr>
+          <w:rFonts w:eastAsia="Times New Roman"/>
+          <w:noProof/>
+        </w:rPr>
+      </w:pPr>
+      <w:hyperlink w:anchor="_Toc354511586" w:history="1">
+        <w:r>
+          <w:rPr>
+            <w:rStyle w:val="Hyperlink"/>
+            <w:noProof/>
+          </w:rPr>
+          <w:t>6.3.1.6</w:t>
+        </w:r>
+        <w:r>
+          <w:rPr>
+            <w:rFonts w:eastAsia="Times New Roman"/>
+            <w:noProof/>
+          </w:rPr>
+          <w:tab/>
+        </w:r>
+        <w:r>
+          <w:rPr>
+            <w:rStyle w:val="Hyperlink"/>
+            <w:noProof/>
+          </w:rPr>
+          <w:t>Reports Management</w:t>
+        </w:r>
+        <w:r>
+          <w:rPr>
+            <w:noProof/>
+            <w:webHidden/>
+          </w:rPr>
+          <w:tab/>
+        </w:r>
+        <w:r>
+          <w:rPr>
+            <w:noProof/>
+            <w:webHidden/>
+          </w:rPr>
+          <w:fldChar w:fldCharType="begin"/>
+        </w:r>
+        <w:r>
+          <w:rPr>
+            <w:noProof/>
+            <w:webHidden/>
+          </w:rPr>
+          <w:instrText xml:space="preserve"> PAGEREF _Toc354511586 \h </w:instrText>
+        </w:r>
+        <w:r>
+          <w:rPr>
+            <w:noProof/>
+            <w:webHidden/>
+          </w:rPr>
+        </w:r>
+        <w:r>
+          <w:rPr>
+            <w:noProof/>
+            <w:webHidden/>
+          </w:rPr>
+          <w:fldChar w:fldCharType="separate"/>
+        </w:r>
+        <w:r>
+          <w:rPr>
+            <w:noProof/>
+            <w:webHidden/>
+          </w:rPr>
+          <w:t>49</w:t>
         </w:r>
         <w:r>
           <w:rPr>
@@ -5874,7 +5905,7 @@
           <w:noProof/>
         </w:rPr>
       </w:pPr>
-      <w:hyperlink w:anchor="_Toc354416192" w:history="1">
+      <w:hyperlink w:anchor="_Toc354511587" w:history="1">
         <w:r>
           <w:rPr>
             <w:rStyle w:val="Hyperlink"/>
@@ -5894,7 +5925,7 @@
             <w:rStyle w:val="Hyperlink"/>
             <w:noProof/>
           </w:rPr>
-          <w:t>Student Modules</w:t>
+          <w:t>Teacher Portal</w:t>
         </w:r>
         <w:r>
           <w:rPr>
@@ -5915,7 +5946,7 @@
             <w:noProof/>
             <w:webHidden/>
           </w:rPr>
-          <w:instrText xml:space="preserve"> PAGEREF _Toc354416192 \h </w:instrText>
+          <w:instrText xml:space="preserve"> PAGEREF _Toc354511587 \h </w:instrText>
         </w:r>
         <w:r>
           <w:rPr>
@@ -5935,7 +5966,91 @@
             <w:noProof/>
             <w:webHidden/>
           </w:rPr>
-          <w:t>45</w:t>
+          <w:t>49</w:t>
+        </w:r>
+        <w:r>
+          <w:rPr>
+            <w:noProof/>
+            <w:webHidden/>
+          </w:rPr>
+          <w:fldChar w:fldCharType="end"/>
+        </w:r>
+      </w:hyperlink>
+    </w:p>
+    <w:p>
+      <w:pPr>
+        <w:pStyle w:val="TOC2"/>
+        <w:tabs>
+          <w:tab w:val="left" w:pos="880"/>
+          <w:tab w:val="right" w:leader="dot" w:pos="9350"/>
+        </w:tabs>
+        <w:rPr>
+          <w:rFonts w:eastAsia="Times New Roman"/>
+          <w:noProof/>
+        </w:rPr>
+      </w:pPr>
+      <w:hyperlink w:anchor="_Toc354511588" w:history="1">
+        <w:r>
+          <w:rPr>
+            <w:rStyle w:val="Hyperlink"/>
+            <w:noProof/>
+          </w:rPr>
+          <w:t>6.5</w:t>
+        </w:r>
+        <w:r>
+          <w:rPr>
+            <w:rFonts w:eastAsia="Times New Roman"/>
+            <w:noProof/>
+          </w:rPr>
+          <w:tab/>
+        </w:r>
+        <w:r>
+          <w:rPr>
+            <w:rStyle w:val="Hyperlink"/>
+            <w:noProof/>
+          </w:rPr>
+          <w:t>Student Portal</w:t>
+        </w:r>
+        <w:r>
+          <w:rPr>
+            <w:noProof/>
+            <w:webHidden/>
+          </w:rPr>
+          <w:tab/>
+        </w:r>
+        <w:r>
+          <w:rPr>
+            <w:noProof/>
+            <w:webHidden/>
+          </w:rPr>
+          <w:fldChar w:fldCharType="begin"/>
+        </w:r>
+        <w:r>
+          <w:rPr>
+            <w:noProof/>
+            <w:webHidden/>
+          </w:rPr>
+          <w:instrText xml:space="preserve"> PAGEREF _Toc354511588 \h </w:instrText>
+        </w:r>
+        <w:r>
+          <w:rPr>
+            <w:noProof/>
+            <w:webHidden/>
+          </w:rPr>
+        </w:r>
+        <w:r>
+          <w:rPr>
+            <w:noProof/>
+            <w:webHidden/>
+          </w:rPr>
+          <w:fldChar w:fldCharType="separate"/>
+        </w:r>
+        <w:r>
+          <w:rPr>
+            <w:noProof/>
+            <w:webHidden/>
+          </w:rPr>
+          <w:t>49</w:t>
         </w:r>
         <w:r>
           <w:rPr>
@@ -5959,7 +6074,7 @@
       <w:r>
         <w:br w:type="page"/>
       </w:r>
-      <w:bookmarkStart w:id="2" w:name="_Toc354416123"/>
+      <w:bookmarkStart w:id="2" w:name="_Toc354511518"/>
       <w:r>
         <w:lastRenderedPageBreak/>
         <w:t>Revision History</w:t>
@@ -7070,7 +7185,7 @@
       <w:pPr>
         <w:pStyle w:val="Heading1"/>
       </w:pPr>
-      <w:bookmarkStart w:id="10" w:name="_Toc354416124"/>
+      <w:bookmarkStart w:id="10" w:name="_Toc354511519"/>
       <w:r>
         <w:t>Purpose</w:t>
       </w:r>
@@ -7080,7 +7195,7 @@
       <w:pPr>
         <w:pStyle w:val="Heading2"/>
       </w:pPr>
-      <w:bookmarkStart w:id="11" w:name="_Toc354416125"/>
+      <w:bookmarkStart w:id="11" w:name="_Toc354511520"/>
       <w:r>
         <w:t>Introduction</w:t>
       </w:r>
@@ -7228,7 +7343,7 @@
         <w:pStyle w:val="Heading2"/>
         <w:spacing w:line="360" w:lineRule="auto"/>
       </w:pPr>
-      <w:bookmarkStart w:id="12" w:name="_Toc354416126"/>
+      <w:bookmarkStart w:id="12" w:name="_Toc354511521"/>
       <w:r>
         <w:t>Overview</w:t>
       </w:r>
@@ -8400,7 +8515,7 @@
       <w:pPr>
         <w:pStyle w:val="Heading2"/>
       </w:pPr>
-      <w:bookmarkStart w:id="13" w:name="_Toc354416127"/>
+      <w:bookmarkStart w:id="13" w:name="_Toc354511522"/>
       <w:r>
         <w:lastRenderedPageBreak/>
         <w:t>Glossary</w:t>
@@ -8705,7 +8820,7 @@
       <w:pPr>
         <w:pStyle w:val="Heading1"/>
       </w:pPr>
-      <w:bookmarkStart w:id="14" w:name="_Toc354416128"/>
+      <w:bookmarkStart w:id="14" w:name="_Toc354511523"/>
       <w:r>
         <w:t>Requirements Specification</w:t>
       </w:r>
@@ -8715,7 +8830,7 @@
       <w:pPr>
         <w:pStyle w:val="Heading2"/>
       </w:pPr>
-      <w:bookmarkStart w:id="15" w:name="_Toc354416129"/>
+      <w:bookmarkStart w:id="15" w:name="_Toc354511524"/>
       <w:r>
         <w:t>Functional Requirements</w:t>
       </w:r>
@@ -8725,7 +8840,7 @@
       <w:pPr>
         <w:pStyle w:val="Heading3"/>
       </w:pPr>
-      <w:bookmarkStart w:id="16" w:name="_Toc354416130"/>
+      <w:bookmarkStart w:id="16" w:name="_Toc354511525"/>
       <w:r>
         <w:t>Access SIS home page</w:t>
       </w:r>
@@ -9195,7 +9310,7 @@
       <w:pPr>
         <w:pStyle w:val="Heading3"/>
       </w:pPr>
-      <w:bookmarkStart w:id="17" w:name="_Toc354416131"/>
+      <w:bookmarkStart w:id="17" w:name="_Toc354511526"/>
       <w:r>
         <w:t>Login</w:t>
       </w:r>
@@ -9636,7 +9751,7 @@
       <w:pPr>
         <w:pStyle w:val="Heading3"/>
       </w:pPr>
-      <w:bookmarkStart w:id="18" w:name="_Toc354416132"/>
+      <w:bookmarkStart w:id="18" w:name="_Toc354511527"/>
       <w:r>
         <w:t>Logout</w:t>
       </w:r>
@@ -10072,7 +10187,7 @@
       <w:pPr>
         <w:pStyle w:val="Heading3"/>
       </w:pPr>
-      <w:bookmarkStart w:id="19" w:name="_Toc354416133"/>
+      <w:bookmarkStart w:id="19" w:name="_Toc354511528"/>
       <w:r>
         <w:t>Update Profile</w:t>
       </w:r>
@@ -10547,7 +10662,7 @@
       <w:pPr>
         <w:pStyle w:val="Heading3"/>
       </w:pPr>
-      <w:bookmarkStart w:id="20" w:name="_Toc354416134"/>
+      <w:bookmarkStart w:id="20" w:name="_Toc354511529"/>
       <w:r>
         <w:t>View attendance</w:t>
       </w:r>
@@ -10980,7 +11095,7 @@
       <w:pPr>
         <w:pStyle w:val="Heading3"/>
       </w:pPr>
-      <w:bookmarkStart w:id="21" w:name="_Toc354416135"/>
+      <w:bookmarkStart w:id="21" w:name="_Toc354511530"/>
       <w:r>
         <w:t>Update attendance</w:t>
       </w:r>
@@ -11418,7 +11533,7 @@
       <w:pPr>
         <w:pStyle w:val="Heading3"/>
       </w:pPr>
-      <w:bookmarkStart w:id="22" w:name="_Toc354416136"/>
+      <w:bookmarkStart w:id="22" w:name="_Toc354511531"/>
       <w:r>
         <w:t>View progress</w:t>
       </w:r>
@@ -11848,7 +11963,7 @@
       <w:pPr>
         <w:pStyle w:val="Heading3"/>
       </w:pPr>
-      <w:bookmarkStart w:id="23" w:name="_Toc354416137"/>
+      <w:bookmarkStart w:id="23" w:name="_Toc354511532"/>
       <w:r>
         <w:t>Update progress</w:t>
       </w:r>
@@ -12277,7 +12392,7 @@
       <w:pPr>
         <w:pStyle w:val="Heading3"/>
       </w:pPr>
-      <w:bookmarkStart w:id="24" w:name="_Toc354416138"/>
+      <w:bookmarkStart w:id="24" w:name="_Toc354511533"/>
       <w:r>
         <w:t>View grades</w:t>
       </w:r>
@@ -12710,7 +12825,7 @@
       <w:pPr>
         <w:pStyle w:val="Heading3"/>
       </w:pPr>
-      <w:bookmarkStart w:id="25" w:name="_Toc354416139"/>
+      <w:bookmarkStart w:id="25" w:name="_Toc354511534"/>
       <w:r>
         <w:t>Update grades</w:t>
       </w:r>
@@ -13142,7 +13257,7 @@
       <w:pPr>
         <w:pStyle w:val="Heading3"/>
       </w:pPr>
-      <w:bookmarkStart w:id="26" w:name="_Toc354416140"/>
+      <w:bookmarkStart w:id="26" w:name="_Toc354511535"/>
       <w:r>
         <w:lastRenderedPageBreak/>
         <w:t>View message center</w:t>
@@ -13639,7 +13754,7 @@
       <w:pPr>
         <w:pStyle w:val="Heading3"/>
       </w:pPr>
-      <w:bookmarkStart w:id="27" w:name="_Toc354416141"/>
+      <w:bookmarkStart w:id="27" w:name="_Toc354511536"/>
       <w:r>
         <w:t>Communicate with the other users through the message center</w:t>
       </w:r>
@@ -14120,7 +14235,7 @@
       <w:pPr>
         <w:pStyle w:val="Heading3"/>
       </w:pPr>
-      <w:bookmarkStart w:id="28" w:name="_Toc354416142"/>
+      <w:bookmarkStart w:id="28" w:name="_Toc354511537"/>
       <w:r>
         <w:lastRenderedPageBreak/>
         <w:t>Set objectives to IEP student</w:t>
@@ -14652,7 +14767,7 @@
       <w:pPr>
         <w:pStyle w:val="Heading3"/>
       </w:pPr>
-      <w:bookmarkStart w:id="29" w:name="_Toc354416143"/>
+      <w:bookmarkStart w:id="29" w:name="_Toc354511538"/>
       <w:r>
         <w:t>View IEP student progress</w:t>
       </w:r>
@@ -15148,7 +15263,7 @@
       <w:pPr>
         <w:pStyle w:val="Heading3"/>
       </w:pPr>
-      <w:bookmarkStart w:id="30" w:name="_Toc354416144"/>
+      <w:bookmarkStart w:id="30" w:name="_Toc354511539"/>
       <w:r>
         <w:t>Update IEP student progress</w:t>
       </w:r>
@@ -15644,7 +15759,7 @@
       <w:pPr>
         <w:pStyle w:val="Heading3"/>
       </w:pPr>
-      <w:bookmarkStart w:id="31" w:name="_Toc354416145"/>
+      <w:bookmarkStart w:id="31" w:name="_Toc354511540"/>
       <w:r>
         <w:t>Student/Parent: View attendance</w:t>
       </w:r>
@@ -16061,7 +16176,7 @@
       <w:pPr>
         <w:pStyle w:val="Heading3"/>
       </w:pPr>
-      <w:bookmarkStart w:id="32" w:name="_Toc354416146"/>
+      <w:bookmarkStart w:id="32" w:name="_Toc354511541"/>
       <w:r>
         <w:t>Student/Parent: View progress</w:t>
       </w:r>
@@ -16480,7 +16595,7 @@
       <w:pPr>
         <w:pStyle w:val="Heading3"/>
       </w:pPr>
-      <w:bookmarkStart w:id="33" w:name="_Toc354416147"/>
+      <w:bookmarkStart w:id="33" w:name="_Toc354511542"/>
       <w:r>
         <w:t>Student/Parent: View grades</w:t>
       </w:r>
@@ -16898,7 +17013,7 @@
       <w:pPr>
         <w:pStyle w:val="Heading3"/>
       </w:pPr>
-      <w:bookmarkStart w:id="34" w:name="_Toc354416148"/>
+      <w:bookmarkStart w:id="34" w:name="_Toc354511543"/>
       <w:r>
         <w:t>Prospective students</w:t>
       </w:r>
@@ -17307,7 +17422,7 @@
       <w:pPr>
         <w:pStyle w:val="Heading3"/>
       </w:pPr>
-      <w:bookmarkStart w:id="35" w:name="_Toc354416149"/>
+      <w:bookmarkStart w:id="35" w:name="_Toc354511544"/>
       <w:r>
         <w:t>Update prospective students page</w:t>
       </w:r>
@@ -17777,7 +17892,7 @@
       <w:pPr>
         <w:pStyle w:val="Heading3"/>
       </w:pPr>
-      <w:bookmarkStart w:id="36" w:name="_Toc354416150"/>
+      <w:bookmarkStart w:id="36" w:name="_Toc354511545"/>
       <w:r>
         <w:t>Submit online application</w:t>
       </w:r>
@@ -18308,7 +18423,7 @@
       <w:pPr>
         <w:pStyle w:val="Heading3"/>
       </w:pPr>
-      <w:bookmarkStart w:id="37" w:name="_Toc354416151"/>
+      <w:bookmarkStart w:id="37" w:name="_Toc354511546"/>
       <w:r>
         <w:t>Track application status</w:t>
       </w:r>
@@ -18751,7 +18866,7 @@
       <w:pPr>
         <w:pStyle w:val="Heading3"/>
       </w:pPr>
-      <w:bookmarkStart w:id="38" w:name="_Toc354416152"/>
+      <w:bookmarkStart w:id="38" w:name="_Toc354511547"/>
       <w:r>
         <w:t>View all new applications</w:t>
       </w:r>
@@ -19199,7 +19314,7 @@
       <w:pPr>
         <w:pStyle w:val="Heading3"/>
       </w:pPr>
-      <w:bookmarkStart w:id="39" w:name="_Toc354416153"/>
+      <w:bookmarkStart w:id="39" w:name="_Toc354511548"/>
       <w:r>
         <w:t>Update application</w:t>
       </w:r>
@@ -19689,7 +19804,7 @@
       <w:pPr>
         <w:pStyle w:val="Heading3"/>
       </w:pPr>
-      <w:bookmarkStart w:id="40" w:name="_Toc354416154"/>
+      <w:bookmarkStart w:id="40" w:name="_Toc354511549"/>
       <w:r>
         <w:t>Update admission status</w:t>
       </w:r>
@@ -20291,7 +20406,7 @@
       <w:pPr>
         <w:pStyle w:val="Heading3"/>
       </w:pPr>
-      <w:bookmarkStart w:id="41" w:name="_Toc354416155"/>
+      <w:bookmarkStart w:id="41" w:name="_Toc354511550"/>
       <w:r>
         <w:t>Create class and schedules</w:t>
       </w:r>
@@ -20773,7 +20888,7 @@
       <w:pPr>
         <w:pStyle w:val="Heading3"/>
       </w:pPr>
-      <w:bookmarkStart w:id="42" w:name="_Toc354416156"/>
+      <w:bookmarkStart w:id="42" w:name="_Toc354511551"/>
       <w:r>
         <w:t>View teachers</w:t>
       </w:r>
@@ -21337,7 +21452,7 @@
       <w:pPr>
         <w:pStyle w:val="Heading3"/>
       </w:pPr>
-      <w:bookmarkStart w:id="43" w:name="_Toc354416157"/>
+      <w:bookmarkStart w:id="43" w:name="_Toc354511552"/>
       <w:r>
         <w:t>Add teacher</w:t>
       </w:r>
@@ -21792,7 +21907,7 @@
       <w:pPr>
         <w:pStyle w:val="Heading3"/>
       </w:pPr>
-      <w:bookmarkStart w:id="44" w:name="_Toc354416158"/>
+      <w:bookmarkStart w:id="44" w:name="_Toc354511553"/>
       <w:r>
         <w:t>Update teacher</w:t>
       </w:r>
@@ -22327,7 +22442,7 @@
       <w:pPr>
         <w:pStyle w:val="Heading3"/>
       </w:pPr>
-      <w:bookmarkStart w:id="45" w:name="_Toc354416159"/>
+      <w:bookmarkStart w:id="45" w:name="_Toc354511554"/>
       <w:r>
         <w:t>Enroll new students</w:t>
       </w:r>
@@ -22813,7 +22928,7 @@
       <w:pPr>
         <w:pStyle w:val="Heading3"/>
       </w:pPr>
-      <w:bookmarkStart w:id="46" w:name="_Toc354416160"/>
+      <w:bookmarkStart w:id="46" w:name="_Toc354511555"/>
       <w:r>
         <w:t>View student records</w:t>
       </w:r>
@@ -23345,7 +23460,7 @@
       <w:pPr>
         <w:pStyle w:val="Heading3"/>
       </w:pPr>
-      <w:bookmarkStart w:id="47" w:name="_Toc354416161"/>
+      <w:bookmarkStart w:id="47" w:name="_Toc354511556"/>
       <w:r>
         <w:t>Updated student records</w:t>
       </w:r>
@@ -23941,7 +24056,7 @@
       <w:pPr>
         <w:pStyle w:val="Heading3"/>
       </w:pPr>
-      <w:bookmarkStart w:id="48" w:name="_Toc354416162"/>
+      <w:bookmarkStart w:id="48" w:name="_Toc354511557"/>
       <w:r>
         <w:t>Handle state reports</w:t>
       </w:r>
@@ -24207,7 +24322,7 @@
                 <v:shape id="_x0000_i1026" type="#_x0000_t75" style="width:77.25pt;height:50.25pt" o:ole="">
                   <v:imagedata r:id="rId9" o:title=""/>
                 </v:shape>
-                <o:OLEObject Type="Embed" ProgID="Package" ShapeID="_x0000_i1026" DrawAspect="Icon" ObjectID="_1428253244" r:id="rId10"/>
+                <o:OLEObject Type="Embed" ProgID="Package" ShapeID="_x0000_i1026" DrawAspect="Icon" ObjectID="_1428254182" r:id="rId10"/>
               </w:object>
             </w:r>
           </w:p>
@@ -24397,7 +24512,7 @@
       <w:pPr>
         <w:pStyle w:val="Heading3"/>
       </w:pPr>
-      <w:bookmarkStart w:id="49" w:name="_Toc354416163"/>
+      <w:bookmarkStart w:id="49" w:name="_Toc354511558"/>
       <w:r>
         <w:t>View ad-hoc reports</w:t>
       </w:r>
@@ -24932,7 +25047,7 @@
       <w:pPr>
         <w:pStyle w:val="Heading3"/>
       </w:pPr>
-      <w:bookmarkStart w:id="50" w:name="_Toc354416164"/>
+      <w:bookmarkStart w:id="50" w:name="_Toc354511559"/>
       <w:r>
         <w:lastRenderedPageBreak/>
         <w:t>Mobile Login</w:t>
@@ -25430,7 +25545,7 @@
       <w:pPr>
         <w:pStyle w:val="Heading3"/>
       </w:pPr>
-      <w:bookmarkStart w:id="51" w:name="_Toc354416165"/>
+      <w:bookmarkStart w:id="51" w:name="_Toc354511560"/>
       <w:r>
         <w:t xml:space="preserve">Mobile </w:t>
       </w:r>
@@ -25898,7 +26013,7 @@
       <w:pPr>
         <w:pStyle w:val="Heading3"/>
       </w:pPr>
-      <w:bookmarkStart w:id="52" w:name="_Toc354416166"/>
+      <w:bookmarkStart w:id="52" w:name="_Toc354511561"/>
       <w:r>
         <w:lastRenderedPageBreak/>
         <w:t>Mobile menu options screen</w:t>
@@ -26368,7 +26483,7 @@
       <w:pPr>
         <w:pStyle w:val="Heading3"/>
       </w:pPr>
-      <w:bookmarkStart w:id="53" w:name="_Toc354416167"/>
+      <w:bookmarkStart w:id="53" w:name="_Toc354511562"/>
       <w:r>
         <w:t>Mobile view message center</w:t>
       </w:r>
@@ -26889,7 +27004,7 @@
       <w:pPr>
         <w:pStyle w:val="Heading3"/>
       </w:pPr>
-      <w:bookmarkStart w:id="54" w:name="_Toc354416168"/>
+      <w:bookmarkStart w:id="54" w:name="_Toc354511563"/>
       <w:r>
         <w:lastRenderedPageBreak/>
         <w:t>Mobile view schedules</w:t>
@@ -27411,7 +27526,7 @@
       <w:pPr>
         <w:pStyle w:val="Heading3"/>
       </w:pPr>
-      <w:bookmarkStart w:id="55" w:name="_Toc354416169"/>
+      <w:bookmarkStart w:id="55" w:name="_Toc354511564"/>
       <w:r>
         <w:t>Mobile view score card</w:t>
       </w:r>
@@ -27838,7 +27953,7 @@
         <w:pStyle w:val="Heading1"/>
       </w:pPr>
       <w:bookmarkStart w:id="56" w:name="_Toc347253547"/>
-      <w:bookmarkStart w:id="57" w:name="_Toc354416170"/>
+      <w:bookmarkStart w:id="57" w:name="_Toc354511565"/>
       <w:r>
         <w:lastRenderedPageBreak/>
         <w:t>System Architecture Design</w:t>
@@ -27852,7 +27967,7 @@
         <w:spacing w:line="360" w:lineRule="auto"/>
       </w:pPr>
       <w:bookmarkStart w:id="58" w:name="_Toc347253548"/>
-      <w:bookmarkStart w:id="59" w:name="_Toc354416171"/>
+      <w:bookmarkStart w:id="59" w:name="_Toc354511566"/>
       <w:r>
         <w:t>Overview</w:t>
       </w:r>
@@ -27896,7 +28011,7 @@
           <v:shape id="_x0000_i1027" type="#_x0000_t75" style="width:468pt;height:255pt" o:ole="">
             <v:imagedata r:id="rId11" o:title=""/>
           </v:shape>
-          <o:OLEObject Type="Embed" ProgID="Visio.Drawing.11" ShapeID="_x0000_i1027" DrawAspect="Content" ObjectID="_1428253245" r:id="rId12"/>
+          <o:OLEObject Type="Embed" ProgID="Visio.Drawing.11" ShapeID="_x0000_i1027" DrawAspect="Content" ObjectID="_1428254183" r:id="rId12"/>
         </w:object>
       </w:r>
     </w:p>
@@ -27920,7 +28035,7 @@
           <v:shape id="_x0000_i1028" type="#_x0000_t75" style="width:468pt;height:271.5pt" o:ole="">
             <v:imagedata r:id="rId13" o:title=""/>
           </v:shape>
-          <o:OLEObject Type="Embed" ProgID="Visio.Drawing.11" ShapeID="_x0000_i1028" DrawAspect="Content" ObjectID="_1428253246" r:id="rId14"/>
+          <o:OLEObject Type="Embed" ProgID="Visio.Drawing.11" ShapeID="_x0000_i1028" DrawAspect="Content" ObjectID="_1428254184" r:id="rId14"/>
         </w:object>
       </w:r>
     </w:p>
@@ -28972,7 +29087,7 @@
         <w:spacing w:line="360" w:lineRule="auto"/>
       </w:pPr>
       <w:bookmarkStart w:id="60" w:name="_Toc347253549"/>
-      <w:bookmarkStart w:id="61" w:name="_Toc354416172"/>
+      <w:bookmarkStart w:id="61" w:name="_Toc354511567"/>
       <w:r>
         <w:t>System Architecture Design – Non-functional characteristics</w:t>
       </w:r>
@@ -29364,7 +29479,7 @@
       <w:pPr>
         <w:pStyle w:val="Heading1"/>
       </w:pPr>
-      <w:bookmarkStart w:id="62" w:name="_Toc354416173"/>
+      <w:bookmarkStart w:id="62" w:name="_Toc354511568"/>
       <w:r>
         <w:t>Database Schema Design</w:t>
       </w:r>
@@ -29375,7 +29490,7 @@
         <w:pStyle w:val="Heading2"/>
         <w:spacing w:line="360" w:lineRule="auto"/>
       </w:pPr>
-      <w:bookmarkStart w:id="63" w:name="_Toc354416174"/>
+      <w:bookmarkStart w:id="63" w:name="_Toc354511569"/>
       <w:r>
         <w:t>Entity Relationship Diagrams</w:t>
       </w:r>
@@ -29427,7 +29542,7 @@
       <w:r>
         <w:br w:type="page"/>
       </w:r>
-      <w:bookmarkStart w:id="64" w:name="_Toc354416175"/>
+      <w:bookmarkStart w:id="64" w:name="_Toc354511570"/>
       <w:r>
         <w:lastRenderedPageBreak/>
         <w:t>Database Table Descriptions</w:t>
@@ -31113,7 +31228,7 @@
           <w:ins w:id="65" w:author="Veekija" w:date="2013-04-22T17:52:00Z"/>
         </w:rPr>
       </w:pPr>
-      <w:bookmarkStart w:id="66" w:name="_Toc354416176"/>
+      <w:bookmarkStart w:id="66" w:name="_Toc354511571"/>
       <w:ins w:id="67" w:author="Veekija" w:date="2013-04-22T17:41:00Z">
         <w:r>
           <w:lastRenderedPageBreak/>
@@ -31229,18 +31344,18 @@
           <w:ins w:id="84" w:author="Veekija" w:date="2013-04-22T18:01:00Z"/>
         </w:rPr>
       </w:pPr>
-      <w:bookmarkStart w:id="85" w:name="_Toc354416177"/>
+      <w:bookmarkStart w:id="85" w:name="_Toc354511572"/>
       <w:ins w:id="86" w:author="Veekija" w:date="2013-04-22T17:42:00Z">
         <w:r>
           <w:t xml:space="preserve">Common </w:t>
+        </w:r>
+      </w:ins>
+      <w:ins w:id="87" w:author="Veekija" w:date="2013-04-22T18:17:00Z">
+        <w:r>
+          <w:t>Pages</w:t>
         </w:r>
       </w:ins>
       <w:bookmarkEnd w:id="85"/>
-      <w:ins w:id="87" w:author="Veekija" w:date="2013-04-22T18:17:00Z">
-        <w:r>
-          <w:t>Pages</w:t>
-        </w:r>
-      </w:ins>
     </w:p>
     <w:p>
       <w:pPr>
@@ -31605,7 +31720,7 @@
           <w:ins w:id="137" w:author="Veekija" w:date="2013-04-23T19:27:00Z"/>
         </w:rPr>
       </w:pPr>
-      <w:bookmarkStart w:id="138" w:name="_Toc354416178"/>
+      <w:bookmarkStart w:id="138" w:name="_Toc354511573"/>
       <w:ins w:id="139" w:author="Veekija" w:date="2013-04-22T17:49:00Z">
         <w:r>
           <w:t>Public user</w:t>
@@ -31616,6 +31731,7 @@
           <w:t xml:space="preserve"> Pages</w:t>
         </w:r>
       </w:ins>
+      <w:bookmarkEnd w:id="138"/>
       <w:ins w:id="141" w:author="Veekija" w:date="2013-04-22T17:49:00Z">
         <w:r>
           <w:t xml:space="preserve"> </w:t>
@@ -31891,85 +32007,86 @@
           <w:ins w:id="174" w:author="Veekija" w:date="2013-04-22T17:44:00Z"/>
         </w:rPr>
       </w:pPr>
-      <w:ins w:id="175" w:author="Veekija" w:date="2013-04-22T17:41:00Z">
+      <w:bookmarkStart w:id="175" w:name="_Toc354511574"/>
+      <w:ins w:id="176" w:author="Veekija" w:date="2013-04-22T17:41:00Z">
         <w:r>
           <w:t>Administrator</w:t>
         </w:r>
       </w:ins>
-      <w:bookmarkEnd w:id="138"/>
-      <w:ins w:id="176" w:author="Veekija" w:date="2013-04-22T18:17:00Z">
+      <w:ins w:id="177" w:author="Veekija" w:date="2013-04-22T18:17:00Z">
         <w:r>
           <w:t xml:space="preserve"> Portal</w:t>
+        </w:r>
+      </w:ins>
+      <w:bookmarkEnd w:id="175"/>
+    </w:p>
+    <w:p>
+      <w:pPr>
+        <w:pStyle w:val="Heading4"/>
+        <w:spacing w:line="360" w:lineRule="auto"/>
+        <w:rPr>
+          <w:ins w:id="178" w:author="Veekija" w:date="2013-04-23T19:42:00Z"/>
+        </w:rPr>
+      </w:pPr>
+      <w:bookmarkStart w:id="179" w:name="_Toc354252434"/>
+      <w:bookmarkStart w:id="180" w:name="_Toc354511575"/>
+      <w:ins w:id="181" w:author="Veekija" w:date="2013-04-22T17:44:00Z">
+        <w:r>
+          <w:t>Administrator Home page</w:t>
+        </w:r>
+      </w:ins>
+      <w:bookmarkEnd w:id="179"/>
+      <w:bookmarkEnd w:id="180"/>
+    </w:p>
+    <w:p>
+      <w:pPr>
+        <w:spacing w:after="0" w:line="360" w:lineRule="auto"/>
+        <w:ind w:firstLine="720"/>
+        <w:rPr>
+          <w:ins w:id="182" w:author="Veekija" w:date="2013-04-23T19:42:00Z"/>
+        </w:rPr>
+      </w:pPr>
+      <w:ins w:id="183" w:author="Veekija" w:date="2013-04-23T19:42:00Z">
+        <w:r>
+          <w:t>Admin users will be redirected to Admin home page as soon as they login to the SIS application using their user login and password. Administrator home page will provide the various menu option</w:t>
+        </w:r>
+      </w:ins>
+      <w:ins w:id="184" w:author="Veekija" w:date="2013-04-23T19:51:00Z">
+        <w:r>
+          <w:t>s for administrators to perform various administrative related functions</w:t>
+        </w:r>
+      </w:ins>
+      <w:ins w:id="185" w:author="Veekija" w:date="2013-04-23T19:52:00Z">
+        <w:r>
+          <w:t xml:space="preserve"> that </w:t>
+        </w:r>
+        <w:proofErr w:type="gramStart"/>
+        <w:r>
+          <w:t>includes</w:t>
+        </w:r>
+        <w:proofErr w:type="gramEnd"/>
+        <w:r>
+          <w:t xml:space="preserve"> </w:t>
+        </w:r>
+        <w:r>
+          <w:t>SIS System Management, Admission Management, Teacher Management, Student Management and Reports Management.</w:t>
         </w:r>
       </w:ins>
     </w:p>
     <w:p>
       <w:pPr>
-        <w:pStyle w:val="Heading4"/>
-        <w:spacing w:line="360" w:lineRule="auto"/>
         <w:rPr>
-          <w:ins w:id="177" w:author="Veekija" w:date="2013-04-23T19:42:00Z"/>
+          <w:ins w:id="186" w:author="Veekija" w:date="2013-04-23T19:57:00Z"/>
         </w:rPr>
       </w:pPr>
-      <w:bookmarkStart w:id="178" w:name="_Toc354252434"/>
-      <w:bookmarkStart w:id="179" w:name="_Toc354416179"/>
-      <w:ins w:id="180" w:author="Veekija" w:date="2013-04-22T17:44:00Z">
-        <w:r>
-          <w:t>Administrator Home page</w:t>
-        </w:r>
-      </w:ins>
-      <w:bookmarkEnd w:id="178"/>
-      <w:bookmarkEnd w:id="179"/>
     </w:p>
     <w:p>
       <w:pPr>
-        <w:spacing w:after="0" w:line="360" w:lineRule="auto"/>
-        <w:ind w:firstLine="720"/>
         <w:rPr>
-          <w:ins w:id="181" w:author="Veekija" w:date="2013-04-23T19:42:00Z"/>
+          <w:ins w:id="187" w:author="Veekija" w:date="2013-04-22T17:44:00Z"/>
         </w:rPr>
       </w:pPr>
-      <w:ins w:id="182" w:author="Veekija" w:date="2013-04-23T19:42:00Z">
-        <w:r>
-          <w:t>Admin users will be redirected to Admin home page as soon as they login to the SIS application using their user login and password. Administrator home page will provide the various menu option</w:t>
-        </w:r>
-      </w:ins>
-      <w:ins w:id="183" w:author="Veekija" w:date="2013-04-23T19:51:00Z">
-        <w:r>
-          <w:t>s for administrators to perform various administrative related functions</w:t>
-        </w:r>
-      </w:ins>
-      <w:ins w:id="184" w:author="Veekija" w:date="2013-04-23T19:52:00Z">
-        <w:r>
-          <w:t xml:space="preserve"> that </w:t>
-        </w:r>
-        <w:proofErr w:type="gramStart"/>
-        <w:r>
-          <w:t>includes</w:t>
-        </w:r>
-        <w:proofErr w:type="gramEnd"/>
-        <w:r>
-          <w:t xml:space="preserve"> </w:t>
-        </w:r>
-        <w:r>
-          <w:t>SIS System Management, Admission Management, Teacher Management, Student Management and Reports Management.</w:t>
-        </w:r>
-      </w:ins>
-    </w:p>
-    <w:p>
-      <w:pPr>
-        <w:rPr>
-          <w:ins w:id="185" w:author="Veekija" w:date="2013-04-23T19:57:00Z"/>
-        </w:rPr>
-      </w:pPr>
-    </w:p>
-    <w:p>
-      <w:pPr>
-        <w:rPr>
-          <w:ins w:id="186" w:author="Veekija" w:date="2013-04-22T17:44:00Z"/>
-        </w:rPr>
-      </w:pPr>
-      <w:ins w:id="187" w:author="Veekija" w:date="2013-04-23T19:57:00Z">
+      <w:ins w:id="188" w:author="Veekija" w:date="2013-04-23T19:57:00Z">
         <w:r>
           <w:pict>
             <v:shape id="_x0000_i1031" type="#_x0000_t75" style="width:467.25pt;height:175.5pt">
@@ -31984,65 +32101,73 @@
         <w:pStyle w:val="Heading4"/>
         <w:spacing w:line="360" w:lineRule="auto"/>
         <w:rPr>
-          <w:ins w:id="188" w:author="Veekija" w:date="2013-04-23T19:58:00Z"/>
+          <w:ins w:id="189" w:author="Veekija" w:date="2013-04-23T19:58:00Z"/>
         </w:rPr>
       </w:pPr>
-      <w:bookmarkStart w:id="189" w:name="_Toc354252435"/>
-      <w:bookmarkStart w:id="190" w:name="_Toc354416180"/>
-      <w:ins w:id="191" w:author="Veekija" w:date="2013-04-22T17:44:00Z">
+      <w:bookmarkStart w:id="190" w:name="_Toc354252435"/>
+      <w:bookmarkStart w:id="191" w:name="_Toc354511576"/>
+      <w:ins w:id="192" w:author="Veekija" w:date="2013-04-22T17:44:00Z">
         <w:r>
           <w:t>SIS System Management</w:t>
         </w:r>
       </w:ins>
-      <w:bookmarkEnd w:id="189"/>
       <w:bookmarkEnd w:id="190"/>
+      <w:bookmarkEnd w:id="191"/>
     </w:p>
     <w:p>
       <w:pPr>
         <w:spacing w:after="0" w:line="360" w:lineRule="auto"/>
         <w:ind w:firstLine="720"/>
         <w:rPr>
-          <w:ins w:id="192" w:author="Veekija" w:date="2013-04-23T20:02:00Z"/>
+          <w:ins w:id="193" w:author="Veekija" w:date="2013-04-23T20:02:00Z"/>
         </w:rPr>
-        <w:pPrChange w:id="193" w:author="Veekija" w:date="2013-04-23T20:03:00Z">
+        <w:pPrChange w:id="194" w:author="Veekija" w:date="2013-04-23T20:03:00Z">
           <w:pPr>
             <w:spacing w:after="0" w:line="360" w:lineRule="auto"/>
           </w:pPr>
         </w:pPrChange>
       </w:pPr>
-      <w:ins w:id="194" w:author="Veekija" w:date="2013-04-23T19:58:00Z">
+      <w:ins w:id="195" w:author="Veekija" w:date="2013-04-23T19:58:00Z">
         <w:r>
           <w:t xml:space="preserve">Using System Management options, administrator will setup </w:t>
         </w:r>
       </w:ins>
-      <w:ins w:id="195" w:author="Veekija" w:date="2013-04-23T19:59:00Z">
+      <w:ins w:id="196" w:author="Veekija" w:date="2013-04-23T19:59:00Z">
         <w:r>
           <w:t>academic</w:t>
         </w:r>
       </w:ins>
-      <w:ins w:id="196" w:author="Veekija" w:date="2013-04-23T19:58:00Z">
+      <w:ins w:id="197" w:author="Veekija" w:date="2013-04-23T19:58:00Z">
         <w:r>
           <w:t xml:space="preserve"> </w:t>
         </w:r>
       </w:ins>
-      <w:ins w:id="197" w:author="Veekija" w:date="2013-04-23T19:59:00Z">
+      <w:ins w:id="198" w:author="Veekija" w:date="2013-04-23T19:59:00Z">
         <w:r>
           <w:t xml:space="preserve">data that requires </w:t>
         </w:r>
       </w:ins>
-      <w:ins w:id="198" w:author="Veekija" w:date="2013-04-23T20:00:00Z">
+      <w:ins w:id="199" w:author="Veekija" w:date="2013-04-23T20:00:00Z">
         <w:r>
           <w:t>managing</w:t>
         </w:r>
       </w:ins>
-      <w:ins w:id="199" w:author="Veekija" w:date="2013-04-23T19:59:00Z">
+      <w:ins w:id="200" w:author="Veekija" w:date="2013-04-23T19:59:00Z">
         <w:r>
           <w:t xml:space="preserve"> a school’s academic process for</w:t>
         </w:r>
       </w:ins>
-      <w:ins w:id="200" w:author="Veekija" w:date="2013-04-23T20:00:00Z">
-        <w:r>
-          <w:t xml:space="preserve"> any specific school year. This information includes School year, Grade level, Subject, Period and Teacher/Subject schedules.</w:t>
+      <w:ins w:id="201" w:author="Veekija" w:date="2013-04-23T20:00:00Z">
+        <w:r>
+          <w:t xml:space="preserve"> any specific school year. This information includes School year, Grade level, </w:t>
+        </w:r>
+        <w:proofErr w:type="gramStart"/>
+        <w:r>
+          <w:t>Subject</w:t>
+        </w:r>
+        <w:proofErr w:type="gramEnd"/>
+        <w:r>
+          <w:t>, Period and Teacher/Subject schedules.</w:t>
         </w:r>
       </w:ins>
     </w:p>
@@ -32050,10 +32175,10 @@
       <w:pPr>
         <w:spacing w:after="0" w:line="360" w:lineRule="auto"/>
         <w:rPr>
-          <w:ins w:id="201" w:author="Veekija" w:date="2013-04-22T17:44:00Z"/>
+          <w:ins w:id="202" w:author="Veekija" w:date="2013-04-22T17:44:00Z"/>
         </w:rPr>
       </w:pPr>
-      <w:ins w:id="202" w:author="Veekija" w:date="2013-04-23T20:02:00Z">
+      <w:ins w:id="203" w:author="Veekija" w:date="2013-04-23T20:02:00Z">
         <w:r>
           <w:pict>
             <v:shape id="_x0000_i1032" type="#_x0000_t75" style="width:468pt;height:156.75pt">
@@ -32067,18 +32192,18 @@
       <w:pPr>
         <w:pStyle w:val="Heading5"/>
         <w:rPr>
-          <w:ins w:id="203" w:author="Veekija" w:date="2013-04-23T20:03:00Z"/>
+          <w:ins w:id="204" w:author="Veekija" w:date="2013-04-23T20:03:00Z"/>
         </w:rPr>
       </w:pPr>
-      <w:bookmarkStart w:id="204" w:name="_Toc354252436"/>
-      <w:bookmarkStart w:id="205" w:name="_Toc354416181"/>
-      <w:ins w:id="206" w:author="Veekija" w:date="2013-04-22T17:44:00Z">
+      <w:bookmarkStart w:id="205" w:name="_Toc354252436"/>
+      <w:bookmarkStart w:id="206" w:name="_Toc354511577"/>
+      <w:ins w:id="207" w:author="Veekija" w:date="2013-04-22T17:44:00Z">
         <w:r>
           <w:t>SIS Content Maintenance</w:t>
         </w:r>
       </w:ins>
-      <w:bookmarkEnd w:id="204"/>
       <w:bookmarkEnd w:id="205"/>
+      <w:bookmarkEnd w:id="206"/>
     </w:p>
     <w:p>
       <w:pPr>
@@ -32088,50 +32213,50 @@
         </w:numPr>
         <w:spacing w:after="0" w:line="360" w:lineRule="auto"/>
         <w:rPr>
-          <w:ins w:id="207" w:author="Veekija" w:date="2013-04-23T20:06:00Z"/>
+          <w:ins w:id="208" w:author="Veekija" w:date="2013-04-23T20:06:00Z"/>
         </w:rPr>
-        <w:pPrChange w:id="208" w:author="Veekija" w:date="2013-04-23T20:06:00Z">
+        <w:pPrChange w:id="209" w:author="Veekija" w:date="2013-04-23T20:06:00Z">
           <w:pPr>
             <w:pStyle w:val="Heading5"/>
           </w:pPr>
         </w:pPrChange>
       </w:pPr>
-      <w:ins w:id="209" w:author="Veekija" w:date="2013-04-23T20:05:00Z">
+      <w:ins w:id="210" w:author="Veekija" w:date="2013-04-23T20:05:00Z">
         <w:r>
           <w:t xml:space="preserve">This screen </w:t>
         </w:r>
       </w:ins>
-      <w:ins w:id="210" w:author="Veekija" w:date="2013-04-23T20:14:00Z">
+      <w:ins w:id="211" w:author="Veekija" w:date="2013-04-23T20:14:00Z">
         <w:r>
           <w:t xml:space="preserve">will </w:t>
         </w:r>
       </w:ins>
-      <w:ins w:id="211" w:author="Veekija" w:date="2013-04-23T20:05:00Z">
+      <w:ins w:id="212" w:author="Veekija" w:date="2013-04-23T20:05:00Z">
         <w:r>
           <w:t>provide</w:t>
         </w:r>
       </w:ins>
-      <w:ins w:id="212" w:author="Veekija" w:date="2013-04-23T20:04:00Z">
+      <w:ins w:id="213" w:author="Veekija" w:date="2013-04-23T20:04:00Z">
         <w:r>
           <w:t xml:space="preserve"> an option for </w:t>
         </w:r>
       </w:ins>
-      <w:ins w:id="213" w:author="Veekija" w:date="2013-04-23T20:03:00Z">
+      <w:ins w:id="214" w:author="Veekija" w:date="2013-04-23T20:03:00Z">
         <w:r>
           <w:t xml:space="preserve">Administrators </w:t>
         </w:r>
       </w:ins>
-      <w:ins w:id="214" w:author="Veekija" w:date="2013-04-23T20:04:00Z">
+      <w:ins w:id="215" w:author="Veekija" w:date="2013-04-23T20:04:00Z">
         <w:r>
           <w:t xml:space="preserve">to add and edit the content for prospective </w:t>
         </w:r>
       </w:ins>
-      <w:ins w:id="215" w:author="Veekija" w:date="2013-04-23T20:05:00Z">
+      <w:ins w:id="216" w:author="Veekija" w:date="2013-04-23T20:05:00Z">
         <w:r>
           <w:t>student’s</w:t>
         </w:r>
       </w:ins>
-      <w:ins w:id="216" w:author="Veekija" w:date="2013-04-23T20:04:00Z">
+      <w:ins w:id="217" w:author="Veekija" w:date="2013-04-23T20:04:00Z">
         <w:r>
           <w:t xml:space="preserve"> page using the rich text editor. </w:t>
         </w:r>
@@ -32145,35 +32270,35 @@
         </w:numPr>
         <w:spacing w:after="0" w:line="360" w:lineRule="auto"/>
         <w:rPr>
-          <w:ins w:id="217" w:author="Veekija" w:date="2013-04-23T20:08:00Z"/>
+          <w:ins w:id="218" w:author="Veekija" w:date="2013-04-23T20:08:00Z"/>
         </w:rPr>
-        <w:pPrChange w:id="218" w:author="Veekija" w:date="2013-04-23T20:06:00Z">
+        <w:pPrChange w:id="219" w:author="Veekija" w:date="2013-04-23T20:06:00Z">
           <w:pPr>
             <w:pStyle w:val="Heading5"/>
           </w:pPr>
         </w:pPrChange>
       </w:pPr>
-      <w:ins w:id="219" w:author="Veekija" w:date="2013-04-23T20:06:00Z">
+      <w:ins w:id="220" w:author="Veekija" w:date="2013-04-23T20:06:00Z">
         <w:r>
           <w:t xml:space="preserve">Updated contents will immediately available in Prospective Student page without any code </w:t>
         </w:r>
       </w:ins>
-      <w:ins w:id="220" w:author="Veekija" w:date="2013-04-23T20:07:00Z">
+      <w:ins w:id="221" w:author="Veekija" w:date="2013-04-23T20:07:00Z">
         <w:r>
           <w:t xml:space="preserve">changes and </w:t>
         </w:r>
       </w:ins>
-      <w:ins w:id="221" w:author="Veekija" w:date="2013-04-23T20:06:00Z">
+      <w:ins w:id="222" w:author="Veekija" w:date="2013-04-23T20:06:00Z">
         <w:r>
           <w:t>deployment</w:t>
         </w:r>
       </w:ins>
-      <w:ins w:id="222" w:author="Veekija" w:date="2013-04-23T20:07:00Z">
+      <w:ins w:id="223" w:author="Veekija" w:date="2013-04-23T20:07:00Z">
         <w:r>
           <w:t>.</w:t>
         </w:r>
       </w:ins>
-      <w:ins w:id="223" w:author="Veekija" w:date="2013-04-23T20:06:00Z">
+      <w:ins w:id="224" w:author="Veekija" w:date="2013-04-23T20:06:00Z">
         <w:r>
           <w:t xml:space="preserve"> </w:t>
         </w:r>
@@ -32183,10 +32308,10 @@
       <w:pPr>
         <w:spacing w:after="0" w:line="360" w:lineRule="auto"/>
         <w:rPr>
-          <w:ins w:id="224" w:author="Veekija" w:date="2013-04-23T20:08:00Z"/>
+          <w:ins w:id="225" w:author="Veekija" w:date="2013-04-23T20:08:00Z"/>
         </w:rPr>
       </w:pPr>
-      <w:ins w:id="225" w:author="Veekija" w:date="2013-04-23T20:08:00Z">
+      <w:ins w:id="226" w:author="Veekija" w:date="2013-04-23T20:08:00Z">
         <w:r>
           <w:lastRenderedPageBreak/>
           <w:pict>
@@ -32202,7 +32327,7 @@
         <w:spacing w:after="0" w:line="360" w:lineRule="auto"/>
         <w:ind w:left="360"/>
         <w:rPr>
-          <w:ins w:id="226" w:author="Veekija" w:date="2013-04-23T20:04:00Z"/>
+          <w:ins w:id="227" w:author="Veekija" w:date="2013-04-23T20:04:00Z"/>
         </w:rPr>
       </w:pPr>
     </w:p>
@@ -32210,18 +32335,18 @@
       <w:pPr>
         <w:pStyle w:val="Heading5"/>
         <w:rPr>
-          <w:ins w:id="227" w:author="Veekija" w:date="2013-04-23T20:07:00Z"/>
+          <w:ins w:id="228" w:author="Veekija" w:date="2013-04-23T20:07:00Z"/>
         </w:rPr>
       </w:pPr>
-      <w:bookmarkStart w:id="228" w:name="_Toc354252437"/>
-      <w:bookmarkStart w:id="229" w:name="_Toc354416182"/>
-      <w:ins w:id="230" w:author="Veekija" w:date="2013-04-22T17:44:00Z">
+      <w:bookmarkStart w:id="229" w:name="_Toc354252437"/>
+      <w:bookmarkStart w:id="230" w:name="_Toc354511578"/>
+      <w:ins w:id="231" w:author="Veekija" w:date="2013-04-22T17:44:00Z">
         <w:r>
           <w:t>School year Maintenance</w:t>
         </w:r>
       </w:ins>
-      <w:bookmarkEnd w:id="228"/>
       <w:bookmarkEnd w:id="229"/>
+      <w:bookmarkEnd w:id="230"/>
     </w:p>
     <w:p>
       <w:pPr>
@@ -32231,20 +32356,20 @@
         </w:numPr>
         <w:spacing w:after="0" w:line="360" w:lineRule="auto"/>
         <w:rPr>
-          <w:ins w:id="231" w:author="Veekija" w:date="2013-04-23T20:07:00Z"/>
+          <w:ins w:id="232" w:author="Veekija" w:date="2013-04-23T20:07:00Z"/>
         </w:rPr>
       </w:pPr>
-      <w:ins w:id="232" w:author="Veekija" w:date="2013-04-23T20:07:00Z">
+      <w:ins w:id="233" w:author="Veekija" w:date="2013-04-23T20:07:00Z">
         <w:r>
           <w:t xml:space="preserve">This screen </w:t>
         </w:r>
       </w:ins>
-      <w:ins w:id="233" w:author="Veekija" w:date="2013-04-23T20:13:00Z">
+      <w:ins w:id="234" w:author="Veekija" w:date="2013-04-23T20:13:00Z">
         <w:r>
           <w:t xml:space="preserve">will </w:t>
         </w:r>
       </w:ins>
-      <w:ins w:id="234" w:author="Veekija" w:date="2013-04-23T20:07:00Z">
+      <w:ins w:id="235" w:author="Veekija" w:date="2013-04-23T20:07:00Z">
         <w:r>
           <w:t>provide</w:t>
         </w:r>
@@ -32252,12 +32377,12 @@
           <w:t xml:space="preserve"> an option for Administrators to add and edit </w:t>
         </w:r>
       </w:ins>
-      <w:ins w:id="235" w:author="Veekija" w:date="2013-04-23T20:09:00Z">
+      <w:ins w:id="236" w:author="Veekija" w:date="2013-04-23T20:09:00Z">
         <w:r>
           <w:t>school years</w:t>
         </w:r>
       </w:ins>
-      <w:ins w:id="236" w:author="Veekija" w:date="2013-04-23T20:07:00Z">
+      <w:ins w:id="237" w:author="Veekija" w:date="2013-04-23T20:07:00Z">
         <w:r>
           <w:t xml:space="preserve">. </w:t>
         </w:r>
@@ -32271,25 +32396,25 @@
         </w:numPr>
         <w:spacing w:after="0" w:line="360" w:lineRule="auto"/>
         <w:rPr>
-          <w:ins w:id="237" w:author="Veekija" w:date="2013-04-23T20:07:00Z"/>
+          <w:ins w:id="238" w:author="Veekija" w:date="2013-04-23T20:07:00Z"/>
         </w:rPr>
       </w:pPr>
-      <w:ins w:id="238" w:author="Veekija" w:date="2013-04-23T20:09:00Z">
+      <w:ins w:id="239" w:author="Veekija" w:date="2013-04-23T20:09:00Z">
         <w:r>
           <w:t xml:space="preserve">Administrator will </w:t>
         </w:r>
       </w:ins>
-      <w:ins w:id="239" w:author="Veekija" w:date="2013-04-23T20:10:00Z">
+      <w:ins w:id="240" w:author="Veekija" w:date="2013-04-23T20:10:00Z">
         <w:r>
           <w:t>update the current school year as active for all operational purposes and make other school years as inactive for</w:t>
         </w:r>
       </w:ins>
-      <w:ins w:id="240" w:author="Veekija" w:date="2013-04-23T20:12:00Z">
+      <w:ins w:id="241" w:author="Veekija" w:date="2013-04-23T20:12:00Z">
         <w:r>
           <w:t xml:space="preserve"> reporting and other purposes</w:t>
         </w:r>
       </w:ins>
-      <w:ins w:id="241" w:author="Veekija" w:date="2013-04-23T20:07:00Z">
+      <w:ins w:id="242" w:author="Veekija" w:date="2013-04-23T20:07:00Z">
         <w:r>
           <w:t xml:space="preserve">. </w:t>
         </w:r>
@@ -32298,10 +32423,10 @@
     <w:p>
       <w:pPr>
         <w:rPr>
-          <w:ins w:id="242" w:author="Veekija" w:date="2013-04-22T17:44:00Z"/>
+          <w:ins w:id="243" w:author="Veekija" w:date="2013-04-22T17:44:00Z"/>
         </w:rPr>
       </w:pPr>
-      <w:ins w:id="243" w:author="Veekija" w:date="2013-04-23T20:13:00Z">
+      <w:ins w:id="244" w:author="Veekija" w:date="2013-04-23T20:13:00Z">
         <w:r>
           <w:pict>
             <v:shape id="_x0000_i1034" type="#_x0000_t75" style="width:468pt;height:161.25pt">
@@ -32314,206 +32439,503 @@
     <w:p>
       <w:pPr>
         <w:pStyle w:val="Heading5"/>
+        <w:spacing w:line="360" w:lineRule="auto"/>
         <w:rPr>
-          <w:ins w:id="244" w:author="Veekija" w:date="2013-04-22T17:44:00Z"/>
+          <w:ins w:id="245" w:author="Veekija" w:date="2013-04-23T20:15:00Z"/>
         </w:rPr>
       </w:pPr>
-      <w:bookmarkStart w:id="245" w:name="_Toc354252438"/>
-      <w:bookmarkStart w:id="246" w:name="_Toc354416183"/>
-      <w:ins w:id="247" w:author="Veekija" w:date="2013-04-22T17:44:00Z">
-        <w:r>
-          <w:lastRenderedPageBreak/>
+      <w:bookmarkStart w:id="246" w:name="_Toc354252438"/>
+      <w:bookmarkStart w:id="247" w:name="_Toc354511579"/>
+      <w:ins w:id="248" w:author="Veekija" w:date="2013-04-22T17:44:00Z">
+        <w:r>
           <w:t>Grade Level Maintenance</w:t>
         </w:r>
-        <w:bookmarkStart w:id="248" w:name="_GoBack"/>
-        <w:bookmarkEnd w:id="245"/>
-        <w:bookmarkEnd w:id="246"/>
-        <w:bookmarkEnd w:id="248"/>
+      </w:ins>
+      <w:bookmarkEnd w:id="246"/>
+      <w:bookmarkEnd w:id="247"/>
+    </w:p>
+    <w:p>
+      <w:pPr>
+        <w:numPr>
+          <w:ilvl w:val="0"/>
+          <w:numId w:val="14"/>
+        </w:numPr>
+        <w:spacing w:after="0" w:line="360" w:lineRule="auto"/>
+        <w:rPr>
+          <w:ins w:id="249" w:author="Veekija" w:date="2013-04-23T20:19:00Z"/>
+        </w:rPr>
+      </w:pPr>
+      <w:ins w:id="250" w:author="Veekija" w:date="2013-04-23T20:15:00Z">
+        <w:r>
+          <w:t xml:space="preserve">This screen will provide an option for Administrators to add and edit </w:t>
+        </w:r>
+      </w:ins>
+      <w:ins w:id="251" w:author="Veekija" w:date="2013-04-23T20:18:00Z">
+        <w:r>
+          <w:t>grade levels</w:t>
+        </w:r>
+      </w:ins>
+      <w:ins w:id="252" w:author="Veekija" w:date="2013-04-23T20:15:00Z">
+        <w:r>
+          <w:t xml:space="preserve">. </w:t>
+        </w:r>
       </w:ins>
     </w:p>
     <w:p>
       <w:pPr>
-        <w:pStyle w:val="Heading5"/>
+        <w:numPr>
+          <w:ilvl w:val="0"/>
+          <w:numId w:val="14"/>
+        </w:numPr>
+        <w:spacing w:after="0" w:line="360" w:lineRule="auto"/>
         <w:rPr>
-          <w:ins w:id="249" w:author="Veekija" w:date="2013-04-22T17:44:00Z"/>
+          <w:ins w:id="253" w:author="Veekija" w:date="2013-04-23T20:15:00Z"/>
         </w:rPr>
       </w:pPr>
-      <w:bookmarkStart w:id="250" w:name="_Toc354252439"/>
-      <w:bookmarkStart w:id="251" w:name="_Toc354416184"/>
-      <w:ins w:id="252" w:author="Veekija" w:date="2013-04-22T17:44:00Z">
-        <w:r>
-          <w:t>Subject Maintenance</w:t>
-        </w:r>
-        <w:bookmarkEnd w:id="250"/>
-        <w:bookmarkEnd w:id="251"/>
+      <w:ins w:id="254" w:author="Veekija" w:date="2013-04-23T20:19:00Z">
+        <w:r>
+          <w:t xml:space="preserve">Sort order attribute in grade level will </w:t>
+        </w:r>
+      </w:ins>
+      <w:ins w:id="255" w:author="Veekija" w:date="2013-04-23T20:20:00Z">
+        <w:r>
+          <w:t>define the order of grade level</w:t>
+        </w:r>
+      </w:ins>
+      <w:ins w:id="256" w:author="Veekija" w:date="2013-04-23T20:21:00Z">
+        <w:r>
+          <w:t xml:space="preserve"> (lower to higher)</w:t>
+        </w:r>
+      </w:ins>
+      <w:ins w:id="257" w:author="Veekija" w:date="2013-04-23T20:20:00Z">
+        <w:r>
+          <w:t xml:space="preserve"> offered in the school</w:t>
+        </w:r>
+      </w:ins>
+      <w:ins w:id="258" w:author="Veekija" w:date="2013-04-23T20:21:00Z">
+        <w:r>
+          <w:t>.</w:t>
+        </w:r>
       </w:ins>
     </w:p>
     <w:p>
       <w:pPr>
-        <w:pStyle w:val="Heading5"/>
+        <w:spacing w:line="360" w:lineRule="auto"/>
         <w:rPr>
-          <w:ins w:id="253" w:author="Veekija" w:date="2013-04-22T17:44:00Z"/>
+          <w:ins w:id="259" w:author="Veekija" w:date="2013-04-22T17:44:00Z"/>
         </w:rPr>
       </w:pPr>
-      <w:bookmarkStart w:id="254" w:name="_Toc354252440"/>
-      <w:bookmarkStart w:id="255" w:name="_Toc354416185"/>
-      <w:ins w:id="256" w:author="Veekija" w:date="2013-04-22T17:44:00Z">
-        <w:r>
-          <w:t>Period Maintenance</w:t>
-        </w:r>
-        <w:bookmarkEnd w:id="254"/>
-        <w:bookmarkEnd w:id="255"/>
+      <w:ins w:id="260" w:author="Veekija" w:date="2013-04-23T20:19:00Z">
+        <w:r>
+          <w:lastRenderedPageBreak/>
+          <w:pict>
+            <v:shape id="_x0000_i1035" type="#_x0000_t75" style="width:468pt;height:177.75pt">
+              <v:imagedata r:id="rId21" o:title=""/>
+            </v:shape>
+          </w:pict>
+        </w:r>
       </w:ins>
     </w:p>
     <w:p>
       <w:pPr>
         <w:pStyle w:val="Heading5"/>
+        <w:spacing w:line="360" w:lineRule="auto"/>
         <w:rPr>
-          <w:ins w:id="257" w:author="Veekija" w:date="2013-04-22T17:44:00Z"/>
+          <w:ins w:id="261" w:author="Veekija" w:date="2013-04-23T20:23:00Z"/>
         </w:rPr>
       </w:pPr>
-      <w:bookmarkStart w:id="258" w:name="_Toc354252441"/>
-      <w:bookmarkStart w:id="259" w:name="_Toc354416186"/>
-      <w:ins w:id="260" w:author="Veekija" w:date="2013-04-22T17:44:00Z">
-        <w:r>
-          <w:t>Teacher/Subject Schedule Maintenance</w:t>
-        </w:r>
-        <w:bookmarkEnd w:id="258"/>
-        <w:bookmarkEnd w:id="259"/>
+      <w:bookmarkStart w:id="262" w:name="_Toc354252439"/>
+      <w:bookmarkStart w:id="263" w:name="_Toc354511580"/>
+      <w:ins w:id="264" w:author="Veekija" w:date="2013-04-22T17:44:00Z">
+        <w:r>
+          <w:t>Subject Maintenance</w:t>
+        </w:r>
+      </w:ins>
+      <w:bookmarkEnd w:id="262"/>
+      <w:bookmarkEnd w:id="263"/>
+    </w:p>
+    <w:p>
+      <w:pPr>
+        <w:numPr>
+          <w:ilvl w:val="0"/>
+          <w:numId w:val="14"/>
+        </w:numPr>
+        <w:spacing w:after="0" w:line="360" w:lineRule="auto"/>
+        <w:rPr>
+          <w:ins w:id="265" w:author="Veekija" w:date="2013-04-23T20:23:00Z"/>
+        </w:rPr>
+      </w:pPr>
+      <w:ins w:id="266" w:author="Veekija" w:date="2013-04-23T20:23:00Z">
+        <w:r>
+          <w:t xml:space="preserve">This screen will provide an option for Administrators to add and edit subjects that are offered in the school. </w:t>
+        </w:r>
       </w:ins>
     </w:p>
     <w:p>
       <w:pPr>
-        <w:pStyle w:val="Heading4"/>
         <w:rPr>
-          <w:ins w:id="261" w:author="Veekija" w:date="2013-04-22T17:44:00Z"/>
+          <w:ins w:id="267" w:author="Veekija" w:date="2013-04-22T17:44:00Z"/>
         </w:rPr>
-      </w:pPr>
-      <w:bookmarkStart w:id="262" w:name="_Toc354252442"/>
-      <w:bookmarkStart w:id="263" w:name="_Toc354416187"/>
-      <w:ins w:id="264" w:author="Veekija" w:date="2013-04-22T17:44:00Z">
-        <w:r>
-          <w:t>Admission Management</w:t>
-        </w:r>
-        <w:bookmarkEnd w:id="262"/>
-        <w:bookmarkEnd w:id="263"/>
+        <w:pPrChange w:id="268" w:author="Veekija" w:date="2013-04-23T20:22:00Z">
+          <w:pPr>
+            <w:pStyle w:val="Heading5"/>
+            <w:spacing w:line="360" w:lineRule="auto"/>
+          </w:pPr>
+        </w:pPrChange>
+      </w:pPr>
+      <w:ins w:id="269" w:author="Veekija" w:date="2013-04-23T20:22:00Z">
+        <w:r>
+          <w:pict>
+            <v:shape id="_x0000_i1036" type="#_x0000_t75" style="width:467.25pt;height:186pt">
+              <v:imagedata r:id="rId22" o:title=""/>
+            </v:shape>
+          </w:pict>
+        </w:r>
       </w:ins>
     </w:p>
     <w:p>
       <w:pPr>
-        <w:pStyle w:val="Heading4"/>
+        <w:pStyle w:val="Heading5"/>
+        <w:spacing w:line="360" w:lineRule="auto"/>
         <w:rPr>
-          <w:ins w:id="265" w:author="Veekija" w:date="2013-04-22T17:44:00Z"/>
+          <w:ins w:id="270" w:author="Veekija" w:date="2013-04-23T20:24:00Z"/>
         </w:rPr>
       </w:pPr>
-      <w:bookmarkStart w:id="266" w:name="_Toc354252443"/>
-      <w:bookmarkStart w:id="267" w:name="_Toc354416188"/>
-      <w:ins w:id="268" w:author="Veekija" w:date="2013-04-22T17:44:00Z">
-        <w:r>
-          <w:t>Teacher Management</w:t>
-        </w:r>
-        <w:bookmarkEnd w:id="266"/>
-        <w:bookmarkEnd w:id="267"/>
+      <w:bookmarkStart w:id="271" w:name="_Toc354252440"/>
+      <w:bookmarkStart w:id="272" w:name="_Toc354511581"/>
+      <w:ins w:id="273" w:author="Veekija" w:date="2013-04-22T17:44:00Z">
+        <w:r>
+          <w:t>Period Maintenance</w:t>
+        </w:r>
+      </w:ins>
+      <w:bookmarkEnd w:id="271"/>
+      <w:bookmarkEnd w:id="272"/>
+    </w:p>
+    <w:p>
+      <w:pPr>
+        <w:numPr>
+          <w:ilvl w:val="0"/>
+          <w:numId w:val="14"/>
+        </w:numPr>
+        <w:spacing w:after="0" w:line="360" w:lineRule="auto"/>
+        <w:rPr>
+          <w:ins w:id="274" w:author="Veekija" w:date="2013-04-23T20:25:00Z"/>
+        </w:rPr>
+      </w:pPr>
+      <w:ins w:id="275" w:author="Veekija" w:date="2013-04-23T20:25:00Z">
+        <w:r>
+          <w:t>This screen will provide an option for Administrators to add and edit periods for the selected school year.</w:t>
+        </w:r>
       </w:ins>
     </w:p>
     <w:p>
       <w:pPr>
-        <w:pStyle w:val="Heading4"/>
+        <w:numPr>
+          <w:ilvl w:val="0"/>
+          <w:numId w:val="14"/>
+        </w:numPr>
+        <w:spacing w:after="0" w:line="360" w:lineRule="auto"/>
         <w:rPr>
-          <w:ins w:id="269" w:author="Veekija" w:date="2013-04-22T17:44:00Z"/>
+          <w:ins w:id="276" w:author="Veekija" w:date="2013-04-23T20:25:00Z"/>
         </w:rPr>
       </w:pPr>
-      <w:bookmarkStart w:id="270" w:name="_Toc354252444"/>
-      <w:bookmarkStart w:id="271" w:name="_Toc354416189"/>
-      <w:ins w:id="272" w:author="Veekija" w:date="2013-04-22T17:44:00Z">
-        <w:r>
-          <w:t>Student Management</w:t>
-        </w:r>
-        <w:bookmarkEnd w:id="270"/>
-        <w:bookmarkEnd w:id="271"/>
+      <w:ins w:id="277" w:author="Veekija" w:date="2013-04-23T20:26:00Z">
+        <w:r>
+          <w:t>During the creation of period, t</w:t>
+        </w:r>
+      </w:ins>
+      <w:ins w:id="278" w:author="Veekija" w:date="2013-04-23T20:25:00Z">
+        <w:r>
+          <w:t>his screen will provide an option</w:t>
+        </w:r>
+      </w:ins>
+      <w:ins w:id="279" w:author="Veekija" w:date="2013-04-23T20:26:00Z">
+        <w:r>
+          <w:t xml:space="preserve"> to select start time, end time </w:t>
+        </w:r>
+      </w:ins>
+      <w:ins w:id="280" w:author="Veekija" w:date="2013-04-23T20:27:00Z">
+        <w:r>
+          <w:t>and sort order for the periods.</w:t>
+        </w:r>
+      </w:ins>
+      <w:ins w:id="281" w:author="Veekija" w:date="2013-04-23T20:25:00Z">
+        <w:r>
+          <w:t xml:space="preserve"> </w:t>
+        </w:r>
       </w:ins>
     </w:p>
     <w:p>
       <w:pPr>
-        <w:pStyle w:val="Heading4"/>
         <w:rPr>
-          <w:ins w:id="273" w:author="Veekija" w:date="2013-04-22T17:45:00Z"/>
+          <w:ins w:id="282" w:author="Veekija" w:date="2013-04-23T20:24:00Z"/>
         </w:rPr>
-      </w:pPr>
-      <w:bookmarkStart w:id="274" w:name="_Toc354416190"/>
-      <w:bookmarkStart w:id="275" w:name="_Toc354252445"/>
-      <w:ins w:id="276" w:author="Veekija" w:date="2013-04-22T17:45:00Z">
-        <w:r>
-          <w:t>Reports Management</w:t>
-        </w:r>
-        <w:bookmarkEnd w:id="274"/>
+        <w:pPrChange w:id="283" w:author="Veekija" w:date="2013-04-23T20:24:00Z">
+          <w:pPr>
+            <w:pStyle w:val="Heading5"/>
+            <w:spacing w:line="360" w:lineRule="auto"/>
+          </w:pPr>
+        </w:pPrChange>
+      </w:pPr>
+    </w:p>
+    <w:p>
+      <w:pPr>
+        <w:rPr>
+          <w:ins w:id="284" w:author="Veekija" w:date="2013-04-23T20:24:00Z"/>
+        </w:rPr>
+        <w:pPrChange w:id="285" w:author="Veekija" w:date="2013-04-23T20:24:00Z">
+          <w:pPr>
+            <w:pStyle w:val="Heading5"/>
+            <w:spacing w:line="360" w:lineRule="auto"/>
+          </w:pPr>
+        </w:pPrChange>
+      </w:pPr>
+    </w:p>
+    <w:p>
+      <w:pPr>
+        <w:rPr>
+          <w:ins w:id="286" w:author="Veekija" w:date="2013-04-22T17:44:00Z"/>
+        </w:rPr>
+        <w:pPrChange w:id="287" w:author="Veekija" w:date="2013-04-23T20:24:00Z">
+          <w:pPr>
+            <w:pStyle w:val="Heading5"/>
+            <w:spacing w:line="360" w:lineRule="auto"/>
+          </w:pPr>
+        </w:pPrChange>
+      </w:pPr>
+      <w:ins w:id="288" w:author="Veekija" w:date="2013-04-23T20:24:00Z">
+        <w:r>
+          <w:lastRenderedPageBreak/>
+          <w:pict>
+            <v:shape id="_x0000_i1037" type="#_x0000_t75" style="width:468pt;height:184.5pt">
+              <v:imagedata r:id="rId23" o:title=""/>
+            </v:shape>
+          </w:pict>
+        </w:r>
       </w:ins>
     </w:p>
     <w:p>
       <w:pPr>
+        <w:pStyle w:val="Heading5"/>
+        <w:spacing w:line="360" w:lineRule="auto"/>
+        <w:rPr>
+          <w:ins w:id="289" w:author="Veekija" w:date="2013-04-23T20:28:00Z"/>
+        </w:rPr>
+      </w:pPr>
+      <w:bookmarkStart w:id="290" w:name="_Toc354252441"/>
+      <w:bookmarkStart w:id="291" w:name="_Toc354511582"/>
+      <w:ins w:id="292" w:author="Veekija" w:date="2013-04-22T17:44:00Z">
+        <w:r>
+          <w:t>Teacher/Subject Schedule Maintenance</w:t>
+        </w:r>
+      </w:ins>
+      <w:bookmarkEnd w:id="290"/>
+      <w:bookmarkEnd w:id="291"/>
+    </w:p>
+    <w:p>
+      <w:pPr>
+        <w:numPr>
+          <w:ilvl w:val="0"/>
+          <w:numId w:val="14"/>
+        </w:numPr>
+        <w:spacing w:after="0" w:line="360" w:lineRule="auto"/>
+        <w:rPr>
+          <w:ins w:id="293" w:author="Veekija" w:date="2013-04-23T20:28:00Z"/>
+        </w:rPr>
+      </w:pPr>
+      <w:ins w:id="294" w:author="Veekija" w:date="2013-04-23T20:28:00Z">
+        <w:r>
+          <w:t xml:space="preserve">This screen will provide an option for Administrators to </w:t>
+        </w:r>
+        <w:r>
+          <w:t>assign teachers</w:t>
+        </w:r>
+        <w:r>
+          <w:t xml:space="preserve"> </w:t>
+        </w:r>
+        <w:r>
+          <w:t>to the specific subjects and its corresponding periods for t</w:t>
+        </w:r>
+      </w:ins>
+      <w:ins w:id="295" w:author="Veekija" w:date="2013-04-23T20:29:00Z">
+        <w:r>
+          <w:t>he selected school year.</w:t>
+        </w:r>
+      </w:ins>
+      <w:ins w:id="296" w:author="Veekija" w:date="2013-04-23T20:28:00Z">
+        <w:r>
+          <w:t xml:space="preserve"> </w:t>
+        </w:r>
+      </w:ins>
+    </w:p>
+    <w:p>
+      <w:pPr>
+        <w:rPr>
+          <w:ins w:id="297" w:author="Veekija" w:date="2013-04-23T20:28:00Z"/>
+        </w:rPr>
+      </w:pPr>
+      <w:bookmarkStart w:id="298" w:name="_GoBack"/>
+      <w:bookmarkEnd w:id="298"/>
+    </w:p>
+    <w:p>
+      <w:pPr>
+        <w:rPr>
+          <w:ins w:id="299" w:author="Veekija" w:date="2013-04-23T20:28:00Z"/>
+        </w:rPr>
+      </w:pPr>
+    </w:p>
+    <w:p>
+      <w:pPr>
+        <w:rPr>
+          <w:ins w:id="300" w:author="Veekija" w:date="2013-04-22T17:44:00Z"/>
+        </w:rPr>
+      </w:pPr>
+      <w:ins w:id="301" w:author="Veekija" w:date="2013-04-23T20:28:00Z">
+        <w:r>
+          <w:rPr>
+            <w:noProof/>
+          </w:rPr>
+          <w:pict>
+            <v:shape id="Picture 1" o:spid="_x0000_i1038" type="#_x0000_t75" style="width:468pt;height:263.25pt;visibility:visible;mso-wrap-style:square">
+              <v:imagedata r:id="rId24" o:title=""/>
+            </v:shape>
+          </w:pict>
+        </w:r>
+      </w:ins>
+    </w:p>
+    <w:p>
+      <w:pPr>
+        <w:pStyle w:val="Heading4"/>
+        <w:rPr>
+          <w:ins w:id="302" w:author="Veekija" w:date="2013-04-22T17:44:00Z"/>
+        </w:rPr>
+      </w:pPr>
+      <w:bookmarkStart w:id="303" w:name="_Toc354252442"/>
+      <w:bookmarkStart w:id="304" w:name="_Toc354511583"/>
+      <w:ins w:id="305" w:author="Veekija" w:date="2013-04-22T17:44:00Z">
+        <w:r>
+          <w:lastRenderedPageBreak/>
+          <w:t>Admission Management</w:t>
+        </w:r>
+        <w:bookmarkEnd w:id="303"/>
+        <w:bookmarkEnd w:id="304"/>
+      </w:ins>
+    </w:p>
+    <w:p>
+      <w:pPr>
+        <w:pStyle w:val="Heading4"/>
+        <w:rPr>
+          <w:ins w:id="306" w:author="Veekija" w:date="2013-04-22T17:44:00Z"/>
+        </w:rPr>
+      </w:pPr>
+      <w:bookmarkStart w:id="307" w:name="_Toc354252443"/>
+      <w:bookmarkStart w:id="308" w:name="_Toc354511584"/>
+      <w:ins w:id="309" w:author="Veekija" w:date="2013-04-22T17:44:00Z">
+        <w:r>
+          <w:t>Teacher Management</w:t>
+        </w:r>
+        <w:bookmarkEnd w:id="307"/>
+        <w:bookmarkEnd w:id="308"/>
+      </w:ins>
+    </w:p>
+    <w:p>
+      <w:pPr>
+        <w:pStyle w:val="Heading4"/>
+        <w:rPr>
+          <w:ins w:id="310" w:author="Veekija" w:date="2013-04-22T17:44:00Z"/>
+        </w:rPr>
+      </w:pPr>
+      <w:bookmarkStart w:id="311" w:name="_Toc354252444"/>
+      <w:bookmarkStart w:id="312" w:name="_Toc354511585"/>
+      <w:ins w:id="313" w:author="Veekija" w:date="2013-04-22T17:44:00Z">
+        <w:r>
+          <w:t>Student Management</w:t>
+        </w:r>
+        <w:bookmarkEnd w:id="311"/>
+        <w:bookmarkEnd w:id="312"/>
+      </w:ins>
+    </w:p>
+    <w:p>
+      <w:pPr>
+        <w:pStyle w:val="Heading4"/>
+        <w:rPr>
+          <w:ins w:id="314" w:author="Veekija" w:date="2013-04-22T17:45:00Z"/>
+        </w:rPr>
+      </w:pPr>
+      <w:bookmarkStart w:id="315" w:name="_Toc354252445"/>
+      <w:bookmarkStart w:id="316" w:name="_Toc354511586"/>
+      <w:ins w:id="317" w:author="Veekija" w:date="2013-04-22T17:45:00Z">
+        <w:r>
+          <w:t>Reports Management</w:t>
+        </w:r>
+        <w:bookmarkEnd w:id="316"/>
+      </w:ins>
+    </w:p>
+    <w:p>
+      <w:pPr>
         <w:pStyle w:val="Heading2"/>
         <w:spacing w:line="360" w:lineRule="auto"/>
         <w:rPr>
-          <w:ins w:id="277" w:author="Veekija" w:date="2013-04-22T17:42:00Z"/>
+          <w:ins w:id="318" w:author="Veekija" w:date="2013-04-22T17:42:00Z"/>
         </w:rPr>
       </w:pPr>
-      <w:bookmarkStart w:id="278" w:name="_Toc354416191"/>
-      <w:bookmarkEnd w:id="275"/>
-      <w:ins w:id="279" w:author="Veekija" w:date="2013-04-22T17:42:00Z">
+      <w:bookmarkStart w:id="319" w:name="_Toc354511587"/>
+      <w:bookmarkEnd w:id="315"/>
+      <w:ins w:id="320" w:author="Veekija" w:date="2013-04-22T17:42:00Z">
         <w:r>
           <w:t xml:space="preserve">Teacher </w:t>
         </w:r>
       </w:ins>
-      <w:bookmarkEnd w:id="278"/>
-      <w:ins w:id="280" w:author="Veekija" w:date="2013-04-22T18:17:00Z">
+      <w:ins w:id="321" w:author="Veekija" w:date="2013-04-22T18:17:00Z">
         <w:r>
           <w:t>Portal</w:t>
         </w:r>
       </w:ins>
+      <w:bookmarkEnd w:id="319"/>
     </w:p>
     <w:p>
       <w:pPr>
         <w:pStyle w:val="Heading2"/>
         <w:spacing w:line="360" w:lineRule="auto"/>
         <w:rPr>
-          <w:ins w:id="281" w:author="Veekija" w:date="2013-04-22T17:49:00Z"/>
+          <w:ins w:id="322" w:author="Veekija" w:date="2013-04-22T17:49:00Z"/>
         </w:rPr>
       </w:pPr>
-      <w:bookmarkStart w:id="282" w:name="_Toc354416192"/>
-      <w:ins w:id="283" w:author="Veekija" w:date="2013-04-22T17:43:00Z">
+      <w:bookmarkStart w:id="323" w:name="_Toc354511588"/>
+      <w:ins w:id="324" w:author="Veekija" w:date="2013-04-22T17:43:00Z">
         <w:r>
           <w:t>Student</w:t>
         </w:r>
       </w:ins>
-      <w:ins w:id="284" w:author="Veekija" w:date="2013-04-22T17:42:00Z">
+      <w:ins w:id="325" w:author="Veekija" w:date="2013-04-22T17:42:00Z">
         <w:r>
           <w:t xml:space="preserve"> </w:t>
         </w:r>
       </w:ins>
-      <w:ins w:id="285" w:author="Veekija" w:date="2013-04-22T18:18:00Z">
+      <w:ins w:id="326" w:author="Veekija" w:date="2013-04-22T18:18:00Z">
         <w:r>
           <w:t>Portal</w:t>
         </w:r>
       </w:ins>
-      <w:bookmarkEnd w:id="282"/>
+      <w:bookmarkEnd w:id="323"/>
     </w:p>
     <w:p>
       <w:pPr>
         <w:rPr>
-          <w:ins w:id="286" w:author="Veekija" w:date="2013-04-22T17:42:00Z"/>
+          <w:ins w:id="327" w:author="Veekija" w:date="2013-04-22T17:42:00Z"/>
         </w:rPr>
       </w:pPr>
     </w:p>
     <w:p>
       <w:pPr>
         <w:rPr>
-          <w:ins w:id="287" w:author="Veekija" w:date="2013-04-22T17:42:00Z"/>
+          <w:ins w:id="328" w:author="Veekija" w:date="2013-04-22T17:42:00Z"/>
         </w:rPr>
       </w:pPr>
     </w:p>
     <w:p/>
     <w:sectPr>
-      <w:footerReference w:type="default" r:id="rId21"/>
+      <w:footerReference w:type="default" r:id="rId25"/>
       <w:pgSz w:w="12240" w:h="15840"/>
       <w:pgMar w:top="1440" w:right="1440" w:bottom="1440" w:left="1440" w:header="720" w:footer="720" w:gutter="0"/>
       <w:cols w:space="720"/>
@@ -32589,7 +33011,7 @@
         <w:bCs/>
         <w:noProof/>
       </w:rPr>
-      <w:t>48</w:t>
+      <w:t>50</w:t>
     </w:r>
     <w:r>
       <w:rPr>
@@ -32634,7 +33056,7 @@
         <w:bCs/>
         <w:noProof/>
       </w:rPr>
-      <w:t>49</w:t>
+      <w:t>51</w:t>
     </w:r>
     <w:r>
       <w:rPr>
@@ -35182,6 +35604,17 @@
       <w:ind w:left="880"/>
     </w:pPr>
   </w:style>
+  <w:style w:type="paragraph" w:styleId="Revision">
+    <w:name w:val="Revision"/>
+    <w:hidden/>
+    <w:uiPriority w:val="99"/>
+    <w:semiHidden/>
+    <w:rsid w:val="00DE0CA4"/>
+    <w:rPr>
+      <w:sz w:val="22"/>
+      <w:szCs w:val="22"/>
+    </w:rPr>
+  </w:style>
 </w:styles>
 </file>
 
@@ -35663,7 +36096,7 @@
 </file>
 
 <file path=customXml/itemProps1.xml><?xml version="1.0" encoding="utf-8"?>
-<ds:datastoreItem xmlns:ds="http://schemas.openxmlformats.org/officeDocument/2006/customXml" ds:itemID="{AD484EC4-EB36-4F94-896E-8DF8A25A035B}">
+<ds:datastoreItem xmlns:ds="http://schemas.openxmlformats.org/officeDocument/2006/customXml" ds:itemID="{0A9ED0CF-968E-46FF-A433-FD3F9A42ACC8}">
   <ds:schemaRefs>
     <ds:schemaRef ds:uri="http://schemas.openxmlformats.org/officeDocument/2006/bibliography"/>
   </ds:schemaRefs>

</xml_diff>

<commit_message>
Updated documentation for admin modules
</commit_message>
<xml_diff>
--- a/docs/SIS - Software Requirements Specification.docx
+++ b/docs/SIS - Software Requirements Specification.docx
@@ -5119,14 +5119,7 @@
             <w:noProof/>
             <w:webHidden/>
           </w:rPr>
-          <w:t>4</w:t>
-        </w:r>
-        <w:r>
-          <w:rPr>
-            <w:noProof/>
-            <w:webHidden/>
-          </w:rPr>
-          <w:t>7</w:t>
+          <w:t>47</w:t>
         </w:r>
         <w:r>
           <w:rPr>
@@ -24322,7 +24315,7 @@
                 <v:shape id="_x0000_i1026" type="#_x0000_t75" style="width:77.25pt;height:50.25pt" o:ole="">
                   <v:imagedata r:id="rId9" o:title=""/>
                 </v:shape>
-                <o:OLEObject Type="Embed" ProgID="Package" ShapeID="_x0000_i1026" DrawAspect="Icon" ObjectID="_1428254182" r:id="rId10"/>
+                <o:OLEObject Type="Embed" ProgID="Package" ShapeID="_x0000_i1026" DrawAspect="Icon" ObjectID="_1428256992" r:id="rId10"/>
               </w:object>
             </w:r>
           </w:p>
@@ -28011,7 +28004,7 @@
           <v:shape id="_x0000_i1027" type="#_x0000_t75" style="width:468pt;height:255pt" o:ole="">
             <v:imagedata r:id="rId11" o:title=""/>
           </v:shape>
-          <o:OLEObject Type="Embed" ProgID="Visio.Drawing.11" ShapeID="_x0000_i1027" DrawAspect="Content" ObjectID="_1428254183" r:id="rId12"/>
+          <o:OLEObject Type="Embed" ProgID="Visio.Drawing.11" ShapeID="_x0000_i1027" DrawAspect="Content" ObjectID="_1428256993" r:id="rId12"/>
         </w:object>
       </w:r>
     </w:p>
@@ -28035,7 +28028,7 @@
           <v:shape id="_x0000_i1028" type="#_x0000_t75" style="width:468pt;height:271.5pt" o:ole="">
             <v:imagedata r:id="rId13" o:title=""/>
           </v:shape>
-          <o:OLEObject Type="Embed" ProgID="Visio.Drawing.11" ShapeID="_x0000_i1028" DrawAspect="Content" ObjectID="_1428254184" r:id="rId14"/>
+          <o:OLEObject Type="Embed" ProgID="Visio.Drawing.11" ShapeID="_x0000_i1028" DrawAspect="Content" ObjectID="_1428256994" r:id="rId14"/>
         </w:object>
       </w:r>
     </w:p>
@@ -32576,14 +32569,8 @@
         <w:rPr>
           <w:ins w:id="267" w:author="Veekija" w:date="2013-04-22T17:44:00Z"/>
         </w:rPr>
-        <w:pPrChange w:id="268" w:author="Veekija" w:date="2013-04-23T20:22:00Z">
-          <w:pPr>
-            <w:pStyle w:val="Heading5"/>
-            <w:spacing w:line="360" w:lineRule="auto"/>
-          </w:pPr>
-        </w:pPrChange>
-      </w:pPr>
-      <w:ins w:id="269" w:author="Veekija" w:date="2013-04-23T20:22:00Z">
+      </w:pPr>
+      <w:ins w:id="268" w:author="Veekija" w:date="2013-04-23T20:22:00Z">
         <w:r>
           <w:pict>
             <v:shape id="_x0000_i1036" type="#_x0000_t75" style="width:467.25pt;height:186pt">
@@ -32598,18 +32585,18 @@
         <w:pStyle w:val="Heading5"/>
         <w:spacing w:line="360" w:lineRule="auto"/>
         <w:rPr>
-          <w:ins w:id="270" w:author="Veekija" w:date="2013-04-23T20:24:00Z"/>
+          <w:ins w:id="269" w:author="Veekija" w:date="2013-04-23T20:24:00Z"/>
         </w:rPr>
       </w:pPr>
-      <w:bookmarkStart w:id="271" w:name="_Toc354252440"/>
-      <w:bookmarkStart w:id="272" w:name="_Toc354511581"/>
-      <w:ins w:id="273" w:author="Veekija" w:date="2013-04-22T17:44:00Z">
+      <w:bookmarkStart w:id="270" w:name="_Toc354252440"/>
+      <w:bookmarkStart w:id="271" w:name="_Toc354511581"/>
+      <w:ins w:id="272" w:author="Veekija" w:date="2013-04-22T17:44:00Z">
         <w:r>
           <w:t>Period Maintenance</w:t>
         </w:r>
       </w:ins>
+      <w:bookmarkEnd w:id="270"/>
       <w:bookmarkEnd w:id="271"/>
-      <w:bookmarkEnd w:id="272"/>
     </w:p>
     <w:p>
       <w:pPr>
@@ -32619,10 +32606,10 @@
         </w:numPr>
         <w:spacing w:after="0" w:line="360" w:lineRule="auto"/>
         <w:rPr>
-          <w:ins w:id="274" w:author="Veekija" w:date="2013-04-23T20:25:00Z"/>
+          <w:ins w:id="273" w:author="Veekija" w:date="2013-04-23T20:25:00Z"/>
         </w:rPr>
       </w:pPr>
-      <w:ins w:id="275" w:author="Veekija" w:date="2013-04-23T20:25:00Z">
+      <w:ins w:id="274" w:author="Veekija" w:date="2013-04-23T20:25:00Z">
         <w:r>
           <w:t>This screen will provide an option for Administrators to add and edit periods for the selected school year.</w:t>
         </w:r>
@@ -32636,30 +32623,30 @@
         </w:numPr>
         <w:spacing w:after="0" w:line="360" w:lineRule="auto"/>
         <w:rPr>
-          <w:ins w:id="276" w:author="Veekija" w:date="2013-04-23T20:25:00Z"/>
+          <w:ins w:id="275" w:author="Veekija" w:date="2013-04-23T20:25:00Z"/>
         </w:rPr>
       </w:pPr>
-      <w:ins w:id="277" w:author="Veekija" w:date="2013-04-23T20:26:00Z">
+      <w:ins w:id="276" w:author="Veekija" w:date="2013-04-23T20:26:00Z">
         <w:r>
           <w:t>During the creation of period, t</w:t>
         </w:r>
       </w:ins>
-      <w:ins w:id="278" w:author="Veekija" w:date="2013-04-23T20:25:00Z">
+      <w:ins w:id="277" w:author="Veekija" w:date="2013-04-23T20:25:00Z">
         <w:r>
           <w:t>his screen will provide an option</w:t>
         </w:r>
       </w:ins>
-      <w:ins w:id="279" w:author="Veekija" w:date="2013-04-23T20:26:00Z">
+      <w:ins w:id="278" w:author="Veekija" w:date="2013-04-23T20:26:00Z">
         <w:r>
           <w:t xml:space="preserve"> to select start time, end time </w:t>
         </w:r>
       </w:ins>
-      <w:ins w:id="280" w:author="Veekija" w:date="2013-04-23T20:27:00Z">
+      <w:ins w:id="279" w:author="Veekija" w:date="2013-04-23T20:27:00Z">
         <w:r>
           <w:t>and sort order for the periods.</w:t>
         </w:r>
       </w:ins>
-      <w:ins w:id="281" w:author="Veekija" w:date="2013-04-23T20:25:00Z">
+      <w:ins w:id="280" w:author="Veekija" w:date="2013-04-23T20:25:00Z">
         <w:r>
           <w:t xml:space="preserve"> </w:t>
         </w:r>
@@ -32668,9 +32655,9 @@
     <w:p>
       <w:pPr>
         <w:rPr>
-          <w:ins w:id="282" w:author="Veekija" w:date="2013-04-23T20:24:00Z"/>
+          <w:ins w:id="281" w:author="Veekija" w:date="2013-04-23T20:24:00Z"/>
         </w:rPr>
-        <w:pPrChange w:id="283" w:author="Veekija" w:date="2013-04-23T20:24:00Z">
+        <w:pPrChange w:id="282" w:author="Veekija" w:date="2013-04-23T20:24:00Z">
           <w:pPr>
             <w:pStyle w:val="Heading5"/>
             <w:spacing w:line="360" w:lineRule="auto"/>
@@ -32681,9 +32668,9 @@
     <w:p>
       <w:pPr>
         <w:rPr>
-          <w:ins w:id="284" w:author="Veekija" w:date="2013-04-23T20:24:00Z"/>
+          <w:ins w:id="283" w:author="Veekija" w:date="2013-04-23T20:24:00Z"/>
         </w:rPr>
-        <w:pPrChange w:id="285" w:author="Veekija" w:date="2013-04-23T20:24:00Z">
+        <w:pPrChange w:id="284" w:author="Veekija" w:date="2013-04-23T20:24:00Z">
           <w:pPr>
             <w:pStyle w:val="Heading5"/>
             <w:spacing w:line="360" w:lineRule="auto"/>
@@ -32694,16 +32681,16 @@
     <w:p>
       <w:pPr>
         <w:rPr>
-          <w:ins w:id="286" w:author="Veekija" w:date="2013-04-22T17:44:00Z"/>
+          <w:ins w:id="285" w:author="Veekija" w:date="2013-04-22T17:44:00Z"/>
         </w:rPr>
-        <w:pPrChange w:id="287" w:author="Veekija" w:date="2013-04-23T20:24:00Z">
+        <w:pPrChange w:id="286" w:author="Veekija" w:date="2013-04-23T20:24:00Z">
           <w:pPr>
             <w:pStyle w:val="Heading5"/>
             <w:spacing w:line="360" w:lineRule="auto"/>
           </w:pPr>
         </w:pPrChange>
       </w:pPr>
-      <w:ins w:id="288" w:author="Veekija" w:date="2013-04-23T20:24:00Z">
+      <w:ins w:id="287" w:author="Veekija" w:date="2013-04-23T20:24:00Z">
         <w:r>
           <w:lastRenderedPageBreak/>
           <w:pict>
@@ -32719,18 +32706,18 @@
         <w:pStyle w:val="Heading5"/>
         <w:spacing w:line="360" w:lineRule="auto"/>
         <w:rPr>
-          <w:ins w:id="289" w:author="Veekija" w:date="2013-04-23T20:28:00Z"/>
+          <w:ins w:id="288" w:author="Veekija" w:date="2013-04-23T20:28:00Z"/>
         </w:rPr>
       </w:pPr>
-      <w:bookmarkStart w:id="290" w:name="_Toc354252441"/>
-      <w:bookmarkStart w:id="291" w:name="_Toc354511582"/>
-      <w:ins w:id="292" w:author="Veekija" w:date="2013-04-22T17:44:00Z">
+      <w:bookmarkStart w:id="289" w:name="_Toc354252441"/>
+      <w:bookmarkStart w:id="290" w:name="_Toc354511582"/>
+      <w:ins w:id="291" w:author="Veekija" w:date="2013-04-22T17:44:00Z">
         <w:r>
           <w:t>Teacher/Subject Schedule Maintenance</w:t>
         </w:r>
       </w:ins>
+      <w:bookmarkEnd w:id="289"/>
       <w:bookmarkEnd w:id="290"/>
-      <w:bookmarkEnd w:id="291"/>
     </w:p>
     <w:p>
       <w:pPr>
@@ -32740,29 +32727,20 @@
         </w:numPr>
         <w:spacing w:after="0" w:line="360" w:lineRule="auto"/>
         <w:rPr>
-          <w:ins w:id="293" w:author="Veekija" w:date="2013-04-23T20:28:00Z"/>
+          <w:ins w:id="292" w:author="Veekija" w:date="2013-04-23T21:03:00Z"/>
         </w:rPr>
       </w:pPr>
-      <w:ins w:id="294" w:author="Veekija" w:date="2013-04-23T20:28:00Z">
-        <w:r>
-          <w:t xml:space="preserve">This screen will provide an option for Administrators to </w:t>
-        </w:r>
-        <w:r>
-          <w:t>assign teachers</w:t>
-        </w:r>
-        <w:r>
-          <w:t xml:space="preserve"> </w:t>
-        </w:r>
-        <w:r>
-          <w:t>to the specific subjects and its corresponding periods for t</w:t>
+      <w:ins w:id="293" w:author="Veekija" w:date="2013-04-23T20:28:00Z">
+        <w:r>
+          <w:t>This screen will provide an option for Administrators to assign teachers to the specific subjects and its corresponding periods for t</w:t>
         </w:r>
       </w:ins>
-      <w:ins w:id="295" w:author="Veekija" w:date="2013-04-23T20:29:00Z">
+      <w:ins w:id="294" w:author="Veekija" w:date="2013-04-23T20:29:00Z">
         <w:r>
           <w:t>he selected school year.</w:t>
         </w:r>
       </w:ins>
-      <w:ins w:id="296" w:author="Veekija" w:date="2013-04-23T20:28:00Z">
+      <w:ins w:id="295" w:author="Veekija" w:date="2013-04-23T20:28:00Z">
         <w:r>
           <w:t xml:space="preserve"> </w:t>
         </w:r>
@@ -32770,38 +32748,45 @@
     </w:p>
     <w:p>
       <w:pPr>
+        <w:numPr>
+          <w:ilvl w:val="0"/>
+          <w:numId w:val="14"/>
+        </w:numPr>
+        <w:spacing w:after="0" w:line="360" w:lineRule="auto"/>
         <w:rPr>
-          <w:ins w:id="297" w:author="Veekija" w:date="2013-04-23T20:28:00Z"/>
+          <w:ins w:id="296" w:author="Veekija" w:date="2013-04-23T20:28:00Z"/>
         </w:rPr>
       </w:pPr>
-      <w:bookmarkStart w:id="298" w:name="_GoBack"/>
-      <w:bookmarkEnd w:id="298"/>
+      <w:ins w:id="297" w:author="Veekija" w:date="2013-04-23T21:03:00Z">
+        <w:r>
+          <w:t>During the primary and secondary teacher assignment, system will perform an appropriate edits to avoid any conflict schedule assignments.</w:t>
+        </w:r>
+      </w:ins>
     </w:p>
     <w:p>
       <w:pPr>
         <w:rPr>
-          <w:ins w:id="299" w:author="Veekija" w:date="2013-04-23T20:28:00Z"/>
+          <w:ins w:id="298" w:author="Veekija" w:date="2013-04-23T20:28:00Z"/>
         </w:rPr>
       </w:pPr>
     </w:p>
     <w:p>
       <w:pPr>
         <w:rPr>
-          <w:ins w:id="300" w:author="Veekija" w:date="2013-04-22T17:44:00Z"/>
+          <w:ins w:id="299" w:author="Veekija" w:date="2013-04-22T17:44:00Z"/>
         </w:rPr>
       </w:pPr>
-      <w:ins w:id="301" w:author="Veekija" w:date="2013-04-23T20:28:00Z">
-        <w:r>
-          <w:rPr>
-            <w:noProof/>
-          </w:rPr>
+      <w:ins w:id="300" w:author="Veekija" w:date="2013-04-23T21:17:00Z">
+        <w:r>
           <w:pict>
-            <v:shape id="Picture 1" o:spid="_x0000_i1038" type="#_x0000_t75" style="width:468pt;height:263.25pt;visibility:visible;mso-wrap-style:square">
+            <v:shape id="_x0000_i1039" type="#_x0000_t75" style="width:468pt;height:218.25pt">
               <v:imagedata r:id="rId24" o:title=""/>
             </v:shape>
           </w:pict>
         </w:r>
       </w:ins>
+      <w:bookmarkStart w:id="301" w:name="_GoBack"/>
+      <w:bookmarkEnd w:id="301"/>
     </w:p>
     <w:p>
       <w:pPr>
@@ -32814,7 +32799,6 @@
       <w:bookmarkStart w:id="304" w:name="_Toc354511583"/>
       <w:ins w:id="305" w:author="Veekija" w:date="2013-04-22T17:44:00Z">
         <w:r>
-          <w:lastRenderedPageBreak/>
           <w:t>Admission Management</w:t>
         </w:r>
         <w:bookmarkEnd w:id="303"/>
@@ -32825,7 +32809,7 @@
       <w:pPr>
         <w:pStyle w:val="Heading4"/>
         <w:rPr>
-          <w:ins w:id="306" w:author="Veekija" w:date="2013-04-22T17:44:00Z"/>
+          <w:ins w:id="306" w:author="Veekija" w:date="2013-04-23T21:09:00Z"/>
         </w:rPr>
       </w:pPr>
       <w:bookmarkStart w:id="307" w:name="_Toc354252443"/>
@@ -32834,108 +32818,214 @@
         <w:r>
           <w:t>Teacher Management</w:t>
         </w:r>
-        <w:bookmarkEnd w:id="307"/>
-        <w:bookmarkEnd w:id="308"/>
+      </w:ins>
+      <w:bookmarkEnd w:id="307"/>
+      <w:bookmarkEnd w:id="308"/>
+    </w:p>
+    <w:p>
+      <w:pPr>
+        <w:numPr>
+          <w:ilvl w:val="0"/>
+          <w:numId w:val="14"/>
+        </w:numPr>
+        <w:spacing w:after="0" w:line="360" w:lineRule="auto"/>
+        <w:rPr>
+          <w:ins w:id="310" w:author="Veekija" w:date="2013-04-23T21:11:00Z"/>
+        </w:rPr>
+      </w:pPr>
+      <w:ins w:id="311" w:author="Veekija" w:date="2013-04-23T21:11:00Z">
+        <w:r>
+          <w:t>This screen will provide an option for Administrators to create and edit new teachers.</w:t>
+        </w:r>
       </w:ins>
     </w:p>
     <w:p>
       <w:pPr>
-        <w:pStyle w:val="Heading4"/>
+        <w:numPr>
+          <w:ilvl w:val="0"/>
+          <w:numId w:val="14"/>
+        </w:numPr>
+        <w:spacing w:after="0" w:line="360" w:lineRule="auto"/>
         <w:rPr>
-          <w:ins w:id="310" w:author="Veekija" w:date="2013-04-22T17:44:00Z"/>
+          <w:ins w:id="312" w:author="Veekija" w:date="2013-04-23T21:12:00Z"/>
         </w:rPr>
       </w:pPr>
-      <w:bookmarkStart w:id="311" w:name="_Toc354252444"/>
-      <w:bookmarkStart w:id="312" w:name="_Toc354511585"/>
-      <w:ins w:id="313" w:author="Veekija" w:date="2013-04-22T17:44:00Z">
-        <w:r>
-          <w:t>Student Management</w:t>
-        </w:r>
-        <w:bookmarkEnd w:id="311"/>
-        <w:bookmarkEnd w:id="312"/>
+      <w:ins w:id="313" w:author="Veekija" w:date="2013-04-23T21:11:00Z">
+        <w:r>
+          <w:lastRenderedPageBreak/>
+          <w:t xml:space="preserve">Once teachers are created successfully, system automatically creates a user login name and </w:t>
+        </w:r>
+      </w:ins>
+      <w:ins w:id="314" w:author="Veekija" w:date="2013-04-23T21:12:00Z">
+        <w:r>
+          <w:t>default password.</w:t>
+        </w:r>
+      </w:ins>
+      <w:ins w:id="315" w:author="Veekija" w:date="2013-04-23T21:11:00Z">
+        <w:r>
+          <w:t xml:space="preserve"> </w:t>
+        </w:r>
       </w:ins>
     </w:p>
     <w:p>
       <w:pPr>
-        <w:pStyle w:val="Heading4"/>
+        <w:numPr>
+          <w:ilvl w:val="0"/>
+          <w:numId w:val="14"/>
+        </w:numPr>
+        <w:spacing w:after="0" w:line="360" w:lineRule="auto"/>
         <w:rPr>
-          <w:ins w:id="314" w:author="Veekija" w:date="2013-04-22T17:45:00Z"/>
+          <w:ins w:id="316" w:author="Veekija" w:date="2013-04-23T21:11:00Z"/>
         </w:rPr>
       </w:pPr>
-      <w:bookmarkStart w:id="315" w:name="_Toc354252445"/>
-      <w:bookmarkStart w:id="316" w:name="_Toc354511586"/>
-      <w:ins w:id="317" w:author="Veekija" w:date="2013-04-22T17:45:00Z">
-        <w:r>
-          <w:t>Reports Management</w:t>
-        </w:r>
-        <w:bookmarkEnd w:id="316"/>
+      <w:ins w:id="317" w:author="Veekija" w:date="2013-04-23T21:12:00Z">
+        <w:r>
+          <w:t>Administrator will pro</w:t>
+        </w:r>
+      </w:ins>
+      <w:ins w:id="318" w:author="Veekija" w:date="2013-04-23T21:13:00Z">
+        <w:r>
+          <w:t xml:space="preserve">vide user login name and password to the teachers. So that teachers can be able to login to SIS application to perform </w:t>
+        </w:r>
+      </w:ins>
+      <w:ins w:id="319" w:author="Veekija" w:date="2013-04-23T21:14:00Z">
+        <w:r>
+          <w:t>their</w:t>
+        </w:r>
+      </w:ins>
+      <w:ins w:id="320" w:author="Veekija" w:date="2013-04-23T21:13:00Z">
+        <w:r>
+          <w:t xml:space="preserve"> </w:t>
+        </w:r>
+      </w:ins>
+      <w:ins w:id="321" w:author="Veekija" w:date="2013-04-23T21:14:00Z">
+        <w:r>
+          <w:t>academic functions such as Take Attendance, Update scores and grade letter.</w:t>
+        </w:r>
       </w:ins>
     </w:p>
     <w:p>
       <w:pPr>
+        <w:ind w:left="864"/>
+        <w:rPr>
+          <w:ins w:id="322" w:author="Veekija" w:date="2013-04-23T21:09:00Z"/>
+        </w:rPr>
+      </w:pPr>
+    </w:p>
+    <w:p>
+      <w:pPr>
+        <w:rPr>
+          <w:ins w:id="323" w:author="Veekija" w:date="2013-04-22T17:44:00Z"/>
+        </w:rPr>
+      </w:pPr>
+      <w:ins w:id="324" w:author="Veekija" w:date="2013-04-23T21:10:00Z">
+        <w:r>
+          <w:pict>
+            <v:shape id="_x0000_i1038" type="#_x0000_t75" style="width:468pt;height:181.5pt">
+              <v:imagedata r:id="rId25" o:title=""/>
+            </v:shape>
+          </w:pict>
+        </w:r>
+      </w:ins>
+    </w:p>
+    <w:p>
+      <w:pPr>
+        <w:pStyle w:val="Heading4"/>
+        <w:rPr>
+          <w:ins w:id="325" w:author="Veekija" w:date="2013-04-22T17:44:00Z"/>
+        </w:rPr>
+      </w:pPr>
+      <w:bookmarkStart w:id="326" w:name="_Toc354252444"/>
+      <w:bookmarkStart w:id="327" w:name="_Toc354511585"/>
+      <w:ins w:id="328" w:author="Veekija" w:date="2013-04-22T17:44:00Z">
+        <w:r>
+          <w:t>Student Management</w:t>
+        </w:r>
+        <w:bookmarkEnd w:id="326"/>
+        <w:bookmarkEnd w:id="327"/>
+      </w:ins>
+    </w:p>
+    <w:p>
+      <w:pPr>
+        <w:pStyle w:val="Heading4"/>
+        <w:rPr>
+          <w:ins w:id="329" w:author="Veekija" w:date="2013-04-22T17:45:00Z"/>
+        </w:rPr>
+      </w:pPr>
+      <w:bookmarkStart w:id="330" w:name="_Toc354511586"/>
+      <w:bookmarkStart w:id="331" w:name="_Toc354252445"/>
+      <w:ins w:id="332" w:author="Veekija" w:date="2013-04-22T17:45:00Z">
+        <w:r>
+          <w:t>Reports Management</w:t>
+        </w:r>
+        <w:bookmarkEnd w:id="330"/>
+      </w:ins>
+    </w:p>
+    <w:p>
+      <w:pPr>
         <w:pStyle w:val="Heading2"/>
         <w:spacing w:line="360" w:lineRule="auto"/>
         <w:rPr>
-          <w:ins w:id="318" w:author="Veekija" w:date="2013-04-22T17:42:00Z"/>
+          <w:ins w:id="333" w:author="Veekija" w:date="2013-04-22T17:42:00Z"/>
         </w:rPr>
       </w:pPr>
-      <w:bookmarkStart w:id="319" w:name="_Toc354511587"/>
-      <w:bookmarkEnd w:id="315"/>
-      <w:ins w:id="320" w:author="Veekija" w:date="2013-04-22T17:42:00Z">
+      <w:bookmarkStart w:id="334" w:name="_Toc354511587"/>
+      <w:bookmarkEnd w:id="331"/>
+      <w:ins w:id="335" w:author="Veekija" w:date="2013-04-22T17:42:00Z">
         <w:r>
           <w:t xml:space="preserve">Teacher </w:t>
         </w:r>
       </w:ins>
-      <w:ins w:id="321" w:author="Veekija" w:date="2013-04-22T18:17:00Z">
+      <w:ins w:id="336" w:author="Veekija" w:date="2013-04-22T18:17:00Z">
         <w:r>
           <w:t>Portal</w:t>
         </w:r>
       </w:ins>
-      <w:bookmarkEnd w:id="319"/>
+      <w:bookmarkEnd w:id="334"/>
     </w:p>
     <w:p>
       <w:pPr>
         <w:pStyle w:val="Heading2"/>
         <w:spacing w:line="360" w:lineRule="auto"/>
         <w:rPr>
-          <w:ins w:id="322" w:author="Veekija" w:date="2013-04-22T17:49:00Z"/>
+          <w:ins w:id="337" w:author="Veekija" w:date="2013-04-22T17:49:00Z"/>
         </w:rPr>
       </w:pPr>
-      <w:bookmarkStart w:id="323" w:name="_Toc354511588"/>
-      <w:ins w:id="324" w:author="Veekija" w:date="2013-04-22T17:43:00Z">
+      <w:bookmarkStart w:id="338" w:name="_Toc354511588"/>
+      <w:ins w:id="339" w:author="Veekija" w:date="2013-04-22T17:43:00Z">
         <w:r>
           <w:t>Student</w:t>
         </w:r>
       </w:ins>
-      <w:ins w:id="325" w:author="Veekija" w:date="2013-04-22T17:42:00Z">
+      <w:ins w:id="340" w:author="Veekija" w:date="2013-04-22T17:42:00Z">
         <w:r>
           <w:t xml:space="preserve"> </w:t>
         </w:r>
       </w:ins>
-      <w:ins w:id="326" w:author="Veekija" w:date="2013-04-22T18:18:00Z">
+      <w:ins w:id="341" w:author="Veekija" w:date="2013-04-22T18:18:00Z">
         <w:r>
           <w:t>Portal</w:t>
         </w:r>
       </w:ins>
-      <w:bookmarkEnd w:id="323"/>
+      <w:bookmarkEnd w:id="338"/>
     </w:p>
     <w:p>
       <w:pPr>
         <w:rPr>
-          <w:ins w:id="327" w:author="Veekija" w:date="2013-04-22T17:42:00Z"/>
+          <w:ins w:id="342" w:author="Veekija" w:date="2013-04-22T17:42:00Z"/>
         </w:rPr>
       </w:pPr>
     </w:p>
     <w:p>
       <w:pPr>
         <w:rPr>
-          <w:ins w:id="328" w:author="Veekija" w:date="2013-04-22T17:42:00Z"/>
+          <w:ins w:id="343" w:author="Veekija" w:date="2013-04-22T17:42:00Z"/>
         </w:rPr>
       </w:pPr>
     </w:p>
     <w:p/>
     <w:sectPr>
-      <w:footerReference w:type="default" r:id="rId25"/>
+      <w:footerReference w:type="default" r:id="rId26"/>
       <w:pgSz w:w="12240" w:h="15840"/>
       <w:pgMar w:top="1440" w:right="1440" w:bottom="1440" w:left="1440" w:header="720" w:footer="720" w:gutter="0"/>
       <w:cols w:space="720"/>
@@ -33011,7 +33101,7 @@
         <w:bCs/>
         <w:noProof/>
       </w:rPr>
-      <w:t>50</w:t>
+      <w:t>51</w:t>
     </w:r>
     <w:r>
       <w:rPr>
@@ -36096,7 +36186,7 @@
 </file>
 
 <file path=customXml/itemProps1.xml><?xml version="1.0" encoding="utf-8"?>
-<ds:datastoreItem xmlns:ds="http://schemas.openxmlformats.org/officeDocument/2006/customXml" ds:itemID="{0A9ED0CF-968E-46FF-A433-FD3F9A42ACC8}">
+<ds:datastoreItem xmlns:ds="http://schemas.openxmlformats.org/officeDocument/2006/customXml" ds:itemID="{115AC5EA-F29F-4997-80D2-F75A27B1136C}">
   <ds:schemaRefs>
     <ds:schemaRef ds:uri="http://schemas.openxmlformats.org/officeDocument/2006/bibliography"/>
   </ds:schemaRefs>

</xml_diff>

<commit_message>
Updated documentation for Public user and common modules
</commit_message>
<xml_diff>
--- a/docs/SIS - Software Requirements Specification.docx
+++ b/docs/SIS - Software Requirements Specification.docx
@@ -24315,7 +24315,7 @@
                 <v:shape id="_x0000_i1026" type="#_x0000_t75" style="width:77.25pt;height:50.25pt" o:ole="">
                   <v:imagedata r:id="rId9" o:title=""/>
                 </v:shape>
-                <o:OLEObject Type="Embed" ProgID="Package" ShapeID="_x0000_i1026" DrawAspect="Icon" ObjectID="_1428256992" r:id="rId10"/>
+                <o:OLEObject Type="Embed" ProgID="Package" ShapeID="_x0000_i1026" DrawAspect="Icon" ObjectID="_1428560234" r:id="rId10"/>
               </w:object>
             </w:r>
           </w:p>
@@ -28004,7 +28004,7 @@
           <v:shape id="_x0000_i1027" type="#_x0000_t75" style="width:468pt;height:255pt" o:ole="">
             <v:imagedata r:id="rId11" o:title=""/>
           </v:shape>
-          <o:OLEObject Type="Embed" ProgID="Visio.Drawing.11" ShapeID="_x0000_i1027" DrawAspect="Content" ObjectID="_1428256993" r:id="rId12"/>
+          <o:OLEObject Type="Embed" ProgID="Visio.Drawing.11" ShapeID="_x0000_i1027" DrawAspect="Content" ObjectID="_1428560235" r:id="rId12"/>
         </w:object>
       </w:r>
     </w:p>
@@ -28028,7 +28028,7 @@
           <v:shape id="_x0000_i1028" type="#_x0000_t75" style="width:468pt;height:271.5pt" o:ole="">
             <v:imagedata r:id="rId13" o:title=""/>
           </v:shape>
-          <o:OLEObject Type="Embed" ProgID="Visio.Drawing.11" ShapeID="_x0000_i1028" DrawAspect="Content" ObjectID="_1428256994" r:id="rId14"/>
+          <o:OLEObject Type="Embed" ProgID="Visio.Drawing.11" ShapeID="_x0000_i1028" DrawAspect="Content" ObjectID="_1428560236" r:id="rId14"/>
         </w:object>
       </w:r>
     </w:p>
@@ -31233,7 +31233,7 @@
     <w:p>
       <w:pPr>
         <w:spacing w:after="0" w:line="360" w:lineRule="auto"/>
-        <w:ind w:firstLine="432"/>
+        <w:ind w:firstLine="576"/>
         <w:rPr>
           <w:ins w:id="68" w:author="Veekija" w:date="2013-04-22T17:40:00Z"/>
         </w:rPr>
@@ -31343,9 +31343,9 @@
           <w:t xml:space="preserve">Common </w:t>
         </w:r>
       </w:ins>
-      <w:ins w:id="87" w:author="Veekija" w:date="2013-04-22T18:17:00Z">
-        <w:r>
-          <w:t>Pages</w:t>
+      <w:ins w:id="87" w:author="Veekija" w:date="2013-04-27T08:43:00Z">
+        <w:r>
+          <w:t>modules</w:t>
         </w:r>
       </w:ins>
       <w:bookmarkEnd w:id="85"/>
@@ -31353,7 +31353,7 @@
     <w:p>
       <w:pPr>
         <w:spacing w:after="0" w:line="360" w:lineRule="auto"/>
-        <w:ind w:firstLine="432"/>
+        <w:ind w:firstLine="576"/>
         <w:rPr>
           <w:ins w:id="88" w:author="Veekija" w:date="2013-04-22T18:02:00Z"/>
         </w:rPr>
@@ -31435,13 +31435,10 @@
     </w:p>
     <w:p>
       <w:pPr>
-        <w:numPr>
-          <w:ilvl w:val="1"/>
-          <w:numId w:val="13"/>
-        </w:numPr>
         <w:spacing w:after="0" w:line="360" w:lineRule="auto"/>
+        <w:ind w:firstLine="720"/>
         <w:rPr>
-          <w:ins w:id="101" w:author="Veekija" w:date="2013-04-22T18:09:00Z"/>
+          <w:ins w:id="101" w:author="Veekija" w:date="2013-04-27T08:37:00Z"/>
         </w:rPr>
       </w:pPr>
       <w:ins w:id="102" w:author="Veekija" w:date="2013-04-22T18:09:00Z">
@@ -31449,95 +31446,145 @@
           <w:t xml:space="preserve">This screen provides </w:t>
         </w:r>
       </w:ins>
-      <w:ins w:id="103" w:author="Veekija" w:date="2013-04-22T18:11:00Z">
+      <w:ins w:id="103" w:author="Veekija" w:date="2013-04-27T08:03:00Z">
+        <w:r>
+          <w:t xml:space="preserve">the </w:t>
+        </w:r>
+      </w:ins>
+      <w:ins w:id="104" w:author="Veekija" w:date="2013-04-22T18:11:00Z">
         <w:r>
           <w:t>ability</w:t>
         </w:r>
       </w:ins>
-      <w:ins w:id="104" w:author="Veekija" w:date="2013-04-22T18:09:00Z">
+      <w:ins w:id="105" w:author="Veekija" w:date="2013-04-22T18:09:00Z">
         <w:r>
           <w:t xml:space="preserve"> for Teachers/Students to login to</w:t>
         </w:r>
       </w:ins>
-      <w:ins w:id="105" w:author="Veekija" w:date="2013-04-22T18:10:00Z">
+      <w:ins w:id="106" w:author="Veekija" w:date="2013-04-22T18:10:00Z">
         <w:r>
           <w:t xml:space="preserve"> SIS application based on the valid user login name and password provided by Administrator.</w:t>
         </w:r>
       </w:ins>
-      <w:ins w:id="106" w:author="Veekija" w:date="2013-04-22T18:09:00Z">
+      <w:ins w:id="107" w:author="Veekija" w:date="2013-04-22T18:09:00Z">
         <w:r>
           <w:t xml:space="preserve"> </w:t>
+        </w:r>
+      </w:ins>
+      <w:ins w:id="108" w:author="Veekija" w:date="2013-04-22T18:05:00Z">
+        <w:r>
+          <w:t>System automatically create</w:t>
+        </w:r>
+      </w:ins>
+      <w:ins w:id="109" w:author="Veekija" w:date="2013-04-22T18:06:00Z">
+        <w:r>
+          <w:t>s</w:t>
+        </w:r>
+      </w:ins>
+      <w:ins w:id="110" w:author="Veekija" w:date="2013-04-22T18:05:00Z">
+        <w:r>
+          <w:t xml:space="preserve"> unique use</w:t>
+        </w:r>
+      </w:ins>
+      <w:ins w:id="111" w:author="Veekija" w:date="2013-04-22T18:06:00Z">
+        <w:r>
+          <w:t xml:space="preserve">r login name and password for each teacher </w:t>
+        </w:r>
+      </w:ins>
+      <w:ins w:id="112" w:author="Veekija" w:date="2013-04-22T18:10:00Z">
+        <w:r>
+          <w:t xml:space="preserve">whenever a new teacher is added. </w:t>
+        </w:r>
+      </w:ins>
+      <w:ins w:id="113" w:author="Veekija" w:date="2013-04-22T18:11:00Z">
+        <w:r>
+          <w:t xml:space="preserve">For students, it will be created once their </w:t>
+        </w:r>
+      </w:ins>
+      <w:ins w:id="114" w:author="Veekija" w:date="2013-04-22T18:07:00Z">
+        <w:r>
+          <w:t>admission</w:t>
+        </w:r>
+      </w:ins>
+      <w:ins w:id="115" w:author="Veekija" w:date="2013-04-22T18:06:00Z">
+        <w:r>
+          <w:t xml:space="preserve"> is granted.</w:t>
+        </w:r>
+      </w:ins>
+      <w:ins w:id="116" w:author="Veekija" w:date="2013-04-27T08:02:00Z">
+        <w:r>
+          <w:t xml:space="preserve"> </w:t>
+        </w:r>
+      </w:ins>
+      <w:ins w:id="117" w:author="Veekija" w:date="2013-04-22T18:06:00Z">
+        <w:r>
+          <w:t>Administrator communicates user login name and password to the respective teachers and students</w:t>
+        </w:r>
+      </w:ins>
+      <w:ins w:id="118" w:author="Veekija" w:date="2013-04-27T08:11:00Z">
+        <w:r>
+          <w:t xml:space="preserve"> after user login name and password is created by the system</w:t>
+        </w:r>
+      </w:ins>
+      <w:ins w:id="119" w:author="Veekija" w:date="2013-04-22T18:06:00Z">
+        <w:r>
+          <w:t>.</w:t>
+        </w:r>
+      </w:ins>
+      <w:ins w:id="120" w:author="Veekija" w:date="2013-04-27T08:12:00Z">
+        <w:r>
+          <w:t xml:space="preserve"> System will display an </w:t>
+        </w:r>
+      </w:ins>
+      <w:ins w:id="121" w:author="Veekija" w:date="2013-04-27T08:13:00Z">
+        <w:r>
+          <w:t>error message if users tried to login with invalid user name and password.</w:t>
         </w:r>
       </w:ins>
     </w:p>
     <w:p>
       <w:pPr>
-        <w:numPr>
-          <w:ilvl w:val="1"/>
-          <w:numId w:val="13"/>
-        </w:numPr>
         <w:spacing w:after="0" w:line="360" w:lineRule="auto"/>
         <w:rPr>
-          <w:ins w:id="107" w:author="Veekija" w:date="2013-04-22T18:06:00Z"/>
+          <w:ins w:id="122" w:author="Veekija" w:date="2013-04-27T08:41:00Z"/>
         </w:rPr>
-      </w:pPr>
-      <w:ins w:id="108" w:author="Veekija" w:date="2013-04-22T18:05:00Z">
-        <w:r>
-          <w:t>System automatically create</w:t>
-        </w:r>
-      </w:ins>
-      <w:ins w:id="109" w:author="Veekija" w:date="2013-04-22T18:06:00Z">
-        <w:r>
-          <w:t>s</w:t>
-        </w:r>
-      </w:ins>
-      <w:ins w:id="110" w:author="Veekija" w:date="2013-04-22T18:05:00Z">
-        <w:r>
-          <w:t xml:space="preserve"> unique use</w:t>
-        </w:r>
-      </w:ins>
-      <w:ins w:id="111" w:author="Veekija" w:date="2013-04-22T18:06:00Z">
-        <w:r>
-          <w:t xml:space="preserve">r login name and password for each teacher </w:t>
-        </w:r>
-      </w:ins>
-      <w:ins w:id="112" w:author="Veekija" w:date="2013-04-22T18:10:00Z">
-        <w:r>
-          <w:t xml:space="preserve">whenever a new teacher is added. </w:t>
-        </w:r>
-      </w:ins>
-      <w:ins w:id="113" w:author="Veekija" w:date="2013-04-22T18:11:00Z">
-        <w:r>
-          <w:t xml:space="preserve">For students, it will be created once their </w:t>
-        </w:r>
-      </w:ins>
-      <w:ins w:id="114" w:author="Veekija" w:date="2013-04-22T18:07:00Z">
-        <w:r>
-          <w:t>admission</w:t>
-        </w:r>
-      </w:ins>
-      <w:ins w:id="115" w:author="Veekija" w:date="2013-04-22T18:06:00Z">
-        <w:r>
-          <w:t xml:space="preserve"> is granted.</w:t>
+        <w:pPrChange w:id="123" w:author="Veekija" w:date="2013-04-27T08:41:00Z">
+          <w:pPr>
+            <w:spacing w:after="0" w:line="360" w:lineRule="auto"/>
+            <w:ind w:firstLine="720"/>
+          </w:pPr>
+        </w:pPrChange>
+      </w:pPr>
+    </w:p>
+    <w:p>
+      <w:pPr>
+        <w:spacing w:after="0" w:line="360" w:lineRule="auto"/>
+        <w:ind w:firstLine="720"/>
+        <w:rPr>
+          <w:ins w:id="124" w:author="Veekija" w:date="2013-04-27T08:37:00Z"/>
+        </w:rPr>
+      </w:pPr>
+      <w:ins w:id="125" w:author="Veekija" w:date="2013-04-27T08:41:00Z">
+        <w:r>
+          <w:rPr>
+            <w:noProof/>
+          </w:rPr>
+          <w:pict>
+            <v:shape id="_x0000_i1042" type="#_x0000_t75" style="width:315pt;height:166.5pt;visibility:visible;mso-wrap-style:square">
+              <v:imagedata r:id="rId16" o:title=""/>
+            </v:shape>
+          </w:pict>
         </w:r>
       </w:ins>
     </w:p>
     <w:p>
       <w:pPr>
-        <w:numPr>
-          <w:ilvl w:val="1"/>
-          <w:numId w:val="13"/>
-        </w:numPr>
         <w:spacing w:after="0" w:line="360" w:lineRule="auto"/>
+        <w:ind w:firstLine="720"/>
         <w:rPr>
-          <w:ins w:id="116" w:author="Veekija" w:date="2013-04-22T18:06:00Z"/>
+          <w:ins w:id="126" w:author="Veekija" w:date="2013-04-22T18:06:00Z"/>
         </w:rPr>
       </w:pPr>
-      <w:ins w:id="117" w:author="Veekija" w:date="2013-04-22T18:06:00Z">
-        <w:r>
-          <w:t>Administrator communicates user login name and password to the respective teachers and students.</w:t>
-        </w:r>
-      </w:ins>
     </w:p>
     <w:p>
       <w:pPr>
@@ -31547,11 +31594,11 @@
         </w:numPr>
         <w:spacing w:after="0" w:line="360" w:lineRule="auto"/>
         <w:rPr>
-          <w:ins w:id="118" w:author="Veekija" w:date="2013-04-22T18:08:00Z"/>
+          <w:ins w:id="127" w:author="Veekija" w:date="2013-04-27T08:14:00Z"/>
           <w:b/>
         </w:rPr>
       </w:pPr>
-      <w:ins w:id="119" w:author="Veekija" w:date="2013-04-22T18:03:00Z">
+      <w:ins w:id="128" w:author="Veekija" w:date="2013-04-22T18:03:00Z">
         <w:r>
           <w:rPr>
             <w:b/>
@@ -31559,7 +31606,7 @@
           <w:t>Change Profile</w:t>
         </w:r>
       </w:ins>
-      <w:ins w:id="120" w:author="Veekija" w:date="2013-04-22T18:14:00Z">
+      <w:ins w:id="129" w:author="Veekija" w:date="2013-04-22T18:14:00Z">
         <w:r>
           <w:rPr>
             <w:b/>
@@ -31570,41 +31617,123 @@
     </w:p>
     <w:p>
       <w:pPr>
-        <w:numPr>
-          <w:ilvl w:val="1"/>
-          <w:numId w:val="13"/>
-        </w:numPr>
         <w:spacing w:after="0" w:line="360" w:lineRule="auto"/>
+        <w:ind w:firstLine="720"/>
         <w:rPr>
-          <w:ins w:id="121" w:author="Veekija" w:date="2013-04-22T18:03:00Z"/>
+          <w:ins w:id="130" w:author="Veekija" w:date="2013-04-27T08:39:00Z"/>
         </w:rPr>
       </w:pPr>
-      <w:ins w:id="122" w:author="Veekija" w:date="2013-04-22T18:08:00Z">
-        <w:r>
-          <w:t>Using this screen teachers and students can be able to update their user profiles including Contact Address, Email</w:t>
-        </w:r>
-        <w:proofErr w:type="gramStart"/>
-        <w:r>
-          <w:t>,</w:t>
+      <w:ins w:id="131" w:author="Veekija" w:date="2013-04-27T08:15:00Z">
+        <w:r>
+          <w:lastRenderedPageBreak/>
+          <w:t xml:space="preserve">Once user clicks Change Profile link, </w:t>
         </w:r>
       </w:ins>
-      <w:ins w:id="123" w:author="Veekija" w:date="2013-04-22T18:19:00Z">
-        <w:r>
-          <w:t xml:space="preserve"> </w:t>
+      <w:ins w:id="132" w:author="Veekija" w:date="2013-04-27T08:23:00Z">
+        <w:r>
+          <w:t>change profile screen will be displayed in</w:t>
         </w:r>
       </w:ins>
-      <w:ins w:id="124" w:author="Veekija" w:date="2013-04-22T18:08:00Z">
-        <w:r>
-          <w:t xml:space="preserve"> Phone</w:t>
-        </w:r>
-        <w:proofErr w:type="gramEnd"/>
-        <w:r>
-          <w:t xml:space="preserve"> etc</w:t>
+      <w:ins w:id="133" w:author="Veekija" w:date="2013-04-27T08:15:00Z">
+        <w:r>
+          <w:t xml:space="preserve"> editable mode to update profile information</w:t>
         </w:r>
       </w:ins>
-      <w:ins w:id="125" w:author="Veekija" w:date="2013-04-22T18:09:00Z">
-        <w:r>
-          <w:t>…</w:t>
+      <w:ins w:id="134" w:author="Veekija" w:date="2013-04-22T18:08:00Z">
+        <w:r>
+          <w:t xml:space="preserve"> including </w:t>
+        </w:r>
+      </w:ins>
+      <w:ins w:id="135" w:author="Veekija" w:date="2013-04-27T08:16:00Z">
+        <w:r>
+          <w:t>c</w:t>
+        </w:r>
+      </w:ins>
+      <w:ins w:id="136" w:author="Veekija" w:date="2013-04-22T18:08:00Z">
+        <w:r>
+          <w:t xml:space="preserve">ontact </w:t>
+        </w:r>
+      </w:ins>
+      <w:ins w:id="137" w:author="Veekija" w:date="2013-04-27T08:16:00Z">
+        <w:r>
+          <w:t>a</w:t>
+        </w:r>
+      </w:ins>
+      <w:ins w:id="138" w:author="Veekija" w:date="2013-04-22T18:08:00Z">
+        <w:r>
+          <w:t xml:space="preserve">ddress, </w:t>
+        </w:r>
+      </w:ins>
+      <w:ins w:id="139" w:author="Veekija" w:date="2013-04-27T08:16:00Z">
+        <w:r>
+          <w:t>e</w:t>
+        </w:r>
+      </w:ins>
+      <w:ins w:id="140" w:author="Veekija" w:date="2013-04-22T18:08:00Z">
+        <w:r>
+          <w:t>mail</w:t>
+        </w:r>
+      </w:ins>
+      <w:ins w:id="141" w:author="Veekija" w:date="2013-04-27T08:16:00Z">
+        <w:r>
+          <w:t xml:space="preserve"> and </w:t>
+        </w:r>
+      </w:ins>
+      <w:ins w:id="142" w:author="Veekija" w:date="2013-04-27T08:14:00Z">
+        <w:r>
+          <w:t>p</w:t>
+        </w:r>
+      </w:ins>
+      <w:ins w:id="143" w:author="Veekija" w:date="2013-04-22T18:08:00Z">
+        <w:r>
+          <w:t>hone</w:t>
+        </w:r>
+      </w:ins>
+      <w:ins w:id="144" w:author="Veekija" w:date="2013-04-27T08:16:00Z">
+        <w:r>
+          <w:t xml:space="preserve">. </w:t>
+        </w:r>
+      </w:ins>
+      <w:ins w:id="145" w:author="Veekija" w:date="2013-04-27T08:18:00Z">
+        <w:r>
+          <w:t xml:space="preserve">If user clicks </w:t>
+        </w:r>
+      </w:ins>
+      <w:ins w:id="146" w:author="Veekija" w:date="2013-04-27T08:19:00Z">
+        <w:r>
+          <w:t>save</w:t>
+        </w:r>
+      </w:ins>
+      <w:ins w:id="147" w:author="Veekija" w:date="2013-04-27T08:18:00Z">
+        <w:r>
+          <w:t xml:space="preserve"> button then the updated profile information will be stored</w:t>
+        </w:r>
+      </w:ins>
+      <w:ins w:id="148" w:author="Veekija" w:date="2013-04-27T08:16:00Z">
+        <w:r>
+          <w:t>.</w:t>
+        </w:r>
+      </w:ins>
+    </w:p>
+    <w:p>
+      <w:pPr>
+        <w:spacing w:after="0" w:line="360" w:lineRule="auto"/>
+        <w:ind w:firstLine="720"/>
+        <w:rPr>
+          <w:ins w:id="149" w:author="Veekija" w:date="2013-04-22T18:03:00Z"/>
+          <w:b/>
+        </w:rPr>
+      </w:pPr>
+      <w:ins w:id="150" w:author="Veekija" w:date="2013-04-27T08:39:00Z">
+        <w:r>
+          <w:rPr>
+            <w:noProof/>
+          </w:rPr>
+          <w:pict>
+            <v:shape id="Picture 1" o:spid="_x0000_i1040" type="#_x0000_t75" style="width:430.5pt;height:219.75pt;visibility:visible;mso-wrap-style:square">
+              <v:imagedata r:id="rId17" o:title=""/>
+            </v:shape>
+          </w:pict>
         </w:r>
       </w:ins>
     </w:p>
@@ -31616,11 +31745,11 @@
         </w:numPr>
         <w:spacing w:after="0" w:line="360" w:lineRule="auto"/>
         <w:rPr>
-          <w:ins w:id="126" w:author="Veekija" w:date="2013-04-22T18:09:00Z"/>
+          <w:ins w:id="151" w:author="Veekija" w:date="2013-04-22T18:09:00Z"/>
           <w:b/>
         </w:rPr>
       </w:pPr>
-      <w:ins w:id="127" w:author="Veekija" w:date="2013-04-22T18:03:00Z">
+      <w:ins w:id="152" w:author="Veekija" w:date="2013-04-22T18:03:00Z">
         <w:r>
           <w:rPr>
             <w:b/>
@@ -31628,7 +31757,7 @@
           <w:t>Change Password</w:t>
         </w:r>
       </w:ins>
-      <w:ins w:id="128" w:author="Veekija" w:date="2013-04-22T18:14:00Z">
+      <w:ins w:id="153" w:author="Veekija" w:date="2013-04-22T18:14:00Z">
         <w:r>
           <w:rPr>
             <w:b/>
@@ -31639,23 +31768,103 @@
     </w:p>
     <w:p>
       <w:pPr>
-        <w:numPr>
-          <w:ilvl w:val="1"/>
-          <w:numId w:val="13"/>
-        </w:numPr>
         <w:spacing w:after="0" w:line="360" w:lineRule="auto"/>
+        <w:ind w:firstLine="720"/>
         <w:rPr>
-          <w:ins w:id="129" w:author="Veekija" w:date="2013-04-22T18:03:00Z"/>
+          <w:ins w:id="154" w:author="Veekija" w:date="2013-04-27T08:40:00Z"/>
         </w:rPr>
       </w:pPr>
-      <w:ins w:id="130" w:author="Veekija" w:date="2013-04-22T18:11:00Z">
-        <w:r>
-          <w:t xml:space="preserve">Using this screen </w:t>
+      <w:ins w:id="155" w:author="Veekija" w:date="2013-04-27T08:19:00Z">
+        <w:r>
+          <w:t xml:space="preserve">Once user clicks Change Password link, </w:t>
         </w:r>
       </w:ins>
-      <w:ins w:id="131" w:author="Veekija" w:date="2013-04-22T18:12:00Z">
-        <w:r>
-          <w:t>teachers and students can be able to update their passwords.</w:t>
+      <w:ins w:id="156" w:author="Veekija" w:date="2013-04-27T08:24:00Z">
+        <w:r>
+          <w:t>change p</w:t>
+        </w:r>
+        <w:r>
+          <w:t>assword</w:t>
+        </w:r>
+        <w:r>
+          <w:t xml:space="preserve"> screen will be displayed in editable mode to update p</w:t>
+        </w:r>
+        <w:r>
+          <w:t>assword</w:t>
+        </w:r>
+      </w:ins>
+      <w:ins w:id="157" w:author="Veekija" w:date="2013-04-27T08:20:00Z">
+        <w:r>
+          <w:t xml:space="preserve">. System will display </w:t>
+        </w:r>
+      </w:ins>
+      <w:ins w:id="158" w:author="Veekija" w:date="2013-04-27T08:21:00Z">
+        <w:r>
+          <w:t xml:space="preserve">new password and confirm password fields. </w:t>
+        </w:r>
+      </w:ins>
+      <w:ins w:id="159" w:author="Veekija" w:date="2013-04-27T08:19:00Z">
+        <w:r>
+          <w:t xml:space="preserve">If user clicks save button then the </w:t>
+        </w:r>
+      </w:ins>
+      <w:ins w:id="160" w:author="Veekija" w:date="2013-04-27T08:21:00Z">
+        <w:r>
+          <w:t xml:space="preserve">old password will be </w:t>
+        </w:r>
+      </w:ins>
+      <w:ins w:id="161" w:author="Veekija" w:date="2013-04-27T08:24:00Z">
+        <w:r>
+          <w:t>replaced</w:t>
+        </w:r>
+      </w:ins>
+      <w:ins w:id="162" w:author="Veekija" w:date="2013-04-27T08:21:00Z">
+        <w:r>
+          <w:t xml:space="preserve"> with new </w:t>
+        </w:r>
+        <w:r>
+          <w:t>confirmed</w:t>
+        </w:r>
+      </w:ins>
+      <w:ins w:id="163" w:author="Veekija" w:date="2013-04-27T08:19:00Z">
+        <w:r>
+          <w:t xml:space="preserve"> </w:t>
+        </w:r>
+      </w:ins>
+      <w:ins w:id="164" w:author="Veekija" w:date="2013-04-27T08:21:00Z">
+        <w:r>
+          <w:t>p</w:t>
+        </w:r>
+      </w:ins>
+      <w:ins w:id="165" w:author="Veekija" w:date="2013-04-27T08:22:00Z">
+        <w:r>
+          <w:t xml:space="preserve">assword and </w:t>
+        </w:r>
+      </w:ins>
+      <w:ins w:id="166" w:author="Veekija" w:date="2013-04-27T08:25:00Z">
+        <w:r>
+          <w:t xml:space="preserve">“Password has been changed successfully” message will be displayed in the screen. </w:t>
+        </w:r>
+      </w:ins>
+    </w:p>
+    <w:p>
+      <w:pPr>
+        <w:spacing w:after="0" w:line="360" w:lineRule="auto"/>
+        <w:ind w:firstLine="720"/>
+        <w:rPr>
+          <w:ins w:id="167" w:author="Veekija" w:date="2013-04-27T08:22:00Z"/>
+        </w:rPr>
+      </w:pPr>
+      <w:ins w:id="168" w:author="Veekija" w:date="2013-04-27T08:40:00Z">
+        <w:r>
+          <w:rPr>
+            <w:noProof/>
+          </w:rPr>
+          <w:pict>
+            <v:shape id="_x0000_i1041" type="#_x0000_t75" style="width:358.5pt;height:174.75pt;visibility:visible;mso-wrap-style:square">
+              <v:imagedata r:id="rId18" o:title=""/>
+            </v:shape>
+          </w:pict>
         </w:r>
       </w:ins>
     </w:p>
@@ -31667,11 +31876,10 @@
         </w:numPr>
         <w:spacing w:after="0" w:line="360" w:lineRule="auto"/>
         <w:rPr>
-          <w:ins w:id="132" w:author="Veekija" w:date="2013-04-22T18:12:00Z"/>
-          <w:b/>
+          <w:ins w:id="169" w:author="Veekija" w:date="2013-04-22T18:12:00Z"/>
         </w:rPr>
       </w:pPr>
-      <w:ins w:id="133" w:author="Veekija" w:date="2013-04-22T18:03:00Z">
+      <w:ins w:id="170" w:author="Veekija" w:date="2013-04-22T18:03:00Z">
         <w:r>
           <w:rPr>
             <w:b/>
@@ -31679,7 +31887,7 @@
           <w:t>Logout</w:t>
         </w:r>
       </w:ins>
-      <w:ins w:id="134" w:author="Veekija" w:date="2013-04-22T18:14:00Z">
+      <w:ins w:id="171" w:author="Veekija" w:date="2013-04-22T18:14:00Z">
         <w:r>
           <w:rPr>
             <w:b/>
@@ -31690,18 +31898,60 @@
     </w:p>
     <w:p>
       <w:pPr>
-        <w:numPr>
-          <w:ilvl w:val="1"/>
-          <w:numId w:val="13"/>
-        </w:numPr>
         <w:spacing w:after="0" w:line="360" w:lineRule="auto"/>
+        <w:ind w:firstLine="720"/>
         <w:rPr>
-          <w:ins w:id="135" w:author="Veekija" w:date="2013-04-22T17:42:00Z"/>
+          <w:ins w:id="172" w:author="Veekija" w:date="2013-04-22T17:42:00Z"/>
         </w:rPr>
-      </w:pPr>
-      <w:ins w:id="136" w:author="Veekija" w:date="2013-04-22T18:12:00Z">
-        <w:r>
-          <w:t>This link provides an option for user to logout from SIS application and application will redirect users to SIS home page.</w:t>
+        <w:pPrChange w:id="173" w:author="Veekija" w:date="2013-04-27T08:50:00Z">
+          <w:pPr>
+            <w:spacing w:after="0" w:line="360" w:lineRule="auto"/>
+          </w:pPr>
+        </w:pPrChange>
+      </w:pPr>
+      <w:ins w:id="174" w:author="Veekija" w:date="2013-04-27T08:26:00Z">
+        <w:r>
+          <w:t xml:space="preserve">Once user clicks </w:t>
+        </w:r>
+      </w:ins>
+      <w:ins w:id="175" w:author="Veekija" w:date="2013-04-27T08:27:00Z">
+        <w:r>
+          <w:t xml:space="preserve">Logout </w:t>
+        </w:r>
+      </w:ins>
+      <w:ins w:id="176" w:author="Veekija" w:date="2013-04-27T08:26:00Z">
+        <w:r>
+          <w:t>link</w:t>
+        </w:r>
+      </w:ins>
+      <w:ins w:id="177" w:author="Veekija" w:date="2013-04-27T08:27:00Z">
+        <w:r>
+          <w:t xml:space="preserve">, </w:t>
+        </w:r>
+      </w:ins>
+      <w:ins w:id="178" w:author="Veekija" w:date="2013-04-27T08:28:00Z">
+        <w:r>
+          <w:t xml:space="preserve">users will be logged out from the </w:t>
+        </w:r>
+      </w:ins>
+      <w:ins w:id="179" w:author="Veekija" w:date="2013-04-27T08:27:00Z">
+        <w:r>
+          <w:t xml:space="preserve">system </w:t>
+        </w:r>
+      </w:ins>
+      <w:ins w:id="180" w:author="Veekija" w:date="2013-04-27T08:28:00Z">
+        <w:r>
+          <w:t xml:space="preserve">and they </w:t>
+        </w:r>
+      </w:ins>
+      <w:ins w:id="181" w:author="Veekija" w:date="2013-04-27T08:27:00Z">
+        <w:r>
+          <w:t xml:space="preserve">will be redirected to the login page. </w:t>
+        </w:r>
+      </w:ins>
+      <w:ins w:id="182" w:author="Veekija" w:date="2013-04-27T08:26:00Z">
+        <w:r>
+          <w:t xml:space="preserve"> </w:t>
         </w:r>
       </w:ins>
     </w:p>
@@ -31710,22 +31960,28 @@
         <w:pStyle w:val="Heading2"/>
         <w:spacing w:line="360" w:lineRule="auto"/>
         <w:rPr>
-          <w:ins w:id="137" w:author="Veekija" w:date="2013-04-23T19:27:00Z"/>
+          <w:ins w:id="183" w:author="Veekija" w:date="2013-04-23T19:27:00Z"/>
         </w:rPr>
       </w:pPr>
-      <w:bookmarkStart w:id="138" w:name="_Toc354511573"/>
-      <w:ins w:id="139" w:author="Veekija" w:date="2013-04-22T17:49:00Z">
-        <w:r>
+      <w:bookmarkStart w:id="184" w:name="_Toc354511573"/>
+      <w:ins w:id="185" w:author="Veekija" w:date="2013-04-22T17:49:00Z">
+        <w:r>
+          <w:lastRenderedPageBreak/>
           <w:t>Public user</w:t>
         </w:r>
       </w:ins>
-      <w:ins w:id="140" w:author="Veekija" w:date="2013-04-22T18:17:00Z">
-        <w:r>
-          <w:t xml:space="preserve"> Pages</w:t>
+      <w:ins w:id="186" w:author="Veekija" w:date="2013-04-22T18:17:00Z">
+        <w:r>
+          <w:t xml:space="preserve"> </w:t>
         </w:r>
       </w:ins>
-      <w:bookmarkEnd w:id="138"/>
-      <w:ins w:id="141" w:author="Veekija" w:date="2013-04-22T17:49:00Z">
+      <w:bookmarkEnd w:id="184"/>
+      <w:ins w:id="187" w:author="Veekija" w:date="2013-04-27T08:43:00Z">
+        <w:r>
+          <w:t>modules</w:t>
+        </w:r>
+      </w:ins>
+      <w:ins w:id="188" w:author="Veekija" w:date="2013-04-22T17:49:00Z">
         <w:r>
           <w:t xml:space="preserve"> </w:t>
         </w:r>
@@ -31733,42 +31989,49 @@
     </w:p>
     <w:p>
       <w:pPr>
-        <w:ind w:left="576"/>
+        <w:ind w:firstLine="720"/>
         <w:rPr>
-          <w:ins w:id="142" w:author="Veekija" w:date="2013-04-23T19:55:00Z"/>
+          <w:ins w:id="189" w:author="Veekija" w:date="2013-04-23T19:55:00Z"/>
         </w:rPr>
-      </w:pPr>
-      <w:ins w:id="143" w:author="Veekija" w:date="2013-04-23T19:28:00Z">
-        <w:r>
-          <w:t xml:space="preserve">SIS application provides the following features for </w:t>
+        <w:pPrChange w:id="190" w:author="Veekija" w:date="2013-04-27T08:50:00Z">
+          <w:pPr>
+            <w:ind w:firstLine="576"/>
+          </w:pPr>
+        </w:pPrChange>
+      </w:pPr>
+      <w:ins w:id="191" w:author="Veekija" w:date="2013-04-27T08:44:00Z">
+        <w:r>
+          <w:t xml:space="preserve">Public </w:t>
         </w:r>
       </w:ins>
-      <w:ins w:id="144" w:author="Veekija" w:date="2013-04-23T19:27:00Z">
-        <w:r>
-          <w:t>Public users</w:t>
+      <w:ins w:id="192" w:author="Veekija" w:date="2013-04-27T08:45:00Z">
+        <w:r>
+          <w:t>user’s</w:t>
         </w:r>
       </w:ins>
-      <w:ins w:id="145" w:author="Veekija" w:date="2013-04-23T19:28:00Z">
-        <w:r>
-          <w:t xml:space="preserve">. </w:t>
+      <w:ins w:id="193" w:author="Veekija" w:date="2013-04-27T08:44:00Z">
+        <w:r>
+          <w:t xml:space="preserve"> modules/pages </w:t>
         </w:r>
       </w:ins>
-    </w:p>
-    <w:p>
-      <w:pPr>
-        <w:ind w:left="576"/>
-        <w:rPr>
-          <w:ins w:id="146" w:author="Veekija" w:date="2013-04-23T19:28:00Z"/>
-        </w:rPr>
-      </w:pPr>
-      <w:ins w:id="147" w:author="Veekija" w:date="2013-04-23T19:55:00Z">
-        <w:r>
-          <w:lastRenderedPageBreak/>
-          <w:pict>
-            <v:shape id="_x0000_i1030" type="#_x0000_t75" style="width:467.25pt;height:179.25pt">
-              <v:imagedata r:id="rId16" o:title=""/>
-            </v:shape>
-          </w:pict>
+      <w:ins w:id="194" w:author="Veekija" w:date="2013-04-27T08:45:00Z">
+        <w:r>
+          <w:t>will be</w:t>
+        </w:r>
+      </w:ins>
+      <w:ins w:id="195" w:author="Veekija" w:date="2013-04-27T08:44:00Z">
+        <w:r>
+          <w:t xml:space="preserve"> accessed by any public users. Th</w:t>
+        </w:r>
+      </w:ins>
+      <w:ins w:id="196" w:author="Veekija" w:date="2013-04-27T08:45:00Z">
+        <w:r>
+          <w:t>ese screens will be accessed by users without logging into the system.</w:t>
+        </w:r>
+      </w:ins>
+      <w:ins w:id="197" w:author="Veekija" w:date="2013-04-27T08:44:00Z">
+        <w:r>
+          <w:t xml:space="preserve"> </w:t>
         </w:r>
       </w:ins>
     </w:p>
@@ -31780,11 +32043,21 @@
         </w:numPr>
         <w:spacing w:after="0" w:line="360" w:lineRule="auto"/>
         <w:rPr>
-          <w:ins w:id="148" w:author="Veekija" w:date="2013-04-23T19:29:00Z"/>
+          <w:ins w:id="198" w:author="Veekija" w:date="2013-04-27T08:49:00Z"/>
           <w:b/>
         </w:rPr>
-      </w:pPr>
-      <w:ins w:id="149" w:author="Veekija" w:date="2013-04-23T19:28:00Z">
+        <w:pPrChange w:id="199" w:author="Veekija" w:date="2013-04-27T08:49:00Z">
+          <w:pPr>
+            <w:numPr>
+              <w:ilvl w:val="1"/>
+              <w:numId w:val="13"/>
+            </w:numPr>
+            <w:spacing w:after="0" w:line="360" w:lineRule="auto"/>
+            <w:ind w:left="1080" w:hanging="360"/>
+          </w:pPr>
+        </w:pPrChange>
+      </w:pPr>
+      <w:ins w:id="200" w:author="Veekija" w:date="2013-04-23T19:28:00Z">
         <w:r>
           <w:rPr>
             <w:b/>
@@ -31795,43 +32068,127 @@
     </w:p>
     <w:p>
       <w:pPr>
-        <w:numPr>
-          <w:ilvl w:val="1"/>
-          <w:numId w:val="13"/>
-        </w:numPr>
-        <w:spacing w:after="0" w:line="360" w:lineRule="auto"/>
         <w:rPr>
-          <w:ins w:id="150" w:author="Veekija" w:date="2013-04-23T19:29:00Z"/>
+          <w:ins w:id="201" w:author="Veekija" w:date="2013-04-27T09:11:00Z"/>
         </w:rPr>
-      </w:pPr>
-      <w:ins w:id="151" w:author="Veekija" w:date="2013-04-23T19:29:00Z">
-        <w:r>
-          <w:t>Th</w:t>
-        </w:r>
-        <w:r>
-          <w:t xml:space="preserve">is screen provides the detailed information about the school and its important dates. </w:t>
+        <w:pPrChange w:id="202" w:author="Veekija" w:date="2013-04-27T09:02:00Z">
+          <w:pPr>
+            <w:numPr>
+              <w:ilvl w:val="1"/>
+              <w:numId w:val="13"/>
+            </w:numPr>
+            <w:spacing w:after="0" w:line="360" w:lineRule="auto"/>
+            <w:ind w:left="1080" w:hanging="360"/>
+          </w:pPr>
+        </w:pPrChange>
+      </w:pPr>
+      <w:ins w:id="203" w:author="Veekija" w:date="2013-04-27T08:48:00Z">
+        <w:r>
+          <w:t xml:space="preserve">Once user clicks </w:t>
+        </w:r>
+      </w:ins>
+      <w:ins w:id="204" w:author="Veekija" w:date="2013-04-27T08:49:00Z">
+        <w:r>
+          <w:t>Prospective</w:t>
+        </w:r>
+      </w:ins>
+      <w:ins w:id="205" w:author="Veekija" w:date="2013-04-27T08:48:00Z">
+        <w:r>
+          <w:t xml:space="preserve"> Students link in the home page, </w:t>
+        </w:r>
+      </w:ins>
+      <w:ins w:id="206" w:author="Veekija" w:date="2013-04-27T08:50:00Z">
+        <w:r>
+          <w:t>the prospective student page will be displayed. The prospective student page will display the details about</w:t>
+        </w:r>
+      </w:ins>
+      <w:ins w:id="207" w:author="Veekija" w:date="2013-04-27T09:01:00Z">
+        <w:r>
+          <w:t xml:space="preserve"> school information</w:t>
+        </w:r>
+      </w:ins>
+      <w:ins w:id="208" w:author="Veekija" w:date="2013-04-27T09:07:00Z">
+        <w:r>
+          <w:t xml:space="preserve">, school features and </w:t>
+        </w:r>
+      </w:ins>
+      <w:ins w:id="209" w:author="Veekija" w:date="2013-04-23T19:29:00Z">
+        <w:r>
+          <w:t xml:space="preserve">important </w:t>
+        </w:r>
+      </w:ins>
+      <w:ins w:id="210" w:author="Veekija" w:date="2013-04-27T09:08:00Z">
+        <w:r>
+          <w:t>academic</w:t>
+        </w:r>
+      </w:ins>
+      <w:ins w:id="211" w:author="Veekija" w:date="2013-04-27T09:07:00Z">
+        <w:r>
+          <w:t xml:space="preserve"> year </w:t>
+        </w:r>
+      </w:ins>
+      <w:ins w:id="212" w:author="Veekija" w:date="2013-04-23T19:29:00Z">
+        <w:r>
+          <w:t xml:space="preserve">dates. The content of this screen will be managed by administrator of SIS application. </w:t>
+        </w:r>
+      </w:ins>
+      <w:ins w:id="213" w:author="Veekija" w:date="2013-04-27T09:08:00Z">
+        <w:r>
+          <w:t xml:space="preserve">So, Administrator will </w:t>
+        </w:r>
+      </w:ins>
+      <w:ins w:id="214" w:author="Veekija" w:date="2013-04-27T09:09:00Z">
+        <w:r>
+          <w:t xml:space="preserve">have a flexibility to </w:t>
+        </w:r>
+      </w:ins>
+      <w:ins w:id="215" w:author="Veekija" w:date="2013-04-27T09:08:00Z">
+        <w:r>
+          <w:t xml:space="preserve">update the contents of this page </w:t>
+        </w:r>
+      </w:ins>
+      <w:ins w:id="216" w:author="Veekija" w:date="2013-04-27T09:09:00Z">
+        <w:r>
+          <w:t xml:space="preserve">periodically based on </w:t>
+        </w:r>
+      </w:ins>
+      <w:ins w:id="217" w:author="Veekija" w:date="2013-04-27T09:10:00Z">
+        <w:r>
+          <w:t>the</w:t>
+        </w:r>
+      </w:ins>
+      <w:ins w:id="218" w:author="Veekija" w:date="2013-04-27T09:09:00Z">
+        <w:r>
+          <w:t xml:space="preserve"> important events.</w:t>
         </w:r>
       </w:ins>
     </w:p>
     <w:p>
       <w:pPr>
-        <w:numPr>
-          <w:ilvl w:val="1"/>
-          <w:numId w:val="13"/>
-        </w:numPr>
-        <w:spacing w:after="0" w:line="360" w:lineRule="auto"/>
         <w:rPr>
-          <w:ins w:id="152" w:author="Veekija" w:date="2013-04-23T19:32:00Z"/>
+          <w:ins w:id="219" w:author="Veekija" w:date="2013-04-23T19:32:00Z"/>
         </w:rPr>
-      </w:pPr>
-      <w:ins w:id="153" w:author="Veekija" w:date="2013-04-23T19:30:00Z">
-        <w:r>
-          <w:t xml:space="preserve">Administrator of the application </w:t>
-        </w:r>
-      </w:ins>
-      <w:ins w:id="154" w:author="Veekija" w:date="2013-04-23T19:31:00Z">
-        <w:r>
-          <w:t xml:space="preserve">will update this screen through the content maintenance facility provided for admin users. </w:t>
+        <w:pPrChange w:id="220" w:author="Veekija" w:date="2013-04-27T09:02:00Z">
+          <w:pPr>
+            <w:numPr>
+              <w:ilvl w:val="1"/>
+              <w:numId w:val="13"/>
+            </w:numPr>
+            <w:spacing w:after="0" w:line="360" w:lineRule="auto"/>
+            <w:ind w:left="1080" w:hanging="360"/>
+          </w:pPr>
+        </w:pPrChange>
+      </w:pPr>
+      <w:ins w:id="221" w:author="Veekija" w:date="2013-04-27T09:11:00Z">
+        <w:r>
+          <w:rPr>
+            <w:noProof/>
+          </w:rPr>
+          <w:pict>
+            <v:shape id="_x0000_i1043" type="#_x0000_t75" style="width:468pt;height:291pt;visibility:visible;mso-wrap-style:square">
+              <v:imagedata r:id="rId19" o:title=""/>
+            </v:shape>
+          </w:pict>
         </w:r>
       </w:ins>
     </w:p>
@@ -31843,11 +32200,11 @@
         </w:numPr>
         <w:spacing w:after="0" w:line="360" w:lineRule="auto"/>
         <w:rPr>
-          <w:ins w:id="155" w:author="Veekija" w:date="2013-04-23T19:32:00Z"/>
+          <w:ins w:id="222" w:author="Veekija" w:date="2013-04-23T19:32:00Z"/>
           <w:b/>
         </w:rPr>
       </w:pPr>
-      <w:ins w:id="156" w:author="Veekija" w:date="2013-04-23T19:32:00Z">
+      <w:ins w:id="223" w:author="Veekija" w:date="2013-04-23T19:32:00Z">
         <w:r>
           <w:rPr>
             <w:b/>
@@ -31864,72 +32221,256 @@
     </w:p>
     <w:p>
       <w:pPr>
-        <w:numPr>
-          <w:ilvl w:val="1"/>
-          <w:numId w:val="13"/>
-        </w:numPr>
         <w:spacing w:after="0" w:line="360" w:lineRule="auto"/>
         <w:rPr>
-          <w:ins w:id="157" w:author="Veekija" w:date="2013-04-23T19:33:00Z"/>
+          <w:ins w:id="224" w:author="Veekija" w:date="2013-04-27T09:27:00Z"/>
         </w:rPr>
-      </w:pPr>
-      <w:ins w:id="158" w:author="Veekija" w:date="2013-04-23T19:32:00Z">
-        <w:r>
-          <w:t>Using this screen, the pro</w:t>
+        <w:pPrChange w:id="225" w:author="Veekija" w:date="2013-04-27T09:22:00Z">
+          <w:pPr>
+            <w:numPr>
+              <w:numId w:val="13"/>
+            </w:numPr>
+            <w:spacing w:after="0" w:line="360" w:lineRule="auto"/>
+            <w:ind w:left="360" w:hanging="360"/>
+          </w:pPr>
+        </w:pPrChange>
+      </w:pPr>
+      <w:ins w:id="226" w:author="Veekija" w:date="2013-04-27T09:12:00Z">
+        <w:r>
+          <w:t xml:space="preserve">If prospective students want to apply for the school for a specific grade level and academic year then they can be able to apply online through Submit </w:t>
         </w:r>
       </w:ins>
-      <w:ins w:id="159" w:author="Veekija" w:date="2013-04-23T19:33:00Z">
-        <w:r>
-          <w:t xml:space="preserve">spective students or their parents will apply for the school for upcoming school year and grade level </w:t>
+      <w:ins w:id="227" w:author="Veekija" w:date="2013-04-27T09:14:00Z">
+        <w:r>
+          <w:t xml:space="preserve">Online Application link provided in the prospective page. </w:t>
         </w:r>
       </w:ins>
-      <w:ins w:id="160" w:author="Veekija" w:date="2013-04-23T19:34:00Z">
-        <w:r>
-          <w:t>based on their interest</w:t>
+      <w:ins w:id="228" w:author="Veekija" w:date="2013-04-27T09:06:00Z">
+        <w:r>
+          <w:t>Once users click</w:t>
         </w:r>
       </w:ins>
-      <w:ins w:id="161" w:author="Veekija" w:date="2013-04-23T19:33:00Z">
+      <w:ins w:id="229" w:author="Veekija" w:date="2013-04-27T09:14:00Z">
+        <w:r>
+          <w:t xml:space="preserve"> </w:t>
+        </w:r>
+      </w:ins>
+      <w:ins w:id="230" w:author="Veekija" w:date="2013-04-27T09:15:00Z">
+        <w:r>
+          <w:t>Submit Online Application link</w:t>
+        </w:r>
+        <w:r>
+          <w:t>, submit online application screen will be displayed</w:t>
+        </w:r>
+      </w:ins>
+      <w:ins w:id="231" w:author="Veekija" w:date="2013-04-23T19:33:00Z">
         <w:r>
           <w:t>.</w:t>
+        </w:r>
+      </w:ins>
+      <w:ins w:id="232" w:author="Veekija" w:date="2013-04-27T09:15:00Z">
+        <w:r>
+          <w:t xml:space="preserve"> This screen gathers the student personal, demographic information, academic year </w:t>
+        </w:r>
+      </w:ins>
+      <w:ins w:id="233" w:author="Veekija" w:date="2013-04-27T09:16:00Z">
+        <w:r>
+          <w:t xml:space="preserve">and grade level </w:t>
+        </w:r>
+      </w:ins>
+      <w:ins w:id="234" w:author="Veekija" w:date="2013-04-27T09:15:00Z">
+        <w:r>
+          <w:t xml:space="preserve">for which students are seeking </w:t>
+        </w:r>
+      </w:ins>
+      <w:ins w:id="235" w:author="Veekija" w:date="2013-04-27T09:16:00Z">
+        <w:r>
+          <w:t>admission etc…</w:t>
+        </w:r>
+      </w:ins>
+      <w:ins w:id="236" w:author="Veekija" w:date="2013-04-23T19:35:00Z">
+        <w:r>
+          <w:t xml:space="preserve">Once the application is submitted, system initiates Admission Workflow and puts </w:t>
+        </w:r>
+      </w:ins>
+      <w:ins w:id="237" w:author="Veekija" w:date="2013-04-27T09:17:00Z">
+        <w:r>
+          <w:t xml:space="preserve">application/admission </w:t>
+        </w:r>
+      </w:ins>
+      <w:ins w:id="238" w:author="Veekija" w:date="2013-04-23T19:35:00Z">
+        <w:r>
+          <w:t>in in-progress status and it will be listed in administrator</w:t>
+        </w:r>
+      </w:ins>
+      <w:ins w:id="239" w:author="Veekija" w:date="2013-04-23T19:36:00Z">
+        <w:r>
+          <w:t>’s queue for review and next steps.</w:t>
+        </w:r>
+      </w:ins>
+      <w:ins w:id="240" w:author="Veekija" w:date="2013-04-27T09:17:00Z">
+        <w:r>
+          <w:t xml:space="preserve"> </w:t>
+        </w:r>
+      </w:ins>
+      <w:ins w:id="241" w:author="Veekija" w:date="2013-04-27T09:19:00Z">
+        <w:r>
+          <w:t>O</w:t>
+        </w:r>
+        <w:r>
+          <w:t xml:space="preserve">nce the applications are submitted successfully system </w:t>
+        </w:r>
+      </w:ins>
+      <w:ins w:id="242" w:author="Veekija" w:date="2013-04-27T09:20:00Z">
+        <w:r>
+          <w:t xml:space="preserve">will </w:t>
+        </w:r>
+      </w:ins>
+      <w:ins w:id="243" w:author="Veekija" w:date="2013-04-27T09:19:00Z">
+        <w:r>
+          <w:t>provide</w:t>
+        </w:r>
+        <w:r>
+          <w:t xml:space="preserve"> a </w:t>
+        </w:r>
+        <w:r>
+          <w:lastRenderedPageBreak/>
+          <w:t xml:space="preserve">tracking number </w:t>
+        </w:r>
+      </w:ins>
+      <w:ins w:id="244" w:author="Veekija" w:date="2013-04-27T09:20:00Z">
+        <w:r>
+          <w:t xml:space="preserve">to the users. Using this tracking number, </w:t>
+        </w:r>
+      </w:ins>
+      <w:ins w:id="245" w:author="Veekija" w:date="2013-04-27T09:21:00Z">
+        <w:r>
+          <w:t>students can be able to</w:t>
+        </w:r>
+      </w:ins>
+      <w:ins w:id="246" w:author="Veekija" w:date="2013-04-27T09:19:00Z">
+        <w:r>
+          <w:t xml:space="preserve"> track the status of their application at any point in time during the admission process</w:t>
+        </w:r>
+      </w:ins>
+      <w:ins w:id="247" w:author="Veekija" w:date="2013-04-27T09:21:00Z">
+        <w:r>
+          <w:t xml:space="preserve"> using Track Application Status link provided in the Prospective Students page</w:t>
+        </w:r>
+      </w:ins>
+      <w:ins w:id="248" w:author="Veekija" w:date="2013-04-27T09:19:00Z">
+        <w:r>
+          <w:t>.</w:t>
+        </w:r>
+      </w:ins>
+      <w:ins w:id="249" w:author="Veekija" w:date="2013-04-27T09:21:00Z">
+        <w:r>
+          <w:t xml:space="preserve"> Also, </w:t>
+        </w:r>
+      </w:ins>
+      <w:ins w:id="250" w:author="Veekija" w:date="2013-04-27T09:22:00Z">
+        <w:r>
+          <w:t>t</w:t>
+        </w:r>
+      </w:ins>
+      <w:ins w:id="251" w:author="Veekija" w:date="2013-04-27T09:17:00Z">
+        <w:r>
+          <w:t xml:space="preserve">he applications that are received through this page will </w:t>
+        </w:r>
+      </w:ins>
+      <w:ins w:id="252" w:author="Veekija" w:date="2013-04-27T09:18:00Z">
+        <w:r>
+          <w:t xml:space="preserve">be treated as “online” application type for operational and tracking purposes. </w:t>
         </w:r>
       </w:ins>
     </w:p>
     <w:p>
       <w:pPr>
-        <w:numPr>
-          <w:ilvl w:val="1"/>
-          <w:numId w:val="13"/>
-        </w:numPr>
         <w:spacing w:after="0" w:line="360" w:lineRule="auto"/>
         <w:rPr>
-          <w:ins w:id="162" w:author="Veekija" w:date="2013-04-23T19:36:00Z"/>
+          <w:ins w:id="253" w:author="Veekija" w:date="2013-04-27T09:28:00Z"/>
+          <w:noProof/>
         </w:rPr>
-      </w:pPr>
-      <w:ins w:id="163" w:author="Veekija" w:date="2013-04-23T19:35:00Z">
-        <w:r>
-          <w:t>Once the application is submitted, system initiates Admission Workflow automatically and puts in in-progress status and it will be listed in administrator</w:t>
-        </w:r>
-      </w:ins>
-      <w:ins w:id="164" w:author="Veekija" w:date="2013-04-23T19:36:00Z">
-        <w:r>
-          <w:t>’s queue for review and next steps.</w:t>
+        <w:pPrChange w:id="254" w:author="Veekija" w:date="2013-04-27T09:22:00Z">
+          <w:pPr>
+            <w:numPr>
+              <w:numId w:val="13"/>
+            </w:numPr>
+            <w:spacing w:after="0" w:line="360" w:lineRule="auto"/>
+            <w:ind w:left="360" w:hanging="360"/>
+          </w:pPr>
+        </w:pPrChange>
+      </w:pPr>
+      <w:ins w:id="255" w:author="Veekija" w:date="2013-04-27T09:27:00Z">
+        <w:r>
+          <w:rPr>
+            <w:noProof/>
+          </w:rPr>
+          <w:pict>
+            <v:shape id="_x0000_i1045" type="#_x0000_t75" style="width:438.75pt;height:481.5pt;visibility:visible;mso-wrap-style:square">
+              <v:imagedata r:id="rId20" o:title=""/>
+            </v:shape>
+          </w:pict>
         </w:r>
       </w:ins>
     </w:p>
     <w:p>
       <w:pPr>
-        <w:numPr>
-          <w:ilvl w:val="1"/>
-          <w:numId w:val="13"/>
-        </w:numPr>
         <w:spacing w:after="0" w:line="360" w:lineRule="auto"/>
         <w:rPr>
-          <w:ins w:id="165" w:author="Veekija" w:date="2013-04-23T19:37:00Z"/>
+          <w:ins w:id="256" w:author="Veekija" w:date="2013-04-27T09:28:00Z"/>
+          <w:b/>
+          <w:noProof/>
         </w:rPr>
-      </w:pPr>
-      <w:ins w:id="166" w:author="Veekija" w:date="2013-04-23T19:36:00Z">
-        <w:r>
-          <w:t>In addition to that system provides a tracking number for public users to track the status of their application at point in time during the admission process.</w:t>
+        <w:pPrChange w:id="257" w:author="Veekija" w:date="2013-04-27T09:22:00Z">
+          <w:pPr>
+            <w:numPr>
+              <w:numId w:val="13"/>
+            </w:numPr>
+            <w:spacing w:after="0" w:line="360" w:lineRule="auto"/>
+            <w:ind w:left="360" w:hanging="360"/>
+          </w:pPr>
+        </w:pPrChange>
+      </w:pPr>
+      <w:bookmarkStart w:id="258" w:name="_GoBack"/>
+      <w:ins w:id="259" w:author="Veekija" w:date="2013-04-27T09:30:00Z">
+        <w:r>
+          <w:rPr>
+            <w:b/>
+            <w:noProof/>
+          </w:rPr>
+          <w:t>Application Confirmation page:</w:t>
+        </w:r>
+      </w:ins>
+    </w:p>
+    <w:bookmarkEnd w:id="258"/>
+    <w:p>
+      <w:pPr>
+        <w:spacing w:after="0" w:line="360" w:lineRule="auto"/>
+        <w:rPr>
+          <w:ins w:id="260" w:author="Veekija" w:date="2013-04-27T09:22:00Z"/>
+        </w:rPr>
+        <w:pPrChange w:id="261" w:author="Veekija" w:date="2013-04-27T09:22:00Z">
+          <w:pPr>
+            <w:numPr>
+              <w:numId w:val="13"/>
+            </w:numPr>
+            <w:spacing w:after="0" w:line="360" w:lineRule="auto"/>
+            <w:ind w:left="360" w:hanging="360"/>
+          </w:pPr>
+        </w:pPrChange>
+      </w:pPr>
+      <w:ins w:id="262" w:author="Veekija" w:date="2013-04-27T09:30:00Z">
+        <w:r>
+          <w:rPr>
+            <w:noProof/>
+          </w:rPr>
+          <w:lastRenderedPageBreak/>
+          <w:pict>
+            <v:shape id="_x0000_i1046" type="#_x0000_t75" style="width:468pt;height:117pt;visibility:visible;mso-wrap-style:square">
+              <v:imagedata r:id="rId21" o:title=""/>
+            </v:shape>
+          </w:pict>
         </w:r>
       </w:ins>
     </w:p>
@@ -31941,27 +32482,29 @@
         </w:numPr>
         <w:spacing w:after="0" w:line="360" w:lineRule="auto"/>
         <w:rPr>
-          <w:ins w:id="167" w:author="Veekija" w:date="2013-04-23T19:37:00Z"/>
+          <w:ins w:id="263" w:author="Veekija" w:date="2013-04-27T09:22:00Z"/>
           <w:b/>
         </w:rPr>
       </w:pPr>
-      <w:ins w:id="168" w:author="Veekija" w:date="2013-04-23T19:37:00Z">
+      <w:ins w:id="264" w:author="Veekija" w:date="2013-04-27T09:22:00Z">
         <w:r>
           <w:rPr>
             <w:b/>
           </w:rPr>
-          <w:t>Track Application</w:t>
-        </w:r>
-      </w:ins>
-      <w:ins w:id="169" w:author="Veekija" w:date="2013-04-23T19:38:00Z">
+          <w:t>Track</w:t>
+        </w:r>
         <w:r>
           <w:rPr>
             <w:b/>
           </w:rPr>
+          <w:t xml:space="preserve"> Application</w:t>
+        </w:r>
+        <w:r>
+          <w:rPr>
+            <w:b/>
+          </w:rPr>
           <w:t xml:space="preserve"> Status</w:t>
         </w:r>
-      </w:ins>
-      <w:ins w:id="170" w:author="Veekija" w:date="2013-04-23T19:37:00Z">
         <w:r>
           <w:rPr>
             <w:b/>
@@ -31972,118 +32515,189 @@
     </w:p>
     <w:p>
       <w:pPr>
-        <w:numPr>
-          <w:ilvl w:val="1"/>
-          <w:numId w:val="13"/>
-        </w:numPr>
         <w:spacing w:after="0" w:line="360" w:lineRule="auto"/>
         <w:rPr>
-          <w:ins w:id="171" w:author="Veekija" w:date="2013-04-23T19:28:00Z"/>
+          <w:ins w:id="265" w:author="Veekija" w:date="2013-04-27T09:24:00Z"/>
         </w:rPr>
-      </w:pPr>
-      <w:ins w:id="172" w:author="Veekija" w:date="2013-04-23T19:38:00Z">
-        <w:r>
-          <w:t xml:space="preserve">Using this screen, </w:t>
+        <w:pPrChange w:id="266" w:author="Veekija" w:date="2013-04-27T09:23:00Z">
+          <w:pPr>
+            <w:numPr>
+              <w:ilvl w:val="1"/>
+              <w:numId w:val="13"/>
+            </w:numPr>
+            <w:spacing w:after="0" w:line="360" w:lineRule="auto"/>
+            <w:ind w:left="1080" w:hanging="360"/>
+          </w:pPr>
+        </w:pPrChange>
+      </w:pPr>
+      <w:ins w:id="267" w:author="Veekija" w:date="2013-04-27T09:23:00Z">
+        <w:r>
+          <w:t xml:space="preserve">Once users click </w:t>
+        </w:r>
+        <w:r>
+          <w:t>Track Application Status</w:t>
+        </w:r>
+        <w:r>
+          <w:t xml:space="preserve"> link</w:t>
+        </w:r>
+        <w:r>
+          <w:t xml:space="preserve">, system will </w:t>
         </w:r>
       </w:ins>
-      <w:ins w:id="173" w:author="Veekija" w:date="2013-04-23T19:40:00Z">
-        <w:r>
-          <w:t>public user will be able to track the status of their application status.</w:t>
+      <w:ins w:id="268" w:author="Veekija" w:date="2013-04-27T09:24:00Z">
+        <w:r>
+          <w:t xml:space="preserve">display track </w:t>
+        </w:r>
+      </w:ins>
+      <w:ins w:id="269" w:author="Veekija" w:date="2013-04-27T09:25:00Z">
+        <w:r>
+          <w:t>application</w:t>
+        </w:r>
+      </w:ins>
+      <w:ins w:id="270" w:author="Veekija" w:date="2013-04-27T09:24:00Z">
+        <w:r>
+          <w:t xml:space="preserve"> </w:t>
+        </w:r>
+      </w:ins>
+      <w:ins w:id="271" w:author="Veekija" w:date="2013-04-27T09:25:00Z">
+        <w:r>
+          <w:t xml:space="preserve">status page. Once user enters tracking number and clicks Check Status button, the screen will display the status of the application based on the tracking numbers. The possible statuses that are expected are: </w:t>
+        </w:r>
+      </w:ins>
+      <w:ins w:id="272" w:author="Veekija" w:date="2013-04-27T09:26:00Z">
+        <w:r>
+          <w:t>In-progress, Granted and Rejected.</w:t>
         </w:r>
       </w:ins>
     </w:p>
     <w:p>
       <w:pPr>
+        <w:spacing w:after="0" w:line="360" w:lineRule="auto"/>
+        <w:rPr>
+          <w:ins w:id="273" w:author="Veekija" w:date="2013-04-23T19:28:00Z"/>
+        </w:rPr>
+        <w:pPrChange w:id="274" w:author="Veekija" w:date="2013-04-27T09:23:00Z">
+          <w:pPr>
+            <w:numPr>
+              <w:ilvl w:val="1"/>
+              <w:numId w:val="13"/>
+            </w:numPr>
+            <w:spacing w:after="0" w:line="360" w:lineRule="auto"/>
+            <w:ind w:left="1080" w:hanging="360"/>
+          </w:pPr>
+        </w:pPrChange>
+      </w:pPr>
+      <w:ins w:id="275" w:author="Veekija" w:date="2013-04-27T09:24:00Z">
+        <w:r>
+          <w:rPr>
+            <w:noProof/>
+          </w:rPr>
+          <w:pict>
+            <v:shape id="_x0000_i1044" type="#_x0000_t75" style="width:468pt;height:290.25pt;visibility:visible;mso-wrap-style:square">
+              <v:imagedata r:id="rId22" o:title=""/>
+            </v:shape>
+          </w:pict>
+        </w:r>
+      </w:ins>
+    </w:p>
+    <w:p>
+      <w:pPr>
         <w:pStyle w:val="Heading2"/>
         <w:spacing w:line="360" w:lineRule="auto"/>
         <w:rPr>
-          <w:ins w:id="174" w:author="Veekija" w:date="2013-04-22T17:44:00Z"/>
+          <w:ins w:id="276" w:author="Veekija" w:date="2013-04-22T17:44:00Z"/>
         </w:rPr>
       </w:pPr>
-      <w:bookmarkStart w:id="175" w:name="_Toc354511574"/>
-      <w:ins w:id="176" w:author="Veekija" w:date="2013-04-22T17:41:00Z">
+      <w:bookmarkStart w:id="277" w:name="_Toc354511574"/>
+      <w:ins w:id="278" w:author="Veekija" w:date="2013-04-22T17:41:00Z">
         <w:r>
           <w:t>Administrator</w:t>
         </w:r>
       </w:ins>
-      <w:ins w:id="177" w:author="Veekija" w:date="2013-04-22T18:17:00Z">
+      <w:ins w:id="279" w:author="Veekija" w:date="2013-04-22T18:17:00Z">
         <w:r>
           <w:t xml:space="preserve"> Portal</w:t>
         </w:r>
       </w:ins>
-      <w:bookmarkEnd w:id="175"/>
+      <w:bookmarkEnd w:id="277"/>
     </w:p>
     <w:p>
       <w:pPr>
         <w:pStyle w:val="Heading4"/>
         <w:spacing w:line="360" w:lineRule="auto"/>
         <w:rPr>
-          <w:ins w:id="178" w:author="Veekija" w:date="2013-04-23T19:42:00Z"/>
+          <w:ins w:id="280" w:author="Veekija" w:date="2013-04-23T19:42:00Z"/>
         </w:rPr>
       </w:pPr>
-      <w:bookmarkStart w:id="179" w:name="_Toc354252434"/>
-      <w:bookmarkStart w:id="180" w:name="_Toc354511575"/>
-      <w:ins w:id="181" w:author="Veekija" w:date="2013-04-22T17:44:00Z">
+      <w:bookmarkStart w:id="281" w:name="_Toc354252434"/>
+      <w:bookmarkStart w:id="282" w:name="_Toc354511575"/>
+      <w:ins w:id="283" w:author="Veekija" w:date="2013-04-22T17:44:00Z">
         <w:r>
           <w:t>Administrator Home page</w:t>
         </w:r>
       </w:ins>
-      <w:bookmarkEnd w:id="179"/>
-      <w:bookmarkEnd w:id="180"/>
+      <w:bookmarkEnd w:id="281"/>
+      <w:bookmarkEnd w:id="282"/>
     </w:p>
     <w:p>
       <w:pPr>
         <w:spacing w:after="0" w:line="360" w:lineRule="auto"/>
         <w:ind w:firstLine="720"/>
         <w:rPr>
-          <w:ins w:id="182" w:author="Veekija" w:date="2013-04-23T19:42:00Z"/>
+          <w:ins w:id="284" w:author="Veekija" w:date="2013-04-23T19:42:00Z"/>
         </w:rPr>
       </w:pPr>
-      <w:ins w:id="183" w:author="Veekija" w:date="2013-04-23T19:42:00Z">
+      <w:ins w:id="285" w:author="Veekija" w:date="2013-04-23T19:42:00Z">
         <w:r>
           <w:t>Admin users will be redirected to Admin home page as soon as they login to the SIS application using their user login and password. Administrator home page will provide the various menu option</w:t>
         </w:r>
       </w:ins>
-      <w:ins w:id="184" w:author="Veekija" w:date="2013-04-23T19:51:00Z">
+      <w:ins w:id="286" w:author="Veekija" w:date="2013-04-23T19:51:00Z">
         <w:r>
           <w:t>s for administrators to perform various administrative related functions</w:t>
         </w:r>
       </w:ins>
-      <w:ins w:id="185" w:author="Veekija" w:date="2013-04-23T19:52:00Z">
+      <w:ins w:id="287" w:author="Veekija" w:date="2013-04-23T19:52:00Z">
         <w:r>
           <w:t xml:space="preserve"> that </w:t>
         </w:r>
-        <w:proofErr w:type="gramStart"/>
-        <w:r>
-          <w:t>includes</w:t>
-        </w:r>
-        <w:proofErr w:type="gramEnd"/>
+      </w:ins>
+      <w:ins w:id="288" w:author="Veekija" w:date="2013-04-23T21:44:00Z">
+        <w:r>
+          <w:t>include</w:t>
+        </w:r>
+      </w:ins>
+      <w:ins w:id="289" w:author="Veekija" w:date="2013-04-23T19:52:00Z">
         <w:r>
           <w:t xml:space="preserve"> </w:t>
         </w:r>
         <w:r>
-          <w:t>SIS System Management, Admission Management, Teacher Management, Student Management and Reports Management.</w:t>
+          <w:t xml:space="preserve">SIS System </w:t>
+        </w:r>
+        <w:r>
+          <w:lastRenderedPageBreak/>
+          <w:t>Management, Admission Management, Teacher Management, Student Management and Reports Management.</w:t>
         </w:r>
       </w:ins>
     </w:p>
     <w:p>
       <w:pPr>
         <w:rPr>
-          <w:ins w:id="186" w:author="Veekija" w:date="2013-04-23T19:57:00Z"/>
+          <w:ins w:id="290" w:author="Veekija" w:date="2013-04-23T19:57:00Z"/>
         </w:rPr>
       </w:pPr>
     </w:p>
     <w:p>
       <w:pPr>
         <w:rPr>
-          <w:ins w:id="187" w:author="Veekija" w:date="2013-04-22T17:44:00Z"/>
+          <w:ins w:id="291" w:author="Veekija" w:date="2013-04-22T17:44:00Z"/>
         </w:rPr>
       </w:pPr>
-      <w:ins w:id="188" w:author="Veekija" w:date="2013-04-23T19:57:00Z">
+      <w:ins w:id="292" w:author="Veekija" w:date="2013-04-23T19:57:00Z">
         <w:r>
           <w:pict>
-            <v:shape id="_x0000_i1031" type="#_x0000_t75" style="width:467.25pt;height:175.5pt">
-              <v:imagedata r:id="rId17" o:title=""/>
+            <v:shape id="_x0000_i1030" type="#_x0000_t75" style="width:467.25pt;height:175.5pt">
+              <v:imagedata r:id="rId23" o:title=""/>
             </v:shape>
           </w:pict>
         </w:r>
@@ -32094,63 +32708,63 @@
         <w:pStyle w:val="Heading4"/>
         <w:spacing w:line="360" w:lineRule="auto"/>
         <w:rPr>
-          <w:ins w:id="189" w:author="Veekija" w:date="2013-04-23T19:58:00Z"/>
+          <w:ins w:id="293" w:author="Veekija" w:date="2013-04-23T19:58:00Z"/>
         </w:rPr>
       </w:pPr>
-      <w:bookmarkStart w:id="190" w:name="_Toc354252435"/>
-      <w:bookmarkStart w:id="191" w:name="_Toc354511576"/>
-      <w:ins w:id="192" w:author="Veekija" w:date="2013-04-22T17:44:00Z">
+      <w:bookmarkStart w:id="294" w:name="_Toc354252435"/>
+      <w:bookmarkStart w:id="295" w:name="_Toc354511576"/>
+      <w:ins w:id="296" w:author="Veekija" w:date="2013-04-22T17:44:00Z">
         <w:r>
           <w:t>SIS System Management</w:t>
         </w:r>
       </w:ins>
-      <w:bookmarkEnd w:id="190"/>
-      <w:bookmarkEnd w:id="191"/>
+      <w:bookmarkEnd w:id="294"/>
+      <w:bookmarkEnd w:id="295"/>
     </w:p>
     <w:p>
       <w:pPr>
         <w:spacing w:after="0" w:line="360" w:lineRule="auto"/>
         <w:ind w:firstLine="720"/>
         <w:rPr>
-          <w:ins w:id="193" w:author="Veekija" w:date="2013-04-23T20:02:00Z"/>
+          <w:ins w:id="297" w:author="Veekija" w:date="2013-04-23T20:02:00Z"/>
         </w:rPr>
-        <w:pPrChange w:id="194" w:author="Veekija" w:date="2013-04-23T20:03:00Z">
+        <w:pPrChange w:id="298" w:author="Veekija" w:date="2013-04-23T20:03:00Z">
           <w:pPr>
             <w:spacing w:after="0" w:line="360" w:lineRule="auto"/>
           </w:pPr>
         </w:pPrChange>
       </w:pPr>
-      <w:ins w:id="195" w:author="Veekija" w:date="2013-04-23T19:58:00Z">
+      <w:ins w:id="299" w:author="Veekija" w:date="2013-04-23T19:58:00Z">
         <w:r>
           <w:t xml:space="preserve">Using System Management options, administrator will setup </w:t>
         </w:r>
       </w:ins>
-      <w:ins w:id="196" w:author="Veekija" w:date="2013-04-23T19:59:00Z">
+      <w:ins w:id="300" w:author="Veekija" w:date="2013-04-23T19:59:00Z">
         <w:r>
           <w:t>academic</w:t>
         </w:r>
       </w:ins>
-      <w:ins w:id="197" w:author="Veekija" w:date="2013-04-23T19:58:00Z">
+      <w:ins w:id="301" w:author="Veekija" w:date="2013-04-23T19:58:00Z">
         <w:r>
           <w:t xml:space="preserve"> </w:t>
         </w:r>
       </w:ins>
-      <w:ins w:id="198" w:author="Veekija" w:date="2013-04-23T19:59:00Z">
+      <w:ins w:id="302" w:author="Veekija" w:date="2013-04-23T19:59:00Z">
         <w:r>
           <w:t xml:space="preserve">data that requires </w:t>
         </w:r>
       </w:ins>
-      <w:ins w:id="199" w:author="Veekija" w:date="2013-04-23T20:00:00Z">
+      <w:ins w:id="303" w:author="Veekija" w:date="2013-04-23T20:00:00Z">
         <w:r>
           <w:t>managing</w:t>
         </w:r>
       </w:ins>
-      <w:ins w:id="200" w:author="Veekija" w:date="2013-04-23T19:59:00Z">
+      <w:ins w:id="304" w:author="Veekija" w:date="2013-04-23T19:59:00Z">
         <w:r>
           <w:t xml:space="preserve"> a school’s academic process for</w:t>
         </w:r>
       </w:ins>
-      <w:ins w:id="201" w:author="Veekija" w:date="2013-04-23T20:00:00Z">
+      <w:ins w:id="305" w:author="Veekija" w:date="2013-04-23T20:00:00Z">
         <w:r>
           <w:t xml:space="preserve"> any specific school year. This information includes School year, Grade level, </w:t>
         </w:r>
@@ -32168,14 +32782,14 @@
       <w:pPr>
         <w:spacing w:after="0" w:line="360" w:lineRule="auto"/>
         <w:rPr>
-          <w:ins w:id="202" w:author="Veekija" w:date="2013-04-22T17:44:00Z"/>
+          <w:ins w:id="306" w:author="Veekija" w:date="2013-04-22T17:44:00Z"/>
         </w:rPr>
       </w:pPr>
-      <w:ins w:id="203" w:author="Veekija" w:date="2013-04-23T20:02:00Z">
+      <w:ins w:id="307" w:author="Veekija" w:date="2013-04-23T20:02:00Z">
         <w:r>
           <w:pict>
-            <v:shape id="_x0000_i1032" type="#_x0000_t75" style="width:468pt;height:156.75pt">
-              <v:imagedata r:id="rId18" o:title=""/>
+            <v:shape id="_x0000_i1031" type="#_x0000_t75" style="width:468pt;height:156.75pt">
+              <v:imagedata r:id="rId24" o:title=""/>
             </v:shape>
           </w:pict>
         </w:r>
@@ -32185,18 +32799,18 @@
       <w:pPr>
         <w:pStyle w:val="Heading5"/>
         <w:rPr>
-          <w:ins w:id="204" w:author="Veekija" w:date="2013-04-23T20:03:00Z"/>
+          <w:ins w:id="308" w:author="Veekija" w:date="2013-04-23T20:03:00Z"/>
         </w:rPr>
       </w:pPr>
-      <w:bookmarkStart w:id="205" w:name="_Toc354252436"/>
-      <w:bookmarkStart w:id="206" w:name="_Toc354511577"/>
-      <w:ins w:id="207" w:author="Veekija" w:date="2013-04-22T17:44:00Z">
+      <w:bookmarkStart w:id="309" w:name="_Toc354252436"/>
+      <w:bookmarkStart w:id="310" w:name="_Toc354511577"/>
+      <w:ins w:id="311" w:author="Veekija" w:date="2013-04-22T17:44:00Z">
         <w:r>
           <w:t>SIS Content Maintenance</w:t>
         </w:r>
       </w:ins>
-      <w:bookmarkEnd w:id="205"/>
-      <w:bookmarkEnd w:id="206"/>
+      <w:bookmarkEnd w:id="309"/>
+      <w:bookmarkEnd w:id="310"/>
     </w:p>
     <w:p>
       <w:pPr>
@@ -32206,50 +32820,50 @@
         </w:numPr>
         <w:spacing w:after="0" w:line="360" w:lineRule="auto"/>
         <w:rPr>
-          <w:ins w:id="208" w:author="Veekija" w:date="2013-04-23T20:06:00Z"/>
+          <w:ins w:id="312" w:author="Veekija" w:date="2013-04-23T20:06:00Z"/>
         </w:rPr>
-        <w:pPrChange w:id="209" w:author="Veekija" w:date="2013-04-23T20:06:00Z">
+        <w:pPrChange w:id="313" w:author="Veekija" w:date="2013-04-23T20:06:00Z">
           <w:pPr>
             <w:pStyle w:val="Heading5"/>
           </w:pPr>
         </w:pPrChange>
       </w:pPr>
-      <w:ins w:id="210" w:author="Veekija" w:date="2013-04-23T20:05:00Z">
+      <w:ins w:id="314" w:author="Veekija" w:date="2013-04-23T20:05:00Z">
         <w:r>
           <w:t xml:space="preserve">This screen </w:t>
         </w:r>
       </w:ins>
-      <w:ins w:id="211" w:author="Veekija" w:date="2013-04-23T20:14:00Z">
+      <w:ins w:id="315" w:author="Veekija" w:date="2013-04-23T20:14:00Z">
         <w:r>
           <w:t xml:space="preserve">will </w:t>
         </w:r>
       </w:ins>
-      <w:ins w:id="212" w:author="Veekija" w:date="2013-04-23T20:05:00Z">
+      <w:ins w:id="316" w:author="Veekija" w:date="2013-04-23T20:05:00Z">
         <w:r>
           <w:t>provide</w:t>
         </w:r>
       </w:ins>
-      <w:ins w:id="213" w:author="Veekija" w:date="2013-04-23T20:04:00Z">
+      <w:ins w:id="317" w:author="Veekija" w:date="2013-04-23T20:04:00Z">
         <w:r>
           <w:t xml:space="preserve"> an option for </w:t>
         </w:r>
       </w:ins>
-      <w:ins w:id="214" w:author="Veekija" w:date="2013-04-23T20:03:00Z">
+      <w:ins w:id="318" w:author="Veekija" w:date="2013-04-23T20:03:00Z">
         <w:r>
           <w:t xml:space="preserve">Administrators </w:t>
         </w:r>
       </w:ins>
-      <w:ins w:id="215" w:author="Veekija" w:date="2013-04-23T20:04:00Z">
+      <w:ins w:id="319" w:author="Veekija" w:date="2013-04-23T20:04:00Z">
         <w:r>
           <w:t xml:space="preserve">to add and edit the content for prospective </w:t>
         </w:r>
       </w:ins>
-      <w:ins w:id="216" w:author="Veekija" w:date="2013-04-23T20:05:00Z">
+      <w:ins w:id="320" w:author="Veekija" w:date="2013-04-23T20:05:00Z">
         <w:r>
           <w:t>student’s</w:t>
         </w:r>
       </w:ins>
-      <w:ins w:id="217" w:author="Veekija" w:date="2013-04-23T20:04:00Z">
+      <w:ins w:id="321" w:author="Veekija" w:date="2013-04-23T20:04:00Z">
         <w:r>
           <w:t xml:space="preserve"> page using the rich text editor. </w:t>
         </w:r>
@@ -32263,35 +32877,35 @@
         </w:numPr>
         <w:spacing w:after="0" w:line="360" w:lineRule="auto"/>
         <w:rPr>
-          <w:ins w:id="218" w:author="Veekija" w:date="2013-04-23T20:08:00Z"/>
+          <w:ins w:id="322" w:author="Veekija" w:date="2013-04-23T20:08:00Z"/>
         </w:rPr>
-        <w:pPrChange w:id="219" w:author="Veekija" w:date="2013-04-23T20:06:00Z">
+        <w:pPrChange w:id="323" w:author="Veekija" w:date="2013-04-23T20:06:00Z">
           <w:pPr>
             <w:pStyle w:val="Heading5"/>
           </w:pPr>
         </w:pPrChange>
       </w:pPr>
-      <w:ins w:id="220" w:author="Veekija" w:date="2013-04-23T20:06:00Z">
+      <w:ins w:id="324" w:author="Veekija" w:date="2013-04-23T20:06:00Z">
         <w:r>
           <w:t xml:space="preserve">Updated contents will immediately available in Prospective Student page without any code </w:t>
         </w:r>
       </w:ins>
-      <w:ins w:id="221" w:author="Veekija" w:date="2013-04-23T20:07:00Z">
+      <w:ins w:id="325" w:author="Veekija" w:date="2013-04-23T20:07:00Z">
         <w:r>
           <w:t xml:space="preserve">changes and </w:t>
         </w:r>
       </w:ins>
-      <w:ins w:id="222" w:author="Veekija" w:date="2013-04-23T20:06:00Z">
+      <w:ins w:id="326" w:author="Veekija" w:date="2013-04-23T20:06:00Z">
         <w:r>
           <w:t>deployment</w:t>
         </w:r>
       </w:ins>
-      <w:ins w:id="223" w:author="Veekija" w:date="2013-04-23T20:07:00Z">
+      <w:ins w:id="327" w:author="Veekija" w:date="2013-04-23T20:07:00Z">
         <w:r>
           <w:t>.</w:t>
         </w:r>
       </w:ins>
-      <w:ins w:id="224" w:author="Veekija" w:date="2013-04-23T20:06:00Z">
+      <w:ins w:id="328" w:author="Veekija" w:date="2013-04-23T20:06:00Z">
         <w:r>
           <w:t xml:space="preserve"> </w:t>
         </w:r>
@@ -32301,26 +32915,16 @@
       <w:pPr>
         <w:spacing w:after="0" w:line="360" w:lineRule="auto"/>
         <w:rPr>
-          <w:ins w:id="225" w:author="Veekija" w:date="2013-04-23T20:08:00Z"/>
+          <w:ins w:id="329" w:author="Veekija" w:date="2013-04-23T20:08:00Z"/>
         </w:rPr>
       </w:pPr>
-      <w:ins w:id="226" w:author="Veekija" w:date="2013-04-23T20:08:00Z">
-        <w:r>
-          <w:lastRenderedPageBreak/>
-          <w:pict>
-            <v:shape id="_x0000_i1033" type="#_x0000_t75" style="width:467.25pt;height:217.5pt">
-              <v:imagedata r:id="rId19" o:title=""/>
-            </v:shape>
-          </w:pict>
-        </w:r>
-      </w:ins>
     </w:p>
     <w:p>
       <w:pPr>
         <w:spacing w:after="0" w:line="360" w:lineRule="auto"/>
         <w:ind w:left="360"/>
         <w:rPr>
-          <w:ins w:id="227" w:author="Veekija" w:date="2013-04-23T20:04:00Z"/>
+          <w:ins w:id="330" w:author="Veekija" w:date="2013-04-23T20:04:00Z"/>
         </w:rPr>
       </w:pPr>
     </w:p>
@@ -32328,18 +32932,19 @@
       <w:pPr>
         <w:pStyle w:val="Heading5"/>
         <w:rPr>
-          <w:ins w:id="228" w:author="Veekija" w:date="2013-04-23T20:07:00Z"/>
+          <w:ins w:id="331" w:author="Veekija" w:date="2013-04-23T20:07:00Z"/>
         </w:rPr>
       </w:pPr>
-      <w:bookmarkStart w:id="229" w:name="_Toc354252437"/>
-      <w:bookmarkStart w:id="230" w:name="_Toc354511578"/>
-      <w:ins w:id="231" w:author="Veekija" w:date="2013-04-22T17:44:00Z">
-        <w:r>
+      <w:bookmarkStart w:id="332" w:name="_Toc354252437"/>
+      <w:bookmarkStart w:id="333" w:name="_Toc354511578"/>
+      <w:ins w:id="334" w:author="Veekija" w:date="2013-04-22T17:44:00Z">
+        <w:r>
+          <w:lastRenderedPageBreak/>
           <w:t>School year Maintenance</w:t>
         </w:r>
       </w:ins>
-      <w:bookmarkEnd w:id="229"/>
-      <w:bookmarkEnd w:id="230"/>
+      <w:bookmarkEnd w:id="332"/>
+      <w:bookmarkEnd w:id="333"/>
     </w:p>
     <w:p>
       <w:pPr>
@@ -32349,20 +32954,20 @@
         </w:numPr>
         <w:spacing w:after="0" w:line="360" w:lineRule="auto"/>
         <w:rPr>
-          <w:ins w:id="232" w:author="Veekija" w:date="2013-04-23T20:07:00Z"/>
+          <w:ins w:id="335" w:author="Veekija" w:date="2013-04-23T20:07:00Z"/>
         </w:rPr>
       </w:pPr>
-      <w:ins w:id="233" w:author="Veekija" w:date="2013-04-23T20:07:00Z">
+      <w:ins w:id="336" w:author="Veekija" w:date="2013-04-23T20:07:00Z">
         <w:r>
           <w:t xml:space="preserve">This screen </w:t>
         </w:r>
       </w:ins>
-      <w:ins w:id="234" w:author="Veekija" w:date="2013-04-23T20:13:00Z">
+      <w:ins w:id="337" w:author="Veekija" w:date="2013-04-23T20:13:00Z">
         <w:r>
           <w:t xml:space="preserve">will </w:t>
         </w:r>
       </w:ins>
-      <w:ins w:id="235" w:author="Veekija" w:date="2013-04-23T20:07:00Z">
+      <w:ins w:id="338" w:author="Veekija" w:date="2013-04-23T20:07:00Z">
         <w:r>
           <w:t>provide</w:t>
         </w:r>
@@ -32370,12 +32975,12 @@
           <w:t xml:space="preserve"> an option for Administrators to add and edit </w:t>
         </w:r>
       </w:ins>
-      <w:ins w:id="236" w:author="Veekija" w:date="2013-04-23T20:09:00Z">
+      <w:ins w:id="339" w:author="Veekija" w:date="2013-04-23T20:09:00Z">
         <w:r>
           <w:t>school years</w:t>
         </w:r>
       </w:ins>
-      <w:ins w:id="237" w:author="Veekija" w:date="2013-04-23T20:07:00Z">
+      <w:ins w:id="340" w:author="Veekija" w:date="2013-04-23T20:07:00Z">
         <w:r>
           <w:t xml:space="preserve">. </w:t>
         </w:r>
@@ -32389,25 +32994,25 @@
         </w:numPr>
         <w:spacing w:after="0" w:line="360" w:lineRule="auto"/>
         <w:rPr>
-          <w:ins w:id="238" w:author="Veekija" w:date="2013-04-23T20:07:00Z"/>
+          <w:ins w:id="341" w:author="Veekija" w:date="2013-04-23T20:07:00Z"/>
         </w:rPr>
       </w:pPr>
-      <w:ins w:id="239" w:author="Veekija" w:date="2013-04-23T20:09:00Z">
+      <w:ins w:id="342" w:author="Veekija" w:date="2013-04-23T20:09:00Z">
         <w:r>
           <w:t xml:space="preserve">Administrator will </w:t>
         </w:r>
       </w:ins>
-      <w:ins w:id="240" w:author="Veekija" w:date="2013-04-23T20:10:00Z">
+      <w:ins w:id="343" w:author="Veekija" w:date="2013-04-23T20:10:00Z">
         <w:r>
           <w:t>update the current school year as active for all operational purposes and make other school years as inactive for</w:t>
         </w:r>
       </w:ins>
-      <w:ins w:id="241" w:author="Veekija" w:date="2013-04-23T20:12:00Z">
+      <w:ins w:id="344" w:author="Veekija" w:date="2013-04-23T20:12:00Z">
         <w:r>
           <w:t xml:space="preserve"> reporting and other purposes</w:t>
         </w:r>
       </w:ins>
-      <w:ins w:id="242" w:author="Veekija" w:date="2013-04-23T20:07:00Z">
+      <w:ins w:id="345" w:author="Veekija" w:date="2013-04-23T20:07:00Z">
         <w:r>
           <w:t xml:space="preserve">. </w:t>
         </w:r>
@@ -32416,14 +33021,14 @@
     <w:p>
       <w:pPr>
         <w:rPr>
-          <w:ins w:id="243" w:author="Veekija" w:date="2013-04-22T17:44:00Z"/>
+          <w:ins w:id="346" w:author="Veekija" w:date="2013-04-22T17:44:00Z"/>
         </w:rPr>
       </w:pPr>
-      <w:ins w:id="244" w:author="Veekija" w:date="2013-04-23T20:13:00Z">
+      <w:ins w:id="347" w:author="Veekija" w:date="2013-04-23T20:13:00Z">
         <w:r>
           <w:pict>
-            <v:shape id="_x0000_i1034" type="#_x0000_t75" style="width:468pt;height:161.25pt">
-              <v:imagedata r:id="rId20" o:title=""/>
+            <v:shape id="_x0000_i1032" type="#_x0000_t75" style="width:468pt;height:161.25pt">
+              <v:imagedata r:id="rId25" o:title=""/>
             </v:shape>
           </w:pict>
         </w:r>
@@ -32434,18 +33039,18 @@
         <w:pStyle w:val="Heading5"/>
         <w:spacing w:line="360" w:lineRule="auto"/>
         <w:rPr>
-          <w:ins w:id="245" w:author="Veekija" w:date="2013-04-23T20:15:00Z"/>
+          <w:ins w:id="348" w:author="Veekija" w:date="2013-04-23T20:15:00Z"/>
         </w:rPr>
       </w:pPr>
-      <w:bookmarkStart w:id="246" w:name="_Toc354252438"/>
-      <w:bookmarkStart w:id="247" w:name="_Toc354511579"/>
-      <w:ins w:id="248" w:author="Veekija" w:date="2013-04-22T17:44:00Z">
+      <w:bookmarkStart w:id="349" w:name="_Toc354252438"/>
+      <w:bookmarkStart w:id="350" w:name="_Toc354511579"/>
+      <w:ins w:id="351" w:author="Veekija" w:date="2013-04-22T17:44:00Z">
         <w:r>
           <w:t>Grade Level Maintenance</w:t>
         </w:r>
       </w:ins>
-      <w:bookmarkEnd w:id="246"/>
-      <w:bookmarkEnd w:id="247"/>
+      <w:bookmarkEnd w:id="349"/>
+      <w:bookmarkEnd w:id="350"/>
     </w:p>
     <w:p>
       <w:pPr>
@@ -32455,20 +33060,20 @@
         </w:numPr>
         <w:spacing w:after="0" w:line="360" w:lineRule="auto"/>
         <w:rPr>
-          <w:ins w:id="249" w:author="Veekija" w:date="2013-04-23T20:19:00Z"/>
+          <w:ins w:id="352" w:author="Veekija" w:date="2013-04-23T20:19:00Z"/>
         </w:rPr>
       </w:pPr>
-      <w:ins w:id="250" w:author="Veekija" w:date="2013-04-23T20:15:00Z">
+      <w:ins w:id="353" w:author="Veekija" w:date="2013-04-23T20:15:00Z">
         <w:r>
           <w:t xml:space="preserve">This screen will provide an option for Administrators to add and edit </w:t>
         </w:r>
       </w:ins>
-      <w:ins w:id="251" w:author="Veekija" w:date="2013-04-23T20:18:00Z">
+      <w:ins w:id="354" w:author="Veekija" w:date="2013-04-23T20:18:00Z">
         <w:r>
           <w:t>grade levels</w:t>
         </w:r>
       </w:ins>
-      <w:ins w:id="252" w:author="Veekija" w:date="2013-04-23T20:15:00Z">
+      <w:ins w:id="355" w:author="Veekija" w:date="2013-04-23T20:15:00Z">
         <w:r>
           <w:t xml:space="preserve">. </w:t>
         </w:r>
@@ -32482,30 +33087,30 @@
         </w:numPr>
         <w:spacing w:after="0" w:line="360" w:lineRule="auto"/>
         <w:rPr>
-          <w:ins w:id="253" w:author="Veekija" w:date="2013-04-23T20:15:00Z"/>
+          <w:ins w:id="356" w:author="Veekija" w:date="2013-04-23T20:15:00Z"/>
         </w:rPr>
       </w:pPr>
-      <w:ins w:id="254" w:author="Veekija" w:date="2013-04-23T20:19:00Z">
+      <w:ins w:id="357" w:author="Veekija" w:date="2013-04-23T20:19:00Z">
         <w:r>
           <w:t xml:space="preserve">Sort order attribute in grade level will </w:t>
         </w:r>
       </w:ins>
-      <w:ins w:id="255" w:author="Veekija" w:date="2013-04-23T20:20:00Z">
+      <w:ins w:id="358" w:author="Veekija" w:date="2013-04-23T20:20:00Z">
         <w:r>
           <w:t>define the order of grade level</w:t>
         </w:r>
       </w:ins>
-      <w:ins w:id="256" w:author="Veekija" w:date="2013-04-23T20:21:00Z">
+      <w:ins w:id="359" w:author="Veekija" w:date="2013-04-23T20:21:00Z">
         <w:r>
           <w:t xml:space="preserve"> (lower to higher)</w:t>
         </w:r>
       </w:ins>
-      <w:ins w:id="257" w:author="Veekija" w:date="2013-04-23T20:20:00Z">
+      <w:ins w:id="360" w:author="Veekija" w:date="2013-04-23T20:20:00Z">
         <w:r>
           <w:t xml:space="preserve"> offered in the school</w:t>
         </w:r>
       </w:ins>
-      <w:ins w:id="258" w:author="Veekija" w:date="2013-04-23T20:21:00Z">
+      <w:ins w:id="361" w:author="Veekija" w:date="2013-04-23T20:21:00Z">
         <w:r>
           <w:t>.</w:t>
         </w:r>
@@ -32515,15 +33120,14 @@
       <w:pPr>
         <w:spacing w:line="360" w:lineRule="auto"/>
         <w:rPr>
-          <w:ins w:id="259" w:author="Veekija" w:date="2013-04-22T17:44:00Z"/>
+          <w:ins w:id="362" w:author="Veekija" w:date="2013-04-22T17:44:00Z"/>
         </w:rPr>
       </w:pPr>
-      <w:ins w:id="260" w:author="Veekija" w:date="2013-04-23T20:19:00Z">
-        <w:r>
-          <w:lastRenderedPageBreak/>
+      <w:ins w:id="363" w:author="Veekija" w:date="2013-04-23T20:19:00Z">
+        <w:r>
           <w:pict>
-            <v:shape id="_x0000_i1035" type="#_x0000_t75" style="width:468pt;height:177.75pt">
-              <v:imagedata r:id="rId21" o:title=""/>
+            <v:shape id="_x0000_i1033" type="#_x0000_t75" style="width:468pt;height:177.75pt">
+              <v:imagedata r:id="rId26" o:title=""/>
             </v:shape>
           </w:pict>
         </w:r>
@@ -32534,18 +33138,18 @@
         <w:pStyle w:val="Heading5"/>
         <w:spacing w:line="360" w:lineRule="auto"/>
         <w:rPr>
-          <w:ins w:id="261" w:author="Veekija" w:date="2013-04-23T20:23:00Z"/>
+          <w:ins w:id="364" w:author="Veekija" w:date="2013-04-23T20:23:00Z"/>
         </w:rPr>
       </w:pPr>
-      <w:bookmarkStart w:id="262" w:name="_Toc354252439"/>
-      <w:bookmarkStart w:id="263" w:name="_Toc354511580"/>
-      <w:ins w:id="264" w:author="Veekija" w:date="2013-04-22T17:44:00Z">
+      <w:bookmarkStart w:id="365" w:name="_Toc354252439"/>
+      <w:bookmarkStart w:id="366" w:name="_Toc354511580"/>
+      <w:ins w:id="367" w:author="Veekija" w:date="2013-04-22T17:44:00Z">
         <w:r>
           <w:t>Subject Maintenance</w:t>
         </w:r>
       </w:ins>
-      <w:bookmarkEnd w:id="262"/>
-      <w:bookmarkEnd w:id="263"/>
+      <w:bookmarkEnd w:id="365"/>
+      <w:bookmarkEnd w:id="366"/>
     </w:p>
     <w:p>
       <w:pPr>
@@ -32555,10 +33159,10 @@
         </w:numPr>
         <w:spacing w:after="0" w:line="360" w:lineRule="auto"/>
         <w:rPr>
-          <w:ins w:id="265" w:author="Veekija" w:date="2013-04-23T20:23:00Z"/>
+          <w:ins w:id="368" w:author="Veekija" w:date="2013-04-23T20:23:00Z"/>
         </w:rPr>
       </w:pPr>
-      <w:ins w:id="266" w:author="Veekija" w:date="2013-04-23T20:23:00Z">
+      <w:ins w:id="369" w:author="Veekija" w:date="2013-04-23T20:23:00Z">
         <w:r>
           <w:t xml:space="preserve">This screen will provide an option for Administrators to add and edit subjects that are offered in the school. </w:t>
         </w:r>
@@ -32567,14 +33171,15 @@
     <w:p>
       <w:pPr>
         <w:rPr>
-          <w:ins w:id="267" w:author="Veekija" w:date="2013-04-22T17:44:00Z"/>
+          <w:ins w:id="370" w:author="Veekija" w:date="2013-04-22T17:44:00Z"/>
         </w:rPr>
       </w:pPr>
-      <w:ins w:id="268" w:author="Veekija" w:date="2013-04-23T20:22:00Z">
-        <w:r>
+      <w:ins w:id="371" w:author="Veekija" w:date="2013-04-23T20:22:00Z">
+        <w:r>
+          <w:lastRenderedPageBreak/>
           <w:pict>
-            <v:shape id="_x0000_i1036" type="#_x0000_t75" style="width:467.25pt;height:186pt">
-              <v:imagedata r:id="rId22" o:title=""/>
+            <v:shape id="_x0000_i1034" type="#_x0000_t75" style="width:467.25pt;height:186pt">
+              <v:imagedata r:id="rId27" o:title=""/>
             </v:shape>
           </w:pict>
         </w:r>
@@ -32585,18 +33190,18 @@
         <w:pStyle w:val="Heading5"/>
         <w:spacing w:line="360" w:lineRule="auto"/>
         <w:rPr>
-          <w:ins w:id="269" w:author="Veekija" w:date="2013-04-23T20:24:00Z"/>
+          <w:ins w:id="372" w:author="Veekija" w:date="2013-04-23T20:24:00Z"/>
         </w:rPr>
       </w:pPr>
-      <w:bookmarkStart w:id="270" w:name="_Toc354252440"/>
-      <w:bookmarkStart w:id="271" w:name="_Toc354511581"/>
-      <w:ins w:id="272" w:author="Veekija" w:date="2013-04-22T17:44:00Z">
+      <w:bookmarkStart w:id="373" w:name="_Toc354252440"/>
+      <w:bookmarkStart w:id="374" w:name="_Toc354511581"/>
+      <w:ins w:id="375" w:author="Veekija" w:date="2013-04-22T17:44:00Z">
         <w:r>
           <w:t>Period Maintenance</w:t>
         </w:r>
       </w:ins>
-      <w:bookmarkEnd w:id="270"/>
-      <w:bookmarkEnd w:id="271"/>
+      <w:bookmarkEnd w:id="373"/>
+      <w:bookmarkEnd w:id="374"/>
     </w:p>
     <w:p>
       <w:pPr>
@@ -32606,10 +33211,10 @@
         </w:numPr>
         <w:spacing w:after="0" w:line="360" w:lineRule="auto"/>
         <w:rPr>
-          <w:ins w:id="273" w:author="Veekija" w:date="2013-04-23T20:25:00Z"/>
+          <w:ins w:id="376" w:author="Veekija" w:date="2013-04-23T20:25:00Z"/>
         </w:rPr>
       </w:pPr>
-      <w:ins w:id="274" w:author="Veekija" w:date="2013-04-23T20:25:00Z">
+      <w:ins w:id="377" w:author="Veekija" w:date="2013-04-23T20:25:00Z">
         <w:r>
           <w:t>This screen will provide an option for Administrators to add and edit periods for the selected school year.</w:t>
         </w:r>
@@ -32623,30 +33228,60 @@
         </w:numPr>
         <w:spacing w:after="0" w:line="360" w:lineRule="auto"/>
         <w:rPr>
-          <w:ins w:id="275" w:author="Veekija" w:date="2013-04-23T20:25:00Z"/>
+          <w:ins w:id="378" w:author="Veekija" w:date="2013-04-23T20:25:00Z"/>
         </w:rPr>
       </w:pPr>
-      <w:ins w:id="276" w:author="Veekija" w:date="2013-04-23T20:26:00Z">
-        <w:r>
-          <w:t>During the creation of period, t</w:t>
+      <w:ins w:id="379" w:author="Veekija" w:date="2013-04-23T21:49:00Z">
+        <w:r>
+          <w:t>While</w:t>
         </w:r>
       </w:ins>
-      <w:ins w:id="277" w:author="Veekija" w:date="2013-04-23T20:25:00Z">
-        <w:r>
-          <w:t>his screen will provide an option</w:t>
+      <w:ins w:id="380" w:author="Veekija" w:date="2013-04-23T20:26:00Z">
+        <w:r>
+          <w:t xml:space="preserve"> creati</w:t>
         </w:r>
       </w:ins>
-      <w:ins w:id="278" w:author="Veekija" w:date="2013-04-23T20:26:00Z">
+      <w:ins w:id="381" w:author="Veekija" w:date="2013-04-23T21:49:00Z">
+        <w:r>
+          <w:t>ng</w:t>
+        </w:r>
+      </w:ins>
+      <w:ins w:id="382" w:author="Veekija" w:date="2013-04-23T20:26:00Z">
+        <w:r>
+          <w:t xml:space="preserve"> </w:t>
+        </w:r>
+      </w:ins>
+      <w:ins w:id="383" w:author="Veekija" w:date="2013-04-23T21:49:00Z">
+        <w:r>
+          <w:t>the</w:t>
+        </w:r>
+      </w:ins>
+      <w:ins w:id="384" w:author="Veekija" w:date="2013-04-23T20:26:00Z">
+        <w:r>
+          <w:t xml:space="preserve"> period</w:t>
+        </w:r>
+      </w:ins>
+      <w:ins w:id="385" w:author="Veekija" w:date="2013-04-23T21:50:00Z">
+        <w:r>
+          <w:t>,</w:t>
+        </w:r>
+      </w:ins>
+      <w:ins w:id="386" w:author="Veekija" w:date="2013-04-23T20:25:00Z">
+        <w:r>
+          <w:t xml:space="preserve"> screen will provide an option</w:t>
+        </w:r>
+      </w:ins>
+      <w:ins w:id="387" w:author="Veekija" w:date="2013-04-23T20:26:00Z">
         <w:r>
           <w:t xml:space="preserve"> to select start time, end time </w:t>
         </w:r>
       </w:ins>
-      <w:ins w:id="279" w:author="Veekija" w:date="2013-04-23T20:27:00Z">
+      <w:ins w:id="388" w:author="Veekija" w:date="2013-04-23T20:27:00Z">
         <w:r>
           <w:t>and sort order for the periods.</w:t>
         </w:r>
       </w:ins>
-      <w:ins w:id="280" w:author="Veekija" w:date="2013-04-23T20:25:00Z">
+      <w:ins w:id="389" w:author="Veekija" w:date="2013-04-23T20:25:00Z">
         <w:r>
           <w:t xml:space="preserve"> </w:t>
         </w:r>
@@ -32655,47 +33290,21 @@
     <w:p>
       <w:pPr>
         <w:rPr>
-          <w:ins w:id="281" w:author="Veekija" w:date="2013-04-23T20:24:00Z"/>
+          <w:ins w:id="390" w:author="Veekija" w:date="2013-04-23T20:24:00Z"/>
         </w:rPr>
-        <w:pPrChange w:id="282" w:author="Veekija" w:date="2013-04-23T20:24:00Z">
-          <w:pPr>
-            <w:pStyle w:val="Heading5"/>
-            <w:spacing w:line="360" w:lineRule="auto"/>
-          </w:pPr>
-        </w:pPrChange>
       </w:pPr>
     </w:p>
     <w:p>
       <w:pPr>
         <w:rPr>
-          <w:ins w:id="283" w:author="Veekija" w:date="2013-04-23T20:24:00Z"/>
+          <w:ins w:id="391" w:author="Veekija" w:date="2013-04-22T17:44:00Z"/>
         </w:rPr>
-        <w:pPrChange w:id="284" w:author="Veekija" w:date="2013-04-23T20:24:00Z">
-          <w:pPr>
-            <w:pStyle w:val="Heading5"/>
-            <w:spacing w:line="360" w:lineRule="auto"/>
-          </w:pPr>
-        </w:pPrChange>
-      </w:pPr>
-    </w:p>
-    <w:p>
-      <w:pPr>
-        <w:rPr>
-          <w:ins w:id="285" w:author="Veekija" w:date="2013-04-22T17:44:00Z"/>
-        </w:rPr>
-        <w:pPrChange w:id="286" w:author="Veekija" w:date="2013-04-23T20:24:00Z">
-          <w:pPr>
-            <w:pStyle w:val="Heading5"/>
-            <w:spacing w:line="360" w:lineRule="auto"/>
-          </w:pPr>
-        </w:pPrChange>
-      </w:pPr>
-      <w:ins w:id="287" w:author="Veekija" w:date="2013-04-23T20:24:00Z">
-        <w:r>
-          <w:lastRenderedPageBreak/>
+      </w:pPr>
+      <w:ins w:id="392" w:author="Veekija" w:date="2013-04-23T20:24:00Z">
+        <w:r>
           <w:pict>
-            <v:shape id="_x0000_i1037" type="#_x0000_t75" style="width:468pt;height:184.5pt">
-              <v:imagedata r:id="rId23" o:title=""/>
+            <v:shape id="_x0000_i1035" type="#_x0000_t75" style="width:468pt;height:184.5pt">
+              <v:imagedata r:id="rId28" o:title=""/>
             </v:shape>
           </w:pict>
         </w:r>
@@ -32706,18 +33315,18 @@
         <w:pStyle w:val="Heading5"/>
         <w:spacing w:line="360" w:lineRule="auto"/>
         <w:rPr>
-          <w:ins w:id="288" w:author="Veekija" w:date="2013-04-23T20:28:00Z"/>
+          <w:ins w:id="393" w:author="Veekija" w:date="2013-04-23T20:28:00Z"/>
         </w:rPr>
       </w:pPr>
-      <w:bookmarkStart w:id="289" w:name="_Toc354252441"/>
-      <w:bookmarkStart w:id="290" w:name="_Toc354511582"/>
-      <w:ins w:id="291" w:author="Veekija" w:date="2013-04-22T17:44:00Z">
+      <w:bookmarkStart w:id="394" w:name="_Toc354252441"/>
+      <w:bookmarkStart w:id="395" w:name="_Toc354511582"/>
+      <w:ins w:id="396" w:author="Veekija" w:date="2013-04-22T17:44:00Z">
         <w:r>
           <w:t>Teacher/Subject Schedule Maintenance</w:t>
         </w:r>
       </w:ins>
-      <w:bookmarkEnd w:id="289"/>
-      <w:bookmarkEnd w:id="290"/>
+      <w:bookmarkEnd w:id="394"/>
+      <w:bookmarkEnd w:id="395"/>
     </w:p>
     <w:p>
       <w:pPr>
@@ -32727,20 +33336,20 @@
         </w:numPr>
         <w:spacing w:after="0" w:line="360" w:lineRule="auto"/>
         <w:rPr>
-          <w:ins w:id="292" w:author="Veekija" w:date="2013-04-23T21:03:00Z"/>
+          <w:ins w:id="397" w:author="Veekija" w:date="2013-04-23T21:03:00Z"/>
         </w:rPr>
       </w:pPr>
-      <w:ins w:id="293" w:author="Veekija" w:date="2013-04-23T20:28:00Z">
+      <w:ins w:id="398" w:author="Veekija" w:date="2013-04-23T20:28:00Z">
         <w:r>
           <w:t>This screen will provide an option for Administrators to assign teachers to the specific subjects and its corresponding periods for t</w:t>
         </w:r>
       </w:ins>
-      <w:ins w:id="294" w:author="Veekija" w:date="2013-04-23T20:29:00Z">
+      <w:ins w:id="399" w:author="Veekija" w:date="2013-04-23T20:29:00Z">
         <w:r>
           <w:t>he selected school year.</w:t>
         </w:r>
       </w:ins>
-      <w:ins w:id="295" w:author="Veekija" w:date="2013-04-23T20:28:00Z">
+      <w:ins w:id="400" w:author="Veekija" w:date="2013-04-23T20:28:00Z">
         <w:r>
           <w:t xml:space="preserve"> </w:t>
         </w:r>
@@ -32754,10 +33363,10 @@
         </w:numPr>
         <w:spacing w:after="0" w:line="360" w:lineRule="auto"/>
         <w:rPr>
-          <w:ins w:id="296" w:author="Veekija" w:date="2013-04-23T20:28:00Z"/>
+          <w:ins w:id="401" w:author="Veekija" w:date="2013-04-23T20:28:00Z"/>
         </w:rPr>
       </w:pPr>
-      <w:ins w:id="297" w:author="Veekija" w:date="2013-04-23T21:03:00Z">
+      <w:ins w:id="402" w:author="Veekija" w:date="2013-04-23T21:03:00Z">
         <w:r>
           <w:t>During the primary and secondary teacher assignment, system will perform an appropriate edits to avoid any conflict schedule assignments.</w:t>
         </w:r>
@@ -32766,61 +33375,43 @@
     <w:p>
       <w:pPr>
         <w:rPr>
-          <w:ins w:id="298" w:author="Veekija" w:date="2013-04-23T20:28:00Z"/>
+          <w:ins w:id="403" w:author="Veekija" w:date="2013-04-23T20:28:00Z"/>
         </w:rPr>
       </w:pPr>
     </w:p>
     <w:p>
       <w:pPr>
         <w:rPr>
-          <w:ins w:id="299" w:author="Veekija" w:date="2013-04-22T17:44:00Z"/>
+          <w:ins w:id="404" w:author="Veekija" w:date="2013-04-22T17:44:00Z"/>
         </w:rPr>
       </w:pPr>
-      <w:ins w:id="300" w:author="Veekija" w:date="2013-04-23T21:17:00Z">
-        <w:r>
+      <w:ins w:id="405" w:author="Veekija" w:date="2013-04-23T21:17:00Z">
+        <w:r>
+          <w:lastRenderedPageBreak/>
           <w:pict>
-            <v:shape id="_x0000_i1039" type="#_x0000_t75" style="width:468pt;height:218.25pt">
-              <v:imagedata r:id="rId24" o:title=""/>
+            <v:shape id="_x0000_i1036" type="#_x0000_t75" style="width:468pt;height:218.25pt">
+              <v:imagedata r:id="rId29" o:title=""/>
             </v:shape>
           </w:pict>
         </w:r>
-      </w:ins>
-      <w:bookmarkStart w:id="301" w:name="_GoBack"/>
-      <w:bookmarkEnd w:id="301"/>
-    </w:p>
-    <w:p>
-      <w:pPr>
-        <w:pStyle w:val="Heading4"/>
-        <w:rPr>
-          <w:ins w:id="302" w:author="Veekija" w:date="2013-04-22T17:44:00Z"/>
-        </w:rPr>
-      </w:pPr>
-      <w:bookmarkStart w:id="303" w:name="_Toc354252442"/>
-      <w:bookmarkStart w:id="304" w:name="_Toc354511583"/>
-      <w:ins w:id="305" w:author="Veekija" w:date="2013-04-22T17:44:00Z">
-        <w:r>
-          <w:t>Admission Management</w:t>
-        </w:r>
-        <w:bookmarkEnd w:id="303"/>
-        <w:bookmarkEnd w:id="304"/>
       </w:ins>
     </w:p>
     <w:p>
       <w:pPr>
         <w:pStyle w:val="Heading4"/>
         <w:rPr>
-          <w:ins w:id="306" w:author="Veekija" w:date="2013-04-23T21:09:00Z"/>
+          <w:ins w:id="406" w:author="Veekija" w:date="2013-04-24T10:22:00Z"/>
         </w:rPr>
       </w:pPr>
-      <w:bookmarkStart w:id="307" w:name="_Toc354252443"/>
-      <w:bookmarkStart w:id="308" w:name="_Toc354511584"/>
-      <w:ins w:id="309" w:author="Veekija" w:date="2013-04-22T17:44:00Z">
-        <w:r>
-          <w:t>Teacher Management</w:t>
+      <w:bookmarkStart w:id="407" w:name="_Toc354252442"/>
+      <w:bookmarkStart w:id="408" w:name="_Toc354511583"/>
+      <w:ins w:id="409" w:author="Veekija" w:date="2013-04-22T17:44:00Z">
+        <w:r>
+          <w:t>Admission Management</w:t>
         </w:r>
       </w:ins>
-      <w:bookmarkEnd w:id="307"/>
-      <w:bookmarkEnd w:id="308"/>
+      <w:bookmarkEnd w:id="407"/>
+      <w:bookmarkEnd w:id="408"/>
     </w:p>
     <w:p>
       <w:pPr>
@@ -32830,12 +33421,27 @@
         </w:numPr>
         <w:spacing w:after="0" w:line="360" w:lineRule="auto"/>
         <w:rPr>
-          <w:ins w:id="310" w:author="Veekija" w:date="2013-04-23T21:11:00Z"/>
+          <w:ins w:id="410" w:author="Veekija" w:date="2013-04-24T10:25:00Z"/>
         </w:rPr>
       </w:pPr>
-      <w:ins w:id="311" w:author="Veekija" w:date="2013-04-23T21:11:00Z">
-        <w:r>
-          <w:t>This screen will provide an option for Administrators to create and edit new teachers.</w:t>
+      <w:ins w:id="411" w:author="Veekija" w:date="2013-04-24T10:22:00Z">
+        <w:r>
+          <w:t>T</w:t>
+        </w:r>
+      </w:ins>
+      <w:ins w:id="412" w:author="Veekija" w:date="2013-04-24T10:21:00Z">
+        <w:r>
+          <w:t>his screen</w:t>
+        </w:r>
+      </w:ins>
+      <w:ins w:id="413" w:author="Veekija" w:date="2013-04-24T10:23:00Z">
+        <w:r>
+          <w:t xml:space="preserve"> will provide an option for Administrators, who are all looking to apply for the admission</w:t>
+        </w:r>
+      </w:ins>
+      <w:ins w:id="414" w:author="Veekija" w:date="2013-04-24T10:25:00Z">
+        <w:r>
+          <w:t xml:space="preserve"> </w:t>
         </w:r>
       </w:ins>
     </w:p>
@@ -32847,23 +33453,22 @@
         </w:numPr>
         <w:spacing w:after="0" w:line="360" w:lineRule="auto"/>
         <w:rPr>
-          <w:ins w:id="312" w:author="Veekija" w:date="2013-04-23T21:12:00Z"/>
+          <w:ins w:id="415" w:author="Veekija" w:date="2013-04-24T10:27:00Z"/>
         </w:rPr>
       </w:pPr>
-      <w:ins w:id="313" w:author="Veekija" w:date="2013-04-23T21:11:00Z">
-        <w:r>
-          <w:lastRenderedPageBreak/>
-          <w:t xml:space="preserve">Once teachers are created successfully, system automatically creates a user login name and </w:t>
+      <w:ins w:id="416" w:author="Veekija" w:date="2013-04-24T10:25:00Z">
+        <w:r>
+          <w:t>Admin</w:t>
         </w:r>
       </w:ins>
-      <w:ins w:id="314" w:author="Veekija" w:date="2013-04-23T21:12:00Z">
-        <w:r>
-          <w:t>default password.</w:t>
+      <w:ins w:id="417" w:author="Veekija" w:date="2013-04-24T10:26:00Z">
+        <w:r>
+          <w:t xml:space="preserve"> can able to create and </w:t>
         </w:r>
       </w:ins>
-      <w:ins w:id="315" w:author="Veekija" w:date="2013-04-23T21:11:00Z">
-        <w:r>
-          <w:t xml:space="preserve"> </w:t>
+      <w:ins w:id="418" w:author="Veekija" w:date="2013-04-24T10:27:00Z">
+        <w:r>
+          <w:t>edit application</w:t>
         </w:r>
       </w:ins>
     </w:p>
@@ -32875,157 +33480,520 @@
         </w:numPr>
         <w:spacing w:after="0" w:line="360" w:lineRule="auto"/>
         <w:rPr>
-          <w:ins w:id="316" w:author="Veekija" w:date="2013-04-23T21:11:00Z"/>
+          <w:ins w:id="419" w:author="Veekija" w:date="2013-04-22T17:44:00Z"/>
         </w:rPr>
       </w:pPr>
-      <w:ins w:id="317" w:author="Veekija" w:date="2013-04-23T21:12:00Z">
-        <w:r>
-          <w:t>Administrator will pro</w:t>
+      <w:ins w:id="420" w:author="Veekija" w:date="2013-04-24T10:27:00Z">
+        <w:r>
+          <w:t xml:space="preserve">Admin will review the application, after reviewing the </w:t>
+        </w:r>
+        <w:proofErr w:type="gramStart"/>
+        <w:r>
+          <w:t>application,</w:t>
+        </w:r>
+        <w:proofErr w:type="gramEnd"/>
+        <w:r>
+          <w:t xml:space="preserve"> admin can</w:t>
         </w:r>
       </w:ins>
-      <w:ins w:id="318" w:author="Veekija" w:date="2013-04-23T21:13:00Z">
-        <w:r>
-          <w:t xml:space="preserve">vide user login name and password to the teachers. So that teachers can be able to login to SIS application to perform </w:t>
+      <w:ins w:id="421" w:author="Veekija" w:date="2013-04-24T10:28:00Z">
+        <w:r>
+          <w:t xml:space="preserve"> also</w:t>
         </w:r>
       </w:ins>
-      <w:ins w:id="319" w:author="Veekija" w:date="2013-04-23T21:14:00Z">
-        <w:r>
-          <w:t>their</w:t>
+      <w:ins w:id="422" w:author="Veekija" w:date="2013-04-24T10:27:00Z">
+        <w:r>
+          <w:t xml:space="preserve"> request the student</w:t>
         </w:r>
       </w:ins>
-      <w:ins w:id="320" w:author="Veekija" w:date="2013-04-23T21:13:00Z">
+      <w:ins w:id="423" w:author="Veekija" w:date="2013-04-24T10:28:00Z">
         <w:r>
           <w:t xml:space="preserve"> </w:t>
         </w:r>
       </w:ins>
-      <w:ins w:id="321" w:author="Veekija" w:date="2013-04-23T21:14:00Z">
-        <w:r>
-          <w:t>academic functions such as Take Attendance, Update scores and grade letter.</w:t>
+      <w:ins w:id="424" w:author="Veekija" w:date="2013-04-24T10:35:00Z">
+        <w:r>
+          <w:t>for</w:t>
+        </w:r>
+      </w:ins>
+      <w:ins w:id="425" w:author="Veekija" w:date="2013-04-24T10:27:00Z">
+        <w:r>
+          <w:t xml:space="preserve"> in-person interview</w:t>
+        </w:r>
+      </w:ins>
+      <w:ins w:id="426" w:author="Veekija" w:date="2013-04-24T10:26:00Z">
+        <w:r>
+          <w:t xml:space="preserve"> </w:t>
+        </w:r>
+      </w:ins>
+      <w:ins w:id="427" w:author="Veekija" w:date="2013-04-24T10:35:00Z">
+        <w:r>
+          <w:t>if needed.</w:t>
         </w:r>
       </w:ins>
     </w:p>
     <w:p>
       <w:pPr>
-        <w:ind w:left="864"/>
+        <w:pStyle w:val="Heading4"/>
         <w:rPr>
-          <w:ins w:id="322" w:author="Veekija" w:date="2013-04-23T21:09:00Z"/>
+          <w:ins w:id="428" w:author="Veekija" w:date="2013-04-23T21:09:00Z"/>
         </w:rPr>
       </w:pPr>
+      <w:bookmarkStart w:id="429" w:name="_Toc354252443"/>
+      <w:bookmarkStart w:id="430" w:name="_Toc354511584"/>
+      <w:ins w:id="431" w:author="Veekija" w:date="2013-04-22T17:44:00Z">
+        <w:r>
+          <w:t>Teacher Management</w:t>
+        </w:r>
+      </w:ins>
+      <w:bookmarkEnd w:id="429"/>
+      <w:bookmarkEnd w:id="430"/>
     </w:p>
     <w:p>
       <w:pPr>
+        <w:numPr>
+          <w:ilvl w:val="0"/>
+          <w:numId w:val="14"/>
+        </w:numPr>
+        <w:spacing w:after="0" w:line="360" w:lineRule="auto"/>
         <w:rPr>
-          <w:ins w:id="323" w:author="Veekija" w:date="2013-04-22T17:44:00Z"/>
+          <w:ins w:id="432" w:author="Veekija" w:date="2013-04-23T21:11:00Z"/>
         </w:rPr>
       </w:pPr>
-      <w:ins w:id="324" w:author="Veekija" w:date="2013-04-23T21:10:00Z">
-        <w:r>
-          <w:pict>
-            <v:shape id="_x0000_i1038" type="#_x0000_t75" style="width:468pt;height:181.5pt">
-              <v:imagedata r:id="rId25" o:title=""/>
-            </v:shape>
-          </w:pict>
+      <w:ins w:id="433" w:author="Veekija" w:date="2013-04-23T21:11:00Z">
+        <w:r>
+          <w:t>This screen will provide an option for Administrators to create and edit new teachers.</w:t>
         </w:r>
       </w:ins>
     </w:p>
     <w:p>
       <w:pPr>
-        <w:pStyle w:val="Heading4"/>
+        <w:numPr>
+          <w:ilvl w:val="0"/>
+          <w:numId w:val="14"/>
+        </w:numPr>
+        <w:spacing w:after="0" w:line="360" w:lineRule="auto"/>
         <w:rPr>
-          <w:ins w:id="325" w:author="Veekija" w:date="2013-04-22T17:44:00Z"/>
+          <w:ins w:id="434" w:author="Veekija" w:date="2013-04-23T21:12:00Z"/>
         </w:rPr>
       </w:pPr>
-      <w:bookmarkStart w:id="326" w:name="_Toc354252444"/>
-      <w:bookmarkStart w:id="327" w:name="_Toc354511585"/>
-      <w:ins w:id="328" w:author="Veekija" w:date="2013-04-22T17:44:00Z">
-        <w:r>
-          <w:t>Student Management</w:t>
-        </w:r>
-        <w:bookmarkEnd w:id="326"/>
-        <w:bookmarkEnd w:id="327"/>
+      <w:ins w:id="435" w:author="Veekija" w:date="2013-04-23T21:11:00Z">
+        <w:r>
+          <w:t xml:space="preserve">Once teachers are created successfully, system automatically creates a user login name and </w:t>
+        </w:r>
+      </w:ins>
+      <w:ins w:id="436" w:author="Veekija" w:date="2013-04-23T21:12:00Z">
+        <w:r>
+          <w:t>default password.</w:t>
+        </w:r>
+      </w:ins>
+      <w:ins w:id="437" w:author="Veekija" w:date="2013-04-23T21:11:00Z">
+        <w:r>
+          <w:t xml:space="preserve"> </w:t>
+        </w:r>
       </w:ins>
     </w:p>
     <w:p>
       <w:pPr>
-        <w:pStyle w:val="Heading4"/>
+        <w:numPr>
+          <w:ilvl w:val="0"/>
+          <w:numId w:val="14"/>
+        </w:numPr>
+        <w:spacing w:after="0" w:line="360" w:lineRule="auto"/>
         <w:rPr>
-          <w:ins w:id="329" w:author="Veekija" w:date="2013-04-22T17:45:00Z"/>
+          <w:ins w:id="438" w:author="Veekija" w:date="2013-04-23T21:11:00Z"/>
         </w:rPr>
       </w:pPr>
-      <w:bookmarkStart w:id="330" w:name="_Toc354511586"/>
-      <w:bookmarkStart w:id="331" w:name="_Toc354252445"/>
-      <w:ins w:id="332" w:author="Veekija" w:date="2013-04-22T17:45:00Z">
-        <w:r>
-          <w:t>Reports Management</w:t>
-        </w:r>
-        <w:bookmarkEnd w:id="330"/>
+      <w:ins w:id="439" w:author="Veekija" w:date="2013-04-23T21:12:00Z">
+        <w:r>
+          <w:t>Administrator will pro</w:t>
+        </w:r>
+      </w:ins>
+      <w:ins w:id="440" w:author="Veekija" w:date="2013-04-23T21:13:00Z">
+        <w:r>
+          <w:t xml:space="preserve">vide user login name and password to the teachers. So that teachers can be able to login to SIS application to perform </w:t>
+        </w:r>
+      </w:ins>
+      <w:ins w:id="441" w:author="Veekija" w:date="2013-04-23T21:14:00Z">
+        <w:r>
+          <w:t>their</w:t>
+        </w:r>
+      </w:ins>
+      <w:ins w:id="442" w:author="Veekija" w:date="2013-04-23T21:13:00Z">
+        <w:r>
+          <w:t xml:space="preserve"> </w:t>
+        </w:r>
+      </w:ins>
+      <w:ins w:id="443" w:author="Veekija" w:date="2013-04-23T21:14:00Z">
+        <w:r>
+          <w:t>academic functions such as Take Attendance, Update scores and grade letter.</w:t>
+        </w:r>
       </w:ins>
     </w:p>
     <w:p>
       <w:pPr>
+        <w:ind w:left="864"/>
+        <w:rPr>
+          <w:ins w:id="444" w:author="Veekija" w:date="2013-04-23T21:09:00Z"/>
+        </w:rPr>
+      </w:pPr>
+    </w:p>
+    <w:p>
+      <w:pPr>
+        <w:rPr>
+          <w:ins w:id="445" w:author="Veekija" w:date="2013-04-22T17:44:00Z"/>
+        </w:rPr>
+      </w:pPr>
+      <w:ins w:id="446" w:author="Veekija" w:date="2013-04-23T21:10:00Z">
+        <w:r>
+          <w:lastRenderedPageBreak/>
+          <w:pict>
+            <v:shape id="_x0000_i1037" type="#_x0000_t75" style="width:468pt;height:181.5pt">
+              <v:imagedata r:id="rId30" o:title=""/>
+            </v:shape>
+          </w:pict>
+        </w:r>
+      </w:ins>
+    </w:p>
+    <w:p>
+      <w:pPr>
+        <w:pStyle w:val="Heading4"/>
+        <w:spacing w:line="360" w:lineRule="auto"/>
+        <w:rPr>
+          <w:ins w:id="447" w:author="Veekija" w:date="2013-04-24T19:05:00Z"/>
+        </w:rPr>
+        <w:pPrChange w:id="448" w:author="Veekija" w:date="2013-04-24T19:07:00Z">
+          <w:pPr>
+            <w:pStyle w:val="Heading4"/>
+          </w:pPr>
+        </w:pPrChange>
+      </w:pPr>
+      <w:bookmarkStart w:id="449" w:name="_Toc354252444"/>
+      <w:bookmarkStart w:id="450" w:name="_Toc354511585"/>
+      <w:ins w:id="451" w:author="Veekija" w:date="2013-04-22T17:44:00Z">
+        <w:r>
+          <w:t>Student Management</w:t>
+        </w:r>
+      </w:ins>
+      <w:bookmarkEnd w:id="449"/>
+      <w:bookmarkEnd w:id="450"/>
+    </w:p>
+    <w:p>
+      <w:pPr>
+        <w:spacing w:after="0" w:line="360" w:lineRule="auto"/>
+        <w:ind w:firstLine="720"/>
+        <w:rPr>
+          <w:ins w:id="452" w:author="Veekija" w:date="2013-04-24T19:08:00Z"/>
+        </w:rPr>
+      </w:pPr>
+      <w:ins w:id="453" w:author="Veekija" w:date="2013-04-24T19:05:00Z">
+        <w:r>
+          <w:t xml:space="preserve">Using Student Management option, administrator will perform student </w:t>
+        </w:r>
+      </w:ins>
+      <w:ins w:id="454" w:author="Veekija" w:date="2013-04-24T19:06:00Z">
+        <w:r>
+          <w:t xml:space="preserve">records </w:t>
+        </w:r>
+      </w:ins>
+      <w:ins w:id="455" w:author="Veekija" w:date="2013-04-24T19:05:00Z">
+        <w:r>
+          <w:t xml:space="preserve">related activities such as </w:t>
+        </w:r>
+      </w:ins>
+      <w:ins w:id="456" w:author="Veekija" w:date="2013-04-24T19:06:00Z">
+        <w:r>
+          <w:t xml:space="preserve">maintaining and updating </w:t>
+        </w:r>
+      </w:ins>
+      <w:ins w:id="457" w:author="Veekija" w:date="2013-04-24T19:05:00Z">
+        <w:r>
+          <w:t>student records</w:t>
+        </w:r>
+      </w:ins>
+      <w:ins w:id="458" w:author="Veekija" w:date="2013-04-24T19:06:00Z">
+        <w:r>
+          <w:t xml:space="preserve">, enrolling students to grade level, subjects and processing </w:t>
+        </w:r>
+      </w:ins>
+      <w:ins w:id="459" w:author="Veekija" w:date="2013-04-24T19:08:00Z">
+        <w:r>
+          <w:t>student’s</w:t>
+        </w:r>
+      </w:ins>
+      <w:ins w:id="460" w:author="Veekija" w:date="2013-04-24T19:06:00Z">
+        <w:r>
+          <w:t xml:space="preserve"> final results at the end of the school year. </w:t>
+        </w:r>
+      </w:ins>
+    </w:p>
+    <w:p>
+      <w:pPr>
+        <w:spacing w:after="0" w:line="360" w:lineRule="auto"/>
+        <w:ind w:firstLine="720"/>
+        <w:rPr>
+          <w:ins w:id="461" w:author="Veekija" w:date="2013-04-24T19:05:00Z"/>
+        </w:rPr>
+      </w:pPr>
+      <w:ins w:id="462" w:author="Veekija" w:date="2013-04-24T19:08:00Z">
+        <w:r>
+          <w:pict>
+            <v:shape id="_x0000_i1038" type="#_x0000_t75" style="width:467.25pt;height:174pt">
+              <v:imagedata r:id="rId31" o:title=""/>
+            </v:shape>
+          </w:pict>
+        </w:r>
+      </w:ins>
+    </w:p>
+    <w:p>
+      <w:pPr>
+        <w:pStyle w:val="Heading5"/>
+        <w:spacing w:line="360" w:lineRule="auto"/>
+        <w:rPr>
+          <w:ins w:id="463" w:author="Veekija" w:date="2013-04-24T19:07:00Z"/>
+        </w:rPr>
+      </w:pPr>
+      <w:ins w:id="464" w:author="Veekija" w:date="2013-04-24T19:01:00Z">
+        <w:r>
+          <w:t>Student Maintenance</w:t>
+        </w:r>
+      </w:ins>
+    </w:p>
+    <w:p>
+      <w:pPr>
+        <w:numPr>
+          <w:ilvl w:val="0"/>
+          <w:numId w:val="15"/>
+        </w:numPr>
+        <w:rPr>
+          <w:ins w:id="465" w:author="Veekija" w:date="2013-04-24T19:10:00Z"/>
+        </w:rPr>
+      </w:pPr>
+      <w:ins w:id="466" w:author="Veekija" w:date="2013-04-24T19:07:00Z">
+        <w:r>
+          <w:t>T</w:t>
+        </w:r>
+      </w:ins>
+      <w:ins w:id="467" w:author="Veekija" w:date="2013-04-24T19:08:00Z">
+        <w:r>
+          <w:t xml:space="preserve">his screen will provide an option for Administrators to update various student records such as Race, </w:t>
+        </w:r>
+      </w:ins>
+      <w:ins w:id="468" w:author="Veekija" w:date="2013-04-24T19:09:00Z">
+        <w:r>
+          <w:t>Ethnicity</w:t>
+        </w:r>
+      </w:ins>
+      <w:ins w:id="469" w:author="Veekija" w:date="2013-04-24T19:08:00Z">
+        <w:r>
+          <w:t>, C</w:t>
+        </w:r>
+      </w:ins>
+      <w:ins w:id="470" w:author="Veekija" w:date="2013-04-24T19:09:00Z">
+        <w:r>
+          <w:t xml:space="preserve">ontact Address, phone # , health records </w:t>
+        </w:r>
+      </w:ins>
+      <w:ins w:id="471" w:author="Veekija" w:date="2013-04-24T19:10:00Z">
+        <w:r>
+          <w:t>and IEP needed etc…</w:t>
+        </w:r>
+      </w:ins>
+    </w:p>
+    <w:p>
+      <w:pPr>
+        <w:rPr>
+          <w:ins w:id="472" w:author="Veekija" w:date="2013-04-24T19:01:00Z"/>
+        </w:rPr>
+      </w:pPr>
+      <w:ins w:id="473" w:author="Veekija" w:date="2013-04-24T19:11:00Z">
+        <w:r>
+          <w:lastRenderedPageBreak/>
+          <w:pict>
+            <v:shape id="_x0000_i1039" type="#_x0000_t75" style="width:468pt;height:170.25pt">
+              <v:imagedata r:id="rId32" o:title=""/>
+            </v:shape>
+          </w:pict>
+        </w:r>
+      </w:ins>
+    </w:p>
+    <w:p>
+      <w:pPr>
+        <w:pStyle w:val="Heading5"/>
+        <w:spacing w:line="360" w:lineRule="auto"/>
+        <w:rPr>
+          <w:ins w:id="474" w:author="Veekija" w:date="2013-04-24T19:13:00Z"/>
+        </w:rPr>
+      </w:pPr>
+      <w:ins w:id="475" w:author="Veekija" w:date="2013-04-24T19:01:00Z">
+        <w:r>
+          <w:t xml:space="preserve">Student </w:t>
+        </w:r>
+      </w:ins>
+      <w:ins w:id="476" w:author="Veekija" w:date="2013-04-24T19:03:00Z">
+        <w:r>
+          <w:t xml:space="preserve">Grade Level </w:t>
+        </w:r>
+      </w:ins>
+      <w:ins w:id="477" w:author="Veekija" w:date="2013-04-24T19:01:00Z">
+        <w:r>
+          <w:t>Enrollment</w:t>
+        </w:r>
+      </w:ins>
+    </w:p>
+    <w:p>
+      <w:pPr>
+        <w:numPr>
+          <w:ilvl w:val="0"/>
+          <w:numId w:val="14"/>
+        </w:numPr>
+        <w:spacing w:after="0" w:line="360" w:lineRule="auto"/>
+        <w:rPr>
+          <w:ins w:id="478" w:author="Veekija" w:date="2013-04-24T19:13:00Z"/>
+        </w:rPr>
+      </w:pPr>
+      <w:proofErr w:type="spellStart"/>
+      <w:ins w:id="479" w:author="Veekija" w:date="2013-04-24T19:13:00Z">
+        <w:r>
+          <w:t>AdministartThis</w:t>
+        </w:r>
+        <w:proofErr w:type="spellEnd"/>
+        <w:r>
+          <w:t xml:space="preserve"> screen will provide an option for Administrators to create and edit new teachers.</w:t>
+        </w:r>
+      </w:ins>
+    </w:p>
+    <w:p>
+      <w:pPr>
+        <w:rPr>
+          <w:ins w:id="480" w:author="Veekija" w:date="2013-04-24T19:01:00Z"/>
+        </w:rPr>
+      </w:pPr>
+    </w:p>
+    <w:p>
+      <w:pPr>
+        <w:pStyle w:val="Heading5"/>
+        <w:spacing w:line="360" w:lineRule="auto"/>
+        <w:rPr>
+          <w:ins w:id="481" w:author="Veekija" w:date="2013-04-24T19:01:00Z"/>
+        </w:rPr>
+      </w:pPr>
+      <w:ins w:id="482" w:author="Veekija" w:date="2013-04-24T19:01:00Z">
+        <w:r>
+          <w:t>Student Subject Enroll</w:t>
+        </w:r>
+      </w:ins>
+      <w:ins w:id="483" w:author="Veekija" w:date="2013-04-24T19:02:00Z">
+        <w:r>
+          <w:t>ment</w:t>
+        </w:r>
+      </w:ins>
+    </w:p>
+    <w:p>
+      <w:pPr>
+        <w:pStyle w:val="Heading5"/>
+        <w:spacing w:line="360" w:lineRule="auto"/>
+        <w:rPr>
+          <w:ins w:id="484" w:author="Veekija" w:date="2013-04-24T19:01:00Z"/>
+        </w:rPr>
+      </w:pPr>
+      <w:ins w:id="485" w:author="Veekija" w:date="2013-04-24T19:04:00Z">
+        <w:r>
+          <w:t>Process s</w:t>
+        </w:r>
+      </w:ins>
+      <w:ins w:id="486" w:author="Veekija" w:date="2013-04-24T19:01:00Z">
+        <w:r>
+          <w:t xml:space="preserve">tudent </w:t>
+        </w:r>
+      </w:ins>
+      <w:ins w:id="487" w:author="Veekija" w:date="2013-04-24T19:04:00Z">
+        <w:r>
+          <w:t>school year results</w:t>
+        </w:r>
+      </w:ins>
+    </w:p>
+    <w:p>
+      <w:pPr>
+        <w:pStyle w:val="Heading4"/>
+        <w:rPr>
+          <w:ins w:id="488" w:author="Veekija" w:date="2013-04-22T17:45:00Z"/>
+        </w:rPr>
+      </w:pPr>
+      <w:bookmarkStart w:id="489" w:name="_Toc354511586"/>
+      <w:bookmarkStart w:id="490" w:name="_Toc354252445"/>
+      <w:ins w:id="491" w:author="Veekija" w:date="2013-04-22T17:45:00Z">
+        <w:r>
+          <w:t>Reports Management</w:t>
+        </w:r>
+        <w:bookmarkEnd w:id="489"/>
+      </w:ins>
+    </w:p>
+    <w:p>
+      <w:pPr>
         <w:pStyle w:val="Heading2"/>
         <w:spacing w:line="360" w:lineRule="auto"/>
         <w:rPr>
-          <w:ins w:id="333" w:author="Veekija" w:date="2013-04-22T17:42:00Z"/>
+          <w:ins w:id="492" w:author="Veekija" w:date="2013-04-22T17:42:00Z"/>
         </w:rPr>
       </w:pPr>
-      <w:bookmarkStart w:id="334" w:name="_Toc354511587"/>
-      <w:bookmarkEnd w:id="331"/>
-      <w:ins w:id="335" w:author="Veekija" w:date="2013-04-22T17:42:00Z">
+      <w:bookmarkStart w:id="493" w:name="_Toc354511587"/>
+      <w:bookmarkEnd w:id="490"/>
+      <w:ins w:id="494" w:author="Veekija" w:date="2013-04-22T17:42:00Z">
         <w:r>
           <w:t xml:space="preserve">Teacher </w:t>
         </w:r>
       </w:ins>
-      <w:ins w:id="336" w:author="Veekija" w:date="2013-04-22T18:17:00Z">
+      <w:ins w:id="495" w:author="Veekija" w:date="2013-04-22T18:17:00Z">
         <w:r>
           <w:t>Portal</w:t>
         </w:r>
       </w:ins>
-      <w:bookmarkEnd w:id="334"/>
+      <w:bookmarkEnd w:id="493"/>
     </w:p>
     <w:p>
       <w:pPr>
         <w:pStyle w:val="Heading2"/>
         <w:spacing w:line="360" w:lineRule="auto"/>
         <w:rPr>
-          <w:ins w:id="337" w:author="Veekija" w:date="2013-04-22T17:49:00Z"/>
+          <w:ins w:id="496" w:author="Veekija" w:date="2013-04-22T17:49:00Z"/>
         </w:rPr>
       </w:pPr>
-      <w:bookmarkStart w:id="338" w:name="_Toc354511588"/>
-      <w:ins w:id="339" w:author="Veekija" w:date="2013-04-22T17:43:00Z">
+      <w:bookmarkStart w:id="497" w:name="_Toc354511588"/>
+      <w:ins w:id="498" w:author="Veekija" w:date="2013-04-22T17:43:00Z">
         <w:r>
           <w:t>Student</w:t>
         </w:r>
       </w:ins>
-      <w:ins w:id="340" w:author="Veekija" w:date="2013-04-22T17:42:00Z">
+      <w:ins w:id="499" w:author="Veekija" w:date="2013-04-22T17:42:00Z">
         <w:r>
           <w:t xml:space="preserve"> </w:t>
         </w:r>
       </w:ins>
-      <w:ins w:id="341" w:author="Veekija" w:date="2013-04-22T18:18:00Z">
+      <w:ins w:id="500" w:author="Veekija" w:date="2013-04-22T18:18:00Z">
         <w:r>
           <w:t>Portal</w:t>
         </w:r>
       </w:ins>
-      <w:bookmarkEnd w:id="338"/>
+      <w:bookmarkEnd w:id="497"/>
     </w:p>
     <w:p>
       <w:pPr>
         <w:rPr>
-          <w:ins w:id="342" w:author="Veekija" w:date="2013-04-22T17:42:00Z"/>
+          <w:ins w:id="501" w:author="Veekija" w:date="2013-04-22T17:42:00Z"/>
         </w:rPr>
       </w:pPr>
     </w:p>
     <w:p>
       <w:pPr>
         <w:rPr>
-          <w:ins w:id="343" w:author="Veekija" w:date="2013-04-22T17:42:00Z"/>
+          <w:ins w:id="502" w:author="Veekija" w:date="2013-04-22T17:42:00Z"/>
         </w:rPr>
       </w:pPr>
     </w:p>
     <w:p/>
     <w:sectPr>
-      <w:footerReference w:type="default" r:id="rId26"/>
+      <w:footerReference w:type="default" r:id="rId33"/>
       <w:pgSz w:w="12240" w:h="15840"/>
       <w:pgMar w:top="1440" w:right="1440" w:bottom="1440" w:left="1440" w:header="720" w:footer="720" w:gutter="0"/>
       <w:cols w:space="720"/>
@@ -33101,7 +34069,7 @@
         <w:bCs/>
         <w:noProof/>
       </w:rPr>
-      <w:t>51</w:t>
+      <w:t>49</w:t>
     </w:r>
     <w:r>
       <w:rPr>
@@ -33146,7 +34114,7 @@
         <w:bCs/>
         <w:noProof/>
       </w:rPr>
-      <w:t>51</w:t>
+      <w:t>55</w:t>
     </w:r>
     <w:r>
       <w:rPr>
@@ -33542,7 +34510,7 @@
       <w:lvlText w:val=""/>
       <w:lvlJc w:val="left"/>
       <w:pPr>
-        <w:ind w:left="792" w:hanging="360"/>
+        <w:ind w:left="360" w:hanging="360"/>
       </w:pPr>
       <w:rPr>
         <w:rFonts w:ascii="Symbol" w:hAnsi="Symbol" w:hint="default"/>
@@ -33554,7 +34522,7 @@
       <w:lvlText w:val="o"/>
       <w:lvlJc w:val="left"/>
       <w:pPr>
-        <w:ind w:left="1512" w:hanging="360"/>
+        <w:ind w:left="1080" w:hanging="360"/>
       </w:pPr>
       <w:rPr>
         <w:rFonts w:ascii="Courier New" w:hAnsi="Courier New" w:cs="Courier New" w:hint="default"/>
@@ -33566,7 +34534,7 @@
       <w:lvlText w:val=""/>
       <w:lvlJc w:val="left"/>
       <w:pPr>
-        <w:ind w:left="2232" w:hanging="360"/>
+        <w:ind w:left="1800" w:hanging="360"/>
       </w:pPr>
       <w:rPr>
         <w:rFonts w:ascii="Wingdings" w:hAnsi="Wingdings" w:hint="default"/>
@@ -33578,7 +34546,7 @@
       <w:lvlText w:val=""/>
       <w:lvlJc w:val="left"/>
       <w:pPr>
-        <w:ind w:left="2952" w:hanging="360"/>
+        <w:ind w:left="2520" w:hanging="360"/>
       </w:pPr>
       <w:rPr>
         <w:rFonts w:ascii="Symbol" w:hAnsi="Symbol" w:hint="default"/>
@@ -33590,7 +34558,7 @@
       <w:lvlText w:val="o"/>
       <w:lvlJc w:val="left"/>
       <w:pPr>
-        <w:ind w:left="3672" w:hanging="360"/>
+        <w:ind w:left="3240" w:hanging="360"/>
       </w:pPr>
       <w:rPr>
         <w:rFonts w:ascii="Courier New" w:hAnsi="Courier New" w:cs="Courier New" w:hint="default"/>
@@ -33602,7 +34570,7 @@
       <w:lvlText w:val=""/>
       <w:lvlJc w:val="left"/>
       <w:pPr>
-        <w:ind w:left="4392" w:hanging="360"/>
+        <w:ind w:left="3960" w:hanging="360"/>
       </w:pPr>
       <w:rPr>
         <w:rFonts w:ascii="Wingdings" w:hAnsi="Wingdings" w:hint="default"/>
@@ -33614,7 +34582,7 @@
       <w:lvlText w:val=""/>
       <w:lvlJc w:val="left"/>
       <w:pPr>
-        <w:ind w:left="5112" w:hanging="360"/>
+        <w:ind w:left="4680" w:hanging="360"/>
       </w:pPr>
       <w:rPr>
         <w:rFonts w:ascii="Symbol" w:hAnsi="Symbol" w:hint="default"/>
@@ -33626,7 +34594,7 @@
       <w:lvlText w:val="o"/>
       <w:lvlJc w:val="left"/>
       <w:pPr>
-        <w:ind w:left="5832" w:hanging="360"/>
+        <w:ind w:left="5400" w:hanging="360"/>
       </w:pPr>
       <w:rPr>
         <w:rFonts w:ascii="Courier New" w:hAnsi="Courier New" w:cs="Courier New" w:hint="default"/>
@@ -33638,7 +34606,7 @@
       <w:lvlText w:val=""/>
       <w:lvlJc w:val="left"/>
       <w:pPr>
-        <w:ind w:left="6552" w:hanging="360"/>
+        <w:ind w:left="6120" w:hanging="360"/>
       </w:pPr>
       <w:rPr>
         <w:rFonts w:ascii="Wingdings" w:hAnsi="Wingdings" w:hint="default"/>
@@ -34211,6 +35179,119 @@
     </w:lvl>
   </w:abstractNum>
   <w:abstractNum w:abstractNumId="9">
+    <w:nsid w:val="5BA807B6"/>
+    <w:multiLevelType w:val="hybridMultilevel"/>
+    <w:tmpl w:val="E56AC868"/>
+    <w:lvl w:ilvl="0" w:tplc="04090001">
+      <w:start w:val="1"/>
+      <w:numFmt w:val="bullet"/>
+      <w:lvlText w:val=""/>
+      <w:lvlJc w:val="left"/>
+      <w:pPr>
+        <w:ind w:left="720" w:hanging="360"/>
+      </w:pPr>
+      <w:rPr>
+        <w:rFonts w:ascii="Symbol" w:hAnsi="Symbol" w:hint="default"/>
+      </w:rPr>
+    </w:lvl>
+    <w:lvl w:ilvl="1" w:tplc="04090003" w:tentative="1">
+      <w:start w:val="1"/>
+      <w:numFmt w:val="bullet"/>
+      <w:lvlText w:val="o"/>
+      <w:lvlJc w:val="left"/>
+      <w:pPr>
+        <w:ind w:left="1440" w:hanging="360"/>
+      </w:pPr>
+      <w:rPr>
+        <w:rFonts w:ascii="Courier New" w:hAnsi="Courier New" w:cs="Courier New" w:hint="default"/>
+      </w:rPr>
+    </w:lvl>
+    <w:lvl w:ilvl="2" w:tplc="04090005" w:tentative="1">
+      <w:start w:val="1"/>
+      <w:numFmt w:val="bullet"/>
+      <w:lvlText w:val=""/>
+      <w:lvlJc w:val="left"/>
+      <w:pPr>
+        <w:ind w:left="2160" w:hanging="360"/>
+      </w:pPr>
+      <w:rPr>
+        <w:rFonts w:ascii="Wingdings" w:hAnsi="Wingdings" w:hint="default"/>
+      </w:rPr>
+    </w:lvl>
+    <w:lvl w:ilvl="3" w:tplc="04090001" w:tentative="1">
+      <w:start w:val="1"/>
+      <w:numFmt w:val="bullet"/>
+      <w:lvlText w:val=""/>
+      <w:lvlJc w:val="left"/>
+      <w:pPr>
+        <w:ind w:left="2880" w:hanging="360"/>
+      </w:pPr>
+      <w:rPr>
+        <w:rFonts w:ascii="Symbol" w:hAnsi="Symbol" w:hint="default"/>
+      </w:rPr>
+    </w:lvl>
+    <w:lvl w:ilvl="4" w:tplc="04090003" w:tentative="1">
+      <w:start w:val="1"/>
+      <w:numFmt w:val="bullet"/>
+      <w:lvlText w:val="o"/>
+      <w:lvlJc w:val="left"/>
+      <w:pPr>
+        <w:ind w:left="3600" w:hanging="360"/>
+      </w:pPr>
+      <w:rPr>
+        <w:rFonts w:ascii="Courier New" w:hAnsi="Courier New" w:cs="Courier New" w:hint="default"/>
+      </w:rPr>
+    </w:lvl>
+    <w:lvl w:ilvl="5" w:tplc="04090005" w:tentative="1">
+      <w:start w:val="1"/>
+      <w:numFmt w:val="bullet"/>
+      <w:lvlText w:val=""/>
+      <w:lvlJc w:val="left"/>
+      <w:pPr>
+        <w:ind w:left="4320" w:hanging="360"/>
+      </w:pPr>
+      <w:rPr>
+        <w:rFonts w:ascii="Wingdings" w:hAnsi="Wingdings" w:hint="default"/>
+      </w:rPr>
+    </w:lvl>
+    <w:lvl w:ilvl="6" w:tplc="04090001" w:tentative="1">
+      <w:start w:val="1"/>
+      <w:numFmt w:val="bullet"/>
+      <w:lvlText w:val=""/>
+      <w:lvlJc w:val="left"/>
+      <w:pPr>
+        <w:ind w:left="5040" w:hanging="360"/>
+      </w:pPr>
+      <w:rPr>
+        <w:rFonts w:ascii="Symbol" w:hAnsi="Symbol" w:hint="default"/>
+      </w:rPr>
+    </w:lvl>
+    <w:lvl w:ilvl="7" w:tplc="04090003" w:tentative="1">
+      <w:start w:val="1"/>
+      <w:numFmt w:val="bullet"/>
+      <w:lvlText w:val="o"/>
+      <w:lvlJc w:val="left"/>
+      <w:pPr>
+        <w:ind w:left="5760" w:hanging="360"/>
+      </w:pPr>
+      <w:rPr>
+        <w:rFonts w:ascii="Courier New" w:hAnsi="Courier New" w:cs="Courier New" w:hint="default"/>
+      </w:rPr>
+    </w:lvl>
+    <w:lvl w:ilvl="8" w:tplc="04090005" w:tentative="1">
+      <w:start w:val="1"/>
+      <w:numFmt w:val="bullet"/>
+      <w:lvlText w:val=""/>
+      <w:lvlJc w:val="left"/>
+      <w:pPr>
+        <w:ind w:left="6480" w:hanging="360"/>
+      </w:pPr>
+      <w:rPr>
+        <w:rFonts w:ascii="Wingdings" w:hAnsi="Wingdings" w:hint="default"/>
+      </w:rPr>
+    </w:lvl>
+  </w:abstractNum>
+  <w:abstractNum w:abstractNumId="10">
     <w:nsid w:val="5FED5768"/>
     <w:multiLevelType w:val="hybridMultilevel"/>
     <w:tmpl w:val="C55CD2E2"/>
@@ -34323,7 +35404,7 @@
       </w:rPr>
     </w:lvl>
   </w:abstractNum>
-  <w:abstractNum w:abstractNumId="10">
+  <w:abstractNum w:abstractNumId="11">
     <w:nsid w:val="72154FF1"/>
     <w:multiLevelType w:val="hybridMultilevel"/>
     <w:tmpl w:val="115C68C8"/>
@@ -34436,7 +35517,7 @@
       </w:rPr>
     </w:lvl>
   </w:abstractNum>
-  <w:abstractNum w:abstractNumId="11">
+  <w:abstractNum w:abstractNumId="12">
     <w:nsid w:val="73A30B54"/>
     <w:multiLevelType w:val="hybridMultilevel"/>
     <w:tmpl w:val="8BF23BDC"/>
@@ -34549,7 +35630,7 @@
       </w:rPr>
     </w:lvl>
   </w:abstractNum>
-  <w:abstractNum w:abstractNumId="12">
+  <w:abstractNum w:abstractNumId="13">
     <w:nsid w:val="79BC75EC"/>
     <w:multiLevelType w:val="multilevel"/>
     <w:tmpl w:val="04090025"/>
@@ -34675,7 +35756,7 @@
     <w:abstractNumId w:val="5"/>
   </w:num>
   <w:num w:numId="2">
-    <w:abstractNumId w:val="12"/>
+    <w:abstractNumId w:val="13"/>
   </w:num>
   <w:num w:numId="3">
     <w:abstractNumId w:val="0"/>
@@ -34690,28 +35771,31 @@
     <w:abstractNumId w:val="7"/>
   </w:num>
   <w:num w:numId="7">
-    <w:abstractNumId w:val="9"/>
+    <w:abstractNumId w:val="10"/>
   </w:num>
   <w:num w:numId="8">
-    <w:abstractNumId w:val="12"/>
+    <w:abstractNumId w:val="13"/>
   </w:num>
   <w:num w:numId="9">
     <w:abstractNumId w:val="6"/>
   </w:num>
   <w:num w:numId="10">
-    <w:abstractNumId w:val="11"/>
+    <w:abstractNumId w:val="12"/>
   </w:num>
   <w:num w:numId="11">
     <w:abstractNumId w:val="1"/>
   </w:num>
   <w:num w:numId="12">
-    <w:abstractNumId w:val="10"/>
+    <w:abstractNumId w:val="11"/>
   </w:num>
   <w:num w:numId="13">
     <w:abstractNumId w:val="3"/>
   </w:num>
   <w:num w:numId="14">
     <w:abstractNumId w:val="2"/>
+  </w:num>
+  <w:num w:numId="15">
+    <w:abstractNumId w:val="9"/>
   </w:num>
 </w:numbering>
 </file>
@@ -36186,7 +37270,7 @@
 </file>
 
 <file path=customXml/itemProps1.xml><?xml version="1.0" encoding="utf-8"?>
-<ds:datastoreItem xmlns:ds="http://schemas.openxmlformats.org/officeDocument/2006/customXml" ds:itemID="{115AC5EA-F29F-4997-80D2-F75A27B1136C}">
+<ds:datastoreItem xmlns:ds="http://schemas.openxmlformats.org/officeDocument/2006/customXml" ds:itemID="{E96ADCDD-A2A4-482F-B62A-C11CA93F4485}">
   <ds:schemaRefs>
     <ds:schemaRef ds:uri="http://schemas.openxmlformats.org/officeDocument/2006/bibliography"/>
   </ds:schemaRefs>

</xml_diff>

<commit_message>
Updated documentation for School year and grade level.
</commit_message>
<xml_diff>
--- a/docs/SIS - Software Requirements Specification.docx
+++ b/docs/SIS - Software Requirements Specification.docx
@@ -24315,7 +24315,7 @@
                 <v:shape id="_x0000_i1026" type="#_x0000_t75" style="width:77.25pt;height:50.25pt" o:ole="">
                   <v:imagedata r:id="rId9" o:title=""/>
                 </v:shape>
-                <o:OLEObject Type="Embed" ProgID="Package" ShapeID="_x0000_i1026" DrawAspect="Icon" ObjectID="_1428560234" r:id="rId10"/>
+                <o:OLEObject Type="Embed" ProgID="Package" ShapeID="_x0000_i1026" DrawAspect="Icon" ObjectID="_1428564910" r:id="rId10"/>
               </w:object>
             </w:r>
           </w:p>
@@ -28004,7 +28004,7 @@
           <v:shape id="_x0000_i1027" type="#_x0000_t75" style="width:468pt;height:255pt" o:ole="">
             <v:imagedata r:id="rId11" o:title=""/>
           </v:shape>
-          <o:OLEObject Type="Embed" ProgID="Visio.Drawing.11" ShapeID="_x0000_i1027" DrawAspect="Content" ObjectID="_1428560235" r:id="rId12"/>
+          <o:OLEObject Type="Embed" ProgID="Visio.Drawing.11" ShapeID="_x0000_i1027" DrawAspect="Content" ObjectID="_1428564911" r:id="rId12"/>
         </w:object>
       </w:r>
     </w:p>
@@ -28028,7 +28028,7 @@
           <v:shape id="_x0000_i1028" type="#_x0000_t75" style="width:468pt;height:271.5pt" o:ole="">
             <v:imagedata r:id="rId13" o:title=""/>
           </v:shape>
-          <o:OLEObject Type="Embed" ProgID="Visio.Drawing.11" ShapeID="_x0000_i1028" DrawAspect="Content" ObjectID="_1428560236" r:id="rId14"/>
+          <o:OLEObject Type="Embed" ProgID="Visio.Drawing.11" ShapeID="_x0000_i1028" DrawAspect="Content" ObjectID="_1428564912" r:id="rId14"/>
         </w:object>
       </w:r>
     </w:p>
@@ -31570,7 +31570,7 @@
             <w:noProof/>
           </w:rPr>
           <w:pict>
-            <v:shape id="_x0000_i1042" type="#_x0000_t75" style="width:315pt;height:166.5pt;visibility:visible;mso-wrap-style:square">
+            <v:shape id="_x0000_i1030" type="#_x0000_t75" style="width:315pt;height:166.5pt;visibility:visible;mso-wrap-style:square">
               <v:imagedata r:id="rId16" o:title=""/>
             </v:shape>
           </w:pict>
@@ -31730,7 +31730,7 @@
             <w:noProof/>
           </w:rPr>
           <w:pict>
-            <v:shape id="Picture 1" o:spid="_x0000_i1040" type="#_x0000_t75" style="width:430.5pt;height:219.75pt;visibility:visible;mso-wrap-style:square">
+            <v:shape id="Picture 1" o:spid="_x0000_i1031" type="#_x0000_t75" style="width:430.5pt;height:219.75pt;visibility:visible;mso-wrap-style:square">
               <v:imagedata r:id="rId17" o:title=""/>
             </v:shape>
           </w:pict>
@@ -31781,16 +31781,7 @@
       </w:ins>
       <w:ins w:id="156" w:author="Veekija" w:date="2013-04-27T08:24:00Z">
         <w:r>
-          <w:t>change p</w:t>
-        </w:r>
-        <w:r>
-          <w:t>assword</w:t>
-        </w:r>
-        <w:r>
-          <w:t xml:space="preserve"> screen will be displayed in editable mode to update p</w:t>
-        </w:r>
-        <w:r>
-          <w:t>assword</w:t>
+          <w:t>change password screen will be displayed in editable mode to update password</w:t>
         </w:r>
       </w:ins>
       <w:ins w:id="157" w:author="Veekija" w:date="2013-04-27T08:20:00Z">
@@ -31861,7 +31852,7 @@
             <w:noProof/>
           </w:rPr>
           <w:pict>
-            <v:shape id="_x0000_i1041" type="#_x0000_t75" style="width:358.5pt;height:174.75pt;visibility:visible;mso-wrap-style:square">
+            <v:shape id="_x0000_i1032" type="#_x0000_t75" style="width:358.5pt;height:174.75pt;visibility:visible;mso-wrap-style:square">
               <v:imagedata r:id="rId18" o:title=""/>
             </v:shape>
           </w:pict>
@@ -32129,35 +32120,53 @@
       </w:ins>
       <w:ins w:id="212" w:author="Veekija" w:date="2013-04-23T19:29:00Z">
         <w:r>
-          <w:t xml:space="preserve">dates. The content of this screen will be managed by administrator of SIS application. </w:t>
-        </w:r>
-      </w:ins>
-      <w:ins w:id="213" w:author="Veekija" w:date="2013-04-27T09:08:00Z">
-        <w:r>
-          <w:t xml:space="preserve">So, Administrator will </w:t>
-        </w:r>
-      </w:ins>
-      <w:ins w:id="214" w:author="Veekija" w:date="2013-04-27T09:09:00Z">
-        <w:r>
-          <w:t xml:space="preserve">have a flexibility to </w:t>
-        </w:r>
-      </w:ins>
-      <w:ins w:id="215" w:author="Veekija" w:date="2013-04-27T09:08:00Z">
+          <w:t xml:space="preserve">dates. The content of this screen will be managed by </w:t>
+        </w:r>
+        <w:proofErr w:type="spellStart"/>
+        <w:proofErr w:type="gramStart"/>
+        <w:r>
+          <w:t>administrator</w:t>
+        </w:r>
+      </w:ins>
+      <w:ins w:id="213" w:author="Veekija" w:date="2013-04-27T10:16:00Z">
+        <w:r>
+          <w:t>.So.they</w:t>
+        </w:r>
+        <w:proofErr w:type="spellEnd"/>
+        <w:r>
+          <w:t xml:space="preserve"> </w:t>
+        </w:r>
+      </w:ins>
+      <w:ins w:id="214" w:author="Veekija" w:date="2013-04-27T09:08:00Z">
+        <w:r>
+          <w:t xml:space="preserve"> </w:t>
+        </w:r>
+      </w:ins>
+      <w:ins w:id="215" w:author="Veekija" w:date="2013-04-27T09:09:00Z">
+        <w:r>
+          <w:t>have</w:t>
+        </w:r>
+        <w:proofErr w:type="gramEnd"/>
+        <w:r>
+          <w:t xml:space="preserve"> a flexibility to </w:t>
+        </w:r>
+      </w:ins>
+      <w:ins w:id="216" w:author="Veekija" w:date="2013-04-27T09:08:00Z">
         <w:r>
           <w:t xml:space="preserve">update the contents of this page </w:t>
         </w:r>
       </w:ins>
-      <w:ins w:id="216" w:author="Veekija" w:date="2013-04-27T09:09:00Z">
+      <w:ins w:id="217" w:author="Veekija" w:date="2013-04-27T09:09:00Z">
         <w:r>
           <w:t xml:space="preserve">periodically based on </w:t>
         </w:r>
       </w:ins>
-      <w:ins w:id="217" w:author="Veekija" w:date="2013-04-27T09:10:00Z">
+      <w:ins w:id="218" w:author="Veekija" w:date="2013-04-27T09:10:00Z">
         <w:r>
           <w:t>the</w:t>
         </w:r>
       </w:ins>
-      <w:ins w:id="218" w:author="Veekija" w:date="2013-04-27T09:09:00Z">
+      <w:ins w:id="219" w:author="Veekija" w:date="2013-04-27T09:09:00Z">
         <w:r>
           <w:t xml:space="preserve"> important events.</w:t>
         </w:r>
@@ -32166,9 +32175,9 @@
     <w:p>
       <w:pPr>
         <w:rPr>
-          <w:ins w:id="219" w:author="Veekija" w:date="2013-04-23T19:32:00Z"/>
+          <w:ins w:id="220" w:author="Veekija" w:date="2013-04-23T19:32:00Z"/>
         </w:rPr>
-        <w:pPrChange w:id="220" w:author="Veekija" w:date="2013-04-27T09:02:00Z">
+        <w:pPrChange w:id="221" w:author="Veekija" w:date="2013-04-27T09:02:00Z">
           <w:pPr>
             <w:numPr>
               <w:ilvl w:val="1"/>
@@ -32179,13 +32188,13 @@
           </w:pPr>
         </w:pPrChange>
       </w:pPr>
-      <w:ins w:id="221" w:author="Veekija" w:date="2013-04-27T09:11:00Z">
+      <w:ins w:id="222" w:author="Veekija" w:date="2013-04-27T09:11:00Z">
         <w:r>
           <w:rPr>
             <w:noProof/>
           </w:rPr>
           <w:pict>
-            <v:shape id="_x0000_i1043" type="#_x0000_t75" style="width:468pt;height:291pt;visibility:visible;mso-wrap-style:square">
+            <v:shape id="_x0000_i1033" type="#_x0000_t75" style="width:468pt;height:291pt;visibility:visible;mso-wrap-style:square">
               <v:imagedata r:id="rId19" o:title=""/>
             </v:shape>
           </w:pict>
@@ -32200,11 +32209,11 @@
         </w:numPr>
         <w:spacing w:after="0" w:line="360" w:lineRule="auto"/>
         <w:rPr>
-          <w:ins w:id="222" w:author="Veekija" w:date="2013-04-23T19:32:00Z"/>
+          <w:ins w:id="223" w:author="Veekija" w:date="2013-04-23T19:32:00Z"/>
           <w:b/>
         </w:rPr>
       </w:pPr>
-      <w:ins w:id="223" w:author="Veekija" w:date="2013-04-23T19:32:00Z">
+      <w:ins w:id="224" w:author="Veekija" w:date="2013-04-23T19:32:00Z">
         <w:r>
           <w:rPr>
             <w:b/>
@@ -32223,9 +32232,9 @@
       <w:pPr>
         <w:spacing w:after="0" w:line="360" w:lineRule="auto"/>
         <w:rPr>
-          <w:ins w:id="224" w:author="Veekija" w:date="2013-04-27T09:27:00Z"/>
+          <w:ins w:id="225" w:author="Veekija" w:date="2013-04-27T09:27:00Z"/>
         </w:rPr>
-        <w:pPrChange w:id="225" w:author="Veekija" w:date="2013-04-27T09:22:00Z">
+        <w:pPrChange w:id="226" w:author="Veekija" w:date="2013-04-27T09:22:00Z">
           <w:pPr>
             <w:numPr>
               <w:numId w:val="13"/>
@@ -32235,150 +32244,144 @@
           </w:pPr>
         </w:pPrChange>
       </w:pPr>
-      <w:ins w:id="226" w:author="Veekija" w:date="2013-04-27T09:12:00Z">
-        <w:r>
-          <w:t xml:space="preserve">If prospective students want to apply for the school for a specific grade level and academic year then they can be able to apply online through Submit </w:t>
-        </w:r>
-      </w:ins>
-      <w:ins w:id="227" w:author="Veekija" w:date="2013-04-27T09:14:00Z">
+      <w:ins w:id="227" w:author="Veekija" w:date="2013-04-27T09:12:00Z">
+        <w:r>
+          <w:t>If</w:t>
+        </w:r>
+        <w:r>
+          <w:t xml:space="preserve"> students want to apply for the school for a specific grade level and academic year then they can be able to apply online through Submit </w:t>
+        </w:r>
+      </w:ins>
+      <w:ins w:id="228" w:author="Veekija" w:date="2013-04-27T09:14:00Z">
         <w:r>
           <w:t xml:space="preserve">Online Application link provided in the prospective page. </w:t>
         </w:r>
       </w:ins>
-      <w:ins w:id="228" w:author="Veekija" w:date="2013-04-27T09:06:00Z">
+      <w:ins w:id="229" w:author="Veekija" w:date="2013-04-27T09:06:00Z">
         <w:r>
           <w:t>Once users click</w:t>
         </w:r>
       </w:ins>
-      <w:ins w:id="229" w:author="Veekija" w:date="2013-04-27T09:14:00Z">
+      <w:ins w:id="230" w:author="Veekija" w:date="2013-04-27T09:14:00Z">
         <w:r>
           <w:t xml:space="preserve"> </w:t>
         </w:r>
       </w:ins>
-      <w:ins w:id="230" w:author="Veekija" w:date="2013-04-27T09:15:00Z">
-        <w:r>
-          <w:t>Submit Online Application link</w:t>
-        </w:r>
-        <w:r>
-          <w:t>, submit online application screen will be displayed</w:t>
-        </w:r>
-      </w:ins>
-      <w:ins w:id="231" w:author="Veekija" w:date="2013-04-23T19:33:00Z">
+      <w:ins w:id="231" w:author="Veekija" w:date="2013-04-27T09:15:00Z">
+        <w:r>
+          <w:t>Submit Online Application link, submit online application screen will be displayed</w:t>
+        </w:r>
+      </w:ins>
+      <w:ins w:id="232" w:author="Veekija" w:date="2013-04-23T19:33:00Z">
         <w:r>
           <w:t>.</w:t>
         </w:r>
       </w:ins>
-      <w:ins w:id="232" w:author="Veekija" w:date="2013-04-27T09:15:00Z">
+      <w:ins w:id="233" w:author="Veekija" w:date="2013-04-27T09:15:00Z">
         <w:r>
           <w:t xml:space="preserve"> This screen gathers the student personal, demographic information, academic year </w:t>
         </w:r>
       </w:ins>
-      <w:ins w:id="233" w:author="Veekija" w:date="2013-04-27T09:16:00Z">
+      <w:ins w:id="234" w:author="Veekija" w:date="2013-04-27T09:16:00Z">
         <w:r>
           <w:t xml:space="preserve">and grade level </w:t>
         </w:r>
       </w:ins>
-      <w:ins w:id="234" w:author="Veekija" w:date="2013-04-27T09:15:00Z">
+      <w:ins w:id="235" w:author="Veekija" w:date="2013-04-27T09:15:00Z">
         <w:r>
           <w:t xml:space="preserve">for which students are seeking </w:t>
         </w:r>
       </w:ins>
-      <w:ins w:id="235" w:author="Veekija" w:date="2013-04-27T09:16:00Z">
+      <w:ins w:id="236" w:author="Veekija" w:date="2013-04-27T09:16:00Z">
         <w:r>
           <w:t>admission etc…</w:t>
         </w:r>
       </w:ins>
-      <w:ins w:id="236" w:author="Veekija" w:date="2013-04-23T19:35:00Z">
+      <w:ins w:id="237" w:author="Veekija" w:date="2013-04-23T19:35:00Z">
         <w:r>
           <w:t xml:space="preserve">Once the application is submitted, system initiates Admission Workflow and puts </w:t>
         </w:r>
       </w:ins>
-      <w:ins w:id="237" w:author="Veekija" w:date="2013-04-27T09:17:00Z">
+      <w:ins w:id="238" w:author="Veekija" w:date="2013-04-27T09:17:00Z">
         <w:r>
           <w:t xml:space="preserve">application/admission </w:t>
         </w:r>
       </w:ins>
-      <w:ins w:id="238" w:author="Veekija" w:date="2013-04-23T19:35:00Z">
+      <w:ins w:id="239" w:author="Veekija" w:date="2013-04-23T19:35:00Z">
         <w:r>
           <w:t>in in-progress status and it will be listed in administrator</w:t>
         </w:r>
       </w:ins>
-      <w:ins w:id="239" w:author="Veekija" w:date="2013-04-23T19:36:00Z">
+      <w:ins w:id="240" w:author="Veekija" w:date="2013-04-23T19:36:00Z">
         <w:r>
           <w:t>’s queue for review and next steps.</w:t>
         </w:r>
       </w:ins>
-      <w:ins w:id="240" w:author="Veekija" w:date="2013-04-27T09:17:00Z">
+      <w:ins w:id="241" w:author="Veekija" w:date="2013-04-27T09:17:00Z">
         <w:r>
           <w:t xml:space="preserve"> </w:t>
         </w:r>
       </w:ins>
-      <w:ins w:id="241" w:author="Veekija" w:date="2013-04-27T09:19:00Z">
-        <w:r>
-          <w:t>O</w:t>
-        </w:r>
-        <w:r>
-          <w:t xml:space="preserve">nce the applications are submitted successfully system </w:t>
-        </w:r>
-      </w:ins>
-      <w:ins w:id="242" w:author="Veekija" w:date="2013-04-27T09:20:00Z">
+      <w:ins w:id="242" w:author="Veekija" w:date="2013-04-27T09:19:00Z">
+        <w:r>
+          <w:t xml:space="preserve">Once the applications are submitted successfully system </w:t>
+        </w:r>
+      </w:ins>
+      <w:ins w:id="243" w:author="Veekija" w:date="2013-04-27T09:20:00Z">
         <w:r>
           <w:t xml:space="preserve">will </w:t>
         </w:r>
       </w:ins>
-      <w:ins w:id="243" w:author="Veekija" w:date="2013-04-27T09:19:00Z">
-        <w:r>
-          <w:t>provide</w:t>
-        </w:r>
-        <w:r>
-          <w:t xml:space="preserve"> a </w:t>
+      <w:ins w:id="244" w:author="Veekija" w:date="2013-04-27T09:19:00Z">
+        <w:r>
+          <w:t xml:space="preserve">provide a </w:t>
         </w:r>
         <w:r>
           <w:lastRenderedPageBreak/>
           <w:t xml:space="preserve">tracking number </w:t>
         </w:r>
       </w:ins>
-      <w:ins w:id="244" w:author="Veekija" w:date="2013-04-27T09:20:00Z">
+      <w:ins w:id="245" w:author="Veekija" w:date="2013-04-27T09:20:00Z">
         <w:r>
           <w:t xml:space="preserve">to the users. Using this tracking number, </w:t>
         </w:r>
       </w:ins>
-      <w:ins w:id="245" w:author="Veekija" w:date="2013-04-27T09:21:00Z">
+      <w:ins w:id="246" w:author="Veekija" w:date="2013-04-27T09:21:00Z">
         <w:r>
           <w:t>students can be able to</w:t>
         </w:r>
       </w:ins>
-      <w:ins w:id="246" w:author="Veekija" w:date="2013-04-27T09:19:00Z">
+      <w:ins w:id="247" w:author="Veekija" w:date="2013-04-27T09:19:00Z">
         <w:r>
           <w:t xml:space="preserve"> track the status of their application at any point in time during the admission process</w:t>
         </w:r>
       </w:ins>
-      <w:ins w:id="247" w:author="Veekija" w:date="2013-04-27T09:21:00Z">
+      <w:ins w:id="248" w:author="Veekija" w:date="2013-04-27T09:21:00Z">
         <w:r>
           <w:t xml:space="preserve"> using Track Application Status link provided in the Prospective Students page</w:t>
         </w:r>
       </w:ins>
-      <w:ins w:id="248" w:author="Veekija" w:date="2013-04-27T09:19:00Z">
+      <w:ins w:id="249" w:author="Veekija" w:date="2013-04-27T09:19:00Z">
         <w:r>
           <w:t>.</w:t>
         </w:r>
       </w:ins>
-      <w:ins w:id="249" w:author="Veekija" w:date="2013-04-27T09:21:00Z">
+      <w:ins w:id="250" w:author="Veekija" w:date="2013-04-27T09:21:00Z">
         <w:r>
           <w:t xml:space="preserve"> Also, </w:t>
         </w:r>
       </w:ins>
-      <w:ins w:id="250" w:author="Veekija" w:date="2013-04-27T09:22:00Z">
+      <w:ins w:id="251" w:author="Veekija" w:date="2013-04-27T09:22:00Z">
         <w:r>
           <w:t>t</w:t>
         </w:r>
       </w:ins>
-      <w:ins w:id="251" w:author="Veekija" w:date="2013-04-27T09:17:00Z">
+      <w:ins w:id="252" w:author="Veekija" w:date="2013-04-27T09:17:00Z">
         <w:r>
           <w:t xml:space="preserve">he applications that are received through this page will </w:t>
         </w:r>
       </w:ins>
-      <w:ins w:id="252" w:author="Veekija" w:date="2013-04-27T09:18:00Z">
+      <w:ins w:id="253" w:author="Veekija" w:date="2013-04-27T09:18:00Z">
         <w:r>
           <w:t xml:space="preserve">be treated as “online” application type for operational and tracking purposes. </w:t>
         </w:r>
@@ -32388,10 +32391,10 @@
       <w:pPr>
         <w:spacing w:after="0" w:line="360" w:lineRule="auto"/>
         <w:rPr>
-          <w:ins w:id="253" w:author="Veekija" w:date="2013-04-27T09:28:00Z"/>
+          <w:ins w:id="254" w:author="Veekija" w:date="2013-04-27T09:28:00Z"/>
           <w:noProof/>
         </w:rPr>
-        <w:pPrChange w:id="254" w:author="Veekija" w:date="2013-04-27T09:22:00Z">
+        <w:pPrChange w:id="255" w:author="Veekija" w:date="2013-04-27T09:22:00Z">
           <w:pPr>
             <w:numPr>
               <w:numId w:val="13"/>
@@ -32401,13 +32404,13 @@
           </w:pPr>
         </w:pPrChange>
       </w:pPr>
-      <w:ins w:id="255" w:author="Veekija" w:date="2013-04-27T09:27:00Z">
+      <w:ins w:id="256" w:author="Veekija" w:date="2013-04-27T09:27:00Z">
         <w:r>
           <w:rPr>
             <w:noProof/>
           </w:rPr>
           <w:pict>
-            <v:shape id="_x0000_i1045" type="#_x0000_t75" style="width:438.75pt;height:481.5pt;visibility:visible;mso-wrap-style:square">
+            <v:shape id="_x0000_i1034" type="#_x0000_t75" style="width:438.75pt;height:434.25pt;visibility:visible;mso-wrap-style:square">
               <v:imagedata r:id="rId20" o:title=""/>
             </v:shape>
           </w:pict>
@@ -32418,11 +32421,11 @@
       <w:pPr>
         <w:spacing w:after="0" w:line="360" w:lineRule="auto"/>
         <w:rPr>
-          <w:ins w:id="256" w:author="Veekija" w:date="2013-04-27T09:28:00Z"/>
+          <w:ins w:id="257" w:author="Veekija" w:date="2013-04-27T09:28:00Z"/>
           <w:b/>
           <w:noProof/>
         </w:rPr>
-        <w:pPrChange w:id="257" w:author="Veekija" w:date="2013-04-27T09:22:00Z">
+        <w:pPrChange w:id="258" w:author="Veekija" w:date="2013-04-27T09:22:00Z">
           <w:pPr>
             <w:numPr>
               <w:numId w:val="13"/>
@@ -32432,7 +32435,6 @@
           </w:pPr>
         </w:pPrChange>
       </w:pPr>
-      <w:bookmarkStart w:id="258" w:name="_GoBack"/>
       <w:ins w:id="259" w:author="Veekija" w:date="2013-04-27T09:30:00Z">
         <w:r>
           <w:rPr>
@@ -32443,7 +32445,6 @@
         </w:r>
       </w:ins>
     </w:p>
-    <w:bookmarkEnd w:id="258"/>
     <w:p>
       <w:pPr>
         <w:spacing w:after="0" w:line="360" w:lineRule="auto"/>
@@ -32467,7 +32468,7 @@
           </w:rPr>
           <w:lastRenderedPageBreak/>
           <w:pict>
-            <v:shape id="_x0000_i1046" type="#_x0000_t75" style="width:468pt;height:117pt;visibility:visible;mso-wrap-style:square">
+            <v:shape id="_x0000_i1035" type="#_x0000_t75" style="width:468pt;height:117pt;visibility:visible;mso-wrap-style:square">
               <v:imagedata r:id="rId21" o:title=""/>
             </v:shape>
           </w:pict>
@@ -32491,19 +32492,7 @@
           <w:rPr>
             <w:b/>
           </w:rPr>
-          <w:t>Track</w:t>
-        </w:r>
-        <w:r>
-          <w:rPr>
-            <w:b/>
-          </w:rPr>
-          <w:t xml:space="preserve"> Application</w:t>
-        </w:r>
-        <w:r>
-          <w:rPr>
-            <w:b/>
-          </w:rPr>
-          <w:t xml:space="preserve"> Status</w:t>
+          <w:t>Track Application Status</w:t>
         </w:r>
         <w:r>
           <w:rPr>
@@ -32532,16 +32521,7 @@
       </w:pPr>
       <w:ins w:id="267" w:author="Veekija" w:date="2013-04-27T09:23:00Z">
         <w:r>
-          <w:t xml:space="preserve">Once users click </w:t>
-        </w:r>
-        <w:r>
-          <w:t>Track Application Status</w:t>
-        </w:r>
-        <w:r>
-          <w:t xml:space="preserve"> link</w:t>
-        </w:r>
-        <w:r>
-          <w:t xml:space="preserve">, system will </w:t>
+          <w:t xml:space="preserve">Once users click Track Application Status link, system will </w:t>
         </w:r>
       </w:ins>
       <w:ins w:id="268" w:author="Veekija" w:date="2013-04-27T09:24:00Z">
@@ -32561,7 +32541,13 @@
       </w:ins>
       <w:ins w:id="271" w:author="Veekija" w:date="2013-04-27T09:25:00Z">
         <w:r>
-          <w:t xml:space="preserve">status page. Once user enters tracking number and clicks Check Status button, the screen will display the status of the application based on the tracking numbers. The possible statuses that are expected are: </w:t>
+          <w:t>status page. Once user enters tracking number and clicks Check Status button, the screen will display the status of the application based on the tracking numb</w:t>
+        </w:r>
+        <w:r>
+          <w:t>ers. The possible statuses</w:t>
+        </w:r>
+        <w:r>
+          <w:t xml:space="preserve"> expected are: </w:t>
         </w:r>
       </w:ins>
       <w:ins w:id="272" w:author="Veekija" w:date="2013-04-27T09:26:00Z">
@@ -32593,7 +32579,7 @@
             <w:noProof/>
           </w:rPr>
           <w:pict>
-            <v:shape id="_x0000_i1044" type="#_x0000_t75" style="width:468pt;height:290.25pt;visibility:visible;mso-wrap-style:square">
+            <v:shape id="_x0000_i1036" type="#_x0000_t75" style="width:468pt;height:290.25pt;visibility:visible;mso-wrap-style:square">
               <v:imagedata r:id="rId22" o:title=""/>
             </v:shape>
           </w:pict>
@@ -32649,54 +32635,183 @@
       </w:pPr>
       <w:ins w:id="285" w:author="Veekija" w:date="2013-04-23T19:42:00Z">
         <w:r>
-          <w:t>Admin users will be redirected to Admin home page as soon as they login to the SIS application using their user login and password. Administrator home page will provide the various menu option</w:t>
-        </w:r>
-      </w:ins>
-      <w:ins w:id="286" w:author="Veekija" w:date="2013-04-23T19:51:00Z">
+          <w:t xml:space="preserve">Admin users will be redirected to </w:t>
+        </w:r>
+      </w:ins>
+      <w:ins w:id="286" w:author="Veekija" w:date="2013-04-27T10:23:00Z">
+        <w:r>
+          <w:t>Administrator home</w:t>
+        </w:r>
+      </w:ins>
+      <w:ins w:id="287" w:author="Veekija" w:date="2013-04-23T19:42:00Z">
+        <w:r>
+          <w:t xml:space="preserve"> page </w:t>
+        </w:r>
+        <w:r>
+          <w:t xml:space="preserve">as soon as they login to </w:t>
+        </w:r>
+      </w:ins>
+      <w:ins w:id="288" w:author="Veekija" w:date="2013-04-27T10:23:00Z">
+        <w:r>
+          <w:t>the application</w:t>
+        </w:r>
+      </w:ins>
+      <w:ins w:id="289" w:author="Veekija" w:date="2013-04-23T19:42:00Z">
+        <w:r>
+          <w:t xml:space="preserve"> using their user </w:t>
+        </w:r>
+      </w:ins>
+      <w:ins w:id="290" w:author="Veekija" w:date="2013-04-27T09:33:00Z">
+        <w:r>
+          <w:t xml:space="preserve">name </w:t>
+        </w:r>
+      </w:ins>
+      <w:ins w:id="291" w:author="Veekija" w:date="2013-04-23T19:42:00Z">
+        <w:r>
+          <w:t>and password. Administrator home page will provide the various option</w:t>
+        </w:r>
+      </w:ins>
+      <w:ins w:id="292" w:author="Veekija" w:date="2013-04-23T19:51:00Z">
         <w:r>
           <w:t>s for administrators to perform various administrative related functions</w:t>
         </w:r>
       </w:ins>
-      <w:ins w:id="287" w:author="Veekija" w:date="2013-04-23T19:52:00Z">
-        <w:r>
-          <w:t xml:space="preserve"> that </w:t>
-        </w:r>
-      </w:ins>
-      <w:ins w:id="288" w:author="Veekija" w:date="2013-04-23T21:44:00Z">
-        <w:r>
-          <w:t>include</w:t>
-        </w:r>
-      </w:ins>
-      <w:ins w:id="289" w:author="Veekija" w:date="2013-04-23T19:52:00Z">
+      <w:ins w:id="293" w:author="Veekija" w:date="2013-04-23T19:52:00Z">
         <w:r>
           <w:t xml:space="preserve"> </w:t>
         </w:r>
-        <w:r>
-          <w:t xml:space="preserve">SIS System </w:t>
+      </w:ins>
+      <w:ins w:id="294" w:author="Veekija" w:date="2013-04-27T09:33:00Z">
+        <w:r>
+          <w:t xml:space="preserve">that </w:t>
+        </w:r>
+      </w:ins>
+      <w:ins w:id="295" w:author="Veekija" w:date="2013-04-27T09:42:00Z">
+        <w:r>
+          <w:t>support</w:t>
+        </w:r>
+      </w:ins>
+      <w:ins w:id="296" w:author="Veekija" w:date="2013-04-27T09:33:00Z">
+        <w:r>
+          <w:t xml:space="preserve"> school’s </w:t>
         </w:r>
         <w:r>
           <w:lastRenderedPageBreak/>
-          <w:t>Management, Admission Management, Teacher Management, Student Management and Reports Management.</w:t>
+          <w:t xml:space="preserve">academic process on a daily, </w:t>
+        </w:r>
+      </w:ins>
+      <w:ins w:id="297" w:author="Veekija" w:date="2013-04-27T09:34:00Z">
+        <w:r>
+          <w:t>monthly</w:t>
+        </w:r>
+      </w:ins>
+      <w:ins w:id="298" w:author="Veekija" w:date="2013-04-27T09:33:00Z">
+        <w:r>
+          <w:t xml:space="preserve"> and</w:t>
+        </w:r>
+      </w:ins>
+      <w:ins w:id="299" w:author="Veekija" w:date="2013-04-27T10:24:00Z">
+        <w:r>
+          <w:t>/or</w:t>
+        </w:r>
+      </w:ins>
+      <w:ins w:id="300" w:author="Veekija" w:date="2013-04-27T09:33:00Z">
+        <w:r>
+          <w:t xml:space="preserve"> yearly basis. </w:t>
+        </w:r>
+      </w:ins>
+      <w:ins w:id="301" w:author="Veekija" w:date="2013-04-27T09:34:00Z">
+        <w:r>
+          <w:t>In addition to that, Administrator will manage teacher</w:t>
+        </w:r>
+      </w:ins>
+      <w:ins w:id="302" w:author="Veekija" w:date="2013-04-27T09:35:00Z">
+        <w:r>
+          <w:t xml:space="preserve"> records</w:t>
+        </w:r>
+      </w:ins>
+      <w:ins w:id="303" w:author="Veekija" w:date="2013-04-27T09:34:00Z">
+        <w:r>
+          <w:t xml:space="preserve">, </w:t>
+        </w:r>
+      </w:ins>
+      <w:ins w:id="304" w:author="Veekija" w:date="2013-04-27T09:35:00Z">
+        <w:r>
+          <w:t>student records</w:t>
+        </w:r>
+      </w:ins>
+      <w:ins w:id="305" w:author="Veekija" w:date="2013-04-27T09:36:00Z">
+        <w:r>
+          <w:t xml:space="preserve"> student</w:t>
+        </w:r>
+      </w:ins>
+      <w:ins w:id="306" w:author="Veekija" w:date="2013-04-27T09:35:00Z">
+        <w:r>
+          <w:t xml:space="preserve"> admission</w:t>
+        </w:r>
+      </w:ins>
+      <w:ins w:id="307" w:author="Veekija" w:date="2013-04-27T10:26:00Z">
+        <w:r>
+          <w:t xml:space="preserve">, </w:t>
+        </w:r>
+      </w:ins>
+      <w:ins w:id="308" w:author="Veekija" w:date="2013-04-27T09:36:00Z">
+        <w:r>
+          <w:t>student enrollment</w:t>
+        </w:r>
+      </w:ins>
+      <w:ins w:id="309" w:author="Veekija" w:date="2013-04-27T09:35:00Z">
+        <w:r>
+          <w:t xml:space="preserve"> </w:t>
+        </w:r>
+      </w:ins>
+      <w:ins w:id="310" w:author="Veekija" w:date="2013-04-27T10:26:00Z">
+        <w:r>
+          <w:t xml:space="preserve">and various reports </w:t>
+        </w:r>
+      </w:ins>
+      <w:ins w:id="311" w:author="Veekija" w:date="2013-04-27T09:35:00Z">
+        <w:r>
+          <w:t xml:space="preserve">through the set of </w:t>
+        </w:r>
+      </w:ins>
+      <w:ins w:id="312" w:author="Veekija" w:date="2013-04-27T10:25:00Z">
+        <w:r>
+          <w:t xml:space="preserve">links </w:t>
+        </w:r>
+      </w:ins>
+      <w:ins w:id="313" w:author="Veekija" w:date="2013-04-27T09:35:00Z">
+        <w:r>
+          <w:t>p</w:t>
+        </w:r>
+        <w:r>
+          <w:t>rovided in Administrator</w:t>
+        </w:r>
+      </w:ins>
+      <w:ins w:id="314" w:author="Veekija" w:date="2013-04-27T10:25:00Z">
+        <w:r>
+          <w:t xml:space="preserve"> home page</w:t>
+        </w:r>
+      </w:ins>
+      <w:ins w:id="315" w:author="Veekija" w:date="2013-04-27T09:38:00Z">
+        <w:r>
+          <w:t>.</w:t>
         </w:r>
       </w:ins>
     </w:p>
     <w:p>
       <w:pPr>
         <w:rPr>
-          <w:ins w:id="290" w:author="Veekija" w:date="2013-04-23T19:57:00Z"/>
+          <w:ins w:id="316" w:author="Veekija" w:date="2013-04-22T17:44:00Z"/>
         </w:rPr>
       </w:pPr>
-    </w:p>
-    <w:p>
-      <w:pPr>
-        <w:rPr>
-          <w:ins w:id="291" w:author="Veekija" w:date="2013-04-22T17:44:00Z"/>
-        </w:rPr>
-      </w:pPr>
-      <w:ins w:id="292" w:author="Veekija" w:date="2013-04-23T19:57:00Z">
-        <w:r>
+      <w:ins w:id="317" w:author="Veekija" w:date="2013-04-27T09:39:00Z">
+        <w:r>
+          <w:rPr>
+            <w:noProof/>
+          </w:rPr>
           <w:pict>
-            <v:shape id="_x0000_i1030" type="#_x0000_t75" style="width:467.25pt;height:175.5pt">
+            <v:shape id="_x0000_i1043" type="#_x0000_t75" style="width:468pt;height:289.5pt;visibility:visible;mso-wrap-style:square">
               <v:imagedata r:id="rId23" o:title=""/>
             </v:shape>
           </w:pict>
@@ -32708,109 +32823,814 @@
         <w:pStyle w:val="Heading4"/>
         <w:spacing w:line="360" w:lineRule="auto"/>
         <w:rPr>
-          <w:ins w:id="293" w:author="Veekija" w:date="2013-04-23T19:58:00Z"/>
+          <w:ins w:id="318" w:author="Veekija" w:date="2013-04-23T19:58:00Z"/>
         </w:rPr>
       </w:pPr>
-      <w:bookmarkStart w:id="294" w:name="_Toc354252435"/>
-      <w:bookmarkStart w:id="295" w:name="_Toc354511576"/>
-      <w:ins w:id="296" w:author="Veekija" w:date="2013-04-22T17:44:00Z">
+      <w:bookmarkStart w:id="319" w:name="_Toc354252435"/>
+      <w:bookmarkStart w:id="320" w:name="_Toc354511576"/>
+      <w:ins w:id="321" w:author="Veekija" w:date="2013-04-22T17:44:00Z">
         <w:r>
           <w:t>SIS System Management</w:t>
         </w:r>
       </w:ins>
-      <w:bookmarkEnd w:id="294"/>
-      <w:bookmarkEnd w:id="295"/>
+      <w:bookmarkEnd w:id="319"/>
+      <w:bookmarkEnd w:id="320"/>
     </w:p>
     <w:p>
       <w:pPr>
         <w:spacing w:after="0" w:line="360" w:lineRule="auto"/>
         <w:ind w:firstLine="720"/>
         <w:rPr>
-          <w:ins w:id="297" w:author="Veekija" w:date="2013-04-23T20:02:00Z"/>
+          <w:ins w:id="322" w:author="Veekija" w:date="2013-04-23T20:02:00Z"/>
         </w:rPr>
-        <w:pPrChange w:id="298" w:author="Veekija" w:date="2013-04-23T20:03:00Z">
+      </w:pPr>
+      <w:ins w:id="323" w:author="Veekija" w:date="2013-04-27T09:43:00Z">
+        <w:r>
+          <w:t xml:space="preserve">Once user clicks, SIS System Management link in Administrator Home page, </w:t>
+        </w:r>
+      </w:ins>
+      <w:ins w:id="324" w:author="Veekija" w:date="2013-04-27T09:44:00Z">
+        <w:r>
+          <w:t xml:space="preserve">SIS </w:t>
+        </w:r>
+      </w:ins>
+      <w:ins w:id="325" w:author="Veekija" w:date="2013-04-23T19:58:00Z">
+        <w:r>
+          <w:t xml:space="preserve">System Management </w:t>
+        </w:r>
+      </w:ins>
+      <w:ins w:id="326" w:author="Veekija" w:date="2013-04-27T09:44:00Z">
+        <w:r>
+          <w:t xml:space="preserve">home page will be displayed. This page will contain the links to </w:t>
+        </w:r>
+      </w:ins>
+      <w:ins w:id="327" w:author="Veekija" w:date="2013-04-27T09:45:00Z">
+        <w:r>
+          <w:t>various</w:t>
+        </w:r>
+      </w:ins>
+      <w:ins w:id="328" w:author="Veekija" w:date="2013-04-23T19:58:00Z">
+        <w:r>
+          <w:t xml:space="preserve"> </w:t>
+        </w:r>
+      </w:ins>
+      <w:ins w:id="329" w:author="Veekija" w:date="2013-04-23T19:59:00Z">
+        <w:r>
+          <w:t>academic</w:t>
+        </w:r>
+      </w:ins>
+      <w:ins w:id="330" w:author="Veekija" w:date="2013-04-23T19:58:00Z">
+        <w:r>
+          <w:t xml:space="preserve"> </w:t>
+        </w:r>
+      </w:ins>
+      <w:ins w:id="331" w:author="Veekija" w:date="2013-04-23T19:59:00Z">
+        <w:r>
+          <w:t xml:space="preserve">data </w:t>
+        </w:r>
+      </w:ins>
+      <w:ins w:id="332" w:author="Veekija" w:date="2013-04-27T09:45:00Z">
+        <w:r>
+          <w:t>setup</w:t>
+        </w:r>
+      </w:ins>
+      <w:ins w:id="333" w:author="Veekija" w:date="2013-04-27T09:47:00Z">
+        <w:r>
+          <w:t>/maintenance</w:t>
+        </w:r>
+      </w:ins>
+      <w:ins w:id="334" w:author="Veekija" w:date="2013-04-27T09:45:00Z">
+        <w:r>
+          <w:t xml:space="preserve"> pages </w:t>
+        </w:r>
+      </w:ins>
+      <w:ins w:id="335" w:author="Veekija" w:date="2013-04-23T19:59:00Z">
+        <w:r>
+          <w:t xml:space="preserve">that </w:t>
+        </w:r>
+      </w:ins>
+      <w:ins w:id="336" w:author="Veekija" w:date="2013-04-23T20:00:00Z">
+        <w:r>
+          <w:t>includes School year, Grade</w:t>
+        </w:r>
+      </w:ins>
+      <w:ins w:id="337" w:author="Veekija" w:date="2013-04-27T09:47:00Z">
+        <w:r>
+          <w:t xml:space="preserve"> L</w:t>
+        </w:r>
+      </w:ins>
+      <w:ins w:id="338" w:author="Veekija" w:date="2013-04-23T20:00:00Z">
+        <w:r>
+          <w:t>evel,</w:t>
+        </w:r>
+      </w:ins>
+      <w:ins w:id="339" w:author="Veekija" w:date="2013-04-27T09:40:00Z">
+        <w:r>
+          <w:t xml:space="preserve"> </w:t>
+        </w:r>
+      </w:ins>
+      <w:ins w:id="340" w:author="Veekija" w:date="2013-04-23T20:00:00Z">
+        <w:r>
+          <w:t>Subject, Period and Teacher/Subject schedules.</w:t>
+        </w:r>
+      </w:ins>
+    </w:p>
+    <w:p>
+      <w:pPr>
+        <w:spacing w:after="0" w:line="360" w:lineRule="auto"/>
+        <w:rPr>
+          <w:ins w:id="341" w:author="Veekija" w:date="2013-04-22T17:44:00Z"/>
+        </w:rPr>
+      </w:pPr>
+      <w:ins w:id="342" w:author="Veekija" w:date="2013-04-27T09:41:00Z">
+        <w:r>
+          <w:rPr>
+            <w:noProof/>
+          </w:rPr>
+          <w:pict>
+            <v:shape id="_x0000_i1044" type="#_x0000_t75" style="width:468pt;height:175.5pt;visibility:visible;mso-wrap-style:square">
+              <v:imagedata r:id="rId24" o:title=""/>
+            </v:shape>
+          </w:pict>
+        </w:r>
+      </w:ins>
+    </w:p>
+    <w:p>
+      <w:pPr>
+        <w:pStyle w:val="Heading5"/>
+        <w:spacing w:line="360" w:lineRule="auto"/>
+        <w:rPr>
+          <w:ins w:id="343" w:author="Veekija" w:date="2013-04-23T20:03:00Z"/>
+        </w:rPr>
+        <w:pPrChange w:id="344" w:author="Veekija" w:date="2013-04-27T09:49:00Z">
+          <w:pPr>
+            <w:pStyle w:val="Heading5"/>
+          </w:pPr>
+        </w:pPrChange>
+      </w:pPr>
+      <w:bookmarkStart w:id="345" w:name="_Toc354252436"/>
+      <w:bookmarkStart w:id="346" w:name="_Toc354511577"/>
+      <w:ins w:id="347" w:author="Veekija" w:date="2013-04-22T17:44:00Z">
+        <w:r>
+          <w:lastRenderedPageBreak/>
+          <w:t>SIS Content Maintenance</w:t>
+        </w:r>
+      </w:ins>
+      <w:bookmarkEnd w:id="345"/>
+      <w:bookmarkEnd w:id="346"/>
+    </w:p>
+    <w:p>
+      <w:pPr>
+        <w:spacing w:after="0" w:line="360" w:lineRule="auto"/>
+        <w:rPr>
+          <w:ins w:id="348" w:author="Veekija" w:date="2013-04-27T09:58:00Z"/>
+        </w:rPr>
+        <w:pPrChange w:id="349" w:author="Veekija" w:date="2013-04-27T09:56:00Z">
+          <w:pPr>
+            <w:numPr>
+              <w:numId w:val="14"/>
+            </w:numPr>
+            <w:spacing w:after="0" w:line="360" w:lineRule="auto"/>
+            <w:ind w:left="720" w:hanging="360"/>
+          </w:pPr>
+        </w:pPrChange>
+      </w:pPr>
+      <w:ins w:id="350" w:author="Veekija" w:date="2013-04-27T09:48:00Z">
+        <w:r>
+          <w:t>Once user clicks SIS Content Maintenance link</w:t>
+        </w:r>
+      </w:ins>
+      <w:ins w:id="351" w:author="Veekija" w:date="2013-04-27T10:03:00Z">
+        <w:r>
+          <w:t xml:space="preserve"> in SIS System/Data Management home page</w:t>
+        </w:r>
+      </w:ins>
+      <w:ins w:id="352" w:author="Veekija" w:date="2013-04-27T09:49:00Z">
+        <w:r>
+          <w:t xml:space="preserve">, SIS content maintenance screen will be displayed. This screen will display the </w:t>
+        </w:r>
+      </w:ins>
+      <w:ins w:id="353" w:author="Veekija" w:date="2013-04-27T09:51:00Z">
+        <w:r>
+          <w:t xml:space="preserve">data grid that contains the </w:t>
+        </w:r>
+      </w:ins>
+      <w:ins w:id="354" w:author="Veekija" w:date="2013-04-27T09:49:00Z">
+        <w:r>
+          <w:t xml:space="preserve">list of </w:t>
+        </w:r>
+      </w:ins>
+      <w:ins w:id="355" w:author="Veekija" w:date="2013-04-27T09:51:00Z">
+        <w:r>
+          <w:t xml:space="preserve">content </w:t>
+        </w:r>
+      </w:ins>
+      <w:ins w:id="356" w:author="Veekija" w:date="2013-04-27T09:49:00Z">
+        <w:r>
+          <w:t>page</w:t>
+        </w:r>
+      </w:ins>
+      <w:ins w:id="357" w:author="Veekija" w:date="2013-04-27T09:50:00Z">
+        <w:r>
+          <w:t>s that are configured with content text</w:t>
+        </w:r>
+      </w:ins>
+      <w:ins w:id="358" w:author="Veekija" w:date="2013-04-27T09:51:00Z">
+        <w:r>
+          <w:t xml:space="preserve"> </w:t>
+        </w:r>
+      </w:ins>
+      <w:ins w:id="359" w:author="Veekija" w:date="2013-04-27T09:52:00Z">
+        <w:r>
+          <w:t xml:space="preserve">and an Edit option for each page. Currently SIS application maintains the content text only for Prospective Students. </w:t>
+        </w:r>
+      </w:ins>
+      <w:ins w:id="360" w:author="Veekija" w:date="2013-04-27T09:53:00Z">
+        <w:r>
+          <w:t xml:space="preserve"> If there are no content text is configured for any pages then the data grid will not display any rows. </w:t>
+        </w:r>
+      </w:ins>
+    </w:p>
+    <w:p>
+      <w:pPr>
+        <w:spacing w:after="0" w:line="360" w:lineRule="auto"/>
+        <w:rPr>
+          <w:ins w:id="361" w:author="Veekija" w:date="2013-04-27T09:58:00Z"/>
+        </w:rPr>
+        <w:pPrChange w:id="362" w:author="Veekija" w:date="2013-04-27T09:56:00Z">
+          <w:pPr>
+            <w:numPr>
+              <w:numId w:val="14"/>
+            </w:numPr>
+            <w:spacing w:after="0" w:line="360" w:lineRule="auto"/>
+            <w:ind w:left="720" w:hanging="360"/>
+          </w:pPr>
+        </w:pPrChange>
+      </w:pPr>
+      <w:ins w:id="363" w:author="Veekija" w:date="2013-04-27T09:58:00Z">
+        <w:r>
+          <w:rPr>
+            <w:noProof/>
+          </w:rPr>
+          <w:pict>
+            <v:shape id="_x0000_i1045" type="#_x0000_t75" style="width:468pt;height:187.5pt;visibility:visible;mso-wrap-style:square">
+              <v:imagedata r:id="rId25" o:title=""/>
+            </v:shape>
+          </w:pict>
+        </w:r>
+      </w:ins>
+    </w:p>
+    <w:p>
+      <w:pPr>
+        <w:spacing w:after="0" w:line="360" w:lineRule="auto"/>
+        <w:rPr>
+          <w:ins w:id="364" w:author="Veekija" w:date="2013-04-27T09:58:00Z"/>
+        </w:rPr>
+        <w:pPrChange w:id="365" w:author="Veekija" w:date="2013-04-27T09:56:00Z">
+          <w:pPr>
+            <w:numPr>
+              <w:numId w:val="14"/>
+            </w:numPr>
+            <w:spacing w:after="0" w:line="360" w:lineRule="auto"/>
+            <w:ind w:left="720" w:hanging="360"/>
+          </w:pPr>
+        </w:pPrChange>
+      </w:pPr>
+      <w:ins w:id="366" w:author="Veekija" w:date="2013-04-27T09:53:00Z">
+        <w:r>
+          <w:t xml:space="preserve">Using </w:t>
+        </w:r>
+      </w:ins>
+      <w:ins w:id="367" w:author="Veekija" w:date="2013-04-27T09:54:00Z">
+        <w:r>
+          <w:t>“Add Contents” Button, Administrator will add the contents using the rich text bo</w:t>
+        </w:r>
+      </w:ins>
+      <w:ins w:id="368" w:author="Veekija" w:date="2013-04-27T09:55:00Z">
+        <w:r>
+          <w:t xml:space="preserve">x provided in the Add Contents page. </w:t>
+        </w:r>
+      </w:ins>
+      <w:ins w:id="369" w:author="Veekija" w:date="2013-04-27T09:50:00Z">
+        <w:r>
+          <w:t xml:space="preserve"> </w:t>
+        </w:r>
+      </w:ins>
+      <w:ins w:id="370" w:author="Veekija" w:date="2013-04-27T09:55:00Z">
+        <w:r>
+          <w:t xml:space="preserve">Using “Edit” link, </w:t>
+        </w:r>
+        <w:r>
+          <w:t xml:space="preserve">Administrator will </w:t>
+        </w:r>
+        <w:r>
+          <w:t>update</w:t>
+        </w:r>
+        <w:r>
+          <w:t xml:space="preserve"> the </w:t>
+        </w:r>
+      </w:ins>
+      <w:ins w:id="371" w:author="Veekija" w:date="2013-04-27T09:56:00Z">
+        <w:r>
+          <w:t xml:space="preserve">previously entered </w:t>
+        </w:r>
+      </w:ins>
+      <w:ins w:id="372" w:author="Veekija" w:date="2013-04-27T09:55:00Z">
+        <w:r>
+          <w:t xml:space="preserve">contents using the rich text box provided in the </w:t>
+        </w:r>
+      </w:ins>
+      <w:ins w:id="373" w:author="Veekija" w:date="2013-04-27T09:56:00Z">
+        <w:r>
+          <w:t>Update</w:t>
+        </w:r>
+      </w:ins>
+      <w:ins w:id="374" w:author="Veekija" w:date="2013-04-27T09:55:00Z">
+        <w:r>
+          <w:t xml:space="preserve"> Contents page</w:t>
+        </w:r>
+      </w:ins>
+      <w:ins w:id="375" w:author="Veekija" w:date="2013-04-27T09:56:00Z">
+        <w:r>
+          <w:t>. The u</w:t>
+        </w:r>
+      </w:ins>
+      <w:ins w:id="376" w:author="Veekija" w:date="2013-04-23T20:06:00Z">
+        <w:r>
+          <w:t xml:space="preserve">pdated contents will </w:t>
+        </w:r>
+        <w:r>
+          <w:t xml:space="preserve">immediately available in </w:t>
+        </w:r>
+      </w:ins>
+      <w:ins w:id="377" w:author="Veekija" w:date="2013-04-27T09:56:00Z">
+        <w:r>
+          <w:t>the p</w:t>
+        </w:r>
+      </w:ins>
+      <w:ins w:id="378" w:author="Veekija" w:date="2013-04-23T20:06:00Z">
+        <w:r>
+          <w:t xml:space="preserve">rospective </w:t>
+        </w:r>
+      </w:ins>
+      <w:ins w:id="379" w:author="Veekija" w:date="2013-04-27T09:56:00Z">
+        <w:r>
+          <w:t>s</w:t>
+        </w:r>
+      </w:ins>
+      <w:ins w:id="380" w:author="Veekija" w:date="2013-04-23T20:06:00Z">
+        <w:r>
+          <w:t xml:space="preserve">tudent page without any code </w:t>
+        </w:r>
+      </w:ins>
+      <w:ins w:id="381" w:author="Veekija" w:date="2013-04-23T20:07:00Z">
+        <w:r>
+          <w:t xml:space="preserve">changes and </w:t>
+        </w:r>
+      </w:ins>
+      <w:ins w:id="382" w:author="Veekija" w:date="2013-04-23T20:06:00Z">
+        <w:r>
+          <w:t>deployment</w:t>
+        </w:r>
+      </w:ins>
+      <w:ins w:id="383" w:author="Veekija" w:date="2013-04-23T20:07:00Z">
+        <w:r>
+          <w:t>.</w:t>
+        </w:r>
+      </w:ins>
+      <w:ins w:id="384" w:author="Veekija" w:date="2013-04-23T20:06:00Z">
+        <w:r>
+          <w:t xml:space="preserve"> </w:t>
+        </w:r>
+      </w:ins>
+    </w:p>
+    <w:p>
+      <w:pPr>
+        <w:spacing w:after="0" w:line="360" w:lineRule="auto"/>
+        <w:rPr>
+          <w:ins w:id="385" w:author="Veekija" w:date="2013-04-23T20:08:00Z"/>
+        </w:rPr>
+        <w:pPrChange w:id="386" w:author="Veekija" w:date="2013-04-27T09:56:00Z">
+          <w:pPr>
+            <w:numPr>
+              <w:numId w:val="14"/>
+            </w:numPr>
+            <w:spacing w:after="0" w:line="360" w:lineRule="auto"/>
+            <w:ind w:left="720" w:hanging="360"/>
+          </w:pPr>
+        </w:pPrChange>
+      </w:pPr>
+      <w:ins w:id="387" w:author="Veekija" w:date="2013-04-27T10:00:00Z">
+        <w:r>
+          <w:rPr>
+            <w:noProof/>
+          </w:rPr>
+          <w:pict>
+            <v:shape id="_x0000_i1046" type="#_x0000_t75" style="width:447.75pt;height:219.75pt;visibility:visible;mso-wrap-style:square">
+              <v:imagedata r:id="rId26" o:title=""/>
+            </v:shape>
+          </w:pict>
+        </w:r>
+      </w:ins>
+    </w:p>
+    <w:p>
+      <w:pPr>
+        <w:pStyle w:val="Heading5"/>
+        <w:spacing w:line="360" w:lineRule="auto"/>
+        <w:rPr>
+          <w:ins w:id="388" w:author="Veekija" w:date="2013-04-23T20:07:00Z"/>
+        </w:rPr>
+      </w:pPr>
+      <w:bookmarkStart w:id="389" w:name="_Toc354252437"/>
+      <w:bookmarkStart w:id="390" w:name="_Toc354511578"/>
+      <w:ins w:id="391" w:author="Veekija" w:date="2013-04-22T17:44:00Z">
+        <w:r>
+          <w:lastRenderedPageBreak/>
+          <w:t>School year Maintenance</w:t>
+        </w:r>
+      </w:ins>
+      <w:bookmarkEnd w:id="389"/>
+      <w:bookmarkEnd w:id="390"/>
+    </w:p>
+    <w:p>
+      <w:pPr>
+        <w:spacing w:after="0" w:line="360" w:lineRule="auto"/>
+        <w:ind w:firstLine="720"/>
+        <w:rPr>
+          <w:ins w:id="392" w:author="Veekija" w:date="2013-04-23T20:07:00Z"/>
+        </w:rPr>
+        <w:pPrChange w:id="393" w:author="Veekija" w:date="2013-04-27T10:39:00Z">
           <w:pPr>
             <w:spacing w:after="0" w:line="360" w:lineRule="auto"/>
           </w:pPr>
         </w:pPrChange>
       </w:pPr>
-      <w:ins w:id="299" w:author="Veekija" w:date="2013-04-23T19:58:00Z">
-        <w:r>
-          <w:t xml:space="preserve">Using System Management options, administrator will setup </w:t>
-        </w:r>
-      </w:ins>
-      <w:ins w:id="300" w:author="Veekija" w:date="2013-04-23T19:59:00Z">
-        <w:r>
-          <w:t>academic</w:t>
-        </w:r>
-      </w:ins>
-      <w:ins w:id="301" w:author="Veekija" w:date="2013-04-23T19:58:00Z">
+      <w:ins w:id="394" w:author="Veekija" w:date="2013-04-27T10:04:00Z">
+        <w:r>
+          <w:t>Once user clicks S</w:t>
+        </w:r>
+        <w:r>
+          <w:t xml:space="preserve">chool Year </w:t>
+        </w:r>
+        <w:r>
+          <w:t>Maintenance link in SIS System/Data Management home page, S</w:t>
+        </w:r>
+        <w:r>
+          <w:t>chool Year Maintenance</w:t>
+        </w:r>
         <w:r>
           <w:t xml:space="preserve"> </w:t>
         </w:r>
       </w:ins>
-      <w:ins w:id="302" w:author="Veekija" w:date="2013-04-23T19:59:00Z">
-        <w:r>
-          <w:t xml:space="preserve">data that requires </w:t>
-        </w:r>
-      </w:ins>
-      <w:ins w:id="303" w:author="Veekija" w:date="2013-04-23T20:00:00Z">
-        <w:r>
-          <w:t>managing</w:t>
-        </w:r>
-      </w:ins>
-      <w:ins w:id="304" w:author="Veekija" w:date="2013-04-23T19:59:00Z">
-        <w:r>
-          <w:t xml:space="preserve"> a school’s academic process for</w:t>
-        </w:r>
-      </w:ins>
-      <w:ins w:id="305" w:author="Veekija" w:date="2013-04-23T20:00:00Z">
-        <w:r>
-          <w:t xml:space="preserve"> any specific school year. This information includes School year, Grade level, </w:t>
-        </w:r>
-        <w:proofErr w:type="gramStart"/>
-        <w:r>
-          <w:t>Subject</w:t>
-        </w:r>
-        <w:proofErr w:type="gramEnd"/>
-        <w:r>
-          <w:t>, Period and Teacher/Subject schedules.</w:t>
+      <w:ins w:id="395" w:author="Veekija" w:date="2013-04-27T10:05:00Z">
+        <w:r>
+          <w:t>page</w:t>
+        </w:r>
+      </w:ins>
+      <w:ins w:id="396" w:author="Veekija" w:date="2013-04-27T10:04:00Z">
+        <w:r>
+          <w:t xml:space="preserve"> will be displayed. This screen will display the data grid that contains the list of </w:t>
+        </w:r>
+      </w:ins>
+      <w:ins w:id="397" w:author="Veekija" w:date="2013-04-27T10:05:00Z">
+        <w:r>
+          <w:t>schoo</w:t>
+        </w:r>
+        <w:r>
+          <w:t>l years</w:t>
+        </w:r>
+      </w:ins>
+      <w:ins w:id="398" w:author="Veekija" w:date="2013-04-27T10:32:00Z">
+        <w:r>
+          <w:t xml:space="preserve">. In each </w:t>
+        </w:r>
+      </w:ins>
+      <w:ins w:id="399" w:author="Veekija" w:date="2013-04-27T10:33:00Z">
+        <w:r>
+          <w:t>row</w:t>
+        </w:r>
+      </w:ins>
+      <w:ins w:id="400" w:author="Veekija" w:date="2013-04-27T10:05:00Z">
+        <w:r>
+          <w:t xml:space="preserve"> Edi</w:t>
+        </w:r>
+        <w:r>
+          <w:t xml:space="preserve">t and Delete option </w:t>
+        </w:r>
+      </w:ins>
+      <w:ins w:id="401" w:author="Veekija" w:date="2013-04-27T10:33:00Z">
+        <w:r>
+          <w:t>will be displayed</w:t>
+        </w:r>
+      </w:ins>
+      <w:ins w:id="402" w:author="Veekija" w:date="2013-04-27T10:05:00Z">
+        <w:r>
+          <w:t xml:space="preserve">. </w:t>
+        </w:r>
+      </w:ins>
+      <w:ins w:id="403" w:author="Veekija" w:date="2013-04-27T10:06:00Z">
+        <w:r>
+          <w:t xml:space="preserve">Add School Year button </w:t>
+        </w:r>
+      </w:ins>
+      <w:ins w:id="404" w:author="Veekija" w:date="2013-04-27T10:34:00Z">
+        <w:r>
+          <w:t xml:space="preserve">will be displayed </w:t>
+        </w:r>
+      </w:ins>
+      <w:ins w:id="405" w:author="Veekija" w:date="2013-04-27T10:06:00Z">
+        <w:r>
+          <w:t xml:space="preserve">to add </w:t>
+        </w:r>
+      </w:ins>
+      <w:ins w:id="406" w:author="Veekija" w:date="2013-04-27T10:34:00Z">
+        <w:r>
+          <w:t xml:space="preserve">the </w:t>
+        </w:r>
+      </w:ins>
+      <w:ins w:id="407" w:author="Veekija" w:date="2013-04-27T10:06:00Z">
+        <w:r>
+          <w:t xml:space="preserve">new school years. </w:t>
+        </w:r>
+      </w:ins>
+      <w:ins w:id="408" w:author="Veekija" w:date="2013-04-27T10:07:00Z">
+        <w:r>
+          <w:t>At any point in time</w:t>
+        </w:r>
+      </w:ins>
+      <w:ins w:id="409" w:author="Veekija" w:date="2013-04-27T10:12:00Z">
+        <w:r>
+          <w:t>,</w:t>
+        </w:r>
+      </w:ins>
+      <w:ins w:id="410" w:author="Veekija" w:date="2013-04-27T10:07:00Z">
+        <w:r>
+          <w:t xml:space="preserve"> only one academic school year will be active. </w:t>
+        </w:r>
+      </w:ins>
+      <w:ins w:id="411" w:author="Veekija" w:date="2013-04-27T10:37:00Z">
+        <w:r>
+          <w:t>If</w:t>
+        </w:r>
+      </w:ins>
+      <w:ins w:id="412" w:author="Veekija" w:date="2013-04-27T10:08:00Z">
+        <w:r>
+          <w:t xml:space="preserve"> </w:t>
+        </w:r>
+      </w:ins>
+      <w:ins w:id="413" w:author="Veekija" w:date="2013-04-27T10:09:00Z">
+        <w:r>
+          <w:t xml:space="preserve">Administrator tried to create a new active school year if </w:t>
+        </w:r>
+      </w:ins>
+      <w:ins w:id="414" w:author="Veekija" w:date="2013-04-27T10:38:00Z">
+        <w:r>
+          <w:t xml:space="preserve">an </w:t>
+        </w:r>
+      </w:ins>
+      <w:ins w:id="415" w:author="Veekija" w:date="2013-04-27T10:09:00Z">
+        <w:r>
+          <w:t>active school year already exists</w:t>
+        </w:r>
+      </w:ins>
+      <w:ins w:id="416" w:author="Veekija" w:date="2013-04-27T10:38:00Z">
+        <w:r>
+          <w:t xml:space="preserve"> then </w:t>
+        </w:r>
+        <w:r>
+          <w:t>system will display an error message</w:t>
+        </w:r>
+      </w:ins>
+      <w:ins w:id="417" w:author="Veekija" w:date="2013-04-27T10:09:00Z">
+        <w:r>
+          <w:t>.</w:t>
+        </w:r>
+      </w:ins>
+      <w:ins w:id="418" w:author="Veekija" w:date="2013-04-23T20:07:00Z">
+        <w:r>
+          <w:t xml:space="preserve"> </w:t>
         </w:r>
       </w:ins>
     </w:p>
     <w:p>
       <w:pPr>
+        <w:rPr>
+          <w:ins w:id="419" w:author="Veekija" w:date="2013-04-22T17:44:00Z"/>
+        </w:rPr>
+      </w:pPr>
+      <w:ins w:id="420" w:author="Veekija" w:date="2013-04-27T10:11:00Z">
+        <w:r>
+          <w:rPr>
+            <w:noProof/>
+          </w:rPr>
+          <w:pict>
+            <v:shape id="_x0000_i1047" type="#_x0000_t75" style="width:468pt;height:290.25pt;visibility:visible;mso-wrap-style:square">
+              <v:imagedata r:id="rId27" o:title=""/>
+            </v:shape>
+          </w:pict>
+        </w:r>
+      </w:ins>
+    </w:p>
+    <w:p>
+      <w:pPr>
+        <w:pStyle w:val="Heading5"/>
+        <w:spacing w:line="360" w:lineRule="auto"/>
+        <w:rPr>
+          <w:ins w:id="421" w:author="Veekija" w:date="2013-04-23T20:15:00Z"/>
+        </w:rPr>
+      </w:pPr>
+      <w:bookmarkStart w:id="422" w:name="_Toc354252438"/>
+      <w:bookmarkStart w:id="423" w:name="_Toc354511579"/>
+      <w:ins w:id="424" w:author="Veekija" w:date="2013-04-22T17:44:00Z">
+        <w:r>
+          <w:t>Grade Level Maintenance</w:t>
+        </w:r>
+      </w:ins>
+      <w:bookmarkEnd w:id="422"/>
+      <w:bookmarkEnd w:id="423"/>
+    </w:p>
+    <w:p>
+      <w:pPr>
         <w:spacing w:after="0" w:line="360" w:lineRule="auto"/>
         <w:rPr>
-          <w:ins w:id="306" w:author="Veekija" w:date="2013-04-22T17:44:00Z"/>
+          <w:ins w:id="425" w:author="Veekija" w:date="2013-04-23T20:15:00Z"/>
         </w:rPr>
-      </w:pPr>
-      <w:ins w:id="307" w:author="Veekija" w:date="2013-04-23T20:02:00Z">
-        <w:r>
+        <w:pPrChange w:id="426" w:author="Veekija" w:date="2013-04-27T10:41:00Z">
+          <w:pPr>
+            <w:numPr>
+              <w:numId w:val="14"/>
+            </w:numPr>
+            <w:spacing w:after="0" w:line="360" w:lineRule="auto"/>
+            <w:ind w:left="720" w:hanging="360"/>
+          </w:pPr>
+        </w:pPrChange>
+      </w:pPr>
+      <w:ins w:id="427" w:author="Veekija" w:date="2013-04-27T10:39:00Z">
+        <w:r>
+          <w:t xml:space="preserve">Once user clicks </w:t>
+        </w:r>
+        <w:r>
+          <w:t>Grade Level</w:t>
+        </w:r>
+        <w:r>
+          <w:t xml:space="preserve"> Maintenance link in SIS System/Data Management home page, </w:t>
+        </w:r>
+      </w:ins>
+      <w:ins w:id="428" w:author="Veekija" w:date="2013-04-27T10:40:00Z">
+        <w:r>
+          <w:t>Grade Level</w:t>
+        </w:r>
+      </w:ins>
+      <w:ins w:id="429" w:author="Veekija" w:date="2013-04-27T10:39:00Z">
+        <w:r>
+          <w:t xml:space="preserve"> Maintenance page will be displayed. This screen will display the data grid that contains the list of </w:t>
+        </w:r>
+      </w:ins>
+      <w:ins w:id="430" w:author="Veekija" w:date="2013-04-27T10:40:00Z">
+        <w:r>
+          <w:t>grade levels</w:t>
+        </w:r>
+      </w:ins>
+      <w:ins w:id="431" w:author="Veekija" w:date="2013-04-27T10:39:00Z">
+        <w:r>
+          <w:t xml:space="preserve">. In each row Edit and Delete option will be displayed. Add </w:t>
+        </w:r>
+      </w:ins>
+      <w:ins w:id="432" w:author="Veekija" w:date="2013-04-27T10:40:00Z">
+        <w:r>
+          <w:t>Grade Level</w:t>
+        </w:r>
+      </w:ins>
+      <w:ins w:id="433" w:author="Veekija" w:date="2013-04-27T10:39:00Z">
+        <w:r>
+          <w:t xml:space="preserve"> button will be displayed to add the new </w:t>
+        </w:r>
+      </w:ins>
+      <w:ins w:id="434" w:author="Veekija" w:date="2013-04-27T10:40:00Z">
+        <w:r>
+          <w:t>grade levels</w:t>
+        </w:r>
+      </w:ins>
+      <w:ins w:id="435" w:author="Veekija" w:date="2013-04-27T10:39:00Z">
+        <w:r>
+          <w:t xml:space="preserve">. </w:t>
+        </w:r>
+      </w:ins>
+      <w:ins w:id="436" w:author="Veekija" w:date="2013-04-23T20:19:00Z">
+        <w:r>
+          <w:t xml:space="preserve">Sort order attribute in </w:t>
+        </w:r>
+      </w:ins>
+      <w:ins w:id="437" w:author="Veekija" w:date="2013-04-27T10:41:00Z">
+        <w:r>
+          <w:t xml:space="preserve">the </w:t>
+        </w:r>
+      </w:ins>
+      <w:ins w:id="438" w:author="Veekija" w:date="2013-04-23T20:19:00Z">
+        <w:r>
+          <w:t xml:space="preserve">grade level will </w:t>
+        </w:r>
+      </w:ins>
+      <w:ins w:id="439" w:author="Veekija" w:date="2013-04-23T20:20:00Z">
+        <w:r>
+          <w:t xml:space="preserve">define the </w:t>
+        </w:r>
+      </w:ins>
+      <w:ins w:id="440" w:author="Veekija" w:date="2013-04-27T10:42:00Z">
+        <w:r>
+          <w:t>sequence</w:t>
+        </w:r>
+      </w:ins>
+      <w:ins w:id="441" w:author="Veekija" w:date="2013-04-23T20:20:00Z">
+        <w:r>
+          <w:t xml:space="preserve"> of grade level</w:t>
+        </w:r>
+      </w:ins>
+      <w:ins w:id="442" w:author="Veekija" w:date="2013-04-23T20:21:00Z">
+        <w:r>
+          <w:t xml:space="preserve"> (lower to higher)</w:t>
+        </w:r>
+      </w:ins>
+      <w:ins w:id="443" w:author="Veekija" w:date="2013-04-23T20:20:00Z">
+        <w:r>
+          <w:t xml:space="preserve"> </w:t>
+        </w:r>
+      </w:ins>
+      <w:ins w:id="444" w:author="Veekija" w:date="2013-04-27T10:44:00Z">
+        <w:r>
+          <w:t>that helps system to move the students to next grade level during the enrollment process</w:t>
+        </w:r>
+      </w:ins>
+      <w:ins w:id="445" w:author="Veekija" w:date="2013-04-23T20:21:00Z">
+        <w:r>
+          <w:t>.</w:t>
+        </w:r>
+      </w:ins>
+      <w:ins w:id="446" w:author="Veekija" w:date="2013-04-27T10:45:00Z">
+        <w:r>
+          <w:t xml:space="preserve"> Sort order will be unique at the grade level</w:t>
+        </w:r>
+        <w:r>
+          <w:t xml:space="preserve">. If Administrator tried to create a new </w:t>
+        </w:r>
+      </w:ins>
+      <w:ins w:id="447" w:author="Veekija" w:date="2013-04-27T10:46:00Z">
+        <w:r>
+          <w:t xml:space="preserve">grade level with an existing sort order then </w:t>
+        </w:r>
+        <w:r>
+          <w:t xml:space="preserve">the </w:t>
+        </w:r>
+      </w:ins>
+      <w:ins w:id="448" w:author="Veekija" w:date="2013-04-27T10:45:00Z">
+        <w:r>
+          <w:t>system will display an error message.</w:t>
+        </w:r>
+      </w:ins>
+    </w:p>
+    <w:p>
+      <w:pPr>
+        <w:spacing w:line="360" w:lineRule="auto"/>
+        <w:rPr>
+          <w:ins w:id="449" w:author="Veekija" w:date="2013-04-22T17:44:00Z"/>
+        </w:rPr>
+      </w:pPr>
+      <w:ins w:id="450" w:author="Veekija" w:date="2013-04-27T10:47:00Z">
+        <w:r>
+          <w:lastRenderedPageBreak/>
+          <w:tab/>
+        </w:r>
+        <w:bookmarkStart w:id="451" w:name="_GoBack"/>
+        <w:r>
+          <w:rPr>
+            <w:noProof/>
+          </w:rPr>
           <w:pict>
-            <v:shape id="_x0000_i1031" type="#_x0000_t75" style="width:468pt;height:156.75pt">
-              <v:imagedata r:id="rId24" o:title=""/>
+            <v:shape id="_x0000_i1048" type="#_x0000_t75" style="width:468pt;height:290.25pt;visibility:visible;mso-wrap-style:square">
+              <v:imagedata r:id="rId28" o:title=""/>
             </v:shape>
           </w:pict>
         </w:r>
       </w:ins>
+      <w:bookmarkEnd w:id="451"/>
     </w:p>
     <w:p>
       <w:pPr>
         <w:pStyle w:val="Heading5"/>
+        <w:spacing w:line="360" w:lineRule="auto"/>
         <w:rPr>
-          <w:ins w:id="308" w:author="Veekija" w:date="2013-04-23T20:03:00Z"/>
+          <w:ins w:id="452" w:author="Veekija" w:date="2013-04-23T20:23:00Z"/>
         </w:rPr>
       </w:pPr>
-      <w:bookmarkStart w:id="309" w:name="_Toc354252436"/>
-      <w:bookmarkStart w:id="310" w:name="_Toc354511577"/>
-      <w:ins w:id="311" w:author="Veekija" w:date="2013-04-22T17:44:00Z">
-        <w:r>
-          <w:t>SIS Content Maintenance</w:t>
-        </w:r>
-      </w:ins>
-      <w:bookmarkEnd w:id="309"/>
-      <w:bookmarkEnd w:id="310"/>
+      <w:bookmarkStart w:id="453" w:name="_Toc354252439"/>
+      <w:bookmarkStart w:id="454" w:name="_Toc354511580"/>
+      <w:ins w:id="455" w:author="Veekija" w:date="2013-04-22T17:44:00Z">
+        <w:r>
+          <w:t>Subject Maintenance</w:t>
+        </w:r>
+      </w:ins>
+      <w:bookmarkEnd w:id="453"/>
+      <w:bookmarkEnd w:id="454"/>
     </w:p>
     <w:p>
       <w:pPr>
@@ -32820,54 +33640,48 @@
         </w:numPr>
         <w:spacing w:after="0" w:line="360" w:lineRule="auto"/>
         <w:rPr>
-          <w:ins w:id="312" w:author="Veekija" w:date="2013-04-23T20:06:00Z"/>
+          <w:ins w:id="456" w:author="Veekija" w:date="2013-04-23T20:23:00Z"/>
         </w:rPr>
-        <w:pPrChange w:id="313" w:author="Veekija" w:date="2013-04-23T20:06:00Z">
-          <w:pPr>
-            <w:pStyle w:val="Heading5"/>
-          </w:pPr>
-        </w:pPrChange>
-      </w:pPr>
-      <w:ins w:id="314" w:author="Veekija" w:date="2013-04-23T20:05:00Z">
-        <w:r>
-          <w:t xml:space="preserve">This screen </w:t>
-        </w:r>
-      </w:ins>
-      <w:ins w:id="315" w:author="Veekija" w:date="2013-04-23T20:14:00Z">
-        <w:r>
-          <w:t xml:space="preserve">will </w:t>
-        </w:r>
-      </w:ins>
-      <w:ins w:id="316" w:author="Veekija" w:date="2013-04-23T20:05:00Z">
-        <w:r>
-          <w:t>provide</w:t>
-        </w:r>
-      </w:ins>
-      <w:ins w:id="317" w:author="Veekija" w:date="2013-04-23T20:04:00Z">
-        <w:r>
-          <w:t xml:space="preserve"> an option for </w:t>
-        </w:r>
-      </w:ins>
-      <w:ins w:id="318" w:author="Veekija" w:date="2013-04-23T20:03:00Z">
-        <w:r>
-          <w:t xml:space="preserve">Administrators </w:t>
-        </w:r>
-      </w:ins>
-      <w:ins w:id="319" w:author="Veekija" w:date="2013-04-23T20:04:00Z">
-        <w:r>
-          <w:t xml:space="preserve">to add and edit the content for prospective </w:t>
-        </w:r>
-      </w:ins>
-      <w:ins w:id="320" w:author="Veekija" w:date="2013-04-23T20:05:00Z">
-        <w:r>
-          <w:t>student’s</w:t>
-        </w:r>
-      </w:ins>
-      <w:ins w:id="321" w:author="Veekija" w:date="2013-04-23T20:04:00Z">
-        <w:r>
-          <w:t xml:space="preserve"> page using the rich text editor. </w:t>
-        </w:r>
-      </w:ins>
+      </w:pPr>
+      <w:ins w:id="457" w:author="Veekija" w:date="2013-04-23T20:23:00Z">
+        <w:r>
+          <w:t xml:space="preserve">This screen will provide an option for Administrators to add and edit subjects that are offered in the school. </w:t>
+        </w:r>
+      </w:ins>
+    </w:p>
+    <w:p>
+      <w:pPr>
+        <w:rPr>
+          <w:ins w:id="458" w:author="Veekija" w:date="2013-04-22T17:44:00Z"/>
+        </w:rPr>
+      </w:pPr>
+      <w:ins w:id="459" w:author="Veekija" w:date="2013-04-23T20:22:00Z">
+        <w:r>
+          <w:pict>
+            <v:shape id="_x0000_i1037" type="#_x0000_t75" style="width:467.25pt;height:186pt">
+              <v:imagedata r:id="rId29" o:title=""/>
+            </v:shape>
+          </w:pict>
+        </w:r>
+      </w:ins>
+    </w:p>
+    <w:p>
+      <w:pPr>
+        <w:pStyle w:val="Heading5"/>
+        <w:spacing w:line="360" w:lineRule="auto"/>
+        <w:rPr>
+          <w:ins w:id="460" w:author="Veekija" w:date="2013-04-23T20:24:00Z"/>
+        </w:rPr>
+      </w:pPr>
+      <w:bookmarkStart w:id="461" w:name="_Toc354252440"/>
+      <w:bookmarkStart w:id="462" w:name="_Toc354511581"/>
+      <w:ins w:id="463" w:author="Veekija" w:date="2013-04-22T17:44:00Z">
+        <w:r>
+          <w:t>Period Maintenance</w:t>
+        </w:r>
+      </w:ins>
+      <w:bookmarkEnd w:id="461"/>
+      <w:bookmarkEnd w:id="462"/>
     </w:p>
     <w:p>
       <w:pPr>
@@ -32877,74 +33691,14 @@
         </w:numPr>
         <w:spacing w:after="0" w:line="360" w:lineRule="auto"/>
         <w:rPr>
-          <w:ins w:id="322" w:author="Veekija" w:date="2013-04-23T20:08:00Z"/>
+          <w:ins w:id="464" w:author="Veekija" w:date="2013-04-23T20:25:00Z"/>
         </w:rPr>
-        <w:pPrChange w:id="323" w:author="Veekija" w:date="2013-04-23T20:06:00Z">
-          <w:pPr>
-            <w:pStyle w:val="Heading5"/>
-          </w:pPr>
-        </w:pPrChange>
-      </w:pPr>
-      <w:ins w:id="324" w:author="Veekija" w:date="2013-04-23T20:06:00Z">
-        <w:r>
-          <w:t xml:space="preserve">Updated contents will immediately available in Prospective Student page without any code </w:t>
-        </w:r>
-      </w:ins>
-      <w:ins w:id="325" w:author="Veekija" w:date="2013-04-23T20:07:00Z">
-        <w:r>
-          <w:t xml:space="preserve">changes and </w:t>
-        </w:r>
-      </w:ins>
-      <w:ins w:id="326" w:author="Veekija" w:date="2013-04-23T20:06:00Z">
-        <w:r>
-          <w:t>deployment</w:t>
-        </w:r>
-      </w:ins>
-      <w:ins w:id="327" w:author="Veekija" w:date="2013-04-23T20:07:00Z">
-        <w:r>
-          <w:t>.</w:t>
-        </w:r>
-      </w:ins>
-      <w:ins w:id="328" w:author="Veekija" w:date="2013-04-23T20:06:00Z">
-        <w:r>
-          <w:t xml:space="preserve"> </w:t>
-        </w:r>
-      </w:ins>
-    </w:p>
-    <w:p>
-      <w:pPr>
-        <w:spacing w:after="0" w:line="360" w:lineRule="auto"/>
-        <w:rPr>
-          <w:ins w:id="329" w:author="Veekija" w:date="2013-04-23T20:08:00Z"/>
-        </w:rPr>
-      </w:pPr>
-    </w:p>
-    <w:p>
-      <w:pPr>
-        <w:spacing w:after="0" w:line="360" w:lineRule="auto"/>
-        <w:ind w:left="360"/>
-        <w:rPr>
-          <w:ins w:id="330" w:author="Veekija" w:date="2013-04-23T20:04:00Z"/>
-        </w:rPr>
-      </w:pPr>
-    </w:p>
-    <w:p>
-      <w:pPr>
-        <w:pStyle w:val="Heading5"/>
-        <w:rPr>
-          <w:ins w:id="331" w:author="Veekija" w:date="2013-04-23T20:07:00Z"/>
-        </w:rPr>
-      </w:pPr>
-      <w:bookmarkStart w:id="332" w:name="_Toc354252437"/>
-      <w:bookmarkStart w:id="333" w:name="_Toc354511578"/>
-      <w:ins w:id="334" w:author="Veekija" w:date="2013-04-22T17:44:00Z">
-        <w:r>
-          <w:lastRenderedPageBreak/>
-          <w:t>School year Maintenance</w:t>
-        </w:r>
-      </w:ins>
-      <w:bookmarkEnd w:id="332"/>
-      <w:bookmarkEnd w:id="333"/>
+      </w:pPr>
+      <w:ins w:id="465" w:author="Veekija" w:date="2013-04-23T20:25:00Z">
+        <w:r>
+          <w:t>This screen will provide an option for Administrators to add and edit periods for the selected school year.</w:t>
+        </w:r>
+      </w:ins>
     </w:p>
     <w:p>
       <w:pPr>
@@ -32954,37 +33708,106 @@
         </w:numPr>
         <w:spacing w:after="0" w:line="360" w:lineRule="auto"/>
         <w:rPr>
-          <w:ins w:id="335" w:author="Veekija" w:date="2013-04-23T20:07:00Z"/>
+          <w:ins w:id="466" w:author="Veekija" w:date="2013-04-23T20:25:00Z"/>
         </w:rPr>
       </w:pPr>
-      <w:ins w:id="336" w:author="Veekija" w:date="2013-04-23T20:07:00Z">
-        <w:r>
-          <w:t xml:space="preserve">This screen </w:t>
-        </w:r>
-      </w:ins>
-      <w:ins w:id="337" w:author="Veekija" w:date="2013-04-23T20:13:00Z">
-        <w:r>
-          <w:t xml:space="preserve">will </w:t>
-        </w:r>
-      </w:ins>
-      <w:ins w:id="338" w:author="Veekija" w:date="2013-04-23T20:07:00Z">
-        <w:r>
-          <w:t>provide</w:t>
-        </w:r>
-        <w:r>
-          <w:t xml:space="preserve"> an option for Administrators to add and edit </w:t>
-        </w:r>
-      </w:ins>
-      <w:ins w:id="339" w:author="Veekija" w:date="2013-04-23T20:09:00Z">
-        <w:r>
-          <w:t>school years</w:t>
-        </w:r>
-      </w:ins>
-      <w:ins w:id="340" w:author="Veekija" w:date="2013-04-23T20:07:00Z">
-        <w:r>
-          <w:t xml:space="preserve">. </w:t>
-        </w:r>
-      </w:ins>
+      <w:ins w:id="467" w:author="Veekija" w:date="2013-04-23T21:49:00Z">
+        <w:r>
+          <w:lastRenderedPageBreak/>
+          <w:t>While</w:t>
+        </w:r>
+      </w:ins>
+      <w:ins w:id="468" w:author="Veekija" w:date="2013-04-23T20:26:00Z">
+        <w:r>
+          <w:t xml:space="preserve"> creati</w:t>
+        </w:r>
+      </w:ins>
+      <w:ins w:id="469" w:author="Veekija" w:date="2013-04-23T21:49:00Z">
+        <w:r>
+          <w:t>ng</w:t>
+        </w:r>
+      </w:ins>
+      <w:ins w:id="470" w:author="Veekija" w:date="2013-04-23T20:26:00Z">
+        <w:r>
+          <w:t xml:space="preserve"> </w:t>
+        </w:r>
+      </w:ins>
+      <w:ins w:id="471" w:author="Veekija" w:date="2013-04-23T21:49:00Z">
+        <w:r>
+          <w:t>the</w:t>
+        </w:r>
+      </w:ins>
+      <w:ins w:id="472" w:author="Veekija" w:date="2013-04-23T20:26:00Z">
+        <w:r>
+          <w:t xml:space="preserve"> period</w:t>
+        </w:r>
+      </w:ins>
+      <w:ins w:id="473" w:author="Veekija" w:date="2013-04-23T21:50:00Z">
+        <w:r>
+          <w:t>,</w:t>
+        </w:r>
+      </w:ins>
+      <w:ins w:id="474" w:author="Veekija" w:date="2013-04-23T20:25:00Z">
+        <w:r>
+          <w:t xml:space="preserve"> screen will provide an option</w:t>
+        </w:r>
+      </w:ins>
+      <w:ins w:id="475" w:author="Veekija" w:date="2013-04-23T20:26:00Z">
+        <w:r>
+          <w:t xml:space="preserve"> to select start time, end time </w:t>
+        </w:r>
+      </w:ins>
+      <w:ins w:id="476" w:author="Veekija" w:date="2013-04-23T20:27:00Z">
+        <w:r>
+          <w:t>and sort order for the periods.</w:t>
+        </w:r>
+      </w:ins>
+      <w:ins w:id="477" w:author="Veekija" w:date="2013-04-23T20:25:00Z">
+        <w:r>
+          <w:t xml:space="preserve"> </w:t>
+        </w:r>
+      </w:ins>
+    </w:p>
+    <w:p>
+      <w:pPr>
+        <w:rPr>
+          <w:ins w:id="478" w:author="Veekija" w:date="2013-04-23T20:24:00Z"/>
+        </w:rPr>
+      </w:pPr>
+    </w:p>
+    <w:p>
+      <w:pPr>
+        <w:rPr>
+          <w:ins w:id="479" w:author="Veekija" w:date="2013-04-22T17:44:00Z"/>
+        </w:rPr>
+      </w:pPr>
+      <w:ins w:id="480" w:author="Veekija" w:date="2013-04-23T20:24:00Z">
+        <w:r>
+          <w:pict>
+            <v:shape id="_x0000_i1038" type="#_x0000_t75" style="width:468pt;height:184.5pt">
+              <v:imagedata r:id="rId30" o:title=""/>
+            </v:shape>
+          </w:pict>
+        </w:r>
+      </w:ins>
+    </w:p>
+    <w:p>
+      <w:pPr>
+        <w:pStyle w:val="Heading5"/>
+        <w:spacing w:line="360" w:lineRule="auto"/>
+        <w:rPr>
+          <w:ins w:id="481" w:author="Veekija" w:date="2013-04-23T20:28:00Z"/>
+        </w:rPr>
+      </w:pPr>
+      <w:bookmarkStart w:id="482" w:name="_Toc354252441"/>
+      <w:bookmarkStart w:id="483" w:name="_Toc354511582"/>
+      <w:ins w:id="484" w:author="Veekija" w:date="2013-04-22T17:44:00Z">
+        <w:r>
+          <w:t>Teacher/Subject Schedule Maintenance</w:t>
+        </w:r>
+      </w:ins>
+      <w:bookmarkEnd w:id="482"/>
+      <w:bookmarkEnd w:id="483"/>
     </w:p>
     <w:p>
       <w:pPr>
@@ -32994,63 +33817,24 @@
         </w:numPr>
         <w:spacing w:after="0" w:line="360" w:lineRule="auto"/>
         <w:rPr>
-          <w:ins w:id="341" w:author="Veekija" w:date="2013-04-23T20:07:00Z"/>
+          <w:ins w:id="485" w:author="Veekija" w:date="2013-04-23T21:03:00Z"/>
         </w:rPr>
       </w:pPr>
-      <w:ins w:id="342" w:author="Veekija" w:date="2013-04-23T20:09:00Z">
-        <w:r>
-          <w:t xml:space="preserve">Administrator will </w:t>
-        </w:r>
-      </w:ins>
-      <w:ins w:id="343" w:author="Veekija" w:date="2013-04-23T20:10:00Z">
-        <w:r>
-          <w:t>update the current school year as active for all operational purposes and make other school years as inactive for</w:t>
-        </w:r>
-      </w:ins>
-      <w:ins w:id="344" w:author="Veekija" w:date="2013-04-23T20:12:00Z">
-        <w:r>
-          <w:t xml:space="preserve"> reporting and other purposes</w:t>
-        </w:r>
-      </w:ins>
-      <w:ins w:id="345" w:author="Veekija" w:date="2013-04-23T20:07:00Z">
-        <w:r>
-          <w:t xml:space="preserve">. </w:t>
-        </w:r>
-      </w:ins>
-    </w:p>
-    <w:p>
-      <w:pPr>
-        <w:rPr>
-          <w:ins w:id="346" w:author="Veekija" w:date="2013-04-22T17:44:00Z"/>
-        </w:rPr>
-      </w:pPr>
-      <w:ins w:id="347" w:author="Veekija" w:date="2013-04-23T20:13:00Z">
-        <w:r>
-          <w:pict>
-            <v:shape id="_x0000_i1032" type="#_x0000_t75" style="width:468pt;height:161.25pt">
-              <v:imagedata r:id="rId25" o:title=""/>
-            </v:shape>
-          </w:pict>
-        </w:r>
-      </w:ins>
-    </w:p>
-    <w:p>
-      <w:pPr>
-        <w:pStyle w:val="Heading5"/>
-        <w:spacing w:line="360" w:lineRule="auto"/>
-        <w:rPr>
-          <w:ins w:id="348" w:author="Veekija" w:date="2013-04-23T20:15:00Z"/>
-        </w:rPr>
-      </w:pPr>
-      <w:bookmarkStart w:id="349" w:name="_Toc354252438"/>
-      <w:bookmarkStart w:id="350" w:name="_Toc354511579"/>
-      <w:ins w:id="351" w:author="Veekija" w:date="2013-04-22T17:44:00Z">
-        <w:r>
-          <w:t>Grade Level Maintenance</w:t>
-        </w:r>
-      </w:ins>
-      <w:bookmarkEnd w:id="349"/>
-      <w:bookmarkEnd w:id="350"/>
+      <w:ins w:id="486" w:author="Veekija" w:date="2013-04-23T20:28:00Z">
+        <w:r>
+          <w:t>This screen will provide an option for Administrators to assign teachers to the specific subjects and its corresponding periods for t</w:t>
+        </w:r>
+      </w:ins>
+      <w:ins w:id="487" w:author="Veekija" w:date="2013-04-23T20:29:00Z">
+        <w:r>
+          <w:t>he selected school year.</w:t>
+        </w:r>
+      </w:ins>
+      <w:ins w:id="488" w:author="Veekija" w:date="2013-04-23T20:28:00Z">
+        <w:r>
+          <w:t xml:space="preserve"> </w:t>
+        </w:r>
+      </w:ins>
     </w:p>
     <w:p>
       <w:pPr>
@@ -33060,24 +33844,55 @@
         </w:numPr>
         <w:spacing w:after="0" w:line="360" w:lineRule="auto"/>
         <w:rPr>
-          <w:ins w:id="352" w:author="Veekija" w:date="2013-04-23T20:19:00Z"/>
+          <w:ins w:id="489" w:author="Veekija" w:date="2013-04-23T20:28:00Z"/>
         </w:rPr>
       </w:pPr>
-      <w:ins w:id="353" w:author="Veekija" w:date="2013-04-23T20:15:00Z">
-        <w:r>
-          <w:t xml:space="preserve">This screen will provide an option for Administrators to add and edit </w:t>
-        </w:r>
-      </w:ins>
-      <w:ins w:id="354" w:author="Veekija" w:date="2013-04-23T20:18:00Z">
-        <w:r>
-          <w:t>grade levels</w:t>
-        </w:r>
-      </w:ins>
-      <w:ins w:id="355" w:author="Veekija" w:date="2013-04-23T20:15:00Z">
-        <w:r>
-          <w:t xml:space="preserve">. </w:t>
-        </w:r>
-      </w:ins>
+      <w:ins w:id="490" w:author="Veekija" w:date="2013-04-23T21:03:00Z">
+        <w:r>
+          <w:t>During the primary and secondary teacher assignment, system will perform an appropriate edits to avoid any conflict schedule assignments.</w:t>
+        </w:r>
+      </w:ins>
+    </w:p>
+    <w:p>
+      <w:pPr>
+        <w:rPr>
+          <w:ins w:id="491" w:author="Veekija" w:date="2013-04-23T20:28:00Z"/>
+        </w:rPr>
+      </w:pPr>
+    </w:p>
+    <w:p>
+      <w:pPr>
+        <w:rPr>
+          <w:ins w:id="492" w:author="Veekija" w:date="2013-04-22T17:44:00Z"/>
+        </w:rPr>
+      </w:pPr>
+      <w:ins w:id="493" w:author="Veekija" w:date="2013-04-23T21:17:00Z">
+        <w:r>
+          <w:pict>
+            <v:shape id="_x0000_i1039" type="#_x0000_t75" style="width:468pt;height:218.25pt">
+              <v:imagedata r:id="rId31" o:title=""/>
+            </v:shape>
+          </w:pict>
+        </w:r>
+      </w:ins>
+    </w:p>
+    <w:p>
+      <w:pPr>
+        <w:pStyle w:val="Heading4"/>
+        <w:rPr>
+          <w:ins w:id="494" w:author="Veekija" w:date="2013-04-24T10:22:00Z"/>
+        </w:rPr>
+      </w:pPr>
+      <w:bookmarkStart w:id="495" w:name="_Toc354252442"/>
+      <w:bookmarkStart w:id="496" w:name="_Toc354511583"/>
+      <w:ins w:id="497" w:author="Veekija" w:date="2013-04-22T17:44:00Z">
+        <w:r>
+          <w:lastRenderedPageBreak/>
+          <w:t>Admission Management</w:t>
+        </w:r>
+      </w:ins>
+      <w:bookmarkEnd w:id="495"/>
+      <w:bookmarkEnd w:id="496"/>
     </w:p>
     <w:p>
       <w:pPr>
@@ -33087,69 +33902,29 @@
         </w:numPr>
         <w:spacing w:after="0" w:line="360" w:lineRule="auto"/>
         <w:rPr>
-          <w:ins w:id="356" w:author="Veekija" w:date="2013-04-23T20:15:00Z"/>
+          <w:ins w:id="498" w:author="Veekija" w:date="2013-04-24T10:25:00Z"/>
         </w:rPr>
       </w:pPr>
-      <w:ins w:id="357" w:author="Veekija" w:date="2013-04-23T20:19:00Z">
-        <w:r>
-          <w:t xml:space="preserve">Sort order attribute in grade level will </w:t>
-        </w:r>
-      </w:ins>
-      <w:ins w:id="358" w:author="Veekija" w:date="2013-04-23T20:20:00Z">
-        <w:r>
-          <w:t>define the order of grade level</w:t>
-        </w:r>
-      </w:ins>
-      <w:ins w:id="359" w:author="Veekija" w:date="2013-04-23T20:21:00Z">
-        <w:r>
-          <w:t xml:space="preserve"> (lower to higher)</w:t>
-        </w:r>
-      </w:ins>
-      <w:ins w:id="360" w:author="Veekija" w:date="2013-04-23T20:20:00Z">
-        <w:r>
-          <w:t xml:space="preserve"> offered in the school</w:t>
-        </w:r>
-      </w:ins>
-      <w:ins w:id="361" w:author="Veekija" w:date="2013-04-23T20:21:00Z">
-        <w:r>
-          <w:t>.</w:t>
-        </w:r>
-      </w:ins>
-    </w:p>
-    <w:p>
-      <w:pPr>
-        <w:spacing w:line="360" w:lineRule="auto"/>
-        <w:rPr>
-          <w:ins w:id="362" w:author="Veekija" w:date="2013-04-22T17:44:00Z"/>
-        </w:rPr>
-      </w:pPr>
-      <w:ins w:id="363" w:author="Veekija" w:date="2013-04-23T20:19:00Z">
-        <w:r>
-          <w:pict>
-            <v:shape id="_x0000_i1033" type="#_x0000_t75" style="width:468pt;height:177.75pt">
-              <v:imagedata r:id="rId26" o:title=""/>
-            </v:shape>
-          </w:pict>
-        </w:r>
-      </w:ins>
-    </w:p>
-    <w:p>
-      <w:pPr>
-        <w:pStyle w:val="Heading5"/>
-        <w:spacing w:line="360" w:lineRule="auto"/>
-        <w:rPr>
-          <w:ins w:id="364" w:author="Veekija" w:date="2013-04-23T20:23:00Z"/>
-        </w:rPr>
-      </w:pPr>
-      <w:bookmarkStart w:id="365" w:name="_Toc354252439"/>
-      <w:bookmarkStart w:id="366" w:name="_Toc354511580"/>
-      <w:ins w:id="367" w:author="Veekija" w:date="2013-04-22T17:44:00Z">
-        <w:r>
-          <w:t>Subject Maintenance</w:t>
-        </w:r>
-      </w:ins>
-      <w:bookmarkEnd w:id="365"/>
-      <w:bookmarkEnd w:id="366"/>
+      <w:ins w:id="499" w:author="Veekija" w:date="2013-04-24T10:22:00Z">
+        <w:r>
+          <w:t>T</w:t>
+        </w:r>
+      </w:ins>
+      <w:ins w:id="500" w:author="Veekija" w:date="2013-04-24T10:21:00Z">
+        <w:r>
+          <w:t>his screen</w:t>
+        </w:r>
+      </w:ins>
+      <w:ins w:id="501" w:author="Veekija" w:date="2013-04-24T10:23:00Z">
+        <w:r>
+          <w:t xml:space="preserve"> will provide an option for Administrators, who are all looking to apply for the admission</w:t>
+        </w:r>
+      </w:ins>
+      <w:ins w:id="502" w:author="Veekija" w:date="2013-04-24T10:25:00Z">
+        <w:r>
+          <w:t xml:space="preserve"> </w:t>
+        </w:r>
+      </w:ins>
     </w:p>
     <w:p>
       <w:pPr>
@@ -33159,49 +33934,24 @@
         </w:numPr>
         <w:spacing w:after="0" w:line="360" w:lineRule="auto"/>
         <w:rPr>
-          <w:ins w:id="368" w:author="Veekija" w:date="2013-04-23T20:23:00Z"/>
+          <w:ins w:id="503" w:author="Veekija" w:date="2013-04-24T10:27:00Z"/>
         </w:rPr>
       </w:pPr>
-      <w:ins w:id="369" w:author="Veekija" w:date="2013-04-23T20:23:00Z">
-        <w:r>
-          <w:t xml:space="preserve">This screen will provide an option for Administrators to add and edit subjects that are offered in the school. </w:t>
-        </w:r>
-      </w:ins>
-    </w:p>
-    <w:p>
-      <w:pPr>
-        <w:rPr>
-          <w:ins w:id="370" w:author="Veekija" w:date="2013-04-22T17:44:00Z"/>
-        </w:rPr>
-      </w:pPr>
-      <w:ins w:id="371" w:author="Veekija" w:date="2013-04-23T20:22:00Z">
-        <w:r>
-          <w:lastRenderedPageBreak/>
-          <w:pict>
-            <v:shape id="_x0000_i1034" type="#_x0000_t75" style="width:467.25pt;height:186pt">
-              <v:imagedata r:id="rId27" o:title=""/>
-            </v:shape>
-          </w:pict>
-        </w:r>
-      </w:ins>
-    </w:p>
-    <w:p>
-      <w:pPr>
-        <w:pStyle w:val="Heading5"/>
-        <w:spacing w:line="360" w:lineRule="auto"/>
-        <w:rPr>
-          <w:ins w:id="372" w:author="Veekija" w:date="2013-04-23T20:24:00Z"/>
-        </w:rPr>
-      </w:pPr>
-      <w:bookmarkStart w:id="373" w:name="_Toc354252440"/>
-      <w:bookmarkStart w:id="374" w:name="_Toc354511581"/>
-      <w:ins w:id="375" w:author="Veekija" w:date="2013-04-22T17:44:00Z">
-        <w:r>
-          <w:t>Period Maintenance</w:t>
-        </w:r>
-      </w:ins>
-      <w:bookmarkEnd w:id="373"/>
-      <w:bookmarkEnd w:id="374"/>
+      <w:ins w:id="504" w:author="Veekija" w:date="2013-04-24T10:25:00Z">
+        <w:r>
+          <w:t>Admin</w:t>
+        </w:r>
+      </w:ins>
+      <w:ins w:id="505" w:author="Veekija" w:date="2013-04-24T10:26:00Z">
+        <w:r>
+          <w:t xml:space="preserve"> can able to create and </w:t>
+        </w:r>
+      </w:ins>
+      <w:ins w:id="506" w:author="Veekija" w:date="2013-04-24T10:27:00Z">
+        <w:r>
+          <w:t>edit application</w:t>
+        </w:r>
+      </w:ins>
     </w:p>
     <w:p>
       <w:pPr>
@@ -33211,14 +33961,74 @@
         </w:numPr>
         <w:spacing w:after="0" w:line="360" w:lineRule="auto"/>
         <w:rPr>
-          <w:ins w:id="376" w:author="Veekija" w:date="2013-04-23T20:25:00Z"/>
+          <w:ins w:id="507" w:author="Veekija" w:date="2013-04-22T17:44:00Z"/>
         </w:rPr>
       </w:pPr>
-      <w:ins w:id="377" w:author="Veekija" w:date="2013-04-23T20:25:00Z">
-        <w:r>
-          <w:t>This screen will provide an option for Administrators to add and edit periods for the selected school year.</w:t>
-        </w:r>
-      </w:ins>
+      <w:ins w:id="508" w:author="Veekija" w:date="2013-04-24T10:27:00Z">
+        <w:r>
+          <w:t xml:space="preserve">Admin will review the application, after reviewing the </w:t>
+        </w:r>
+        <w:proofErr w:type="gramStart"/>
+        <w:r>
+          <w:t>application,</w:t>
+        </w:r>
+        <w:proofErr w:type="gramEnd"/>
+        <w:r>
+          <w:t xml:space="preserve"> admin can</w:t>
+        </w:r>
+      </w:ins>
+      <w:ins w:id="509" w:author="Veekija" w:date="2013-04-24T10:28:00Z">
+        <w:r>
+          <w:t xml:space="preserve"> also</w:t>
+        </w:r>
+      </w:ins>
+      <w:ins w:id="510" w:author="Veekija" w:date="2013-04-24T10:27:00Z">
+        <w:r>
+          <w:t xml:space="preserve"> request the student</w:t>
+        </w:r>
+      </w:ins>
+      <w:ins w:id="511" w:author="Veekija" w:date="2013-04-24T10:28:00Z">
+        <w:r>
+          <w:t xml:space="preserve"> </w:t>
+        </w:r>
+      </w:ins>
+      <w:ins w:id="512" w:author="Veekija" w:date="2013-04-24T10:35:00Z">
+        <w:r>
+          <w:t>for</w:t>
+        </w:r>
+      </w:ins>
+      <w:ins w:id="513" w:author="Veekija" w:date="2013-04-24T10:27:00Z">
+        <w:r>
+          <w:t xml:space="preserve"> in-person interview</w:t>
+        </w:r>
+      </w:ins>
+      <w:ins w:id="514" w:author="Veekija" w:date="2013-04-24T10:26:00Z">
+        <w:r>
+          <w:t xml:space="preserve"> </w:t>
+        </w:r>
+      </w:ins>
+      <w:ins w:id="515" w:author="Veekija" w:date="2013-04-24T10:35:00Z">
+        <w:r>
+          <w:t>if needed.</w:t>
+        </w:r>
+      </w:ins>
+    </w:p>
+    <w:p>
+      <w:pPr>
+        <w:pStyle w:val="Heading4"/>
+        <w:rPr>
+          <w:ins w:id="516" w:author="Veekija" w:date="2013-04-23T21:09:00Z"/>
+        </w:rPr>
+      </w:pPr>
+      <w:bookmarkStart w:id="517" w:name="_Toc354252443"/>
+      <w:bookmarkStart w:id="518" w:name="_Toc354511584"/>
+      <w:ins w:id="519" w:author="Veekija" w:date="2013-04-22T17:44:00Z">
+        <w:r>
+          <w:t>Teacher Management</w:t>
+        </w:r>
+      </w:ins>
+      <w:bookmarkEnd w:id="517"/>
+      <w:bookmarkEnd w:id="518"/>
     </w:p>
     <w:p>
       <w:pPr>
@@ -33228,105 +34038,14 @@
         </w:numPr>
         <w:spacing w:after="0" w:line="360" w:lineRule="auto"/>
         <w:rPr>
-          <w:ins w:id="378" w:author="Veekija" w:date="2013-04-23T20:25:00Z"/>
+          <w:ins w:id="520" w:author="Veekija" w:date="2013-04-23T21:11:00Z"/>
         </w:rPr>
       </w:pPr>
-      <w:ins w:id="379" w:author="Veekija" w:date="2013-04-23T21:49:00Z">
-        <w:r>
-          <w:t>While</w:t>
-        </w:r>
-      </w:ins>
-      <w:ins w:id="380" w:author="Veekija" w:date="2013-04-23T20:26:00Z">
-        <w:r>
-          <w:t xml:space="preserve"> creati</w:t>
-        </w:r>
-      </w:ins>
-      <w:ins w:id="381" w:author="Veekija" w:date="2013-04-23T21:49:00Z">
-        <w:r>
-          <w:t>ng</w:t>
-        </w:r>
-      </w:ins>
-      <w:ins w:id="382" w:author="Veekija" w:date="2013-04-23T20:26:00Z">
-        <w:r>
-          <w:t xml:space="preserve"> </w:t>
-        </w:r>
-      </w:ins>
-      <w:ins w:id="383" w:author="Veekija" w:date="2013-04-23T21:49:00Z">
-        <w:r>
-          <w:t>the</w:t>
-        </w:r>
-      </w:ins>
-      <w:ins w:id="384" w:author="Veekija" w:date="2013-04-23T20:26:00Z">
-        <w:r>
-          <w:t xml:space="preserve"> period</w:t>
-        </w:r>
-      </w:ins>
-      <w:ins w:id="385" w:author="Veekija" w:date="2013-04-23T21:50:00Z">
-        <w:r>
-          <w:t>,</w:t>
-        </w:r>
-      </w:ins>
-      <w:ins w:id="386" w:author="Veekija" w:date="2013-04-23T20:25:00Z">
-        <w:r>
-          <w:t xml:space="preserve"> screen will provide an option</w:t>
-        </w:r>
-      </w:ins>
-      <w:ins w:id="387" w:author="Veekija" w:date="2013-04-23T20:26:00Z">
-        <w:r>
-          <w:t xml:space="preserve"> to select start time, end time </w:t>
-        </w:r>
-      </w:ins>
-      <w:ins w:id="388" w:author="Veekija" w:date="2013-04-23T20:27:00Z">
-        <w:r>
-          <w:t>and sort order for the periods.</w:t>
-        </w:r>
-      </w:ins>
-      <w:ins w:id="389" w:author="Veekija" w:date="2013-04-23T20:25:00Z">
-        <w:r>
-          <w:t xml:space="preserve"> </w:t>
-        </w:r>
-      </w:ins>
-    </w:p>
-    <w:p>
-      <w:pPr>
-        <w:rPr>
-          <w:ins w:id="390" w:author="Veekija" w:date="2013-04-23T20:24:00Z"/>
-        </w:rPr>
-      </w:pPr>
-    </w:p>
-    <w:p>
-      <w:pPr>
-        <w:rPr>
-          <w:ins w:id="391" w:author="Veekija" w:date="2013-04-22T17:44:00Z"/>
-        </w:rPr>
-      </w:pPr>
-      <w:ins w:id="392" w:author="Veekija" w:date="2013-04-23T20:24:00Z">
-        <w:r>
-          <w:pict>
-            <v:shape id="_x0000_i1035" type="#_x0000_t75" style="width:468pt;height:184.5pt">
-              <v:imagedata r:id="rId28" o:title=""/>
-            </v:shape>
-          </w:pict>
-        </w:r>
-      </w:ins>
-    </w:p>
-    <w:p>
-      <w:pPr>
-        <w:pStyle w:val="Heading5"/>
-        <w:spacing w:line="360" w:lineRule="auto"/>
-        <w:rPr>
-          <w:ins w:id="393" w:author="Veekija" w:date="2013-04-23T20:28:00Z"/>
-        </w:rPr>
-      </w:pPr>
-      <w:bookmarkStart w:id="394" w:name="_Toc354252441"/>
-      <w:bookmarkStart w:id="395" w:name="_Toc354511582"/>
-      <w:ins w:id="396" w:author="Veekija" w:date="2013-04-22T17:44:00Z">
-        <w:r>
-          <w:t>Teacher/Subject Schedule Maintenance</w:t>
-        </w:r>
-      </w:ins>
-      <w:bookmarkEnd w:id="394"/>
-      <w:bookmarkEnd w:id="395"/>
+      <w:ins w:id="521" w:author="Veekija" w:date="2013-04-23T21:11:00Z">
+        <w:r>
+          <w:t>This screen will provide an option for Administrators to create and edit new teachers.</w:t>
+        </w:r>
+      </w:ins>
     </w:p>
     <w:p>
       <w:pPr>
@@ -33336,20 +34055,20 @@
         </w:numPr>
         <w:spacing w:after="0" w:line="360" w:lineRule="auto"/>
         <w:rPr>
-          <w:ins w:id="397" w:author="Veekija" w:date="2013-04-23T21:03:00Z"/>
+          <w:ins w:id="522" w:author="Veekija" w:date="2013-04-23T21:12:00Z"/>
         </w:rPr>
       </w:pPr>
-      <w:ins w:id="398" w:author="Veekija" w:date="2013-04-23T20:28:00Z">
-        <w:r>
-          <w:t>This screen will provide an option for Administrators to assign teachers to the specific subjects and its corresponding periods for t</w:t>
-        </w:r>
-      </w:ins>
-      <w:ins w:id="399" w:author="Veekija" w:date="2013-04-23T20:29:00Z">
-        <w:r>
-          <w:t>he selected school year.</w:t>
-        </w:r>
-      </w:ins>
-      <w:ins w:id="400" w:author="Veekija" w:date="2013-04-23T20:28:00Z">
+      <w:ins w:id="523" w:author="Veekija" w:date="2013-04-23T21:11:00Z">
+        <w:r>
+          <w:t xml:space="preserve">Once teachers are created successfully, system automatically creates a user login name and </w:t>
+        </w:r>
+      </w:ins>
+      <w:ins w:id="524" w:author="Veekija" w:date="2013-04-23T21:12:00Z">
+        <w:r>
+          <w:t>default password.</w:t>
+        </w:r>
+      </w:ins>
+      <w:ins w:id="525" w:author="Veekija" w:date="2013-04-23T21:11:00Z">
         <w:r>
           <w:t xml:space="preserve"> </w:t>
         </w:r>
@@ -33363,34 +34082,145 @@
         </w:numPr>
         <w:spacing w:after="0" w:line="360" w:lineRule="auto"/>
         <w:rPr>
-          <w:ins w:id="401" w:author="Veekija" w:date="2013-04-23T20:28:00Z"/>
+          <w:ins w:id="526" w:author="Veekija" w:date="2013-04-23T21:11:00Z"/>
         </w:rPr>
       </w:pPr>
-      <w:ins w:id="402" w:author="Veekija" w:date="2013-04-23T21:03:00Z">
-        <w:r>
-          <w:t>During the primary and secondary teacher assignment, system will perform an appropriate edits to avoid any conflict schedule assignments.</w:t>
+      <w:ins w:id="527" w:author="Veekija" w:date="2013-04-23T21:12:00Z">
+        <w:r>
+          <w:t>Administrator will pro</w:t>
+        </w:r>
+      </w:ins>
+      <w:ins w:id="528" w:author="Veekija" w:date="2013-04-23T21:13:00Z">
+        <w:r>
+          <w:t xml:space="preserve">vide user login name and password to the teachers. So that teachers can be able to login to SIS application to perform </w:t>
+        </w:r>
+      </w:ins>
+      <w:ins w:id="529" w:author="Veekija" w:date="2013-04-23T21:14:00Z">
+        <w:r>
+          <w:t>their</w:t>
+        </w:r>
+      </w:ins>
+      <w:ins w:id="530" w:author="Veekija" w:date="2013-04-23T21:13:00Z">
+        <w:r>
+          <w:t xml:space="preserve"> </w:t>
+        </w:r>
+      </w:ins>
+      <w:ins w:id="531" w:author="Veekija" w:date="2013-04-23T21:14:00Z">
+        <w:r>
+          <w:t>academic functions such as Take Attendance, Update scores and grade letter.</w:t>
         </w:r>
       </w:ins>
     </w:p>
     <w:p>
       <w:pPr>
+        <w:ind w:left="864"/>
         <w:rPr>
-          <w:ins w:id="403" w:author="Veekija" w:date="2013-04-23T20:28:00Z"/>
+          <w:ins w:id="532" w:author="Veekija" w:date="2013-04-23T21:09:00Z"/>
         </w:rPr>
       </w:pPr>
     </w:p>
     <w:p>
       <w:pPr>
         <w:rPr>
-          <w:ins w:id="404" w:author="Veekija" w:date="2013-04-22T17:44:00Z"/>
+          <w:ins w:id="533" w:author="Veekija" w:date="2013-04-22T17:44:00Z"/>
         </w:rPr>
       </w:pPr>
-      <w:ins w:id="405" w:author="Veekija" w:date="2013-04-23T21:17:00Z">
+      <w:ins w:id="534" w:author="Veekija" w:date="2013-04-23T21:10:00Z">
+        <w:r>
+          <w:pict>
+            <v:shape id="_x0000_i1040" type="#_x0000_t75" style="width:468pt;height:181.5pt">
+              <v:imagedata r:id="rId32" o:title=""/>
+            </v:shape>
+          </w:pict>
+        </w:r>
+      </w:ins>
+    </w:p>
+    <w:p>
+      <w:pPr>
+        <w:pStyle w:val="Heading4"/>
+        <w:spacing w:line="360" w:lineRule="auto"/>
+        <w:rPr>
+          <w:ins w:id="535" w:author="Veekija" w:date="2013-04-24T19:05:00Z"/>
+        </w:rPr>
+        <w:pPrChange w:id="536" w:author="Veekija" w:date="2013-04-24T19:07:00Z">
+          <w:pPr>
+            <w:pStyle w:val="Heading4"/>
+          </w:pPr>
+        </w:pPrChange>
+      </w:pPr>
+      <w:bookmarkStart w:id="537" w:name="_Toc354252444"/>
+      <w:bookmarkStart w:id="538" w:name="_Toc354511585"/>
+      <w:ins w:id="539" w:author="Veekija" w:date="2013-04-22T17:44:00Z">
+        <w:r>
+          <w:t>Student Management</w:t>
+        </w:r>
+      </w:ins>
+      <w:bookmarkEnd w:id="537"/>
+      <w:bookmarkEnd w:id="538"/>
+    </w:p>
+    <w:p>
+      <w:pPr>
+        <w:spacing w:after="0" w:line="360" w:lineRule="auto"/>
+        <w:ind w:firstLine="720"/>
+        <w:rPr>
+          <w:ins w:id="540" w:author="Veekija" w:date="2013-04-24T19:08:00Z"/>
+        </w:rPr>
+      </w:pPr>
+      <w:ins w:id="541" w:author="Veekija" w:date="2013-04-24T19:05:00Z">
+        <w:r>
+          <w:t xml:space="preserve">Using Student Management option, administrator will perform student </w:t>
+        </w:r>
+      </w:ins>
+      <w:ins w:id="542" w:author="Veekija" w:date="2013-04-24T19:06:00Z">
+        <w:r>
+          <w:t xml:space="preserve">records </w:t>
+        </w:r>
+      </w:ins>
+      <w:ins w:id="543" w:author="Veekija" w:date="2013-04-24T19:05:00Z">
+        <w:r>
+          <w:t xml:space="preserve">related activities such as </w:t>
+        </w:r>
+      </w:ins>
+      <w:ins w:id="544" w:author="Veekija" w:date="2013-04-24T19:06:00Z">
+        <w:r>
+          <w:t xml:space="preserve">maintaining and updating </w:t>
+        </w:r>
+      </w:ins>
+      <w:ins w:id="545" w:author="Veekija" w:date="2013-04-24T19:05:00Z">
+        <w:r>
+          <w:t>student records</w:t>
+        </w:r>
+      </w:ins>
+      <w:ins w:id="546" w:author="Veekija" w:date="2013-04-24T19:06:00Z">
+        <w:r>
+          <w:t xml:space="preserve">, enrolling students to grade level, subjects and processing </w:t>
+        </w:r>
+      </w:ins>
+      <w:ins w:id="547" w:author="Veekija" w:date="2013-04-24T19:08:00Z">
+        <w:r>
+          <w:t>student’s</w:t>
+        </w:r>
+      </w:ins>
+      <w:ins w:id="548" w:author="Veekija" w:date="2013-04-24T19:06:00Z">
+        <w:r>
+          <w:t xml:space="preserve"> final results at the end of the school year. </w:t>
+        </w:r>
+      </w:ins>
+    </w:p>
+    <w:p>
+      <w:pPr>
+        <w:spacing w:after="0" w:line="360" w:lineRule="auto"/>
+        <w:ind w:firstLine="720"/>
+        <w:rPr>
+          <w:ins w:id="549" w:author="Veekija" w:date="2013-04-24T19:05:00Z"/>
+        </w:rPr>
+      </w:pPr>
+      <w:ins w:id="550" w:author="Veekija" w:date="2013-04-24T19:08:00Z">
         <w:r>
           <w:lastRenderedPageBreak/>
           <w:pict>
-            <v:shape id="_x0000_i1036" type="#_x0000_t75" style="width:468pt;height:218.25pt">
-              <v:imagedata r:id="rId29" o:title=""/>
+            <v:shape id="_x0000_i1041" type="#_x0000_t75" style="width:467.25pt;height:174pt">
+              <v:imagedata r:id="rId33" o:title=""/>
             </v:shape>
           </w:pict>
         </w:r>
@@ -33398,20 +34228,98 @@
     </w:p>
     <w:p>
       <w:pPr>
-        <w:pStyle w:val="Heading4"/>
+        <w:pStyle w:val="Heading5"/>
+        <w:spacing w:line="360" w:lineRule="auto"/>
         <w:rPr>
-          <w:ins w:id="406" w:author="Veekija" w:date="2013-04-24T10:22:00Z"/>
+          <w:ins w:id="551" w:author="Veekija" w:date="2013-04-24T19:07:00Z"/>
         </w:rPr>
       </w:pPr>
-      <w:bookmarkStart w:id="407" w:name="_Toc354252442"/>
-      <w:bookmarkStart w:id="408" w:name="_Toc354511583"/>
-      <w:ins w:id="409" w:author="Veekija" w:date="2013-04-22T17:44:00Z">
-        <w:r>
-          <w:t>Admission Management</w:t>
-        </w:r>
-      </w:ins>
-      <w:bookmarkEnd w:id="407"/>
-      <w:bookmarkEnd w:id="408"/>
+      <w:ins w:id="552" w:author="Veekija" w:date="2013-04-24T19:01:00Z">
+        <w:r>
+          <w:t>Student Maintenance</w:t>
+        </w:r>
+      </w:ins>
+    </w:p>
+    <w:p>
+      <w:pPr>
+        <w:numPr>
+          <w:ilvl w:val="0"/>
+          <w:numId w:val="15"/>
+        </w:numPr>
+        <w:rPr>
+          <w:ins w:id="553" w:author="Veekija" w:date="2013-04-24T19:10:00Z"/>
+        </w:rPr>
+      </w:pPr>
+      <w:ins w:id="554" w:author="Veekija" w:date="2013-04-24T19:07:00Z">
+        <w:r>
+          <w:t>T</w:t>
+        </w:r>
+      </w:ins>
+      <w:ins w:id="555" w:author="Veekija" w:date="2013-04-24T19:08:00Z">
+        <w:r>
+          <w:t xml:space="preserve">his screen will provide an option for Administrators to update various student records such as Race, </w:t>
+        </w:r>
+      </w:ins>
+      <w:ins w:id="556" w:author="Veekija" w:date="2013-04-24T19:09:00Z">
+        <w:r>
+          <w:t>Ethnicity</w:t>
+        </w:r>
+      </w:ins>
+      <w:ins w:id="557" w:author="Veekija" w:date="2013-04-24T19:08:00Z">
+        <w:r>
+          <w:t>, C</w:t>
+        </w:r>
+      </w:ins>
+      <w:ins w:id="558" w:author="Veekija" w:date="2013-04-24T19:09:00Z">
+        <w:r>
+          <w:t xml:space="preserve">ontact Address, phone # , health records </w:t>
+        </w:r>
+      </w:ins>
+      <w:ins w:id="559" w:author="Veekija" w:date="2013-04-24T19:10:00Z">
+        <w:r>
+          <w:t>and IEP needed etc…</w:t>
+        </w:r>
+      </w:ins>
+    </w:p>
+    <w:p>
+      <w:pPr>
+        <w:rPr>
+          <w:ins w:id="560" w:author="Veekija" w:date="2013-04-24T19:01:00Z"/>
+        </w:rPr>
+      </w:pPr>
+      <w:ins w:id="561" w:author="Veekija" w:date="2013-04-24T19:11:00Z">
+        <w:r>
+          <w:pict>
+            <v:shape id="_x0000_i1042" type="#_x0000_t75" style="width:468pt;height:170.25pt">
+              <v:imagedata r:id="rId34" o:title=""/>
+            </v:shape>
+          </w:pict>
+        </w:r>
+      </w:ins>
+    </w:p>
+    <w:p>
+      <w:pPr>
+        <w:pStyle w:val="Heading5"/>
+        <w:spacing w:line="360" w:lineRule="auto"/>
+        <w:rPr>
+          <w:ins w:id="562" w:author="Veekija" w:date="2013-04-24T19:13:00Z"/>
+        </w:rPr>
+      </w:pPr>
+      <w:ins w:id="563" w:author="Veekija" w:date="2013-04-24T19:01:00Z">
+        <w:r>
+          <w:t xml:space="preserve">Student </w:t>
+        </w:r>
+      </w:ins>
+      <w:ins w:id="564" w:author="Veekija" w:date="2013-04-24T19:03:00Z">
+        <w:r>
+          <w:t xml:space="preserve">Grade Level </w:t>
+        </w:r>
+      </w:ins>
+      <w:ins w:id="565" w:author="Veekija" w:date="2013-04-24T19:01:00Z">
+        <w:r>
+          <w:t>Enrollment</w:t>
+        </w:r>
+      </w:ins>
     </w:p>
     <w:p>
       <w:pPr>
@@ -33421,399 +34329,44 @@
         </w:numPr>
         <w:spacing w:after="0" w:line="360" w:lineRule="auto"/>
         <w:rPr>
-          <w:ins w:id="410" w:author="Veekija" w:date="2013-04-24T10:25:00Z"/>
+          <w:ins w:id="566" w:author="Veekija" w:date="2013-04-24T19:13:00Z"/>
         </w:rPr>
       </w:pPr>
-      <w:ins w:id="411" w:author="Veekija" w:date="2013-04-24T10:22:00Z">
-        <w:r>
-          <w:t>T</w:t>
-        </w:r>
-      </w:ins>
-      <w:ins w:id="412" w:author="Veekija" w:date="2013-04-24T10:21:00Z">
-        <w:r>
-          <w:t>his screen</w:t>
-        </w:r>
-      </w:ins>
-      <w:ins w:id="413" w:author="Veekija" w:date="2013-04-24T10:23:00Z">
-        <w:r>
-          <w:t xml:space="preserve"> will provide an option for Administrators, who are all looking to apply for the admission</w:t>
-        </w:r>
-      </w:ins>
-      <w:ins w:id="414" w:author="Veekija" w:date="2013-04-24T10:25:00Z">
-        <w:r>
-          <w:t xml:space="preserve"> </w:t>
+      <w:proofErr w:type="spellStart"/>
+      <w:ins w:id="567" w:author="Veekija" w:date="2013-04-24T19:13:00Z">
+        <w:r>
+          <w:t>AdministartThis</w:t>
+        </w:r>
+        <w:proofErr w:type="spellEnd"/>
+        <w:r>
+          <w:t xml:space="preserve"> screen will provide an option for Administrators to create and edit new teachers.</w:t>
         </w:r>
       </w:ins>
     </w:p>
     <w:p>
       <w:pPr>
-        <w:numPr>
-          <w:ilvl w:val="0"/>
-          <w:numId w:val="14"/>
-        </w:numPr>
-        <w:spacing w:after="0" w:line="360" w:lineRule="auto"/>
         <w:rPr>
-          <w:ins w:id="415" w:author="Veekija" w:date="2013-04-24T10:27:00Z"/>
+          <w:ins w:id="568" w:author="Veekija" w:date="2013-04-24T19:01:00Z"/>
         </w:rPr>
       </w:pPr>
-      <w:ins w:id="416" w:author="Veekija" w:date="2013-04-24T10:25:00Z">
-        <w:r>
-          <w:t>Admin</w:t>
-        </w:r>
-      </w:ins>
-      <w:ins w:id="417" w:author="Veekija" w:date="2013-04-24T10:26:00Z">
-        <w:r>
-          <w:t xml:space="preserve"> can able to create and </w:t>
-        </w:r>
-      </w:ins>
-      <w:ins w:id="418" w:author="Veekija" w:date="2013-04-24T10:27:00Z">
-        <w:r>
-          <w:t>edit application</w:t>
-        </w:r>
-      </w:ins>
-    </w:p>
-    <w:p>
-      <w:pPr>
-        <w:numPr>
-          <w:ilvl w:val="0"/>
-          <w:numId w:val="14"/>
-        </w:numPr>
-        <w:spacing w:after="0" w:line="360" w:lineRule="auto"/>
-        <w:rPr>
-          <w:ins w:id="419" w:author="Veekija" w:date="2013-04-22T17:44:00Z"/>
-        </w:rPr>
-      </w:pPr>
-      <w:ins w:id="420" w:author="Veekija" w:date="2013-04-24T10:27:00Z">
-        <w:r>
-          <w:t xml:space="preserve">Admin will review the application, after reviewing the </w:t>
-        </w:r>
-        <w:proofErr w:type="gramStart"/>
-        <w:r>
-          <w:t>application,</w:t>
-        </w:r>
-        <w:proofErr w:type="gramEnd"/>
-        <w:r>
-          <w:t xml:space="preserve"> admin can</w:t>
-        </w:r>
-      </w:ins>
-      <w:ins w:id="421" w:author="Veekija" w:date="2013-04-24T10:28:00Z">
-        <w:r>
-          <w:t xml:space="preserve"> also</w:t>
-        </w:r>
-      </w:ins>
-      <w:ins w:id="422" w:author="Veekija" w:date="2013-04-24T10:27:00Z">
-        <w:r>
-          <w:t xml:space="preserve"> request the student</w:t>
-        </w:r>
-      </w:ins>
-      <w:ins w:id="423" w:author="Veekija" w:date="2013-04-24T10:28:00Z">
-        <w:r>
-          <w:t xml:space="preserve"> </w:t>
-        </w:r>
-      </w:ins>
-      <w:ins w:id="424" w:author="Veekija" w:date="2013-04-24T10:35:00Z">
-        <w:r>
-          <w:t>for</w:t>
-        </w:r>
-      </w:ins>
-      <w:ins w:id="425" w:author="Veekija" w:date="2013-04-24T10:27:00Z">
-        <w:r>
-          <w:t xml:space="preserve"> in-person interview</w:t>
-        </w:r>
-      </w:ins>
-      <w:ins w:id="426" w:author="Veekija" w:date="2013-04-24T10:26:00Z">
-        <w:r>
-          <w:t xml:space="preserve"> </w:t>
-        </w:r>
-      </w:ins>
-      <w:ins w:id="427" w:author="Veekija" w:date="2013-04-24T10:35:00Z">
-        <w:r>
-          <w:t>if needed.</w:t>
-        </w:r>
-      </w:ins>
-    </w:p>
-    <w:p>
-      <w:pPr>
-        <w:pStyle w:val="Heading4"/>
-        <w:rPr>
-          <w:ins w:id="428" w:author="Veekija" w:date="2013-04-23T21:09:00Z"/>
-        </w:rPr>
-      </w:pPr>
-      <w:bookmarkStart w:id="429" w:name="_Toc354252443"/>
-      <w:bookmarkStart w:id="430" w:name="_Toc354511584"/>
-      <w:ins w:id="431" w:author="Veekija" w:date="2013-04-22T17:44:00Z">
-        <w:r>
-          <w:t>Teacher Management</w:t>
-        </w:r>
-      </w:ins>
-      <w:bookmarkEnd w:id="429"/>
-      <w:bookmarkEnd w:id="430"/>
-    </w:p>
-    <w:p>
-      <w:pPr>
-        <w:numPr>
-          <w:ilvl w:val="0"/>
-          <w:numId w:val="14"/>
-        </w:numPr>
-        <w:spacing w:after="0" w:line="360" w:lineRule="auto"/>
-        <w:rPr>
-          <w:ins w:id="432" w:author="Veekija" w:date="2013-04-23T21:11:00Z"/>
-        </w:rPr>
-      </w:pPr>
-      <w:ins w:id="433" w:author="Veekija" w:date="2013-04-23T21:11:00Z">
-        <w:r>
-          <w:t>This screen will provide an option for Administrators to create and edit new teachers.</w:t>
-        </w:r>
-      </w:ins>
-    </w:p>
-    <w:p>
-      <w:pPr>
-        <w:numPr>
-          <w:ilvl w:val="0"/>
-          <w:numId w:val="14"/>
-        </w:numPr>
-        <w:spacing w:after="0" w:line="360" w:lineRule="auto"/>
-        <w:rPr>
-          <w:ins w:id="434" w:author="Veekija" w:date="2013-04-23T21:12:00Z"/>
-        </w:rPr>
-      </w:pPr>
-      <w:ins w:id="435" w:author="Veekija" w:date="2013-04-23T21:11:00Z">
-        <w:r>
-          <w:t xml:space="preserve">Once teachers are created successfully, system automatically creates a user login name and </w:t>
-        </w:r>
-      </w:ins>
-      <w:ins w:id="436" w:author="Veekija" w:date="2013-04-23T21:12:00Z">
-        <w:r>
-          <w:t>default password.</w:t>
-        </w:r>
-      </w:ins>
-      <w:ins w:id="437" w:author="Veekija" w:date="2013-04-23T21:11:00Z">
-        <w:r>
-          <w:t xml:space="preserve"> </w:t>
-        </w:r>
-      </w:ins>
-    </w:p>
-    <w:p>
-      <w:pPr>
-        <w:numPr>
-          <w:ilvl w:val="0"/>
-          <w:numId w:val="14"/>
-        </w:numPr>
-        <w:spacing w:after="0" w:line="360" w:lineRule="auto"/>
-        <w:rPr>
-          <w:ins w:id="438" w:author="Veekija" w:date="2013-04-23T21:11:00Z"/>
-        </w:rPr>
-      </w:pPr>
-      <w:ins w:id="439" w:author="Veekija" w:date="2013-04-23T21:12:00Z">
-        <w:r>
-          <w:t>Administrator will pro</w:t>
-        </w:r>
-      </w:ins>
-      <w:ins w:id="440" w:author="Veekija" w:date="2013-04-23T21:13:00Z">
-        <w:r>
-          <w:t xml:space="preserve">vide user login name and password to the teachers. So that teachers can be able to login to SIS application to perform </w:t>
-        </w:r>
-      </w:ins>
-      <w:ins w:id="441" w:author="Veekija" w:date="2013-04-23T21:14:00Z">
-        <w:r>
-          <w:t>their</w:t>
-        </w:r>
-      </w:ins>
-      <w:ins w:id="442" w:author="Veekija" w:date="2013-04-23T21:13:00Z">
-        <w:r>
-          <w:t xml:space="preserve"> </w:t>
-        </w:r>
-      </w:ins>
-      <w:ins w:id="443" w:author="Veekija" w:date="2013-04-23T21:14:00Z">
-        <w:r>
-          <w:t>academic functions such as Take Attendance, Update scores and grade letter.</w:t>
-        </w:r>
-      </w:ins>
-    </w:p>
-    <w:p>
-      <w:pPr>
-        <w:ind w:left="864"/>
-        <w:rPr>
-          <w:ins w:id="444" w:author="Veekija" w:date="2013-04-23T21:09:00Z"/>
-        </w:rPr>
-      </w:pPr>
-    </w:p>
-    <w:p>
-      <w:pPr>
-        <w:rPr>
-          <w:ins w:id="445" w:author="Veekija" w:date="2013-04-22T17:44:00Z"/>
-        </w:rPr>
-      </w:pPr>
-      <w:ins w:id="446" w:author="Veekija" w:date="2013-04-23T21:10:00Z">
-        <w:r>
-          <w:lastRenderedPageBreak/>
-          <w:pict>
-            <v:shape id="_x0000_i1037" type="#_x0000_t75" style="width:468pt;height:181.5pt">
-              <v:imagedata r:id="rId30" o:title=""/>
-            </v:shape>
-          </w:pict>
-        </w:r>
-      </w:ins>
-    </w:p>
-    <w:p>
-      <w:pPr>
-        <w:pStyle w:val="Heading4"/>
-        <w:spacing w:line="360" w:lineRule="auto"/>
-        <w:rPr>
-          <w:ins w:id="447" w:author="Veekija" w:date="2013-04-24T19:05:00Z"/>
-        </w:rPr>
-        <w:pPrChange w:id="448" w:author="Veekija" w:date="2013-04-24T19:07:00Z">
-          <w:pPr>
-            <w:pStyle w:val="Heading4"/>
-          </w:pPr>
-        </w:pPrChange>
-      </w:pPr>
-      <w:bookmarkStart w:id="449" w:name="_Toc354252444"/>
-      <w:bookmarkStart w:id="450" w:name="_Toc354511585"/>
-      <w:ins w:id="451" w:author="Veekija" w:date="2013-04-22T17:44:00Z">
-        <w:r>
-          <w:t>Student Management</w:t>
-        </w:r>
-      </w:ins>
-      <w:bookmarkEnd w:id="449"/>
-      <w:bookmarkEnd w:id="450"/>
-    </w:p>
-    <w:p>
-      <w:pPr>
-        <w:spacing w:after="0" w:line="360" w:lineRule="auto"/>
-        <w:ind w:firstLine="720"/>
-        <w:rPr>
-          <w:ins w:id="452" w:author="Veekija" w:date="2013-04-24T19:08:00Z"/>
-        </w:rPr>
-      </w:pPr>
-      <w:ins w:id="453" w:author="Veekija" w:date="2013-04-24T19:05:00Z">
-        <w:r>
-          <w:t xml:space="preserve">Using Student Management option, administrator will perform student </w:t>
-        </w:r>
-      </w:ins>
-      <w:ins w:id="454" w:author="Veekija" w:date="2013-04-24T19:06:00Z">
-        <w:r>
-          <w:t xml:space="preserve">records </w:t>
-        </w:r>
-      </w:ins>
-      <w:ins w:id="455" w:author="Veekija" w:date="2013-04-24T19:05:00Z">
-        <w:r>
-          <w:t xml:space="preserve">related activities such as </w:t>
-        </w:r>
-      </w:ins>
-      <w:ins w:id="456" w:author="Veekija" w:date="2013-04-24T19:06:00Z">
-        <w:r>
-          <w:t xml:space="preserve">maintaining and updating </w:t>
-        </w:r>
-      </w:ins>
-      <w:ins w:id="457" w:author="Veekija" w:date="2013-04-24T19:05:00Z">
-        <w:r>
-          <w:t>student records</w:t>
-        </w:r>
-      </w:ins>
-      <w:ins w:id="458" w:author="Veekija" w:date="2013-04-24T19:06:00Z">
-        <w:r>
-          <w:t xml:space="preserve">, enrolling students to grade level, subjects and processing </w:t>
-        </w:r>
-      </w:ins>
-      <w:ins w:id="459" w:author="Veekija" w:date="2013-04-24T19:08:00Z">
-        <w:r>
-          <w:t>student’s</w:t>
-        </w:r>
-      </w:ins>
-      <w:ins w:id="460" w:author="Veekija" w:date="2013-04-24T19:06:00Z">
-        <w:r>
-          <w:t xml:space="preserve"> final results at the end of the school year. </w:t>
-        </w:r>
-      </w:ins>
-    </w:p>
-    <w:p>
-      <w:pPr>
-        <w:spacing w:after="0" w:line="360" w:lineRule="auto"/>
-        <w:ind w:firstLine="720"/>
-        <w:rPr>
-          <w:ins w:id="461" w:author="Veekija" w:date="2013-04-24T19:05:00Z"/>
-        </w:rPr>
-      </w:pPr>
-      <w:ins w:id="462" w:author="Veekija" w:date="2013-04-24T19:08:00Z">
-        <w:r>
-          <w:pict>
-            <v:shape id="_x0000_i1038" type="#_x0000_t75" style="width:467.25pt;height:174pt">
-              <v:imagedata r:id="rId31" o:title=""/>
-            </v:shape>
-          </w:pict>
-        </w:r>
-      </w:ins>
     </w:p>
     <w:p>
       <w:pPr>
         <w:pStyle w:val="Heading5"/>
         <w:spacing w:line="360" w:lineRule="auto"/>
         <w:rPr>
-          <w:ins w:id="463" w:author="Veekija" w:date="2013-04-24T19:07:00Z"/>
+          <w:ins w:id="569" w:author="Veekija" w:date="2013-04-24T19:01:00Z"/>
         </w:rPr>
       </w:pPr>
-      <w:ins w:id="464" w:author="Veekija" w:date="2013-04-24T19:01:00Z">
-        <w:r>
-          <w:t>Student Maintenance</w:t>
-        </w:r>
-      </w:ins>
-    </w:p>
-    <w:p>
-      <w:pPr>
-        <w:numPr>
-          <w:ilvl w:val="0"/>
-          <w:numId w:val="15"/>
-        </w:numPr>
-        <w:rPr>
-          <w:ins w:id="465" w:author="Veekija" w:date="2013-04-24T19:10:00Z"/>
-        </w:rPr>
-      </w:pPr>
-      <w:ins w:id="466" w:author="Veekija" w:date="2013-04-24T19:07:00Z">
-        <w:r>
-          <w:t>T</w:t>
-        </w:r>
-      </w:ins>
-      <w:ins w:id="467" w:author="Veekija" w:date="2013-04-24T19:08:00Z">
-        <w:r>
-          <w:t xml:space="preserve">his screen will provide an option for Administrators to update various student records such as Race, </w:t>
-        </w:r>
-      </w:ins>
-      <w:ins w:id="468" w:author="Veekija" w:date="2013-04-24T19:09:00Z">
-        <w:r>
-          <w:t>Ethnicity</w:t>
-        </w:r>
-      </w:ins>
-      <w:ins w:id="469" w:author="Veekija" w:date="2013-04-24T19:08:00Z">
-        <w:r>
-          <w:t>, C</w:t>
-        </w:r>
-      </w:ins>
-      <w:ins w:id="470" w:author="Veekija" w:date="2013-04-24T19:09:00Z">
-        <w:r>
-          <w:t xml:space="preserve">ontact Address, phone # , health records </w:t>
-        </w:r>
-      </w:ins>
-      <w:ins w:id="471" w:author="Veekija" w:date="2013-04-24T19:10:00Z">
-        <w:r>
-          <w:t>and IEP needed etc…</w:t>
-        </w:r>
-      </w:ins>
-    </w:p>
-    <w:p>
-      <w:pPr>
-        <w:rPr>
-          <w:ins w:id="472" w:author="Veekija" w:date="2013-04-24T19:01:00Z"/>
-        </w:rPr>
-      </w:pPr>
-      <w:ins w:id="473" w:author="Veekija" w:date="2013-04-24T19:11:00Z">
+      <w:ins w:id="570" w:author="Veekija" w:date="2013-04-24T19:01:00Z">
         <w:r>
           <w:lastRenderedPageBreak/>
-          <w:pict>
-            <v:shape id="_x0000_i1039" type="#_x0000_t75" style="width:468pt;height:170.25pt">
-              <v:imagedata r:id="rId32" o:title=""/>
-            </v:shape>
-          </w:pict>
+          <w:t>Student Subject Enroll</w:t>
+        </w:r>
+      </w:ins>
+      <w:ins w:id="571" w:author="Veekija" w:date="2013-04-24T19:02:00Z">
+        <w:r>
+          <w:t>ment</w:t>
         </w:r>
       </w:ins>
     </w:p>
@@ -33822,111 +34375,39 @@
         <w:pStyle w:val="Heading5"/>
         <w:spacing w:line="360" w:lineRule="auto"/>
         <w:rPr>
-          <w:ins w:id="474" w:author="Veekija" w:date="2013-04-24T19:13:00Z"/>
+          <w:ins w:id="572" w:author="Veekija" w:date="2013-04-24T19:01:00Z"/>
         </w:rPr>
       </w:pPr>
-      <w:ins w:id="475" w:author="Veekija" w:date="2013-04-24T19:01:00Z">
-        <w:r>
-          <w:t xml:space="preserve">Student </w:t>
-        </w:r>
-      </w:ins>
-      <w:ins w:id="476" w:author="Veekija" w:date="2013-04-24T19:03:00Z">
-        <w:r>
-          <w:t xml:space="preserve">Grade Level </w:t>
-        </w:r>
-      </w:ins>
-      <w:ins w:id="477" w:author="Veekija" w:date="2013-04-24T19:01:00Z">
-        <w:r>
-          <w:t>Enrollment</w:t>
+      <w:ins w:id="573" w:author="Veekija" w:date="2013-04-24T19:04:00Z">
+        <w:r>
+          <w:t>Process s</w:t>
+        </w:r>
+      </w:ins>
+      <w:ins w:id="574" w:author="Veekija" w:date="2013-04-24T19:01:00Z">
+        <w:r>
+          <w:t xml:space="preserve">tudent </w:t>
+        </w:r>
+      </w:ins>
+      <w:ins w:id="575" w:author="Veekija" w:date="2013-04-24T19:04:00Z">
+        <w:r>
+          <w:t>school year results</w:t>
         </w:r>
       </w:ins>
     </w:p>
     <w:p>
       <w:pPr>
-        <w:numPr>
-          <w:ilvl w:val="0"/>
-          <w:numId w:val="14"/>
-        </w:numPr>
-        <w:spacing w:after="0" w:line="360" w:lineRule="auto"/>
-        <w:rPr>
-          <w:ins w:id="478" w:author="Veekija" w:date="2013-04-24T19:13:00Z"/>
-        </w:rPr>
-      </w:pPr>
-      <w:proofErr w:type="spellStart"/>
-      <w:ins w:id="479" w:author="Veekija" w:date="2013-04-24T19:13:00Z">
-        <w:r>
-          <w:t>AdministartThis</w:t>
-        </w:r>
-        <w:proofErr w:type="spellEnd"/>
-        <w:r>
-          <w:t xml:space="preserve"> screen will provide an option for Administrators to create and edit new teachers.</w:t>
-        </w:r>
-      </w:ins>
-    </w:p>
-    <w:p>
-      <w:pPr>
-        <w:rPr>
-          <w:ins w:id="480" w:author="Veekija" w:date="2013-04-24T19:01:00Z"/>
-        </w:rPr>
-      </w:pPr>
-    </w:p>
-    <w:p>
-      <w:pPr>
-        <w:pStyle w:val="Heading5"/>
-        <w:spacing w:line="360" w:lineRule="auto"/>
-        <w:rPr>
-          <w:ins w:id="481" w:author="Veekija" w:date="2013-04-24T19:01:00Z"/>
-        </w:rPr>
-      </w:pPr>
-      <w:ins w:id="482" w:author="Veekija" w:date="2013-04-24T19:01:00Z">
-        <w:r>
-          <w:t>Student Subject Enroll</w:t>
-        </w:r>
-      </w:ins>
-      <w:ins w:id="483" w:author="Veekija" w:date="2013-04-24T19:02:00Z">
-        <w:r>
-          <w:t>ment</w:t>
-        </w:r>
-      </w:ins>
-    </w:p>
-    <w:p>
-      <w:pPr>
-        <w:pStyle w:val="Heading5"/>
-        <w:spacing w:line="360" w:lineRule="auto"/>
-        <w:rPr>
-          <w:ins w:id="484" w:author="Veekija" w:date="2013-04-24T19:01:00Z"/>
-        </w:rPr>
-      </w:pPr>
-      <w:ins w:id="485" w:author="Veekija" w:date="2013-04-24T19:04:00Z">
-        <w:r>
-          <w:t>Process s</w:t>
-        </w:r>
-      </w:ins>
-      <w:ins w:id="486" w:author="Veekija" w:date="2013-04-24T19:01:00Z">
-        <w:r>
-          <w:t xml:space="preserve">tudent </w:t>
-        </w:r>
-      </w:ins>
-      <w:ins w:id="487" w:author="Veekija" w:date="2013-04-24T19:04:00Z">
-        <w:r>
-          <w:t>school year results</w:t>
-        </w:r>
-      </w:ins>
-    </w:p>
-    <w:p>
-      <w:pPr>
         <w:pStyle w:val="Heading4"/>
         <w:rPr>
-          <w:ins w:id="488" w:author="Veekija" w:date="2013-04-22T17:45:00Z"/>
+          <w:ins w:id="576" w:author="Veekija" w:date="2013-04-22T17:45:00Z"/>
         </w:rPr>
       </w:pPr>
-      <w:bookmarkStart w:id="489" w:name="_Toc354511586"/>
-      <w:bookmarkStart w:id="490" w:name="_Toc354252445"/>
-      <w:ins w:id="491" w:author="Veekija" w:date="2013-04-22T17:45:00Z">
+      <w:bookmarkStart w:id="577" w:name="_Toc354511586"/>
+      <w:bookmarkStart w:id="578" w:name="_Toc354252445"/>
+      <w:ins w:id="579" w:author="Veekija" w:date="2013-04-22T17:45:00Z">
         <w:r>
           <w:t>Reports Management</w:t>
         </w:r>
-        <w:bookmarkEnd w:id="489"/>
+        <w:bookmarkEnd w:id="577"/>
       </w:ins>
     </w:p>
     <w:p>
@@ -33934,66 +34415,66 @@
         <w:pStyle w:val="Heading2"/>
         <w:spacing w:line="360" w:lineRule="auto"/>
         <w:rPr>
-          <w:ins w:id="492" w:author="Veekija" w:date="2013-04-22T17:42:00Z"/>
+          <w:ins w:id="580" w:author="Veekija" w:date="2013-04-22T17:42:00Z"/>
         </w:rPr>
       </w:pPr>
-      <w:bookmarkStart w:id="493" w:name="_Toc354511587"/>
-      <w:bookmarkEnd w:id="490"/>
-      <w:ins w:id="494" w:author="Veekija" w:date="2013-04-22T17:42:00Z">
+      <w:bookmarkStart w:id="581" w:name="_Toc354511587"/>
+      <w:bookmarkEnd w:id="578"/>
+      <w:ins w:id="582" w:author="Veekija" w:date="2013-04-22T17:42:00Z">
         <w:r>
           <w:t xml:space="preserve">Teacher </w:t>
         </w:r>
       </w:ins>
-      <w:ins w:id="495" w:author="Veekija" w:date="2013-04-22T18:17:00Z">
+      <w:ins w:id="583" w:author="Veekija" w:date="2013-04-22T18:17:00Z">
         <w:r>
           <w:t>Portal</w:t>
         </w:r>
       </w:ins>
-      <w:bookmarkEnd w:id="493"/>
+      <w:bookmarkEnd w:id="581"/>
     </w:p>
     <w:p>
       <w:pPr>
         <w:pStyle w:val="Heading2"/>
         <w:spacing w:line="360" w:lineRule="auto"/>
         <w:rPr>
-          <w:ins w:id="496" w:author="Veekija" w:date="2013-04-22T17:49:00Z"/>
+          <w:ins w:id="584" w:author="Veekija" w:date="2013-04-22T17:49:00Z"/>
         </w:rPr>
       </w:pPr>
-      <w:bookmarkStart w:id="497" w:name="_Toc354511588"/>
-      <w:ins w:id="498" w:author="Veekija" w:date="2013-04-22T17:43:00Z">
+      <w:bookmarkStart w:id="585" w:name="_Toc354511588"/>
+      <w:ins w:id="586" w:author="Veekija" w:date="2013-04-22T17:43:00Z">
         <w:r>
           <w:t>Student</w:t>
         </w:r>
       </w:ins>
-      <w:ins w:id="499" w:author="Veekija" w:date="2013-04-22T17:42:00Z">
+      <w:ins w:id="587" w:author="Veekija" w:date="2013-04-22T17:42:00Z">
         <w:r>
           <w:t xml:space="preserve"> </w:t>
         </w:r>
       </w:ins>
-      <w:ins w:id="500" w:author="Veekija" w:date="2013-04-22T18:18:00Z">
+      <w:ins w:id="588" w:author="Veekija" w:date="2013-04-22T18:18:00Z">
         <w:r>
           <w:t>Portal</w:t>
         </w:r>
       </w:ins>
-      <w:bookmarkEnd w:id="497"/>
+      <w:bookmarkEnd w:id="585"/>
     </w:p>
     <w:p>
       <w:pPr>
         <w:rPr>
-          <w:ins w:id="501" w:author="Veekija" w:date="2013-04-22T17:42:00Z"/>
+          <w:ins w:id="589" w:author="Veekija" w:date="2013-04-22T17:42:00Z"/>
         </w:rPr>
       </w:pPr>
     </w:p>
     <w:p>
       <w:pPr>
         <w:rPr>
-          <w:ins w:id="502" w:author="Veekija" w:date="2013-04-22T17:42:00Z"/>
+          <w:ins w:id="590" w:author="Veekija" w:date="2013-04-22T17:42:00Z"/>
         </w:rPr>
       </w:pPr>
     </w:p>
     <w:p/>
     <w:sectPr>
-      <w:footerReference w:type="default" r:id="rId33"/>
+      <w:footerReference w:type="default" r:id="rId35"/>
       <w:pgSz w:w="12240" w:h="15840"/>
       <w:pgMar w:top="1440" w:right="1440" w:bottom="1440" w:left="1440" w:header="720" w:footer="720" w:gutter="0"/>
       <w:cols w:space="720"/>
@@ -34069,7 +34550,7 @@
         <w:bCs/>
         <w:noProof/>
       </w:rPr>
-      <w:t>49</w:t>
+      <w:t>53</w:t>
     </w:r>
     <w:r>
       <w:rPr>
@@ -34114,7 +34595,7 @@
         <w:bCs/>
         <w:noProof/>
       </w:rPr>
-      <w:t>55</w:t>
+      <w:t>57</w:t>
     </w:r>
     <w:r>
       <w:rPr>
@@ -37270,7 +37751,7 @@
 </file>
 
 <file path=customXml/itemProps1.xml><?xml version="1.0" encoding="utf-8"?>
-<ds:datastoreItem xmlns:ds="http://schemas.openxmlformats.org/officeDocument/2006/customXml" ds:itemID="{E96ADCDD-A2A4-482F-B62A-C11CA93F4485}">
+<ds:datastoreItem xmlns:ds="http://schemas.openxmlformats.org/officeDocument/2006/customXml" ds:itemID="{43D41698-F70F-4022-A5B4-6A0A19983462}">
   <ds:schemaRefs>
     <ds:schemaRef ds:uri="http://schemas.openxmlformats.org/officeDocument/2006/bibliography"/>
   </ds:schemaRefs>

</xml_diff>

<commit_message>
Updated documentation for admission.
</commit_message>
<xml_diff>
--- a/docs/SIS - Software Requirements Specification.docx
+++ b/docs/SIS - Software Requirements Specification.docx
@@ -24315,7 +24315,7 @@
                 <v:shape id="_x0000_i1026" type="#_x0000_t75" style="width:77.25pt;height:50.25pt" o:ole="">
                   <v:imagedata r:id="rId9" o:title=""/>
                 </v:shape>
-                <o:OLEObject Type="Embed" ProgID="Package" ShapeID="_x0000_i1026" DrawAspect="Icon" ObjectID="_1428564910" r:id="rId10"/>
+                <o:OLEObject Type="Embed" ProgID="Package" ShapeID="_x0000_i1026" DrawAspect="Icon" ObjectID="_1428570759" r:id="rId10"/>
               </w:object>
             </w:r>
           </w:p>
@@ -28004,7 +28004,7 @@
           <v:shape id="_x0000_i1027" type="#_x0000_t75" style="width:468pt;height:255pt" o:ole="">
             <v:imagedata r:id="rId11" o:title=""/>
           </v:shape>
-          <o:OLEObject Type="Embed" ProgID="Visio.Drawing.11" ShapeID="_x0000_i1027" DrawAspect="Content" ObjectID="_1428564911" r:id="rId12"/>
+          <o:OLEObject Type="Embed" ProgID="Visio.Drawing.11" ShapeID="_x0000_i1027" DrawAspect="Content" ObjectID="_1428570760" r:id="rId12"/>
         </w:object>
       </w:r>
     </w:p>
@@ -28028,7 +28028,7 @@
           <v:shape id="_x0000_i1028" type="#_x0000_t75" style="width:468pt;height:271.5pt" o:ole="">
             <v:imagedata r:id="rId13" o:title=""/>
           </v:shape>
-          <o:OLEObject Type="Embed" ProgID="Visio.Drawing.11" ShapeID="_x0000_i1028" DrawAspect="Content" ObjectID="_1428564912" r:id="rId14"/>
+          <o:OLEObject Type="Embed" ProgID="Visio.Drawing.11" ShapeID="_x0000_i1028" DrawAspect="Content" ObjectID="_1428570761" r:id="rId14"/>
         </w:object>
       </w:r>
     </w:p>
@@ -32801,6 +32801,7 @@
     </w:p>
     <w:p>
       <w:pPr>
+        <w:ind w:firstLine="720"/>
         <w:rPr>
           <w:ins w:id="316" w:author="Veekija" w:date="2013-04-22T17:44:00Z"/>
         </w:rPr>
@@ -32811,7 +32812,7 @@
             <w:noProof/>
           </w:rPr>
           <w:pict>
-            <v:shape id="_x0000_i1043" type="#_x0000_t75" style="width:468pt;height:289.5pt;visibility:visible;mso-wrap-style:square">
+            <v:shape id="_x0000_i1037" type="#_x0000_t75" style="width:468pt;height:289.5pt;visibility:visible;mso-wrap-style:square">
               <v:imagedata r:id="rId23" o:title=""/>
             </v:shape>
           </w:pict>
@@ -32938,6 +32939,7 @@
     <w:p>
       <w:pPr>
         <w:spacing w:after="0" w:line="360" w:lineRule="auto"/>
+        <w:ind w:firstLine="720"/>
         <w:rPr>
           <w:ins w:id="341" w:author="Veekija" w:date="2013-04-22T17:44:00Z"/>
         </w:rPr>
@@ -32948,7 +32950,7 @@
             <w:noProof/>
           </w:rPr>
           <w:pict>
-            <v:shape id="_x0000_i1044" type="#_x0000_t75" style="width:468pt;height:175.5pt;visibility:visible;mso-wrap-style:square">
+            <v:shape id="_x0000_i1038" type="#_x0000_t75" style="width:468pt;height:175.5pt;visibility:visible;mso-wrap-style:square">
               <v:imagedata r:id="rId24" o:title=""/>
             </v:shape>
           </w:pict>
@@ -33073,7 +33075,7 @@
             <w:noProof/>
           </w:rPr>
           <w:pict>
-            <v:shape id="_x0000_i1045" type="#_x0000_t75" style="width:468pt;height:187.5pt;visibility:visible;mso-wrap-style:square">
+            <v:shape id="_x0000_i1039" type="#_x0000_t75" style="width:468pt;height:187.5pt;visibility:visible;mso-wrap-style:square">
               <v:imagedata r:id="rId25" o:title=""/>
             </v:shape>
           </w:pict>
@@ -33118,16 +33120,7 @@
       </w:ins>
       <w:ins w:id="370" w:author="Veekija" w:date="2013-04-27T09:55:00Z">
         <w:r>
-          <w:t xml:space="preserve">Using “Edit” link, </w:t>
-        </w:r>
-        <w:r>
-          <w:t xml:space="preserve">Administrator will </w:t>
-        </w:r>
-        <w:r>
-          <w:t>update</w:t>
-        </w:r>
-        <w:r>
-          <w:t xml:space="preserve"> the </w:t>
+          <w:t xml:space="preserve">Using “Edit” link, Administrator will update the </w:t>
         </w:r>
       </w:ins>
       <w:ins w:id="371" w:author="Veekija" w:date="2013-04-27T09:56:00Z">
@@ -33226,7 +33219,7 @@
             <w:noProof/>
           </w:rPr>
           <w:pict>
-            <v:shape id="_x0000_i1046" type="#_x0000_t75" style="width:447.75pt;height:219.75pt;visibility:visible;mso-wrap-style:square">
+            <v:shape id="_x0000_i1040" type="#_x0000_t75" style="width:447.75pt;height:219.75pt;visibility:visible;mso-wrap-style:square">
               <v:imagedata r:id="rId26" o:title=""/>
             </v:shape>
           </w:pict>
@@ -33267,146 +33260,146 @@
       </w:pPr>
       <w:ins w:id="394" w:author="Veekija" w:date="2013-04-27T10:04:00Z">
         <w:r>
-          <w:t>Once user clicks S</w:t>
-        </w:r>
-        <w:r>
-          <w:t xml:space="preserve">chool Year </w:t>
-        </w:r>
-        <w:r>
-          <w:t>Maintenance link in SIS System/Data Management home page, S</w:t>
-        </w:r>
-        <w:r>
-          <w:t>chool Year Maintenance</w:t>
-        </w:r>
+          <w:t xml:space="preserve">Once user clicks School Year Maintenance link in SIS System/Data Management home page, School Year Maintenance </w:t>
+        </w:r>
+      </w:ins>
+      <w:ins w:id="395" w:author="Veekija" w:date="2013-04-27T10:05:00Z">
+        <w:r>
+          <w:t>page</w:t>
+        </w:r>
+      </w:ins>
+      <w:ins w:id="396" w:author="Veekija" w:date="2013-04-27T10:04:00Z">
+        <w:r>
+          <w:t xml:space="preserve"> will be displayed. This screen will display the data grid that contains the list of </w:t>
+        </w:r>
+      </w:ins>
+      <w:ins w:id="397" w:author="Veekija" w:date="2013-04-27T10:05:00Z">
+        <w:r>
+          <w:t>schoo</w:t>
+        </w:r>
+        <w:r>
+          <w:t>l years</w:t>
+        </w:r>
+      </w:ins>
+      <w:ins w:id="398" w:author="Veekija" w:date="2013-04-27T10:32:00Z">
+        <w:r>
+          <w:t xml:space="preserve">. In each </w:t>
+        </w:r>
+      </w:ins>
+      <w:ins w:id="399" w:author="Veekija" w:date="2013-04-27T10:33:00Z">
+        <w:r>
+          <w:t>row</w:t>
+        </w:r>
+      </w:ins>
+      <w:ins w:id="400" w:author="Veekija" w:date="2013-04-27T10:05:00Z">
+        <w:r>
+          <w:t xml:space="preserve"> Edi</w:t>
+        </w:r>
+        <w:r>
+          <w:t xml:space="preserve">t and Delete option </w:t>
+        </w:r>
+      </w:ins>
+      <w:ins w:id="401" w:author="Veekija" w:date="2013-04-27T10:33:00Z">
+        <w:r>
+          <w:t xml:space="preserve">will be </w:t>
+        </w:r>
+      </w:ins>
+      <w:ins w:id="402" w:author="Veekija" w:date="2013-04-27T11:52:00Z">
+        <w:r>
+          <w:t xml:space="preserve">used </w:t>
+        </w:r>
+      </w:ins>
+      <w:ins w:id="403" w:author="Veekija" w:date="2013-04-27T11:42:00Z">
+        <w:r>
+          <w:t>to update and delete school years</w:t>
+        </w:r>
+      </w:ins>
+      <w:ins w:id="404" w:author="Veekija" w:date="2013-04-27T10:05:00Z">
+        <w:r>
+          <w:t xml:space="preserve">. </w:t>
+        </w:r>
+      </w:ins>
+      <w:ins w:id="405" w:author="Veekija" w:date="2013-04-27T10:06:00Z">
+        <w:r>
+          <w:t xml:space="preserve">Add School Year button </w:t>
+        </w:r>
+      </w:ins>
+      <w:ins w:id="406" w:author="Veekija" w:date="2013-04-27T10:34:00Z">
+        <w:r>
+          <w:t xml:space="preserve">will be </w:t>
+        </w:r>
+      </w:ins>
+      <w:ins w:id="407" w:author="Veekija" w:date="2013-04-27T11:52:00Z">
+        <w:r>
+          <w:t xml:space="preserve">used </w:t>
+        </w:r>
+      </w:ins>
+      <w:ins w:id="408" w:author="Veekija" w:date="2013-04-27T10:06:00Z">
+        <w:r>
+          <w:t xml:space="preserve">to add </w:t>
+        </w:r>
+      </w:ins>
+      <w:ins w:id="409" w:author="Veekija" w:date="2013-04-27T10:34:00Z">
+        <w:r>
+          <w:t xml:space="preserve">the </w:t>
+        </w:r>
+      </w:ins>
+      <w:ins w:id="410" w:author="Veekija" w:date="2013-04-27T10:06:00Z">
+        <w:r>
+          <w:t xml:space="preserve">new school years. </w:t>
+        </w:r>
+      </w:ins>
+      <w:ins w:id="411" w:author="Veekija" w:date="2013-04-27T10:07:00Z">
+        <w:r>
+          <w:t>At any point in time</w:t>
+        </w:r>
+      </w:ins>
+      <w:ins w:id="412" w:author="Veekija" w:date="2013-04-27T10:12:00Z">
+        <w:r>
+          <w:t>,</w:t>
+        </w:r>
+      </w:ins>
+      <w:ins w:id="413" w:author="Veekija" w:date="2013-04-27T10:07:00Z">
+        <w:r>
+          <w:t xml:space="preserve"> only one academic school year will be active. </w:t>
+        </w:r>
+      </w:ins>
+      <w:ins w:id="414" w:author="Veekija" w:date="2013-04-27T10:37:00Z">
+        <w:r>
+          <w:t>If</w:t>
+        </w:r>
+      </w:ins>
+      <w:ins w:id="415" w:author="Veekija" w:date="2013-04-27T10:08:00Z">
         <w:r>
           <w:t xml:space="preserve"> </w:t>
         </w:r>
       </w:ins>
-      <w:ins w:id="395" w:author="Veekija" w:date="2013-04-27T10:05:00Z">
-        <w:r>
-          <w:t>page</w:t>
-        </w:r>
-      </w:ins>
-      <w:ins w:id="396" w:author="Veekija" w:date="2013-04-27T10:04:00Z">
-        <w:r>
-          <w:t xml:space="preserve"> will be displayed. This screen will display the data grid that contains the list of </w:t>
-        </w:r>
-      </w:ins>
-      <w:ins w:id="397" w:author="Veekija" w:date="2013-04-27T10:05:00Z">
-        <w:r>
-          <w:t>schoo</w:t>
-        </w:r>
-        <w:r>
-          <w:t>l years</w:t>
-        </w:r>
-      </w:ins>
-      <w:ins w:id="398" w:author="Veekija" w:date="2013-04-27T10:32:00Z">
-        <w:r>
-          <w:t xml:space="preserve">. In each </w:t>
-        </w:r>
-      </w:ins>
-      <w:ins w:id="399" w:author="Veekija" w:date="2013-04-27T10:33:00Z">
-        <w:r>
-          <w:t>row</w:t>
-        </w:r>
-      </w:ins>
-      <w:ins w:id="400" w:author="Veekija" w:date="2013-04-27T10:05:00Z">
-        <w:r>
-          <w:t xml:space="preserve"> Edi</w:t>
-        </w:r>
-        <w:r>
-          <w:t xml:space="preserve">t and Delete option </w:t>
-        </w:r>
-      </w:ins>
-      <w:ins w:id="401" w:author="Veekija" w:date="2013-04-27T10:33:00Z">
-        <w:r>
-          <w:t>will be displayed</w:t>
-        </w:r>
-      </w:ins>
-      <w:ins w:id="402" w:author="Veekija" w:date="2013-04-27T10:05:00Z">
-        <w:r>
-          <w:t xml:space="preserve">. </w:t>
-        </w:r>
-      </w:ins>
-      <w:ins w:id="403" w:author="Veekija" w:date="2013-04-27T10:06:00Z">
-        <w:r>
-          <w:t xml:space="preserve">Add School Year button </w:t>
-        </w:r>
-      </w:ins>
-      <w:ins w:id="404" w:author="Veekija" w:date="2013-04-27T10:34:00Z">
-        <w:r>
-          <w:t xml:space="preserve">will be displayed </w:t>
-        </w:r>
-      </w:ins>
-      <w:ins w:id="405" w:author="Veekija" w:date="2013-04-27T10:06:00Z">
-        <w:r>
-          <w:t xml:space="preserve">to add </w:t>
-        </w:r>
-      </w:ins>
-      <w:ins w:id="406" w:author="Veekija" w:date="2013-04-27T10:34:00Z">
-        <w:r>
-          <w:t xml:space="preserve">the </w:t>
-        </w:r>
-      </w:ins>
-      <w:ins w:id="407" w:author="Veekija" w:date="2013-04-27T10:06:00Z">
-        <w:r>
-          <w:t xml:space="preserve">new school years. </w:t>
-        </w:r>
-      </w:ins>
-      <w:ins w:id="408" w:author="Veekija" w:date="2013-04-27T10:07:00Z">
-        <w:r>
-          <w:t>At any point in time</w:t>
-        </w:r>
-      </w:ins>
-      <w:ins w:id="409" w:author="Veekija" w:date="2013-04-27T10:12:00Z">
-        <w:r>
-          <w:t>,</w:t>
-        </w:r>
-      </w:ins>
-      <w:ins w:id="410" w:author="Veekija" w:date="2013-04-27T10:07:00Z">
-        <w:r>
-          <w:t xml:space="preserve"> only one academic school year will be active. </w:t>
-        </w:r>
-      </w:ins>
-      <w:ins w:id="411" w:author="Veekija" w:date="2013-04-27T10:37:00Z">
-        <w:r>
-          <w:t>If</w:t>
-        </w:r>
-      </w:ins>
-      <w:ins w:id="412" w:author="Veekija" w:date="2013-04-27T10:08:00Z">
-        <w:r>
-          <w:t xml:space="preserve"> </w:t>
-        </w:r>
-      </w:ins>
-      <w:ins w:id="413" w:author="Veekija" w:date="2013-04-27T10:09:00Z">
+      <w:ins w:id="416" w:author="Veekija" w:date="2013-04-27T10:09:00Z">
         <w:r>
           <w:t xml:space="preserve">Administrator tried to create a new active school year if </w:t>
         </w:r>
       </w:ins>
-      <w:ins w:id="414" w:author="Veekija" w:date="2013-04-27T10:38:00Z">
+      <w:ins w:id="417" w:author="Veekija" w:date="2013-04-27T10:38:00Z">
         <w:r>
           <w:t xml:space="preserve">an </w:t>
         </w:r>
       </w:ins>
-      <w:ins w:id="415" w:author="Veekija" w:date="2013-04-27T10:09:00Z">
+      <w:ins w:id="418" w:author="Veekija" w:date="2013-04-27T10:09:00Z">
         <w:r>
           <w:t>active school year already exists</w:t>
         </w:r>
       </w:ins>
-      <w:ins w:id="416" w:author="Veekija" w:date="2013-04-27T10:38:00Z">
-        <w:r>
-          <w:t xml:space="preserve"> then </w:t>
-        </w:r>
-        <w:r>
-          <w:t>system will display an error message</w:t>
-        </w:r>
-      </w:ins>
-      <w:ins w:id="417" w:author="Veekija" w:date="2013-04-27T10:09:00Z">
+      <w:ins w:id="419" w:author="Veekija" w:date="2013-04-27T10:38:00Z">
+        <w:r>
+          <w:t xml:space="preserve"> then system will display an error message</w:t>
+        </w:r>
+      </w:ins>
+      <w:ins w:id="420" w:author="Veekija" w:date="2013-04-27T10:09:00Z">
         <w:r>
           <w:t>.</w:t>
         </w:r>
       </w:ins>
-      <w:ins w:id="418" w:author="Veekija" w:date="2013-04-23T20:07:00Z">
+      <w:ins w:id="421" w:author="Veekija" w:date="2013-04-23T20:07:00Z">
         <w:r>
           <w:t xml:space="preserve"> </w:t>
         </w:r>
@@ -33414,17 +33407,18 @@
     </w:p>
     <w:p>
       <w:pPr>
+        <w:ind w:firstLine="720"/>
         <w:rPr>
-          <w:ins w:id="419" w:author="Veekija" w:date="2013-04-22T17:44:00Z"/>
+          <w:ins w:id="422" w:author="Veekija" w:date="2013-04-22T17:44:00Z"/>
         </w:rPr>
       </w:pPr>
-      <w:ins w:id="420" w:author="Veekija" w:date="2013-04-27T10:11:00Z">
+      <w:ins w:id="423" w:author="Veekija" w:date="2013-04-27T10:11:00Z">
         <w:r>
           <w:rPr>
             <w:noProof/>
           </w:rPr>
           <w:pict>
-            <v:shape id="_x0000_i1047" type="#_x0000_t75" style="width:468pt;height:290.25pt;visibility:visible;mso-wrap-style:square">
+            <v:shape id="_x0000_i1041" type="#_x0000_t75" style="width:468pt;height:290.25pt;visibility:visible;mso-wrap-style:square">
               <v:imagedata r:id="rId27" o:title=""/>
             </v:shape>
           </w:pict>
@@ -33436,26 +33430,26 @@
         <w:pStyle w:val="Heading5"/>
         <w:spacing w:line="360" w:lineRule="auto"/>
         <w:rPr>
-          <w:ins w:id="421" w:author="Veekija" w:date="2013-04-23T20:15:00Z"/>
+          <w:ins w:id="424" w:author="Veekija" w:date="2013-04-23T20:15:00Z"/>
         </w:rPr>
       </w:pPr>
-      <w:bookmarkStart w:id="422" w:name="_Toc354252438"/>
-      <w:bookmarkStart w:id="423" w:name="_Toc354511579"/>
-      <w:ins w:id="424" w:author="Veekija" w:date="2013-04-22T17:44:00Z">
+      <w:bookmarkStart w:id="425" w:name="_Toc354252438"/>
+      <w:bookmarkStart w:id="426" w:name="_Toc354511579"/>
+      <w:ins w:id="427" w:author="Veekija" w:date="2013-04-22T17:44:00Z">
         <w:r>
           <w:t>Grade Level Maintenance</w:t>
         </w:r>
       </w:ins>
-      <w:bookmarkEnd w:id="422"/>
-      <w:bookmarkEnd w:id="423"/>
+      <w:bookmarkEnd w:id="425"/>
+      <w:bookmarkEnd w:id="426"/>
     </w:p>
     <w:p>
       <w:pPr>
         <w:spacing w:after="0" w:line="360" w:lineRule="auto"/>
         <w:rPr>
-          <w:ins w:id="425" w:author="Veekija" w:date="2013-04-23T20:15:00Z"/>
+          <w:ins w:id="428" w:author="Veekija" w:date="2013-04-23T20:15:00Z"/>
         </w:rPr>
-        <w:pPrChange w:id="426" w:author="Veekija" w:date="2013-04-27T10:41:00Z">
+        <w:pPrChange w:id="429" w:author="Veekija" w:date="2013-04-27T10:41:00Z">
           <w:pPr>
             <w:numPr>
               <w:numId w:val="14"/>
@@ -33465,116 +33459,132 @@
           </w:pPr>
         </w:pPrChange>
       </w:pPr>
-      <w:ins w:id="427" w:author="Veekija" w:date="2013-04-27T10:39:00Z">
-        <w:r>
-          <w:t xml:space="preserve">Once user clicks </w:t>
-        </w:r>
+      <w:ins w:id="430" w:author="Veekija" w:date="2013-04-27T10:39:00Z">
+        <w:r>
+          <w:t xml:space="preserve">Once user clicks Grade Level Maintenance link in SIS System/Data Management home page, </w:t>
+        </w:r>
+      </w:ins>
+      <w:ins w:id="431" w:author="Veekija" w:date="2013-04-27T10:40:00Z">
         <w:r>
           <w:t>Grade Level</w:t>
         </w:r>
-        <w:r>
-          <w:t xml:space="preserve"> Maintenance link in SIS System/Data Management home page, </w:t>
-        </w:r>
-      </w:ins>
-      <w:ins w:id="428" w:author="Veekija" w:date="2013-04-27T10:40:00Z">
+      </w:ins>
+      <w:ins w:id="432" w:author="Veekija" w:date="2013-04-27T10:39:00Z">
+        <w:r>
+          <w:t xml:space="preserve"> Maintenance page will be displayed. This screen will display the data grid that contains the list of </w:t>
+        </w:r>
+      </w:ins>
+      <w:ins w:id="433" w:author="Veekija" w:date="2013-04-27T10:40:00Z">
+        <w:r>
+          <w:t>grade levels</w:t>
+        </w:r>
+      </w:ins>
+      <w:ins w:id="434" w:author="Veekija" w:date="2013-04-27T10:39:00Z">
+        <w:r>
+          <w:t xml:space="preserve">. In each row Edit and Delete option will be </w:t>
+        </w:r>
+      </w:ins>
+      <w:ins w:id="435" w:author="Veekija" w:date="2013-04-27T11:51:00Z">
+        <w:r>
+          <w:t>used</w:t>
+        </w:r>
+      </w:ins>
+      <w:ins w:id="436" w:author="Veekija" w:date="2013-04-27T11:42:00Z">
+        <w:r>
+          <w:t xml:space="preserve"> to update and delete grade levels</w:t>
+        </w:r>
+      </w:ins>
+      <w:ins w:id="437" w:author="Veekija" w:date="2013-04-27T10:39:00Z">
+        <w:r>
+          <w:t xml:space="preserve">. Add </w:t>
+        </w:r>
+      </w:ins>
+      <w:ins w:id="438" w:author="Veekija" w:date="2013-04-27T10:40:00Z">
         <w:r>
           <w:t>Grade Level</w:t>
         </w:r>
       </w:ins>
-      <w:ins w:id="429" w:author="Veekija" w:date="2013-04-27T10:39:00Z">
-        <w:r>
-          <w:t xml:space="preserve"> Maintenance page will be displayed. This screen will display the data grid that contains the list of </w:t>
-        </w:r>
-      </w:ins>
-      <w:ins w:id="430" w:author="Veekija" w:date="2013-04-27T10:40:00Z">
+      <w:ins w:id="439" w:author="Veekija" w:date="2013-04-27T10:39:00Z">
+        <w:r>
+          <w:t xml:space="preserve"> button will be </w:t>
+        </w:r>
+      </w:ins>
+      <w:ins w:id="440" w:author="Veekija" w:date="2013-04-27T11:51:00Z">
+        <w:r>
+          <w:t>used</w:t>
+        </w:r>
+      </w:ins>
+      <w:ins w:id="441" w:author="Veekija" w:date="2013-04-27T10:39:00Z">
+        <w:r>
+          <w:t xml:space="preserve"> to add the new </w:t>
+        </w:r>
+      </w:ins>
+      <w:ins w:id="442" w:author="Veekija" w:date="2013-04-27T10:40:00Z">
         <w:r>
           <w:t>grade levels</w:t>
         </w:r>
       </w:ins>
-      <w:ins w:id="431" w:author="Veekija" w:date="2013-04-27T10:39:00Z">
-        <w:r>
-          <w:t xml:space="preserve">. In each row Edit and Delete option will be displayed. Add </w:t>
-        </w:r>
-      </w:ins>
-      <w:ins w:id="432" w:author="Veekija" w:date="2013-04-27T10:40:00Z">
-        <w:r>
-          <w:t>Grade Level</w:t>
-        </w:r>
-      </w:ins>
-      <w:ins w:id="433" w:author="Veekija" w:date="2013-04-27T10:39:00Z">
-        <w:r>
-          <w:t xml:space="preserve"> button will be displayed to add the new </w:t>
-        </w:r>
-      </w:ins>
-      <w:ins w:id="434" w:author="Veekija" w:date="2013-04-27T10:40:00Z">
-        <w:r>
-          <w:t>grade levels</w:t>
-        </w:r>
-      </w:ins>
-      <w:ins w:id="435" w:author="Veekija" w:date="2013-04-27T10:39:00Z">
+      <w:ins w:id="443" w:author="Veekija" w:date="2013-04-27T10:39:00Z">
         <w:r>
           <w:t xml:space="preserve">. </w:t>
         </w:r>
       </w:ins>
-      <w:ins w:id="436" w:author="Veekija" w:date="2013-04-23T20:19:00Z">
+      <w:ins w:id="444" w:author="Veekija" w:date="2013-04-23T20:19:00Z">
         <w:r>
           <w:t xml:space="preserve">Sort order attribute in </w:t>
         </w:r>
       </w:ins>
-      <w:ins w:id="437" w:author="Veekija" w:date="2013-04-27T10:41:00Z">
+      <w:ins w:id="445" w:author="Veekija" w:date="2013-04-27T10:41:00Z">
         <w:r>
           <w:t xml:space="preserve">the </w:t>
         </w:r>
       </w:ins>
-      <w:ins w:id="438" w:author="Veekija" w:date="2013-04-23T20:19:00Z">
+      <w:ins w:id="446" w:author="Veekija" w:date="2013-04-23T20:19:00Z">
         <w:r>
           <w:t xml:space="preserve">grade level will </w:t>
         </w:r>
       </w:ins>
-      <w:ins w:id="439" w:author="Veekija" w:date="2013-04-23T20:20:00Z">
+      <w:ins w:id="447" w:author="Veekija" w:date="2013-04-23T20:20:00Z">
         <w:r>
           <w:t xml:space="preserve">define the </w:t>
         </w:r>
       </w:ins>
-      <w:ins w:id="440" w:author="Veekija" w:date="2013-04-27T10:42:00Z">
+      <w:ins w:id="448" w:author="Veekija" w:date="2013-04-27T10:42:00Z">
         <w:r>
           <w:t>sequence</w:t>
         </w:r>
       </w:ins>
-      <w:ins w:id="441" w:author="Veekija" w:date="2013-04-23T20:20:00Z">
+      <w:ins w:id="449" w:author="Veekija" w:date="2013-04-23T20:20:00Z">
         <w:r>
           <w:t xml:space="preserve"> of grade level</w:t>
         </w:r>
       </w:ins>
-      <w:ins w:id="442" w:author="Veekija" w:date="2013-04-23T20:21:00Z">
+      <w:ins w:id="450" w:author="Veekija" w:date="2013-04-23T20:21:00Z">
         <w:r>
           <w:t xml:space="preserve"> (lower to higher)</w:t>
         </w:r>
       </w:ins>
-      <w:ins w:id="443" w:author="Veekija" w:date="2013-04-23T20:20:00Z">
+      <w:ins w:id="451" w:author="Veekija" w:date="2013-04-23T20:20:00Z">
         <w:r>
           <w:t xml:space="preserve"> </w:t>
         </w:r>
       </w:ins>
-      <w:ins w:id="444" w:author="Veekija" w:date="2013-04-27T10:44:00Z">
+      <w:ins w:id="452" w:author="Veekija" w:date="2013-04-27T10:44:00Z">
         <w:r>
           <w:t>that helps system to move the students to next grade level during the enrollment process</w:t>
         </w:r>
       </w:ins>
-      <w:ins w:id="445" w:author="Veekija" w:date="2013-04-23T20:21:00Z">
+      <w:ins w:id="453" w:author="Veekija" w:date="2013-04-23T20:21:00Z">
         <w:r>
           <w:t>.</w:t>
         </w:r>
       </w:ins>
-      <w:ins w:id="446" w:author="Veekija" w:date="2013-04-27T10:45:00Z">
-        <w:r>
-          <w:t xml:space="preserve"> Sort order will be unique at the grade level</w:t>
-        </w:r>
-        <w:r>
-          <w:t xml:space="preserve">. If Administrator tried to create a new </w:t>
-        </w:r>
-      </w:ins>
-      <w:ins w:id="447" w:author="Veekija" w:date="2013-04-27T10:46:00Z">
+      <w:ins w:id="454" w:author="Veekija" w:date="2013-04-27T10:45:00Z">
+        <w:r>
+          <w:t xml:space="preserve"> Sort order will be unique at the grade level. If Administrator tried to create a new </w:t>
+        </w:r>
+      </w:ins>
+      <w:ins w:id="455" w:author="Veekija" w:date="2013-04-27T10:46:00Z">
         <w:r>
           <w:t xml:space="preserve">grade level with an existing sort order then </w:t>
         </w:r>
@@ -33582,7 +33592,7 @@
           <w:t xml:space="preserve">the </w:t>
         </w:r>
       </w:ins>
-      <w:ins w:id="448" w:author="Veekija" w:date="2013-04-27T10:45:00Z">
+      <w:ins w:id="456" w:author="Veekija" w:date="2013-04-27T10:45:00Z">
         <w:r>
           <w:t>system will display an error message.</w:t>
         </w:r>
@@ -33592,45 +33602,1247 @@
       <w:pPr>
         <w:spacing w:line="360" w:lineRule="auto"/>
         <w:rPr>
-          <w:ins w:id="449" w:author="Veekija" w:date="2013-04-22T17:44:00Z"/>
+          <w:ins w:id="457" w:author="Veekija" w:date="2013-04-22T17:44:00Z"/>
         </w:rPr>
       </w:pPr>
-      <w:ins w:id="450" w:author="Veekija" w:date="2013-04-27T10:47:00Z">
+      <w:ins w:id="458" w:author="Veekija" w:date="2013-04-27T10:54:00Z">
         <w:r>
           <w:lastRenderedPageBreak/>
           <w:tab/>
         </w:r>
-        <w:bookmarkStart w:id="451" w:name="_GoBack"/>
         <w:r>
           <w:rPr>
             <w:noProof/>
           </w:rPr>
           <w:pict>
-            <v:shape id="_x0000_i1048" type="#_x0000_t75" style="width:468pt;height:290.25pt;visibility:visible;mso-wrap-style:square">
+            <v:shape id="_x0000_i1045" type="#_x0000_t75" style="width:468pt;height:290.25pt;visibility:visible;mso-wrap-style:square">
               <v:imagedata r:id="rId28" o:title=""/>
             </v:shape>
           </w:pict>
         </w:r>
       </w:ins>
-      <w:bookmarkEnd w:id="451"/>
     </w:p>
     <w:p>
       <w:pPr>
         <w:pStyle w:val="Heading5"/>
         <w:spacing w:line="360" w:lineRule="auto"/>
         <w:rPr>
-          <w:ins w:id="452" w:author="Veekija" w:date="2013-04-23T20:23:00Z"/>
+          <w:ins w:id="459" w:author="Veekija" w:date="2013-04-23T20:23:00Z"/>
         </w:rPr>
       </w:pPr>
-      <w:bookmarkStart w:id="453" w:name="_Toc354252439"/>
-      <w:bookmarkStart w:id="454" w:name="_Toc354511580"/>
-      <w:ins w:id="455" w:author="Veekija" w:date="2013-04-22T17:44:00Z">
+      <w:bookmarkStart w:id="460" w:name="_Toc354252439"/>
+      <w:bookmarkStart w:id="461" w:name="_Toc354511580"/>
+      <w:ins w:id="462" w:author="Veekija" w:date="2013-04-22T17:44:00Z">
         <w:r>
           <w:t>Subject Maintenance</w:t>
         </w:r>
       </w:ins>
-      <w:bookmarkEnd w:id="453"/>
-      <w:bookmarkEnd w:id="454"/>
+      <w:bookmarkEnd w:id="460"/>
+      <w:bookmarkEnd w:id="461"/>
+    </w:p>
+    <w:p>
+      <w:pPr>
+        <w:spacing w:after="0" w:line="360" w:lineRule="auto"/>
+        <w:ind w:firstLine="720"/>
+        <w:rPr>
+          <w:ins w:id="463" w:author="Veekija" w:date="2013-04-27T10:55:00Z"/>
+        </w:rPr>
+      </w:pPr>
+      <w:ins w:id="464" w:author="Veekija" w:date="2013-04-27T10:55:00Z">
+        <w:r>
+          <w:t xml:space="preserve">Once user clicks </w:t>
+        </w:r>
+      </w:ins>
+      <w:ins w:id="465" w:author="Veekija" w:date="2013-04-27T10:56:00Z">
+        <w:r>
+          <w:t>Subject</w:t>
+        </w:r>
+      </w:ins>
+      <w:ins w:id="466" w:author="Veekija" w:date="2013-04-27T10:55:00Z">
+        <w:r>
+          <w:t xml:space="preserve"> Maintenance link in SIS System/Data Management home page, </w:t>
+        </w:r>
+      </w:ins>
+      <w:ins w:id="467" w:author="Veekija" w:date="2013-04-27T10:57:00Z">
+        <w:r>
+          <w:t>Subject</w:t>
+        </w:r>
+      </w:ins>
+      <w:ins w:id="468" w:author="Veekija" w:date="2013-04-27T10:55:00Z">
+        <w:r>
+          <w:t xml:space="preserve"> Maintenance page will be displayed. This screen will display the data grid that contains the list of </w:t>
+        </w:r>
+      </w:ins>
+      <w:ins w:id="469" w:author="Veekija" w:date="2013-04-27T10:57:00Z">
+        <w:r>
+          <w:t>subjects taught in the school</w:t>
+        </w:r>
+      </w:ins>
+      <w:ins w:id="470" w:author="Veekija" w:date="2013-04-27T10:55:00Z">
+        <w:r>
+          <w:t xml:space="preserve">. In each row Edit and Delete option will be </w:t>
+        </w:r>
+      </w:ins>
+      <w:ins w:id="471" w:author="Veekija" w:date="2013-04-27T11:51:00Z">
+        <w:r>
+          <w:t xml:space="preserve">used </w:t>
+        </w:r>
+      </w:ins>
+      <w:ins w:id="472" w:author="Veekija" w:date="2013-04-27T11:43:00Z">
+        <w:r>
+          <w:t>to update and delete subject information</w:t>
+        </w:r>
+      </w:ins>
+      <w:ins w:id="473" w:author="Veekija" w:date="2013-04-27T10:55:00Z">
+        <w:r>
+          <w:t xml:space="preserve">. Add </w:t>
+        </w:r>
+      </w:ins>
+      <w:ins w:id="474" w:author="Veekija" w:date="2013-04-27T10:57:00Z">
+        <w:r>
+          <w:t xml:space="preserve">Subject </w:t>
+        </w:r>
+      </w:ins>
+      <w:ins w:id="475" w:author="Veekija" w:date="2013-04-27T10:55:00Z">
+        <w:r>
+          <w:t xml:space="preserve">button will be </w:t>
+        </w:r>
+      </w:ins>
+      <w:ins w:id="476" w:author="Veekija" w:date="2013-04-27T11:51:00Z">
+        <w:r>
+          <w:t>used</w:t>
+        </w:r>
+      </w:ins>
+      <w:ins w:id="477" w:author="Veekija" w:date="2013-04-27T10:55:00Z">
+        <w:r>
+          <w:t xml:space="preserve"> to add the new </w:t>
+        </w:r>
+      </w:ins>
+      <w:ins w:id="478" w:author="Veekija" w:date="2013-04-27T10:57:00Z">
+        <w:r>
+          <w:t>subject</w:t>
+        </w:r>
+      </w:ins>
+      <w:ins w:id="479" w:author="Veekija" w:date="2013-04-27T10:55:00Z">
+        <w:r>
+          <w:t xml:space="preserve">s. </w:t>
+        </w:r>
+      </w:ins>
+    </w:p>
+    <w:p>
+      <w:pPr>
+        <w:spacing w:after="0" w:line="360" w:lineRule="auto"/>
+        <w:ind w:firstLine="720"/>
+        <w:rPr>
+          <w:ins w:id="480" w:author="Veekija" w:date="2013-04-27T10:56:00Z"/>
+        </w:rPr>
+      </w:pPr>
+      <w:ins w:id="481" w:author="Veekija" w:date="2013-04-27T10:56:00Z">
+        <w:r>
+          <w:rPr>
+            <w:noProof/>
+          </w:rPr>
+          <w:lastRenderedPageBreak/>
+          <w:pict>
+            <v:shape id="_x0000_i1046" type="#_x0000_t75" style="width:468pt;height:290.25pt;visibility:visible;mso-wrap-style:square">
+              <v:imagedata r:id="rId29" o:title=""/>
+            </v:shape>
+          </w:pict>
+        </w:r>
+      </w:ins>
+    </w:p>
+    <w:p>
+      <w:pPr>
+        <w:pStyle w:val="Heading5"/>
+        <w:spacing w:line="360" w:lineRule="auto"/>
+        <w:rPr>
+          <w:ins w:id="482" w:author="Veekija" w:date="2013-04-23T20:24:00Z"/>
+        </w:rPr>
+      </w:pPr>
+      <w:bookmarkStart w:id="483" w:name="_Toc354252440"/>
+      <w:bookmarkStart w:id="484" w:name="_Toc354511581"/>
+      <w:ins w:id="485" w:author="Veekija" w:date="2013-04-22T17:44:00Z">
+        <w:r>
+          <w:t>Period Maintenance</w:t>
+        </w:r>
+      </w:ins>
+      <w:bookmarkEnd w:id="483"/>
+      <w:bookmarkEnd w:id="484"/>
+    </w:p>
+    <w:p>
+      <w:pPr>
+        <w:spacing w:after="0" w:line="360" w:lineRule="auto"/>
+        <w:ind w:firstLine="720"/>
+        <w:rPr>
+          <w:ins w:id="486" w:author="Veekija" w:date="2013-04-27T10:59:00Z"/>
+        </w:rPr>
+      </w:pPr>
+      <w:ins w:id="487" w:author="Veekija" w:date="2013-04-27T10:59:00Z">
+        <w:r>
+          <w:t xml:space="preserve">Once user clicks Period Maintenance link in SIS System/Data Management home page, Period Maintenance page will be displayed. This screen will display the data grid that contains the list of </w:t>
+        </w:r>
+      </w:ins>
+      <w:ins w:id="488" w:author="Veekija" w:date="2013-04-27T11:00:00Z">
+        <w:r>
+          <w:t>periods</w:t>
+        </w:r>
+      </w:ins>
+      <w:ins w:id="489" w:author="Veekija" w:date="2013-04-27T10:59:00Z">
+        <w:r>
+          <w:t xml:space="preserve"> </w:t>
+        </w:r>
+      </w:ins>
+      <w:ins w:id="490" w:author="Veekija" w:date="2013-04-27T11:00:00Z">
+        <w:r>
+          <w:t xml:space="preserve">that are configured for the </w:t>
+        </w:r>
+      </w:ins>
+      <w:ins w:id="491" w:author="Veekija" w:date="2013-04-27T10:59:00Z">
+        <w:r>
+          <w:t>school</w:t>
+        </w:r>
+      </w:ins>
+      <w:ins w:id="492" w:author="Veekija" w:date="2013-04-27T11:01:00Z">
+        <w:r>
+          <w:t xml:space="preserve"> year</w:t>
+        </w:r>
+      </w:ins>
+      <w:ins w:id="493" w:author="Veekija" w:date="2013-04-27T10:59:00Z">
+        <w:r>
+          <w:t xml:space="preserve">. In each row Edit and </w:t>
+        </w:r>
+        <w:r>
+          <w:t>Delete option will be displayed</w:t>
+        </w:r>
+      </w:ins>
+      <w:ins w:id="494" w:author="Veekija" w:date="2013-04-27T11:41:00Z">
+        <w:r>
+          <w:t xml:space="preserve"> to update and delete periods respectively. </w:t>
+        </w:r>
+      </w:ins>
+      <w:ins w:id="495" w:author="Veekija" w:date="2013-04-27T10:59:00Z">
+        <w:r>
+          <w:t xml:space="preserve"> Add </w:t>
+        </w:r>
+      </w:ins>
+      <w:ins w:id="496" w:author="Veekija" w:date="2013-04-27T11:01:00Z">
+        <w:r>
+          <w:t>Period</w:t>
+        </w:r>
+      </w:ins>
+      <w:ins w:id="497" w:author="Veekija" w:date="2013-04-27T10:59:00Z">
+        <w:r>
+          <w:t xml:space="preserve"> button will be </w:t>
+        </w:r>
+      </w:ins>
+      <w:ins w:id="498" w:author="Veekija" w:date="2013-04-27T11:51:00Z">
+        <w:r>
+          <w:t>used</w:t>
+        </w:r>
+      </w:ins>
+      <w:ins w:id="499" w:author="Veekija" w:date="2013-04-27T10:59:00Z">
+        <w:r>
+          <w:t xml:space="preserve"> to add the new </w:t>
+        </w:r>
+      </w:ins>
+      <w:ins w:id="500" w:author="Veekija" w:date="2013-04-27T11:01:00Z">
+        <w:r>
+          <w:t>per</w:t>
+        </w:r>
+      </w:ins>
+      <w:ins w:id="501" w:author="Veekija" w:date="2013-04-27T11:02:00Z">
+        <w:r>
+          <w:t>i</w:t>
+        </w:r>
+      </w:ins>
+      <w:ins w:id="502" w:author="Veekija" w:date="2013-04-27T11:01:00Z">
+        <w:r>
+          <w:t>ods</w:t>
+        </w:r>
+      </w:ins>
+      <w:ins w:id="503" w:author="Veekija" w:date="2013-04-27T10:59:00Z">
+        <w:r>
+          <w:t xml:space="preserve">. </w:t>
+        </w:r>
+      </w:ins>
+      <w:ins w:id="504" w:author="Veekija" w:date="2013-04-27T11:02:00Z">
+        <w:r>
+          <w:t xml:space="preserve">Sort order attribute in the period will define the sequence of </w:t>
+        </w:r>
+      </w:ins>
+      <w:ins w:id="505" w:author="Veekija" w:date="2013-04-27T11:03:00Z">
+        <w:r>
+          <w:t>period</w:t>
+        </w:r>
+      </w:ins>
+      <w:ins w:id="506" w:author="Veekija" w:date="2013-04-27T11:02:00Z">
+        <w:r>
+          <w:t xml:space="preserve">. Sort order will be unique </w:t>
+        </w:r>
+      </w:ins>
+      <w:ins w:id="507" w:author="Veekija" w:date="2013-04-27T11:04:00Z">
+        <w:r>
+          <w:t>for a period and school year</w:t>
+        </w:r>
+      </w:ins>
+      <w:ins w:id="508" w:author="Veekija" w:date="2013-04-27T11:02:00Z">
+        <w:r>
+          <w:t xml:space="preserve">. If Administrator tried to create a new </w:t>
+        </w:r>
+      </w:ins>
+      <w:ins w:id="509" w:author="Veekija" w:date="2013-04-27T11:04:00Z">
+        <w:r>
+          <w:t>period</w:t>
+        </w:r>
+      </w:ins>
+      <w:ins w:id="510" w:author="Veekija" w:date="2013-04-27T11:02:00Z">
+        <w:r>
+          <w:t xml:space="preserve"> with an existing sort order then the system will display an error message.</w:t>
+        </w:r>
+      </w:ins>
+    </w:p>
+    <w:p>
+      <w:pPr>
+        <w:spacing w:after="0" w:line="360" w:lineRule="auto"/>
+        <w:ind w:firstLine="720"/>
+        <w:rPr>
+          <w:ins w:id="511" w:author="Veekija" w:date="2013-04-23T20:25:00Z"/>
+        </w:rPr>
+      </w:pPr>
+      <w:ins w:id="512" w:author="Veekija" w:date="2013-04-27T11:05:00Z">
+        <w:r>
+          <w:rPr>
+            <w:noProof/>
+          </w:rPr>
+          <w:lastRenderedPageBreak/>
+          <w:pict>
+            <v:shape id="_x0000_i1047" type="#_x0000_t75" style="width:468pt;height:290.25pt;visibility:visible;mso-wrap-style:square">
+              <v:imagedata r:id="rId30" o:title=""/>
+            </v:shape>
+          </w:pict>
+        </w:r>
+      </w:ins>
+    </w:p>
+    <w:p>
+      <w:pPr>
+        <w:pStyle w:val="Heading5"/>
+        <w:spacing w:line="360" w:lineRule="auto"/>
+        <w:rPr>
+          <w:ins w:id="513" w:author="Veekija" w:date="2013-04-23T20:28:00Z"/>
+        </w:rPr>
+      </w:pPr>
+      <w:bookmarkStart w:id="514" w:name="_Toc354252441"/>
+      <w:bookmarkStart w:id="515" w:name="_Toc354511582"/>
+      <w:ins w:id="516" w:author="Veekija" w:date="2013-04-22T17:44:00Z">
+        <w:r>
+          <w:t>Teacher/Subject Schedule Maintenance</w:t>
+        </w:r>
+      </w:ins>
+      <w:bookmarkEnd w:id="514"/>
+      <w:bookmarkEnd w:id="515"/>
+    </w:p>
+    <w:p>
+      <w:pPr>
+        <w:spacing w:after="0" w:line="360" w:lineRule="auto"/>
+        <w:ind w:firstLine="720"/>
+        <w:rPr>
+          <w:ins w:id="517" w:author="Veekija" w:date="2013-04-27T11:16:00Z"/>
+        </w:rPr>
+      </w:pPr>
+      <w:ins w:id="518" w:author="Veekija" w:date="2013-04-27T11:10:00Z">
+        <w:r>
+          <w:t xml:space="preserve">Once user clicks Teacher/Subject schedule Maintenance link in SIS System/Data Management home page, </w:t>
+        </w:r>
+      </w:ins>
+      <w:ins w:id="519" w:author="Veekija" w:date="2013-04-27T11:11:00Z">
+        <w:r>
+          <w:t>Teacher/Subject schedule</w:t>
+        </w:r>
+      </w:ins>
+      <w:ins w:id="520" w:author="Veekija" w:date="2013-04-27T11:10:00Z">
+        <w:r>
+          <w:t xml:space="preserve"> </w:t>
+        </w:r>
+      </w:ins>
+      <w:ins w:id="521" w:author="Veekija" w:date="2013-04-27T11:11:00Z">
+        <w:r>
+          <w:t>m</w:t>
+        </w:r>
+      </w:ins>
+      <w:ins w:id="522" w:author="Veekija" w:date="2013-04-27T11:10:00Z">
+        <w:r>
+          <w:t xml:space="preserve">aintenance page will be displayed. This screen will display the data grid that contains the list of </w:t>
+        </w:r>
+      </w:ins>
+      <w:ins w:id="523" w:author="Veekija" w:date="2013-04-27T11:11:00Z">
+        <w:r>
+          <w:t>teacher/subject schedules</w:t>
+        </w:r>
+      </w:ins>
+      <w:ins w:id="524" w:author="Veekija" w:date="2013-04-27T11:10:00Z">
+        <w:r>
+          <w:t xml:space="preserve"> that are configured for the school year. In each row Edit option will be displayed</w:t>
+        </w:r>
+      </w:ins>
+      <w:ins w:id="525" w:author="Veekija" w:date="2013-04-27T11:11:00Z">
+        <w:r>
+          <w:t xml:space="preserve"> to </w:t>
+        </w:r>
+      </w:ins>
+      <w:ins w:id="526" w:author="Veekija" w:date="2013-04-27T11:12:00Z">
+        <w:r>
+          <w:t>update</w:t>
+        </w:r>
+      </w:ins>
+      <w:ins w:id="527" w:author="Veekija" w:date="2013-04-27T11:11:00Z">
+        <w:r>
+          <w:t xml:space="preserve"> the teacher</w:t>
+        </w:r>
+      </w:ins>
+      <w:ins w:id="528" w:author="Veekija" w:date="2013-04-27T11:12:00Z">
+        <w:r>
+          <w:t xml:space="preserve"> and subject schedules</w:t>
+        </w:r>
+      </w:ins>
+      <w:ins w:id="529" w:author="Veekija" w:date="2013-04-27T11:10:00Z">
+        <w:r>
+          <w:t xml:space="preserve">. Add </w:t>
+        </w:r>
+      </w:ins>
+      <w:ins w:id="530" w:author="Veekija" w:date="2013-04-27T11:12:00Z">
+        <w:r>
+          <w:t>Teacher/subject schedule</w:t>
+        </w:r>
+      </w:ins>
+      <w:ins w:id="531" w:author="Veekija" w:date="2013-04-27T11:10:00Z">
+        <w:r>
+          <w:t xml:space="preserve"> button will be </w:t>
+        </w:r>
+      </w:ins>
+      <w:ins w:id="532" w:author="Veekija" w:date="2013-04-27T11:51:00Z">
+        <w:r>
+          <w:t>used</w:t>
+        </w:r>
+      </w:ins>
+      <w:ins w:id="533" w:author="Veekija" w:date="2013-04-27T11:10:00Z">
+        <w:r>
+          <w:t xml:space="preserve"> to add the </w:t>
+        </w:r>
+      </w:ins>
+      <w:ins w:id="534" w:author="Veekija" w:date="2013-04-27T11:12:00Z">
+        <w:r>
+          <w:t>assign teachers to the specific subjects and</w:t>
+        </w:r>
+      </w:ins>
+      <w:ins w:id="535" w:author="Veekija" w:date="2013-04-27T11:10:00Z">
+        <w:r>
+          <w:t xml:space="preserve"> periods. </w:t>
+        </w:r>
+      </w:ins>
+      <w:ins w:id="536" w:author="Veekija" w:date="2013-04-23T21:03:00Z">
+        <w:r>
+          <w:t xml:space="preserve">During the primary and secondary teacher assignment, </w:t>
+        </w:r>
+      </w:ins>
+      <w:ins w:id="537" w:author="Veekija" w:date="2013-04-27T11:19:00Z">
+        <w:r>
+          <w:t>if</w:t>
+        </w:r>
+      </w:ins>
+      <w:ins w:id="538" w:author="Veekija" w:date="2013-04-27T11:18:00Z">
+        <w:r>
+          <w:t xml:space="preserve"> the user selects the same primary teacher and secondary teacher for the schedules </w:t>
+        </w:r>
+      </w:ins>
+      <w:ins w:id="539" w:author="Veekija" w:date="2013-04-27T11:20:00Z">
+        <w:r>
+          <w:t xml:space="preserve">then system will display an error message and prompts the </w:t>
+        </w:r>
+      </w:ins>
+      <w:ins w:id="540" w:author="Veekija" w:date="2013-04-27T11:21:00Z">
+        <w:r>
+          <w:t>administrator</w:t>
+        </w:r>
+      </w:ins>
+      <w:ins w:id="541" w:author="Veekija" w:date="2013-04-27T11:20:00Z">
+        <w:r>
+          <w:t xml:space="preserve"> to select </w:t>
+        </w:r>
+      </w:ins>
+      <w:ins w:id="542" w:author="Veekija" w:date="2013-04-27T11:21:00Z">
+        <w:r>
+          <w:t xml:space="preserve">the </w:t>
+        </w:r>
+      </w:ins>
+      <w:ins w:id="543" w:author="Veekija" w:date="2013-04-27T11:20:00Z">
+        <w:r>
+          <w:t xml:space="preserve">different </w:t>
+        </w:r>
+      </w:ins>
+      <w:ins w:id="544" w:author="Veekija" w:date="2013-04-27T11:21:00Z">
+        <w:r>
+          <w:t>primary or secondary teacher. Also,</w:t>
+        </w:r>
+      </w:ins>
+      <w:ins w:id="545" w:author="Veekija" w:date="2013-04-27T11:22:00Z">
+        <w:r>
+          <w:t xml:space="preserve"> if the selected primary or secondary </w:t>
+        </w:r>
+      </w:ins>
+      <w:ins w:id="546" w:author="Veekija" w:date="2013-04-27T11:19:00Z">
+        <w:r>
+          <w:t>teachers are already assigned to the same period</w:t>
+        </w:r>
+      </w:ins>
+      <w:ins w:id="547" w:author="Veekija" w:date="2013-04-27T11:22:00Z">
+        <w:r>
+          <w:t xml:space="preserve"> then system will display</w:t>
+        </w:r>
+      </w:ins>
+      <w:ins w:id="548" w:author="Veekija" w:date="2013-04-27T11:23:00Z">
+        <w:r>
+          <w:t xml:space="preserve"> an error message and prompts the administrator either to select the different primary/secondary teacher or different period.</w:t>
+        </w:r>
+      </w:ins>
+      <w:ins w:id="549" w:author="Veekija" w:date="2013-04-27T11:22:00Z">
+        <w:r>
+          <w:t xml:space="preserve"> </w:t>
+        </w:r>
+      </w:ins>
+    </w:p>
+    <w:p>
+      <w:pPr>
+        <w:rPr>
+          <w:ins w:id="550" w:author="Veekija" w:date="2013-04-27T11:09:00Z"/>
+        </w:rPr>
+      </w:pPr>
+    </w:p>
+    <w:p>
+      <w:pPr>
+        <w:ind w:left="720"/>
+        <w:rPr>
+          <w:ins w:id="551" w:author="Veekija" w:date="2013-04-27T11:26:00Z"/>
+          <w:noProof/>
+        </w:rPr>
+      </w:pPr>
+      <w:ins w:id="552" w:author="Veekija" w:date="2013-04-27T11:09:00Z">
+        <w:r>
+          <w:rPr>
+            <w:noProof/>
+          </w:rPr>
+          <w:lastRenderedPageBreak/>
+          <w:pict>
+            <v:shape id="_x0000_i1048" type="#_x0000_t75" style="width:468pt;height:290.25pt;visibility:visible;mso-wrap-style:square">
+              <v:imagedata r:id="rId31" o:title=""/>
+            </v:shape>
+          </w:pict>
+        </w:r>
+      </w:ins>
+    </w:p>
+    <w:p>
+      <w:pPr>
+        <w:ind w:left="720"/>
+        <w:rPr>
+          <w:ins w:id="553" w:author="Veekija" w:date="2013-04-23T20:28:00Z"/>
+          <w:b/>
+        </w:rPr>
+      </w:pPr>
+      <w:ins w:id="554" w:author="Veekija" w:date="2013-04-27T11:26:00Z">
+        <w:r>
+          <w:rPr>
+            <w:b/>
+            <w:noProof/>
+          </w:rPr>
+          <w:t>Update Teacher/Subject Schedule Screen:</w:t>
+        </w:r>
+      </w:ins>
+    </w:p>
+    <w:p>
+      <w:pPr>
+        <w:ind w:firstLine="720"/>
+        <w:rPr>
+          <w:ins w:id="555" w:author="Veekija" w:date="2013-04-27T11:25:00Z"/>
+        </w:rPr>
+      </w:pPr>
+      <w:ins w:id="556" w:author="Veekija" w:date="2013-04-27T11:26:00Z">
+        <w:r>
+          <w:rPr>
+            <w:noProof/>
+          </w:rPr>
+          <w:pict>
+            <v:shape id="_x0000_i1049" type="#_x0000_t75" style="width:468pt;height:289.5pt;visibility:visible;mso-wrap-style:square">
+              <v:imagedata r:id="rId32" o:title=""/>
+            </v:shape>
+          </w:pict>
+        </w:r>
+      </w:ins>
+    </w:p>
+    <w:p>
+      <w:pPr>
+        <w:rPr>
+          <w:ins w:id="557" w:author="Veekija" w:date="2013-04-27T11:25:00Z"/>
+        </w:rPr>
+      </w:pPr>
+    </w:p>
+    <w:p>
+      <w:pPr>
+        <w:pStyle w:val="Heading4"/>
+        <w:spacing w:line="360" w:lineRule="auto"/>
+        <w:rPr>
+          <w:ins w:id="558" w:author="Veekija" w:date="2013-04-24T10:22:00Z"/>
+        </w:rPr>
+      </w:pPr>
+      <w:bookmarkStart w:id="559" w:name="_Toc354252442"/>
+      <w:bookmarkStart w:id="560" w:name="_Toc354511583"/>
+      <w:ins w:id="561" w:author="Veekija" w:date="2013-04-22T17:44:00Z">
+        <w:r>
+          <w:t>Admission Management</w:t>
+        </w:r>
+      </w:ins>
+      <w:bookmarkEnd w:id="559"/>
+      <w:bookmarkEnd w:id="560"/>
+    </w:p>
+    <w:p>
+      <w:pPr>
+        <w:spacing w:after="0" w:line="360" w:lineRule="auto"/>
+        <w:rPr>
+          <w:ins w:id="562" w:author="Veekija" w:date="2013-04-27T11:46:00Z"/>
+        </w:rPr>
+        <w:pPrChange w:id="563" w:author="Veekija" w:date="2013-04-27T11:41:00Z">
+          <w:pPr>
+            <w:numPr>
+              <w:numId w:val="14"/>
+            </w:numPr>
+            <w:spacing w:after="0" w:line="360" w:lineRule="auto"/>
+            <w:ind w:left="720" w:hanging="360"/>
+          </w:pPr>
+        </w:pPrChange>
+      </w:pPr>
+      <w:ins w:id="564" w:author="Veekija" w:date="2013-04-27T11:29:00Z">
+        <w:r>
+          <w:t xml:space="preserve">Once user clicks Admission Management link in Administrator Home page, </w:t>
+        </w:r>
+      </w:ins>
+      <w:ins w:id="565" w:author="Veekija" w:date="2013-04-27T11:30:00Z">
+        <w:r>
+          <w:t xml:space="preserve">Admission </w:t>
+        </w:r>
+      </w:ins>
+      <w:ins w:id="566" w:author="Veekija" w:date="2013-04-27T11:29:00Z">
+        <w:r>
+          <w:t>maintenance page will be displayed. This screen will display the data gri</w:t>
+        </w:r>
+      </w:ins>
+      <w:ins w:id="567" w:author="Veekija" w:date="2013-04-27T11:30:00Z">
+        <w:r>
+          <w:t>d with the list of applications</w:t>
+        </w:r>
+      </w:ins>
+      <w:ins w:id="568" w:author="Veekija" w:date="2013-04-27T11:32:00Z">
+        <w:r>
+          <w:t xml:space="preserve">. </w:t>
+        </w:r>
+      </w:ins>
+      <w:ins w:id="569" w:author="Veekija" w:date="2013-04-27T11:46:00Z">
+        <w:r>
+          <w:t xml:space="preserve">The data grid contains the application description, application created date, status of the application in the admission </w:t>
+        </w:r>
+      </w:ins>
+      <w:ins w:id="570" w:author="Veekija" w:date="2013-04-27T11:47:00Z">
+        <w:r>
+          <w:t>workflow</w:t>
+        </w:r>
+      </w:ins>
+      <w:ins w:id="571" w:author="Veekija" w:date="2013-04-27T11:46:00Z">
+        <w:r>
+          <w:t>,</w:t>
+        </w:r>
+      </w:ins>
+      <w:ins w:id="572" w:author="Veekija" w:date="2013-04-27T11:47:00Z">
+        <w:r>
+          <w:t xml:space="preserve"> application type and tracking number. </w:t>
+        </w:r>
+      </w:ins>
+      <w:ins w:id="573" w:author="Veekija" w:date="2013-04-27T11:49:00Z">
+        <w:r>
+          <w:t>Screen displays b</w:t>
+        </w:r>
+      </w:ins>
+      <w:ins w:id="574" w:author="Veekija" w:date="2013-04-27T11:48:00Z">
+        <w:r>
+          <w:t>oth application types</w:t>
+        </w:r>
+      </w:ins>
+      <w:ins w:id="575" w:author="Veekija" w:date="2013-04-27T11:32:00Z">
+        <w:r>
+          <w:t xml:space="preserve"> </w:t>
+        </w:r>
+      </w:ins>
+      <w:ins w:id="576" w:author="Veekija" w:date="2013-04-27T11:49:00Z">
+        <w:r>
+          <w:t xml:space="preserve">such as </w:t>
+        </w:r>
+      </w:ins>
+      <w:ins w:id="577" w:author="Veekija" w:date="2013-04-27T11:34:00Z">
+        <w:r>
+          <w:t>“</w:t>
+        </w:r>
+      </w:ins>
+      <w:ins w:id="578" w:author="Veekija" w:date="2013-04-27T11:32:00Z">
+        <w:r>
+          <w:t>O</w:t>
+        </w:r>
+      </w:ins>
+      <w:ins w:id="579" w:author="Veekija" w:date="2013-04-27T11:30:00Z">
+        <w:r>
+          <w:t>nline</w:t>
+        </w:r>
+      </w:ins>
+      <w:ins w:id="580" w:author="Veekija" w:date="2013-04-27T11:34:00Z">
+        <w:r>
+          <w:t>”</w:t>
+        </w:r>
+      </w:ins>
+      <w:ins w:id="581" w:author="Veekija" w:date="2013-04-27T11:30:00Z">
+        <w:r>
+          <w:t xml:space="preserve"> </w:t>
+        </w:r>
+      </w:ins>
+      <w:ins w:id="582" w:author="Veekija" w:date="2013-04-27T11:35:00Z">
+        <w:r>
+          <w:t>(</w:t>
+        </w:r>
+      </w:ins>
+      <w:ins w:id="583" w:author="Veekija" w:date="2013-04-27T11:32:00Z">
+        <w:r>
+          <w:t xml:space="preserve">submitted </w:t>
+        </w:r>
+      </w:ins>
+      <w:ins w:id="584" w:author="Veekija" w:date="2013-04-27T11:30:00Z">
+        <w:r>
+          <w:t xml:space="preserve">by </w:t>
+        </w:r>
+      </w:ins>
+      <w:ins w:id="585" w:author="Veekija" w:date="2013-04-27T11:31:00Z">
+        <w:r>
+          <w:t>public users</w:t>
+        </w:r>
+      </w:ins>
+      <w:ins w:id="586" w:author="Veekija" w:date="2013-04-27T11:35:00Z">
+        <w:r>
+          <w:t>)</w:t>
+        </w:r>
+      </w:ins>
+      <w:ins w:id="587" w:author="Veekija" w:date="2013-04-27T11:31:00Z">
+        <w:r>
+          <w:t xml:space="preserve"> and</w:t>
+        </w:r>
+      </w:ins>
+      <w:ins w:id="588" w:author="Veekija" w:date="2013-04-27T11:32:00Z">
+        <w:r>
+          <w:t xml:space="preserve"> </w:t>
+        </w:r>
+      </w:ins>
+      <w:ins w:id="589" w:author="Veekija" w:date="2013-04-27T11:34:00Z">
+        <w:r>
+          <w:t>“</w:t>
+        </w:r>
+      </w:ins>
+      <w:ins w:id="590" w:author="Veekija" w:date="2013-04-27T11:32:00Z">
+        <w:r>
+          <w:t>Paper</w:t>
+        </w:r>
+      </w:ins>
+      <w:ins w:id="591" w:author="Veekija" w:date="2013-04-27T11:34:00Z">
+        <w:r>
+          <w:t>”</w:t>
+        </w:r>
+      </w:ins>
+      <w:ins w:id="592" w:author="Veekija" w:date="2013-04-27T11:32:00Z">
+        <w:r>
+          <w:t xml:space="preserve"> </w:t>
+        </w:r>
+      </w:ins>
+      <w:ins w:id="593" w:author="Veekija" w:date="2013-04-27T11:35:00Z">
+        <w:r>
+          <w:t>(</w:t>
+        </w:r>
+      </w:ins>
+      <w:ins w:id="594" w:author="Veekija" w:date="2013-04-27T11:31:00Z">
+        <w:r>
+          <w:t>created by administrator</w:t>
+        </w:r>
+      </w:ins>
+      <w:ins w:id="595" w:author="Veekija" w:date="2013-04-27T11:33:00Z">
+        <w:r>
+          <w:t xml:space="preserve"> based on the manually submitted paper application by the st</w:t>
+        </w:r>
+      </w:ins>
+      <w:ins w:id="596" w:author="Veekija" w:date="2013-04-27T11:34:00Z">
+        <w:r>
+          <w:t>u</w:t>
+        </w:r>
+      </w:ins>
+      <w:ins w:id="597" w:author="Veekija" w:date="2013-04-27T11:33:00Z">
+        <w:r>
+          <w:t>dents or parents</w:t>
+        </w:r>
+      </w:ins>
+      <w:ins w:id="598" w:author="Veekija" w:date="2013-04-27T11:35:00Z">
+        <w:r>
+          <w:t>)</w:t>
+        </w:r>
+      </w:ins>
+      <w:ins w:id="599" w:author="Veekija" w:date="2013-04-27T11:34:00Z">
+        <w:r>
+          <w:t>.</w:t>
+        </w:r>
+      </w:ins>
+      <w:ins w:id="600" w:author="Veekija" w:date="2013-04-27T11:36:00Z">
+        <w:r>
+          <w:t xml:space="preserve"> Each row has Edit and Steps link that are used to update the application information and track/process the admission process respectively.</w:t>
+        </w:r>
+      </w:ins>
+      <w:ins w:id="601" w:author="Veekija" w:date="2013-04-27T11:37:00Z">
+        <w:r>
+          <w:t xml:space="preserve"> </w:t>
+        </w:r>
+      </w:ins>
+      <w:ins w:id="602" w:author="Veekija" w:date="2013-04-27T11:39:00Z">
+        <w:r>
+          <w:t xml:space="preserve">Submit New Application </w:t>
+        </w:r>
+      </w:ins>
+      <w:ins w:id="603" w:author="Veekija" w:date="2013-04-27T11:50:00Z">
+        <w:r>
+          <w:t xml:space="preserve">button </w:t>
+        </w:r>
+      </w:ins>
+      <w:ins w:id="604" w:author="Veekija" w:date="2013-04-27T11:39:00Z">
+        <w:r>
+          <w:t xml:space="preserve">will be </w:t>
+        </w:r>
+      </w:ins>
+      <w:ins w:id="605" w:author="Veekija" w:date="2013-04-27T11:50:00Z">
+        <w:r>
+          <w:t>used</w:t>
+        </w:r>
+      </w:ins>
+      <w:ins w:id="606" w:author="Veekija" w:date="2013-04-27T11:40:00Z">
+        <w:r>
+          <w:t xml:space="preserve"> </w:t>
+        </w:r>
+      </w:ins>
+      <w:ins w:id="607" w:author="Veekija" w:date="2013-04-27T11:50:00Z">
+        <w:r>
+          <w:t>t</w:t>
+        </w:r>
+      </w:ins>
+      <w:ins w:id="608" w:author="Veekija" w:date="2013-04-27T11:40:00Z">
+        <w:r>
+          <w:t xml:space="preserve">o create </w:t>
+        </w:r>
+      </w:ins>
+      <w:ins w:id="609" w:author="Veekija" w:date="2013-04-27T11:50:00Z">
+        <w:r>
+          <w:t>a</w:t>
+        </w:r>
+        <w:r>
+          <w:t xml:space="preserve"> </w:t>
+        </w:r>
+      </w:ins>
+      <w:ins w:id="610" w:author="Veekija" w:date="2013-04-27T11:40:00Z">
+        <w:r>
+          <w:t xml:space="preserve">new application. </w:t>
+        </w:r>
+      </w:ins>
+    </w:p>
+    <w:p>
+      <w:pPr>
+        <w:spacing w:after="0" w:line="360" w:lineRule="auto"/>
+        <w:rPr>
+          <w:ins w:id="611" w:author="Veekija" w:date="2013-04-27T11:46:00Z"/>
+        </w:rPr>
+        <w:pPrChange w:id="612" w:author="Veekija" w:date="2013-04-27T11:41:00Z">
+          <w:pPr>
+            <w:numPr>
+              <w:numId w:val="14"/>
+            </w:numPr>
+            <w:spacing w:after="0" w:line="360" w:lineRule="auto"/>
+            <w:ind w:left="720" w:hanging="360"/>
+          </w:pPr>
+        </w:pPrChange>
+      </w:pPr>
+      <w:ins w:id="613" w:author="Veekija" w:date="2013-04-27T11:46:00Z">
+        <w:r>
+          <w:rPr>
+            <w:noProof/>
+          </w:rPr>
+          <w:pict>
+            <v:shape id="_x0000_i1050" type="#_x0000_t75" style="width:468pt;height:289.5pt;visibility:visible;mso-wrap-style:square">
+              <v:imagedata r:id="rId33" o:title=""/>
+            </v:shape>
+          </w:pict>
+        </w:r>
+      </w:ins>
+    </w:p>
+    <w:p>
+      <w:pPr>
+        <w:spacing w:after="0" w:line="360" w:lineRule="auto"/>
+        <w:rPr>
+          <w:ins w:id="614" w:author="Veekija" w:date="2013-04-27T11:44:00Z"/>
+        </w:rPr>
+        <w:pPrChange w:id="615" w:author="Veekija" w:date="2013-04-27T11:41:00Z">
+          <w:pPr>
+            <w:numPr>
+              <w:numId w:val="14"/>
+            </w:numPr>
+            <w:spacing w:after="0" w:line="360" w:lineRule="auto"/>
+            <w:ind w:left="720" w:hanging="360"/>
+          </w:pPr>
+        </w:pPrChange>
+      </w:pPr>
+    </w:p>
+    <w:p>
+      <w:pPr>
+        <w:spacing w:after="0" w:line="360" w:lineRule="auto"/>
+        <w:ind w:firstLine="720"/>
+        <w:rPr>
+          <w:ins w:id="616" w:author="Veekija" w:date="2013-04-27T12:22:00Z"/>
+        </w:rPr>
+        <w:pPrChange w:id="617" w:author="Veekija" w:date="2013-04-27T12:22:00Z">
+          <w:pPr>
+            <w:spacing w:after="0" w:line="360" w:lineRule="auto"/>
+          </w:pPr>
+        </w:pPrChange>
+      </w:pPr>
+      <w:ins w:id="618" w:author="Veekija" w:date="2013-04-27T11:44:00Z">
+        <w:r>
+          <w:t xml:space="preserve">Once user clicks Steps link for any specific admission record in the data grid, system will display </w:t>
+        </w:r>
+      </w:ins>
+      <w:ins w:id="619" w:author="Veekija" w:date="2013-04-27T11:53:00Z">
+        <w:r>
+          <w:t>Admission Process Step screen.</w:t>
+        </w:r>
+      </w:ins>
+      <w:ins w:id="620" w:author="Veekija" w:date="2013-04-27T11:54:00Z">
+        <w:r>
+          <w:t xml:space="preserve"> </w:t>
+        </w:r>
+      </w:ins>
+      <w:ins w:id="621" w:author="Veekija" w:date="2013-04-27T12:07:00Z">
+        <w:r>
+          <w:t xml:space="preserve">If the selected Application is in Granted or Rejected status then this screen will be displayed in read-only mode, otherwise this screen will be displayed in editable mode. </w:t>
+        </w:r>
+      </w:ins>
+      <w:ins w:id="622" w:author="Veekija" w:date="2013-04-27T11:54:00Z">
+        <w:r>
+          <w:t xml:space="preserve">In this screen, administrator will take various actions in admission workflow process. Administrator will </w:t>
+        </w:r>
+      </w:ins>
+      <w:ins w:id="623" w:author="Veekija" w:date="2013-04-27T11:55:00Z">
+        <w:r>
+          <w:t xml:space="preserve">either update </w:t>
+        </w:r>
+      </w:ins>
+      <w:ins w:id="624" w:author="Veekija" w:date="2013-04-27T11:56:00Z">
+        <w:r>
+          <w:t xml:space="preserve">any additional </w:t>
+        </w:r>
+      </w:ins>
+      <w:ins w:id="625" w:author="Veekija" w:date="2013-04-27T11:55:00Z">
+        <w:r>
+          <w:t>comments</w:t>
+        </w:r>
+      </w:ins>
+      <w:ins w:id="626" w:author="Veekija" w:date="2013-04-27T11:56:00Z">
+        <w:r>
+          <w:t xml:space="preserve">/notes or request </w:t>
+        </w:r>
+      </w:ins>
+      <w:ins w:id="627" w:author="Veekija" w:date="2013-04-27T11:57:00Z">
+        <w:r>
+          <w:t xml:space="preserve">and schedule </w:t>
+        </w:r>
+      </w:ins>
+      <w:ins w:id="628" w:author="Veekija" w:date="2013-04-27T11:56:00Z">
+        <w:r>
+          <w:t>Interview</w:t>
+        </w:r>
+      </w:ins>
+      <w:ins w:id="629" w:author="Veekija" w:date="2013-04-27T11:57:00Z">
+        <w:r>
+          <w:t xml:space="preserve"> or approve the application if all admission </w:t>
+        </w:r>
+      </w:ins>
+      <w:ins w:id="630" w:author="Veekija" w:date="2013-04-27T11:58:00Z">
+        <w:r>
+          <w:t xml:space="preserve">criteria are met or reject the application if </w:t>
+        </w:r>
+      </w:ins>
+      <w:ins w:id="631" w:author="Veekija" w:date="2013-04-27T11:59:00Z">
+        <w:r>
+          <w:t>admission criteria are</w:t>
+        </w:r>
+      </w:ins>
+      <w:ins w:id="632" w:author="Veekija" w:date="2013-04-27T11:58:00Z">
+        <w:r>
+          <w:t xml:space="preserve"> not met.</w:t>
+        </w:r>
+      </w:ins>
+      <w:ins w:id="633" w:author="Veekija" w:date="2013-04-27T11:57:00Z">
+        <w:r>
+          <w:t xml:space="preserve"> </w:t>
+        </w:r>
+      </w:ins>
+    </w:p>
+    <w:p>
+      <w:pPr>
+        <w:spacing w:after="0" w:line="360" w:lineRule="auto"/>
+        <w:rPr>
+          <w:ins w:id="634" w:author="Veekija" w:date="2013-04-27T12:25:00Z"/>
+        </w:rPr>
+        <w:pPrChange w:id="635" w:author="Veekija" w:date="2013-04-27T12:25:00Z">
+          <w:pPr>
+            <w:numPr>
+              <w:numId w:val="14"/>
+            </w:numPr>
+            <w:spacing w:after="0" w:line="360" w:lineRule="auto"/>
+            <w:ind w:left="720" w:hanging="360"/>
+          </w:pPr>
+        </w:pPrChange>
+      </w:pPr>
+      <w:bookmarkStart w:id="636" w:name="_GoBack"/>
+      <w:bookmarkEnd w:id="636"/>
+      <w:ins w:id="637" w:author="Veekija" w:date="2013-04-27T11:59:00Z">
+        <w:r>
+          <w:lastRenderedPageBreak/>
+          <w:t xml:space="preserve">If administrator clicks on Approve button then </w:t>
+        </w:r>
+      </w:ins>
+      <w:ins w:id="638" w:author="Veekija" w:date="2013-04-27T12:00:00Z">
+        <w:r>
+          <w:t xml:space="preserve">admission workflow process will be </w:t>
+        </w:r>
+      </w:ins>
+      <w:ins w:id="639" w:author="Veekija" w:date="2013-04-27T12:03:00Z">
+        <w:r>
+          <w:t>completed</w:t>
+        </w:r>
+      </w:ins>
+      <w:ins w:id="640" w:author="Veekija" w:date="2013-04-27T12:06:00Z">
+        <w:r>
+          <w:t xml:space="preserve"> and t</w:t>
+        </w:r>
+      </w:ins>
+      <w:ins w:id="641" w:author="Veekija" w:date="2013-04-27T12:03:00Z">
+        <w:r>
+          <w:t>he status of the admission workflow will be moved</w:t>
+        </w:r>
+      </w:ins>
+      <w:ins w:id="642" w:author="Veekija" w:date="2013-04-27T12:00:00Z">
+        <w:r>
+          <w:t xml:space="preserve"> to</w:t>
+        </w:r>
+        <w:r>
+          <w:t xml:space="preserve"> Granted status</w:t>
+        </w:r>
+      </w:ins>
+      <w:ins w:id="643" w:author="Veekija" w:date="2013-04-27T12:06:00Z">
+        <w:r>
+          <w:t>.</w:t>
+        </w:r>
+      </w:ins>
+      <w:ins w:id="644" w:author="Veekija" w:date="2013-04-27T12:00:00Z">
+        <w:r>
+          <w:t xml:space="preserve"> </w:t>
+        </w:r>
+      </w:ins>
+      <w:ins w:id="645" w:author="Veekija" w:date="2013-04-27T12:22:00Z">
+        <w:r>
+          <w:t>Student associated to the Granted application will be eligible for grade level enrollment and they will be shown in Student Grade Level enrollment page. Also, system automatically creates unique user name and default password as “password” for the eligible students once their admission is granted which can be used by student to login to SIS application. The system generated user name will</w:t>
+        </w:r>
+      </w:ins>
+      <w:ins w:id="646" w:author="Veekija" w:date="2013-04-27T12:23:00Z">
+        <w:r>
+          <w:t xml:space="preserve"> be displayed in the student maintenance screen</w:t>
+        </w:r>
+      </w:ins>
+      <w:ins w:id="647" w:author="Veekija" w:date="2013-04-27T12:24:00Z">
+        <w:r>
+          <w:t xml:space="preserve">s. </w:t>
+        </w:r>
+      </w:ins>
+    </w:p>
+    <w:p>
+      <w:pPr>
+        <w:spacing w:after="0" w:line="360" w:lineRule="auto"/>
+        <w:rPr>
+          <w:ins w:id="648" w:author="Veekija" w:date="2013-04-27T12:20:00Z"/>
+        </w:rPr>
+        <w:pPrChange w:id="649" w:author="Veekija" w:date="2013-04-27T12:25:00Z">
+          <w:pPr>
+            <w:numPr>
+              <w:numId w:val="14"/>
+            </w:numPr>
+            <w:spacing w:after="0" w:line="360" w:lineRule="auto"/>
+            <w:ind w:left="720" w:hanging="360"/>
+          </w:pPr>
+        </w:pPrChange>
+      </w:pPr>
+      <w:ins w:id="650" w:author="Veekija" w:date="2013-04-27T12:02:00Z">
+        <w:r>
+          <w:t xml:space="preserve">If administrator clicks on Reject button then </w:t>
+        </w:r>
+      </w:ins>
+      <w:ins w:id="651" w:author="Veekija" w:date="2013-04-27T12:05:00Z">
+        <w:r>
+          <w:t>admission workflow process will be completed</w:t>
+        </w:r>
+      </w:ins>
+      <w:ins w:id="652" w:author="Veekija" w:date="2013-04-27T12:07:00Z">
+        <w:r>
+          <w:t xml:space="preserve"> </w:t>
+        </w:r>
+        <w:r>
+          <w:t xml:space="preserve">and the status of the admission workflow will be moved to </w:t>
+        </w:r>
+        <w:r>
+          <w:t>Rejected</w:t>
+        </w:r>
+        <w:r>
+          <w:t xml:space="preserve"> status</w:t>
+        </w:r>
+      </w:ins>
+      <w:ins w:id="653" w:author="Veekija" w:date="2013-04-27T12:05:00Z">
+        <w:r>
+          <w:t>.</w:t>
+        </w:r>
+      </w:ins>
+      <w:ins w:id="654" w:author="Veekija" w:date="2013-04-27T12:20:00Z">
+        <w:r>
+          <w:t xml:space="preserve"> </w:t>
+        </w:r>
+      </w:ins>
+    </w:p>
+    <w:p>
+      <w:pPr>
+        <w:spacing w:after="0" w:line="360" w:lineRule="auto"/>
+        <w:rPr>
+          <w:ins w:id="655" w:author="Veekija" w:date="2013-04-27T12:09:00Z"/>
+        </w:rPr>
+        <w:pPrChange w:id="656" w:author="Veekija" w:date="2013-04-27T11:41:00Z">
+          <w:pPr>
+            <w:numPr>
+              <w:numId w:val="14"/>
+            </w:numPr>
+            <w:spacing w:after="0" w:line="360" w:lineRule="auto"/>
+            <w:ind w:left="720" w:hanging="360"/>
+          </w:pPr>
+        </w:pPrChange>
+      </w:pPr>
+    </w:p>
+    <w:p>
+      <w:pPr>
+        <w:spacing w:after="0" w:line="360" w:lineRule="auto"/>
+        <w:rPr>
+          <w:ins w:id="657" w:author="Veekija" w:date="2013-04-27T12:12:00Z"/>
+          <w:noProof/>
+        </w:rPr>
+        <w:pPrChange w:id="658" w:author="Veekija" w:date="2013-04-27T11:41:00Z">
+          <w:pPr>
+            <w:numPr>
+              <w:numId w:val="14"/>
+            </w:numPr>
+            <w:spacing w:after="0" w:line="360" w:lineRule="auto"/>
+            <w:ind w:left="720" w:hanging="360"/>
+          </w:pPr>
+        </w:pPrChange>
+      </w:pPr>
+      <w:ins w:id="659" w:author="Veekija" w:date="2013-04-27T12:12:00Z">
+        <w:r>
+          <w:rPr>
+            <w:noProof/>
+          </w:rPr>
+          <w:pict>
+            <v:shape id="_x0000_i1051" type="#_x0000_t75" style="width:468pt;height:289.5pt;visibility:visible;mso-wrap-style:square">
+              <v:imagedata r:id="rId34" o:title=""/>
+            </v:shape>
+          </w:pict>
+        </w:r>
+      </w:ins>
+    </w:p>
+    <w:p>
+      <w:pPr>
+        <w:spacing w:after="0" w:line="360" w:lineRule="auto"/>
+        <w:rPr>
+          <w:ins w:id="660" w:author="Veekija" w:date="2013-04-27T12:12:00Z"/>
+          <w:noProof/>
+        </w:rPr>
+        <w:pPrChange w:id="661" w:author="Veekija" w:date="2013-04-27T11:41:00Z">
+          <w:pPr>
+            <w:numPr>
+              <w:numId w:val="14"/>
+            </w:numPr>
+            <w:spacing w:after="0" w:line="360" w:lineRule="auto"/>
+            <w:ind w:left="720" w:hanging="360"/>
+          </w:pPr>
+        </w:pPrChange>
+      </w:pPr>
+    </w:p>
+    <w:p>
+      <w:pPr>
+        <w:spacing w:after="0" w:line="360" w:lineRule="auto"/>
+        <w:rPr>
+          <w:ins w:id="662" w:author="Veekija" w:date="2013-04-22T17:44:00Z"/>
+        </w:rPr>
+        <w:pPrChange w:id="663" w:author="Veekija" w:date="2013-04-27T11:41:00Z">
+          <w:pPr>
+            <w:numPr>
+              <w:numId w:val="14"/>
+            </w:numPr>
+            <w:spacing w:after="0" w:line="360" w:lineRule="auto"/>
+            <w:ind w:left="720" w:hanging="360"/>
+          </w:pPr>
+        </w:pPrChange>
+      </w:pPr>
+      <w:ins w:id="664" w:author="Veekija" w:date="2013-04-27T12:13:00Z">
+        <w:r>
+          <w:rPr>
+            <w:noProof/>
+          </w:rPr>
+          <w:lastRenderedPageBreak/>
+          <w:pict>
+            <v:shape id="_x0000_i1052" type="#_x0000_t75" style="width:468pt;height:291pt;visibility:visible;mso-wrap-style:square">
+              <v:imagedata r:id="rId35" o:title=""/>
+            </v:shape>
+          </w:pict>
+        </w:r>
+      </w:ins>
+    </w:p>
+    <w:p>
+      <w:pPr>
+        <w:pStyle w:val="Heading4"/>
+        <w:spacing w:line="360" w:lineRule="auto"/>
+        <w:rPr>
+          <w:ins w:id="665" w:author="Veekija" w:date="2013-04-23T21:09:00Z"/>
+        </w:rPr>
+        <w:pPrChange w:id="666" w:author="Veekija" w:date="2013-04-27T12:15:00Z">
+          <w:pPr>
+            <w:pStyle w:val="Heading4"/>
+          </w:pPr>
+        </w:pPrChange>
+      </w:pPr>
+      <w:bookmarkStart w:id="667" w:name="_Toc354252443"/>
+      <w:bookmarkStart w:id="668" w:name="_Toc354511584"/>
+      <w:ins w:id="669" w:author="Veekija" w:date="2013-04-22T17:44:00Z">
+        <w:r>
+          <w:t>Teacher Management</w:t>
+        </w:r>
+      </w:ins>
+      <w:bookmarkEnd w:id="667"/>
+      <w:bookmarkEnd w:id="668"/>
     </w:p>
     <w:p>
       <w:pPr>
@@ -33640,48 +34852,14 @@
         </w:numPr>
         <w:spacing w:after="0" w:line="360" w:lineRule="auto"/>
         <w:rPr>
-          <w:ins w:id="456" w:author="Veekija" w:date="2013-04-23T20:23:00Z"/>
+          <w:ins w:id="670" w:author="Veekija" w:date="2013-04-23T21:11:00Z"/>
         </w:rPr>
       </w:pPr>
-      <w:ins w:id="457" w:author="Veekija" w:date="2013-04-23T20:23:00Z">
-        <w:r>
-          <w:t xml:space="preserve">This screen will provide an option for Administrators to add and edit subjects that are offered in the school. </w:t>
-        </w:r>
-      </w:ins>
-    </w:p>
-    <w:p>
-      <w:pPr>
-        <w:rPr>
-          <w:ins w:id="458" w:author="Veekija" w:date="2013-04-22T17:44:00Z"/>
-        </w:rPr>
-      </w:pPr>
-      <w:ins w:id="459" w:author="Veekija" w:date="2013-04-23T20:22:00Z">
-        <w:r>
-          <w:pict>
-            <v:shape id="_x0000_i1037" type="#_x0000_t75" style="width:467.25pt;height:186pt">
-              <v:imagedata r:id="rId29" o:title=""/>
-            </v:shape>
-          </w:pict>
-        </w:r>
-      </w:ins>
-    </w:p>
-    <w:p>
-      <w:pPr>
-        <w:pStyle w:val="Heading5"/>
-        <w:spacing w:line="360" w:lineRule="auto"/>
-        <w:rPr>
-          <w:ins w:id="460" w:author="Veekija" w:date="2013-04-23T20:24:00Z"/>
-        </w:rPr>
-      </w:pPr>
-      <w:bookmarkStart w:id="461" w:name="_Toc354252440"/>
-      <w:bookmarkStart w:id="462" w:name="_Toc354511581"/>
-      <w:ins w:id="463" w:author="Veekija" w:date="2013-04-22T17:44:00Z">
-        <w:r>
-          <w:t>Period Maintenance</w:t>
-        </w:r>
-      </w:ins>
-      <w:bookmarkEnd w:id="461"/>
-      <w:bookmarkEnd w:id="462"/>
+      <w:ins w:id="671" w:author="Veekija" w:date="2013-04-23T21:11:00Z">
+        <w:r>
+          <w:t>This screen will provide an option for Administrators to create and edit new teachers.</w:t>
+        </w:r>
+      </w:ins>
     </w:p>
     <w:p>
       <w:pPr>
@@ -33691,12 +34869,22 @@
         </w:numPr>
         <w:spacing w:after="0" w:line="360" w:lineRule="auto"/>
         <w:rPr>
-          <w:ins w:id="464" w:author="Veekija" w:date="2013-04-23T20:25:00Z"/>
+          <w:ins w:id="672" w:author="Veekija" w:date="2013-04-23T21:12:00Z"/>
         </w:rPr>
       </w:pPr>
-      <w:ins w:id="465" w:author="Veekija" w:date="2013-04-23T20:25:00Z">
-        <w:r>
-          <w:t>This screen will provide an option for Administrators to add and edit periods for the selected school year.</w:t>
+      <w:ins w:id="673" w:author="Veekija" w:date="2013-04-23T21:11:00Z">
+        <w:r>
+          <w:t xml:space="preserve">Once teachers are created successfully, system automatically creates a user login name and </w:t>
+        </w:r>
+      </w:ins>
+      <w:ins w:id="674" w:author="Veekija" w:date="2013-04-23T21:12:00Z">
+        <w:r>
+          <w:t>default password.</w:t>
+        </w:r>
+      </w:ins>
+      <w:ins w:id="675" w:author="Veekija" w:date="2013-04-23T21:11:00Z">
+        <w:r>
+          <w:t xml:space="preserve"> </w:t>
         </w:r>
       </w:ins>
     </w:p>
@@ -33708,84 +34896,145 @@
         </w:numPr>
         <w:spacing w:after="0" w:line="360" w:lineRule="auto"/>
         <w:rPr>
-          <w:ins w:id="466" w:author="Veekija" w:date="2013-04-23T20:25:00Z"/>
+          <w:ins w:id="676" w:author="Veekija" w:date="2013-04-23T21:11:00Z"/>
         </w:rPr>
       </w:pPr>
-      <w:ins w:id="467" w:author="Veekija" w:date="2013-04-23T21:49:00Z">
-        <w:r>
-          <w:lastRenderedPageBreak/>
-          <w:t>While</w:t>
-        </w:r>
-      </w:ins>
-      <w:ins w:id="468" w:author="Veekija" w:date="2013-04-23T20:26:00Z">
-        <w:r>
-          <w:t xml:space="preserve"> creati</w:t>
-        </w:r>
-      </w:ins>
-      <w:ins w:id="469" w:author="Veekija" w:date="2013-04-23T21:49:00Z">
-        <w:r>
-          <w:t>ng</w:t>
-        </w:r>
-      </w:ins>
-      <w:ins w:id="470" w:author="Veekija" w:date="2013-04-23T20:26:00Z">
+      <w:ins w:id="677" w:author="Veekija" w:date="2013-04-23T21:12:00Z">
+        <w:r>
+          <w:t>Administrator will pro</w:t>
+        </w:r>
+      </w:ins>
+      <w:ins w:id="678" w:author="Veekija" w:date="2013-04-23T21:13:00Z">
+        <w:r>
+          <w:t xml:space="preserve">vide user login name and password to the teachers. So that teachers can be able to login to SIS application to perform </w:t>
+        </w:r>
+      </w:ins>
+      <w:ins w:id="679" w:author="Veekija" w:date="2013-04-23T21:14:00Z">
+        <w:r>
+          <w:t>their</w:t>
+        </w:r>
+      </w:ins>
+      <w:ins w:id="680" w:author="Veekija" w:date="2013-04-23T21:13:00Z">
         <w:r>
           <w:t xml:space="preserve"> </w:t>
         </w:r>
       </w:ins>
-      <w:ins w:id="471" w:author="Veekija" w:date="2013-04-23T21:49:00Z">
-        <w:r>
-          <w:t>the</w:t>
-        </w:r>
-      </w:ins>
-      <w:ins w:id="472" w:author="Veekija" w:date="2013-04-23T20:26:00Z">
-        <w:r>
-          <w:t xml:space="preserve"> period</w:t>
-        </w:r>
-      </w:ins>
-      <w:ins w:id="473" w:author="Veekija" w:date="2013-04-23T21:50:00Z">
-        <w:r>
-          <w:t>,</w:t>
-        </w:r>
-      </w:ins>
-      <w:ins w:id="474" w:author="Veekija" w:date="2013-04-23T20:25:00Z">
-        <w:r>
-          <w:t xml:space="preserve"> screen will provide an option</w:t>
-        </w:r>
-      </w:ins>
-      <w:ins w:id="475" w:author="Veekija" w:date="2013-04-23T20:26:00Z">
-        <w:r>
-          <w:t xml:space="preserve"> to select start time, end time </w:t>
-        </w:r>
-      </w:ins>
-      <w:ins w:id="476" w:author="Veekija" w:date="2013-04-23T20:27:00Z">
-        <w:r>
-          <w:t>and sort order for the periods.</w:t>
-        </w:r>
-      </w:ins>
-      <w:ins w:id="477" w:author="Veekija" w:date="2013-04-23T20:25:00Z">
-        <w:r>
-          <w:t xml:space="preserve"> </w:t>
+      <w:ins w:id="681" w:author="Veekija" w:date="2013-04-23T21:14:00Z">
+        <w:r>
+          <w:t>academic functions such as Take Attendance, Update scores and grade letter.</w:t>
         </w:r>
       </w:ins>
     </w:p>
     <w:p>
       <w:pPr>
+        <w:ind w:left="864"/>
         <w:rPr>
-          <w:ins w:id="478" w:author="Veekija" w:date="2013-04-23T20:24:00Z"/>
+          <w:ins w:id="682" w:author="Veekija" w:date="2013-04-23T21:09:00Z"/>
         </w:rPr>
       </w:pPr>
     </w:p>
     <w:p>
       <w:pPr>
         <w:rPr>
-          <w:ins w:id="479" w:author="Veekija" w:date="2013-04-22T17:44:00Z"/>
+          <w:ins w:id="683" w:author="Veekija" w:date="2013-04-22T17:44:00Z"/>
         </w:rPr>
       </w:pPr>
-      <w:ins w:id="480" w:author="Veekija" w:date="2013-04-23T20:24:00Z">
-        <w:r>
+      <w:ins w:id="684" w:author="Veekija" w:date="2013-04-23T21:10:00Z">
+        <w:r>
+          <w:lastRenderedPageBreak/>
           <w:pict>
-            <v:shape id="_x0000_i1038" type="#_x0000_t75" style="width:468pt;height:184.5pt">
-              <v:imagedata r:id="rId30" o:title=""/>
+            <v:shape id="_x0000_i1042" type="#_x0000_t75" style="width:468pt;height:181.5pt">
+              <v:imagedata r:id="rId36" o:title=""/>
+            </v:shape>
+          </w:pict>
+        </w:r>
+      </w:ins>
+    </w:p>
+    <w:p>
+      <w:pPr>
+        <w:pStyle w:val="Heading4"/>
+        <w:spacing w:line="360" w:lineRule="auto"/>
+        <w:rPr>
+          <w:ins w:id="685" w:author="Veekija" w:date="2013-04-24T19:05:00Z"/>
+        </w:rPr>
+        <w:pPrChange w:id="686" w:author="Veekija" w:date="2013-04-24T19:07:00Z">
+          <w:pPr>
+            <w:pStyle w:val="Heading4"/>
+          </w:pPr>
+        </w:pPrChange>
+      </w:pPr>
+      <w:bookmarkStart w:id="687" w:name="_Toc354252444"/>
+      <w:bookmarkStart w:id="688" w:name="_Toc354511585"/>
+      <w:ins w:id="689" w:author="Veekija" w:date="2013-04-22T17:44:00Z">
+        <w:r>
+          <w:t>Student Management</w:t>
+        </w:r>
+      </w:ins>
+      <w:bookmarkEnd w:id="687"/>
+      <w:bookmarkEnd w:id="688"/>
+    </w:p>
+    <w:p>
+      <w:pPr>
+        <w:spacing w:after="0" w:line="360" w:lineRule="auto"/>
+        <w:ind w:firstLine="720"/>
+        <w:rPr>
+          <w:ins w:id="690" w:author="Veekija" w:date="2013-04-24T19:08:00Z"/>
+        </w:rPr>
+      </w:pPr>
+      <w:ins w:id="691" w:author="Veekija" w:date="2013-04-24T19:05:00Z">
+        <w:r>
+          <w:t xml:space="preserve">Using Student Management option, administrator will perform student </w:t>
+        </w:r>
+      </w:ins>
+      <w:ins w:id="692" w:author="Veekija" w:date="2013-04-24T19:06:00Z">
+        <w:r>
+          <w:t xml:space="preserve">records </w:t>
+        </w:r>
+      </w:ins>
+      <w:ins w:id="693" w:author="Veekija" w:date="2013-04-24T19:05:00Z">
+        <w:r>
+          <w:t xml:space="preserve">related activities such as </w:t>
+        </w:r>
+      </w:ins>
+      <w:ins w:id="694" w:author="Veekija" w:date="2013-04-24T19:06:00Z">
+        <w:r>
+          <w:t xml:space="preserve">maintaining and updating </w:t>
+        </w:r>
+      </w:ins>
+      <w:ins w:id="695" w:author="Veekija" w:date="2013-04-24T19:05:00Z">
+        <w:r>
+          <w:t>student records</w:t>
+        </w:r>
+      </w:ins>
+      <w:ins w:id="696" w:author="Veekija" w:date="2013-04-24T19:06:00Z">
+        <w:r>
+          <w:t xml:space="preserve">, enrolling students to grade level, subjects and processing </w:t>
+        </w:r>
+      </w:ins>
+      <w:ins w:id="697" w:author="Veekija" w:date="2013-04-24T19:08:00Z">
+        <w:r>
+          <w:t>student’s</w:t>
+        </w:r>
+      </w:ins>
+      <w:ins w:id="698" w:author="Veekija" w:date="2013-04-24T19:06:00Z">
+        <w:r>
+          <w:t xml:space="preserve"> final results at the end of the school year. </w:t>
+        </w:r>
+      </w:ins>
+    </w:p>
+    <w:p>
+      <w:pPr>
+        <w:spacing w:after="0" w:line="360" w:lineRule="auto"/>
+        <w:ind w:firstLine="720"/>
+        <w:rPr>
+          <w:ins w:id="699" w:author="Veekija" w:date="2013-04-24T19:05:00Z"/>
+        </w:rPr>
+      </w:pPr>
+      <w:ins w:id="700" w:author="Veekija" w:date="2013-04-24T19:08:00Z">
+        <w:r>
+          <w:pict>
+            <v:shape id="_x0000_i1043" type="#_x0000_t75" style="width:467.25pt;height:174pt">
+              <v:imagedata r:id="rId37" o:title=""/>
             </v:shape>
           </w:pict>
         </w:r>
@@ -33796,18 +35045,96 @@
         <w:pStyle w:val="Heading5"/>
         <w:spacing w:line="360" w:lineRule="auto"/>
         <w:rPr>
-          <w:ins w:id="481" w:author="Veekija" w:date="2013-04-23T20:28:00Z"/>
+          <w:ins w:id="701" w:author="Veekija" w:date="2013-04-24T19:07:00Z"/>
         </w:rPr>
       </w:pPr>
-      <w:bookmarkStart w:id="482" w:name="_Toc354252441"/>
-      <w:bookmarkStart w:id="483" w:name="_Toc354511582"/>
-      <w:ins w:id="484" w:author="Veekija" w:date="2013-04-22T17:44:00Z">
-        <w:r>
-          <w:t>Teacher/Subject Schedule Maintenance</w:t>
-        </w:r>
-      </w:ins>
-      <w:bookmarkEnd w:id="482"/>
-      <w:bookmarkEnd w:id="483"/>
+      <w:ins w:id="702" w:author="Veekija" w:date="2013-04-24T19:01:00Z">
+        <w:r>
+          <w:t>Student Maintenance</w:t>
+        </w:r>
+      </w:ins>
+    </w:p>
+    <w:p>
+      <w:pPr>
+        <w:numPr>
+          <w:ilvl w:val="0"/>
+          <w:numId w:val="15"/>
+        </w:numPr>
+        <w:rPr>
+          <w:ins w:id="703" w:author="Veekija" w:date="2013-04-24T19:10:00Z"/>
+        </w:rPr>
+      </w:pPr>
+      <w:ins w:id="704" w:author="Veekija" w:date="2013-04-24T19:07:00Z">
+        <w:r>
+          <w:t>T</w:t>
+        </w:r>
+      </w:ins>
+      <w:ins w:id="705" w:author="Veekija" w:date="2013-04-24T19:08:00Z">
+        <w:r>
+          <w:t xml:space="preserve">his screen will provide an option for Administrators to update various student records such as Race, </w:t>
+        </w:r>
+      </w:ins>
+      <w:ins w:id="706" w:author="Veekija" w:date="2013-04-24T19:09:00Z">
+        <w:r>
+          <w:t>Ethnicity</w:t>
+        </w:r>
+      </w:ins>
+      <w:ins w:id="707" w:author="Veekija" w:date="2013-04-24T19:08:00Z">
+        <w:r>
+          <w:t>, C</w:t>
+        </w:r>
+      </w:ins>
+      <w:ins w:id="708" w:author="Veekija" w:date="2013-04-24T19:09:00Z">
+        <w:r>
+          <w:t xml:space="preserve">ontact Address, phone # , health records </w:t>
+        </w:r>
+      </w:ins>
+      <w:ins w:id="709" w:author="Veekija" w:date="2013-04-24T19:10:00Z">
+        <w:r>
+          <w:t>and IEP needed etc…</w:t>
+        </w:r>
+      </w:ins>
+    </w:p>
+    <w:p>
+      <w:pPr>
+        <w:rPr>
+          <w:ins w:id="710" w:author="Veekija" w:date="2013-04-24T19:01:00Z"/>
+        </w:rPr>
+      </w:pPr>
+      <w:ins w:id="711" w:author="Veekija" w:date="2013-04-24T19:11:00Z">
+        <w:r>
+          <w:lastRenderedPageBreak/>
+          <w:pict>
+            <v:shape id="_x0000_i1044" type="#_x0000_t75" style="width:468pt;height:170.25pt">
+              <v:imagedata r:id="rId38" o:title=""/>
+            </v:shape>
+          </w:pict>
+        </w:r>
+      </w:ins>
+    </w:p>
+    <w:p>
+      <w:pPr>
+        <w:pStyle w:val="Heading5"/>
+        <w:spacing w:line="360" w:lineRule="auto"/>
+        <w:rPr>
+          <w:ins w:id="712" w:author="Veekija" w:date="2013-04-24T19:13:00Z"/>
+        </w:rPr>
+      </w:pPr>
+      <w:ins w:id="713" w:author="Veekija" w:date="2013-04-24T19:01:00Z">
+        <w:r>
+          <w:t xml:space="preserve">Student </w:t>
+        </w:r>
+      </w:ins>
+      <w:ins w:id="714" w:author="Veekija" w:date="2013-04-24T19:03:00Z">
+        <w:r>
+          <w:t xml:space="preserve">Grade Level </w:t>
+        </w:r>
+      </w:ins>
+      <w:ins w:id="715" w:author="Veekija" w:date="2013-04-24T19:01:00Z">
+        <w:r>
+          <w:t>Enrollment</w:t>
+        </w:r>
+      </w:ins>
     </w:p>
     <w:p>
       <w:pPr>
@@ -33817,483 +35144,43 @@
         </w:numPr>
         <w:spacing w:after="0" w:line="360" w:lineRule="auto"/>
         <w:rPr>
-          <w:ins w:id="485" w:author="Veekija" w:date="2013-04-23T21:03:00Z"/>
+          <w:ins w:id="716" w:author="Veekija" w:date="2013-04-24T19:13:00Z"/>
         </w:rPr>
       </w:pPr>
-      <w:ins w:id="486" w:author="Veekija" w:date="2013-04-23T20:28:00Z">
-        <w:r>
-          <w:t>This screen will provide an option for Administrators to assign teachers to the specific subjects and its corresponding periods for t</w:t>
-        </w:r>
-      </w:ins>
-      <w:ins w:id="487" w:author="Veekija" w:date="2013-04-23T20:29:00Z">
-        <w:r>
-          <w:t>he selected school year.</w:t>
-        </w:r>
-      </w:ins>
-      <w:ins w:id="488" w:author="Veekija" w:date="2013-04-23T20:28:00Z">
-        <w:r>
-          <w:t xml:space="preserve"> </w:t>
+      <w:proofErr w:type="spellStart"/>
+      <w:ins w:id="717" w:author="Veekija" w:date="2013-04-24T19:13:00Z">
+        <w:r>
+          <w:t>AdministartThis</w:t>
+        </w:r>
+        <w:proofErr w:type="spellEnd"/>
+        <w:r>
+          <w:t xml:space="preserve"> screen will provide an option for Administrators to create and edit new teachers.</w:t>
         </w:r>
       </w:ins>
     </w:p>
     <w:p>
       <w:pPr>
-        <w:numPr>
-          <w:ilvl w:val="0"/>
-          <w:numId w:val="14"/>
-        </w:numPr>
-        <w:spacing w:after="0" w:line="360" w:lineRule="auto"/>
         <w:rPr>
-          <w:ins w:id="489" w:author="Veekija" w:date="2013-04-23T20:28:00Z"/>
+          <w:ins w:id="718" w:author="Veekija" w:date="2013-04-24T19:01:00Z"/>
         </w:rPr>
       </w:pPr>
-      <w:ins w:id="490" w:author="Veekija" w:date="2013-04-23T21:03:00Z">
-        <w:r>
-          <w:t>During the primary and secondary teacher assignment, system will perform an appropriate edits to avoid any conflict schedule assignments.</w:t>
-        </w:r>
-      </w:ins>
-    </w:p>
-    <w:p>
-      <w:pPr>
-        <w:rPr>
-          <w:ins w:id="491" w:author="Veekija" w:date="2013-04-23T20:28:00Z"/>
-        </w:rPr>
-      </w:pPr>
-    </w:p>
-    <w:p>
-      <w:pPr>
-        <w:rPr>
-          <w:ins w:id="492" w:author="Veekija" w:date="2013-04-22T17:44:00Z"/>
-        </w:rPr>
-      </w:pPr>
-      <w:ins w:id="493" w:author="Veekija" w:date="2013-04-23T21:17:00Z">
-        <w:r>
-          <w:pict>
-            <v:shape id="_x0000_i1039" type="#_x0000_t75" style="width:468pt;height:218.25pt">
-              <v:imagedata r:id="rId31" o:title=""/>
-            </v:shape>
-          </w:pict>
-        </w:r>
-      </w:ins>
-    </w:p>
-    <w:p>
-      <w:pPr>
-        <w:pStyle w:val="Heading4"/>
-        <w:rPr>
-          <w:ins w:id="494" w:author="Veekija" w:date="2013-04-24T10:22:00Z"/>
-        </w:rPr>
-      </w:pPr>
-      <w:bookmarkStart w:id="495" w:name="_Toc354252442"/>
-      <w:bookmarkStart w:id="496" w:name="_Toc354511583"/>
-      <w:ins w:id="497" w:author="Veekija" w:date="2013-04-22T17:44:00Z">
-        <w:r>
-          <w:lastRenderedPageBreak/>
-          <w:t>Admission Management</w:t>
-        </w:r>
-      </w:ins>
-      <w:bookmarkEnd w:id="495"/>
-      <w:bookmarkEnd w:id="496"/>
-    </w:p>
-    <w:p>
-      <w:pPr>
-        <w:numPr>
-          <w:ilvl w:val="0"/>
-          <w:numId w:val="14"/>
-        </w:numPr>
-        <w:spacing w:after="0" w:line="360" w:lineRule="auto"/>
-        <w:rPr>
-          <w:ins w:id="498" w:author="Veekija" w:date="2013-04-24T10:25:00Z"/>
-        </w:rPr>
-      </w:pPr>
-      <w:ins w:id="499" w:author="Veekija" w:date="2013-04-24T10:22:00Z">
-        <w:r>
-          <w:t>T</w:t>
-        </w:r>
-      </w:ins>
-      <w:ins w:id="500" w:author="Veekija" w:date="2013-04-24T10:21:00Z">
-        <w:r>
-          <w:t>his screen</w:t>
-        </w:r>
-      </w:ins>
-      <w:ins w:id="501" w:author="Veekija" w:date="2013-04-24T10:23:00Z">
-        <w:r>
-          <w:t xml:space="preserve"> will provide an option for Administrators, who are all looking to apply for the admission</w:t>
-        </w:r>
-      </w:ins>
-      <w:ins w:id="502" w:author="Veekija" w:date="2013-04-24T10:25:00Z">
-        <w:r>
-          <w:t xml:space="preserve"> </w:t>
-        </w:r>
-      </w:ins>
-    </w:p>
-    <w:p>
-      <w:pPr>
-        <w:numPr>
-          <w:ilvl w:val="0"/>
-          <w:numId w:val="14"/>
-        </w:numPr>
-        <w:spacing w:after="0" w:line="360" w:lineRule="auto"/>
-        <w:rPr>
-          <w:ins w:id="503" w:author="Veekija" w:date="2013-04-24T10:27:00Z"/>
-        </w:rPr>
-      </w:pPr>
-      <w:ins w:id="504" w:author="Veekija" w:date="2013-04-24T10:25:00Z">
-        <w:r>
-          <w:t>Admin</w:t>
-        </w:r>
-      </w:ins>
-      <w:ins w:id="505" w:author="Veekija" w:date="2013-04-24T10:26:00Z">
-        <w:r>
-          <w:t xml:space="preserve"> can able to create and </w:t>
-        </w:r>
-      </w:ins>
-      <w:ins w:id="506" w:author="Veekija" w:date="2013-04-24T10:27:00Z">
-        <w:r>
-          <w:t>edit application</w:t>
-        </w:r>
-      </w:ins>
-    </w:p>
-    <w:p>
-      <w:pPr>
-        <w:numPr>
-          <w:ilvl w:val="0"/>
-          <w:numId w:val="14"/>
-        </w:numPr>
-        <w:spacing w:after="0" w:line="360" w:lineRule="auto"/>
-        <w:rPr>
-          <w:ins w:id="507" w:author="Veekija" w:date="2013-04-22T17:44:00Z"/>
-        </w:rPr>
-      </w:pPr>
-      <w:ins w:id="508" w:author="Veekija" w:date="2013-04-24T10:27:00Z">
-        <w:r>
-          <w:t xml:space="preserve">Admin will review the application, after reviewing the </w:t>
-        </w:r>
-        <w:proofErr w:type="gramStart"/>
-        <w:r>
-          <w:t>application,</w:t>
-        </w:r>
-        <w:proofErr w:type="gramEnd"/>
-        <w:r>
-          <w:t xml:space="preserve"> admin can</w:t>
-        </w:r>
-      </w:ins>
-      <w:ins w:id="509" w:author="Veekija" w:date="2013-04-24T10:28:00Z">
-        <w:r>
-          <w:t xml:space="preserve"> also</w:t>
-        </w:r>
-      </w:ins>
-      <w:ins w:id="510" w:author="Veekija" w:date="2013-04-24T10:27:00Z">
-        <w:r>
-          <w:t xml:space="preserve"> request the student</w:t>
-        </w:r>
-      </w:ins>
-      <w:ins w:id="511" w:author="Veekija" w:date="2013-04-24T10:28:00Z">
-        <w:r>
-          <w:t xml:space="preserve"> </w:t>
-        </w:r>
-      </w:ins>
-      <w:ins w:id="512" w:author="Veekija" w:date="2013-04-24T10:35:00Z">
-        <w:r>
-          <w:t>for</w:t>
-        </w:r>
-      </w:ins>
-      <w:ins w:id="513" w:author="Veekija" w:date="2013-04-24T10:27:00Z">
-        <w:r>
-          <w:t xml:space="preserve"> in-person interview</w:t>
-        </w:r>
-      </w:ins>
-      <w:ins w:id="514" w:author="Veekija" w:date="2013-04-24T10:26:00Z">
-        <w:r>
-          <w:t xml:space="preserve"> </w:t>
-        </w:r>
-      </w:ins>
-      <w:ins w:id="515" w:author="Veekija" w:date="2013-04-24T10:35:00Z">
-        <w:r>
-          <w:t>if needed.</w:t>
-        </w:r>
-      </w:ins>
-    </w:p>
-    <w:p>
-      <w:pPr>
-        <w:pStyle w:val="Heading4"/>
-        <w:rPr>
-          <w:ins w:id="516" w:author="Veekija" w:date="2013-04-23T21:09:00Z"/>
-        </w:rPr>
-      </w:pPr>
-      <w:bookmarkStart w:id="517" w:name="_Toc354252443"/>
-      <w:bookmarkStart w:id="518" w:name="_Toc354511584"/>
-      <w:ins w:id="519" w:author="Veekija" w:date="2013-04-22T17:44:00Z">
-        <w:r>
-          <w:t>Teacher Management</w:t>
-        </w:r>
-      </w:ins>
-      <w:bookmarkEnd w:id="517"/>
-      <w:bookmarkEnd w:id="518"/>
-    </w:p>
-    <w:p>
-      <w:pPr>
-        <w:numPr>
-          <w:ilvl w:val="0"/>
-          <w:numId w:val="14"/>
-        </w:numPr>
-        <w:spacing w:after="0" w:line="360" w:lineRule="auto"/>
-        <w:rPr>
-          <w:ins w:id="520" w:author="Veekija" w:date="2013-04-23T21:11:00Z"/>
-        </w:rPr>
-      </w:pPr>
-      <w:ins w:id="521" w:author="Veekija" w:date="2013-04-23T21:11:00Z">
-        <w:r>
-          <w:t>This screen will provide an option for Administrators to create and edit new teachers.</w:t>
-        </w:r>
-      </w:ins>
-    </w:p>
-    <w:p>
-      <w:pPr>
-        <w:numPr>
-          <w:ilvl w:val="0"/>
-          <w:numId w:val="14"/>
-        </w:numPr>
-        <w:spacing w:after="0" w:line="360" w:lineRule="auto"/>
-        <w:rPr>
-          <w:ins w:id="522" w:author="Veekija" w:date="2013-04-23T21:12:00Z"/>
-        </w:rPr>
-      </w:pPr>
-      <w:ins w:id="523" w:author="Veekija" w:date="2013-04-23T21:11:00Z">
-        <w:r>
-          <w:t xml:space="preserve">Once teachers are created successfully, system automatically creates a user login name and </w:t>
-        </w:r>
-      </w:ins>
-      <w:ins w:id="524" w:author="Veekija" w:date="2013-04-23T21:12:00Z">
-        <w:r>
-          <w:t>default password.</w:t>
-        </w:r>
-      </w:ins>
-      <w:ins w:id="525" w:author="Veekija" w:date="2013-04-23T21:11:00Z">
-        <w:r>
-          <w:t xml:space="preserve"> </w:t>
-        </w:r>
-      </w:ins>
-    </w:p>
-    <w:p>
-      <w:pPr>
-        <w:numPr>
-          <w:ilvl w:val="0"/>
-          <w:numId w:val="14"/>
-        </w:numPr>
-        <w:spacing w:after="0" w:line="360" w:lineRule="auto"/>
-        <w:rPr>
-          <w:ins w:id="526" w:author="Veekija" w:date="2013-04-23T21:11:00Z"/>
-        </w:rPr>
-      </w:pPr>
-      <w:ins w:id="527" w:author="Veekija" w:date="2013-04-23T21:12:00Z">
-        <w:r>
-          <w:t>Administrator will pro</w:t>
-        </w:r>
-      </w:ins>
-      <w:ins w:id="528" w:author="Veekija" w:date="2013-04-23T21:13:00Z">
-        <w:r>
-          <w:t xml:space="preserve">vide user login name and password to the teachers. So that teachers can be able to login to SIS application to perform </w:t>
-        </w:r>
-      </w:ins>
-      <w:ins w:id="529" w:author="Veekija" w:date="2013-04-23T21:14:00Z">
-        <w:r>
-          <w:t>their</w:t>
-        </w:r>
-      </w:ins>
-      <w:ins w:id="530" w:author="Veekija" w:date="2013-04-23T21:13:00Z">
-        <w:r>
-          <w:t xml:space="preserve"> </w:t>
-        </w:r>
-      </w:ins>
-      <w:ins w:id="531" w:author="Veekija" w:date="2013-04-23T21:14:00Z">
-        <w:r>
-          <w:t>academic functions such as Take Attendance, Update scores and grade letter.</w:t>
-        </w:r>
-      </w:ins>
-    </w:p>
-    <w:p>
-      <w:pPr>
-        <w:ind w:left="864"/>
-        <w:rPr>
-          <w:ins w:id="532" w:author="Veekija" w:date="2013-04-23T21:09:00Z"/>
-        </w:rPr>
-      </w:pPr>
-    </w:p>
-    <w:p>
-      <w:pPr>
-        <w:rPr>
-          <w:ins w:id="533" w:author="Veekija" w:date="2013-04-22T17:44:00Z"/>
-        </w:rPr>
-      </w:pPr>
-      <w:ins w:id="534" w:author="Veekija" w:date="2013-04-23T21:10:00Z">
-        <w:r>
-          <w:pict>
-            <v:shape id="_x0000_i1040" type="#_x0000_t75" style="width:468pt;height:181.5pt">
-              <v:imagedata r:id="rId32" o:title=""/>
-            </v:shape>
-          </w:pict>
-        </w:r>
-      </w:ins>
-    </w:p>
-    <w:p>
-      <w:pPr>
-        <w:pStyle w:val="Heading4"/>
-        <w:spacing w:line="360" w:lineRule="auto"/>
-        <w:rPr>
-          <w:ins w:id="535" w:author="Veekija" w:date="2013-04-24T19:05:00Z"/>
-        </w:rPr>
-        <w:pPrChange w:id="536" w:author="Veekija" w:date="2013-04-24T19:07:00Z">
-          <w:pPr>
-            <w:pStyle w:val="Heading4"/>
-          </w:pPr>
-        </w:pPrChange>
-      </w:pPr>
-      <w:bookmarkStart w:id="537" w:name="_Toc354252444"/>
-      <w:bookmarkStart w:id="538" w:name="_Toc354511585"/>
-      <w:ins w:id="539" w:author="Veekija" w:date="2013-04-22T17:44:00Z">
-        <w:r>
-          <w:t>Student Management</w:t>
-        </w:r>
-      </w:ins>
-      <w:bookmarkEnd w:id="537"/>
-      <w:bookmarkEnd w:id="538"/>
-    </w:p>
-    <w:p>
-      <w:pPr>
-        <w:spacing w:after="0" w:line="360" w:lineRule="auto"/>
-        <w:ind w:firstLine="720"/>
-        <w:rPr>
-          <w:ins w:id="540" w:author="Veekija" w:date="2013-04-24T19:08:00Z"/>
-        </w:rPr>
-      </w:pPr>
-      <w:ins w:id="541" w:author="Veekija" w:date="2013-04-24T19:05:00Z">
-        <w:r>
-          <w:t xml:space="preserve">Using Student Management option, administrator will perform student </w:t>
-        </w:r>
-      </w:ins>
-      <w:ins w:id="542" w:author="Veekija" w:date="2013-04-24T19:06:00Z">
-        <w:r>
-          <w:t xml:space="preserve">records </w:t>
-        </w:r>
-      </w:ins>
-      <w:ins w:id="543" w:author="Veekija" w:date="2013-04-24T19:05:00Z">
-        <w:r>
-          <w:t xml:space="preserve">related activities such as </w:t>
-        </w:r>
-      </w:ins>
-      <w:ins w:id="544" w:author="Veekija" w:date="2013-04-24T19:06:00Z">
-        <w:r>
-          <w:t xml:space="preserve">maintaining and updating </w:t>
-        </w:r>
-      </w:ins>
-      <w:ins w:id="545" w:author="Veekija" w:date="2013-04-24T19:05:00Z">
-        <w:r>
-          <w:t>student records</w:t>
-        </w:r>
-      </w:ins>
-      <w:ins w:id="546" w:author="Veekija" w:date="2013-04-24T19:06:00Z">
-        <w:r>
-          <w:t xml:space="preserve">, enrolling students to grade level, subjects and processing </w:t>
-        </w:r>
-      </w:ins>
-      <w:ins w:id="547" w:author="Veekija" w:date="2013-04-24T19:08:00Z">
-        <w:r>
-          <w:t>student’s</w:t>
-        </w:r>
-      </w:ins>
-      <w:ins w:id="548" w:author="Veekija" w:date="2013-04-24T19:06:00Z">
-        <w:r>
-          <w:t xml:space="preserve"> final results at the end of the school year. </w:t>
-        </w:r>
-      </w:ins>
-    </w:p>
-    <w:p>
-      <w:pPr>
-        <w:spacing w:after="0" w:line="360" w:lineRule="auto"/>
-        <w:ind w:firstLine="720"/>
-        <w:rPr>
-          <w:ins w:id="549" w:author="Veekija" w:date="2013-04-24T19:05:00Z"/>
-        </w:rPr>
-      </w:pPr>
-      <w:ins w:id="550" w:author="Veekija" w:date="2013-04-24T19:08:00Z">
-        <w:r>
-          <w:lastRenderedPageBreak/>
-          <w:pict>
-            <v:shape id="_x0000_i1041" type="#_x0000_t75" style="width:467.25pt;height:174pt">
-              <v:imagedata r:id="rId33" o:title=""/>
-            </v:shape>
-          </w:pict>
-        </w:r>
-      </w:ins>
     </w:p>
     <w:p>
       <w:pPr>
         <w:pStyle w:val="Heading5"/>
         <w:spacing w:line="360" w:lineRule="auto"/>
         <w:rPr>
-          <w:ins w:id="551" w:author="Veekija" w:date="2013-04-24T19:07:00Z"/>
+          <w:ins w:id="719" w:author="Veekija" w:date="2013-04-24T19:01:00Z"/>
         </w:rPr>
       </w:pPr>
-      <w:ins w:id="552" w:author="Veekija" w:date="2013-04-24T19:01:00Z">
-        <w:r>
-          <w:t>Student Maintenance</w:t>
-        </w:r>
-      </w:ins>
-    </w:p>
-    <w:p>
-      <w:pPr>
-        <w:numPr>
-          <w:ilvl w:val="0"/>
-          <w:numId w:val="15"/>
-        </w:numPr>
-        <w:rPr>
-          <w:ins w:id="553" w:author="Veekija" w:date="2013-04-24T19:10:00Z"/>
-        </w:rPr>
-      </w:pPr>
-      <w:ins w:id="554" w:author="Veekija" w:date="2013-04-24T19:07:00Z">
-        <w:r>
-          <w:t>T</w:t>
-        </w:r>
-      </w:ins>
-      <w:ins w:id="555" w:author="Veekija" w:date="2013-04-24T19:08:00Z">
-        <w:r>
-          <w:t xml:space="preserve">his screen will provide an option for Administrators to update various student records such as Race, </w:t>
-        </w:r>
-      </w:ins>
-      <w:ins w:id="556" w:author="Veekija" w:date="2013-04-24T19:09:00Z">
-        <w:r>
-          <w:t>Ethnicity</w:t>
-        </w:r>
-      </w:ins>
-      <w:ins w:id="557" w:author="Veekija" w:date="2013-04-24T19:08:00Z">
-        <w:r>
-          <w:t>, C</w:t>
-        </w:r>
-      </w:ins>
-      <w:ins w:id="558" w:author="Veekija" w:date="2013-04-24T19:09:00Z">
-        <w:r>
-          <w:t xml:space="preserve">ontact Address, phone # , health records </w:t>
-        </w:r>
-      </w:ins>
-      <w:ins w:id="559" w:author="Veekija" w:date="2013-04-24T19:10:00Z">
-        <w:r>
-          <w:t>and IEP needed etc…</w:t>
-        </w:r>
-      </w:ins>
-    </w:p>
-    <w:p>
-      <w:pPr>
-        <w:rPr>
-          <w:ins w:id="560" w:author="Veekija" w:date="2013-04-24T19:01:00Z"/>
-        </w:rPr>
-      </w:pPr>
-      <w:ins w:id="561" w:author="Veekija" w:date="2013-04-24T19:11:00Z">
-        <w:r>
-          <w:pict>
-            <v:shape id="_x0000_i1042" type="#_x0000_t75" style="width:468pt;height:170.25pt">
-              <v:imagedata r:id="rId34" o:title=""/>
-            </v:shape>
-          </w:pict>
+      <w:ins w:id="720" w:author="Veekija" w:date="2013-04-24T19:01:00Z">
+        <w:r>
+          <w:t>Student Subject Enroll</w:t>
+        </w:r>
+      </w:ins>
+      <w:ins w:id="721" w:author="Veekija" w:date="2013-04-24T19:02:00Z">
+        <w:r>
+          <w:t>ment</w:t>
         </w:r>
       </w:ins>
     </w:p>
@@ -34302,112 +35189,39 @@
         <w:pStyle w:val="Heading5"/>
         <w:spacing w:line="360" w:lineRule="auto"/>
         <w:rPr>
-          <w:ins w:id="562" w:author="Veekija" w:date="2013-04-24T19:13:00Z"/>
+          <w:ins w:id="722" w:author="Veekija" w:date="2013-04-24T19:01:00Z"/>
         </w:rPr>
       </w:pPr>
-      <w:ins w:id="563" w:author="Veekija" w:date="2013-04-24T19:01:00Z">
-        <w:r>
-          <w:t xml:space="preserve">Student </w:t>
-        </w:r>
-      </w:ins>
-      <w:ins w:id="564" w:author="Veekija" w:date="2013-04-24T19:03:00Z">
-        <w:r>
-          <w:t xml:space="preserve">Grade Level </w:t>
-        </w:r>
-      </w:ins>
-      <w:ins w:id="565" w:author="Veekija" w:date="2013-04-24T19:01:00Z">
-        <w:r>
-          <w:t>Enrollment</w:t>
+      <w:ins w:id="723" w:author="Veekija" w:date="2013-04-24T19:04:00Z">
+        <w:r>
+          <w:t>Process s</w:t>
+        </w:r>
+      </w:ins>
+      <w:ins w:id="724" w:author="Veekija" w:date="2013-04-24T19:01:00Z">
+        <w:r>
+          <w:t xml:space="preserve">tudent </w:t>
+        </w:r>
+      </w:ins>
+      <w:ins w:id="725" w:author="Veekija" w:date="2013-04-24T19:04:00Z">
+        <w:r>
+          <w:t>school year results</w:t>
         </w:r>
       </w:ins>
     </w:p>
     <w:p>
       <w:pPr>
-        <w:numPr>
-          <w:ilvl w:val="0"/>
-          <w:numId w:val="14"/>
-        </w:numPr>
-        <w:spacing w:after="0" w:line="360" w:lineRule="auto"/>
-        <w:rPr>
-          <w:ins w:id="566" w:author="Veekija" w:date="2013-04-24T19:13:00Z"/>
-        </w:rPr>
-      </w:pPr>
-      <w:proofErr w:type="spellStart"/>
-      <w:ins w:id="567" w:author="Veekija" w:date="2013-04-24T19:13:00Z">
-        <w:r>
-          <w:t>AdministartThis</w:t>
-        </w:r>
-        <w:proofErr w:type="spellEnd"/>
-        <w:r>
-          <w:t xml:space="preserve"> screen will provide an option for Administrators to create and edit new teachers.</w:t>
-        </w:r>
-      </w:ins>
-    </w:p>
-    <w:p>
-      <w:pPr>
-        <w:rPr>
-          <w:ins w:id="568" w:author="Veekija" w:date="2013-04-24T19:01:00Z"/>
-        </w:rPr>
-      </w:pPr>
-    </w:p>
-    <w:p>
-      <w:pPr>
-        <w:pStyle w:val="Heading5"/>
-        <w:spacing w:line="360" w:lineRule="auto"/>
-        <w:rPr>
-          <w:ins w:id="569" w:author="Veekija" w:date="2013-04-24T19:01:00Z"/>
-        </w:rPr>
-      </w:pPr>
-      <w:ins w:id="570" w:author="Veekija" w:date="2013-04-24T19:01:00Z">
-        <w:r>
-          <w:lastRenderedPageBreak/>
-          <w:t>Student Subject Enroll</w:t>
-        </w:r>
-      </w:ins>
-      <w:ins w:id="571" w:author="Veekija" w:date="2013-04-24T19:02:00Z">
-        <w:r>
-          <w:t>ment</w:t>
-        </w:r>
-      </w:ins>
-    </w:p>
-    <w:p>
-      <w:pPr>
-        <w:pStyle w:val="Heading5"/>
-        <w:spacing w:line="360" w:lineRule="auto"/>
-        <w:rPr>
-          <w:ins w:id="572" w:author="Veekija" w:date="2013-04-24T19:01:00Z"/>
-        </w:rPr>
-      </w:pPr>
-      <w:ins w:id="573" w:author="Veekija" w:date="2013-04-24T19:04:00Z">
-        <w:r>
-          <w:t>Process s</w:t>
-        </w:r>
-      </w:ins>
-      <w:ins w:id="574" w:author="Veekija" w:date="2013-04-24T19:01:00Z">
-        <w:r>
-          <w:t xml:space="preserve">tudent </w:t>
-        </w:r>
-      </w:ins>
-      <w:ins w:id="575" w:author="Veekija" w:date="2013-04-24T19:04:00Z">
-        <w:r>
-          <w:t>school year results</w:t>
-        </w:r>
-      </w:ins>
-    </w:p>
-    <w:p>
-      <w:pPr>
         <w:pStyle w:val="Heading4"/>
         <w:rPr>
-          <w:ins w:id="576" w:author="Veekija" w:date="2013-04-22T17:45:00Z"/>
+          <w:ins w:id="726" w:author="Veekija" w:date="2013-04-22T17:45:00Z"/>
         </w:rPr>
       </w:pPr>
-      <w:bookmarkStart w:id="577" w:name="_Toc354511586"/>
-      <w:bookmarkStart w:id="578" w:name="_Toc354252445"/>
-      <w:ins w:id="579" w:author="Veekija" w:date="2013-04-22T17:45:00Z">
+      <w:bookmarkStart w:id="727" w:name="_Toc354511586"/>
+      <w:bookmarkStart w:id="728" w:name="_Toc354252445"/>
+      <w:ins w:id="729" w:author="Veekija" w:date="2013-04-22T17:45:00Z">
         <w:r>
           <w:t>Reports Management</w:t>
         </w:r>
-        <w:bookmarkEnd w:id="577"/>
+        <w:bookmarkEnd w:id="727"/>
       </w:ins>
     </w:p>
     <w:p>
@@ -34415,66 +35229,66 @@
         <w:pStyle w:val="Heading2"/>
         <w:spacing w:line="360" w:lineRule="auto"/>
         <w:rPr>
-          <w:ins w:id="580" w:author="Veekija" w:date="2013-04-22T17:42:00Z"/>
+          <w:ins w:id="730" w:author="Veekija" w:date="2013-04-22T17:42:00Z"/>
         </w:rPr>
       </w:pPr>
-      <w:bookmarkStart w:id="581" w:name="_Toc354511587"/>
-      <w:bookmarkEnd w:id="578"/>
-      <w:ins w:id="582" w:author="Veekija" w:date="2013-04-22T17:42:00Z">
+      <w:bookmarkStart w:id="731" w:name="_Toc354511587"/>
+      <w:bookmarkEnd w:id="728"/>
+      <w:ins w:id="732" w:author="Veekija" w:date="2013-04-22T17:42:00Z">
         <w:r>
           <w:t xml:space="preserve">Teacher </w:t>
         </w:r>
       </w:ins>
-      <w:ins w:id="583" w:author="Veekija" w:date="2013-04-22T18:17:00Z">
+      <w:ins w:id="733" w:author="Veekija" w:date="2013-04-22T18:17:00Z">
         <w:r>
           <w:t>Portal</w:t>
         </w:r>
       </w:ins>
-      <w:bookmarkEnd w:id="581"/>
+      <w:bookmarkEnd w:id="731"/>
     </w:p>
     <w:p>
       <w:pPr>
         <w:pStyle w:val="Heading2"/>
         <w:spacing w:line="360" w:lineRule="auto"/>
         <w:rPr>
-          <w:ins w:id="584" w:author="Veekija" w:date="2013-04-22T17:49:00Z"/>
+          <w:ins w:id="734" w:author="Veekija" w:date="2013-04-22T17:49:00Z"/>
         </w:rPr>
       </w:pPr>
-      <w:bookmarkStart w:id="585" w:name="_Toc354511588"/>
-      <w:ins w:id="586" w:author="Veekija" w:date="2013-04-22T17:43:00Z">
+      <w:bookmarkStart w:id="735" w:name="_Toc354511588"/>
+      <w:ins w:id="736" w:author="Veekija" w:date="2013-04-22T17:43:00Z">
         <w:r>
           <w:t>Student</w:t>
         </w:r>
       </w:ins>
-      <w:ins w:id="587" w:author="Veekija" w:date="2013-04-22T17:42:00Z">
+      <w:ins w:id="737" w:author="Veekija" w:date="2013-04-22T17:42:00Z">
         <w:r>
           <w:t xml:space="preserve"> </w:t>
         </w:r>
       </w:ins>
-      <w:ins w:id="588" w:author="Veekija" w:date="2013-04-22T18:18:00Z">
+      <w:ins w:id="738" w:author="Veekija" w:date="2013-04-22T18:18:00Z">
         <w:r>
           <w:t>Portal</w:t>
         </w:r>
       </w:ins>
-      <w:bookmarkEnd w:id="585"/>
+      <w:bookmarkEnd w:id="735"/>
     </w:p>
     <w:p>
       <w:pPr>
         <w:rPr>
-          <w:ins w:id="589" w:author="Veekija" w:date="2013-04-22T17:42:00Z"/>
+          <w:ins w:id="739" w:author="Veekija" w:date="2013-04-22T17:42:00Z"/>
         </w:rPr>
       </w:pPr>
     </w:p>
     <w:p>
       <w:pPr>
         <w:rPr>
-          <w:ins w:id="590" w:author="Veekija" w:date="2013-04-22T17:42:00Z"/>
+          <w:ins w:id="740" w:author="Veekija" w:date="2013-04-22T17:42:00Z"/>
         </w:rPr>
       </w:pPr>
     </w:p>
     <w:p/>
     <w:sectPr>
-      <w:footerReference w:type="default" r:id="rId35"/>
+      <w:footerReference w:type="default" r:id="rId39"/>
       <w:pgSz w:w="12240" w:h="15840"/>
       <w:pgMar w:top="1440" w:right="1440" w:bottom="1440" w:left="1440" w:header="720" w:footer="720" w:gutter="0"/>
       <w:cols w:space="720"/>
@@ -34550,7 +35364,7 @@
         <w:bCs/>
         <w:noProof/>
       </w:rPr>
-      <w:t>53</w:t>
+      <w:t>58</w:t>
     </w:r>
     <w:r>
       <w:rPr>
@@ -34595,7 +35409,7 @@
         <w:bCs/>
         <w:noProof/>
       </w:rPr>
-      <w:t>57</w:t>
+      <w:t>61</w:t>
     </w:r>
     <w:r>
       <w:rPr>
@@ -37751,7 +38565,7 @@
 </file>
 
 <file path=customXml/itemProps1.xml><?xml version="1.0" encoding="utf-8"?>
-<ds:datastoreItem xmlns:ds="http://schemas.openxmlformats.org/officeDocument/2006/customXml" ds:itemID="{43D41698-F70F-4022-A5B4-6A0A19983462}">
+<ds:datastoreItem xmlns:ds="http://schemas.openxmlformats.org/officeDocument/2006/customXml" ds:itemID="{2154AC23-B693-42B8-B079-28300E633CED}">
   <ds:schemaRefs>
     <ds:schemaRef ds:uri="http://schemas.openxmlformats.org/officeDocument/2006/bibliography"/>
   </ds:schemaRefs>

</xml_diff>